<commit_message>
updated report still more to do
</commit_message>
<xml_diff>
--- a/part-2/Docs/B00235610-Report.docx
+++ b/part-2/Docs/B00235610-Report.docx
@@ -6,6 +6,7 @@
       <w:sdtPr>
         <w:rPr>
           <w:noProof/>
+          <w:lang w:val="en-GB"/>
         </w:rPr>
         <w:id w:val="414904541"/>
         <w:docPartObj>
@@ -19,12 +20,11 @@
         </w:rPr>
       </w:sdtEndPr>
       <w:sdtContent>
-        <w:bookmarkStart w:id="0" w:name="_GoBack" w:displacedByCustomXml="prev"/>
-        <w:bookmarkEnd w:id="0" w:displacedByCustomXml="prev"/>
         <w:p>
           <w:pPr>
             <w:rPr>
               <w:noProof/>
+              <w:lang w:val="en-GB"/>
             </w:rPr>
           </w:pPr>
           <w:r>
@@ -261,7 +261,7 @@
                     <v:stroke joinstyle="miter"/>
                     <v:path gradientshapeok="t" o:connecttype="rect"/>
                   </v:shapetype>
-                  <v:shape id="Text Box 6" o:spid="_x0000_s1026" type="#_x0000_t202" alt="Title, Subtitle, and Abstract" style="position:absolute;margin-left:0;margin-top:0;width:7in;height:214.5pt;z-index:251659264;visibility:visible;mso-wrap-style:square;mso-width-percent:825;mso-height-percent:272;mso-top-percent:659;mso-wrap-distance-left:9pt;mso-wrap-distance-top:0;mso-wrap-distance-right:9pt;mso-wrap-distance-bottom:0;mso-position-horizontal:center;mso-position-horizontal-relative:page;mso-position-vertical-relative:page;mso-width-percent:825;mso-height-percent:272;mso-top-percent:659;mso-width-relative:page;mso-height-relative:page;v-text-anchor:bottom" o:gfxdata="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" o:allowoverlap="f" filled="f" stroked="f" strokeweight=".5pt">
+                  <v:shape id="Text Box 6" o:spid="_x0000_s1026" type="#_x0000_t202" alt="Title, Subtitle, and Abstract" style="position:absolute;left:0;text-align:left;margin-left:0;margin-top:0;width:7in;height:214.5pt;z-index:251659264;visibility:visible;mso-wrap-style:square;mso-width-percent:825;mso-height-percent:272;mso-top-percent:659;mso-wrap-distance-left:9pt;mso-wrap-distance-top:0;mso-wrap-distance-right:9pt;mso-wrap-distance-bottom:0;mso-position-horizontal:center;mso-position-horizontal-relative:page;mso-position-vertical-relative:page;mso-width-percent:825;mso-height-percent:272;mso-top-percent:659;mso-width-relative:page;mso-height-relative:page;v-text-anchor:bottom" o:gfxdata="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" o:allowoverlap="f" filled="f" stroked="f" strokeweight=".5pt">
                     <v:textbox inset="0,0,0,0">
                       <w:txbxContent>
                         <w:p>
@@ -363,11 +363,20 @@
           <w:pPr>
             <w:rPr>
               <w:noProof/>
+              <w:lang w:val="en-GB"/>
             </w:rPr>
           </w:pPr>
         </w:p>
         <w:p>
+          <w:pPr>
+            <w:rPr>
+              <w:lang w:val="en-GB"/>
+            </w:rPr>
+          </w:pPr>
           <w:r>
+            <w:rPr>
+              <w:lang w:val="en-GB"/>
+            </w:rPr>
             <w:br w:type="page"/>
           </w:r>
         </w:p>
@@ -375,6 +384,10 @@
     </w:sdt>
     <w:sdt>
       <w:sdtPr>
+        <w:rPr>
+          <w:sz w:val="20"/>
+          <w:lang w:val="en-GB"/>
+        </w:rPr>
         <w:id w:val="-99257691"/>
         <w:docPartObj>
           <w:docPartGallery w:val="Table of Contents"/>
@@ -386,16 +399,30 @@
           <w:b/>
           <w:bCs/>
           <w:noProof/>
-          <w:sz w:val="20"/>
+          <w:sz w:val="24"/>
         </w:rPr>
       </w:sdtEndPr>
       <w:sdtContent>
         <w:p>
           <w:pPr>
             <w:pStyle w:val="TOCHeading"/>
+            <w:rPr>
+              <w:lang w:val="en-GB"/>
+            </w:rPr>
           </w:pPr>
           <w:r>
-            <w:t>Table of Contents</w:t>
+            <w:rPr>
+              <w:lang w:val="en-GB"/>
+            </w:rPr>
+            <w:t>Table o</w:t>
+          </w:r>
+          <w:bookmarkStart w:id="0" w:name="_GoBack"/>
+          <w:bookmarkEnd w:id="0"/>
+          <w:r>
+            <w:rPr>
+              <w:lang w:val="en-GB"/>
+            </w:rPr>
+            <w:t>f Contents</w:t>
           </w:r>
         </w:p>
         <w:p>
@@ -418,24 +445,30 @@
             <w:rPr>
               <w:b w:val="0"/>
               <w:bCs w:val="0"/>
+              <w:lang w:val="en-GB"/>
             </w:rPr>
             <w:fldChar w:fldCharType="begin"/>
           </w:r>
           <w:r>
+            <w:rPr>
+              <w:lang w:val="en-GB"/>
+            </w:rPr>
             <w:instrText xml:space="preserve"> TOC \o "1-3" \h \z \u </w:instrText>
           </w:r>
           <w:r>
             <w:rPr>
               <w:b w:val="0"/>
               <w:bCs w:val="0"/>
+              <w:lang w:val="en-GB"/>
             </w:rPr>
             <w:fldChar w:fldCharType="separate"/>
           </w:r>
-          <w:hyperlink w:anchor="_Toc478419018" w:history="1">
+          <w:hyperlink w:anchor="_Toc478502192" w:history="1">
             <w:r>
               <w:rPr>
                 <w:rStyle w:val="Hyperlink"/>
                 <w:noProof/>
+                <w:lang w:val="en-GB"/>
               </w:rPr>
               <w:t>Introduction</w:t>
             </w:r>
@@ -458,7 +491,7 @@
                 <w:noProof/>
                 <w:webHidden/>
               </w:rPr>
-              <w:instrText xml:space="preserve"> PAGEREF _Toc478419018 \h </w:instrText>
+              <w:instrText xml:space="preserve"> PAGEREF _Toc478502192 \h </w:instrText>
             </w:r>
             <w:r>
               <w:rPr>
@@ -505,11 +538,12 @@
               <w:lang w:val="en-GB" w:eastAsia="en-GB"/>
             </w:rPr>
           </w:pPr>
-          <w:hyperlink w:anchor="_Toc478419019" w:history="1">
+          <w:hyperlink w:anchor="_Toc478502193" w:history="1">
             <w:r>
               <w:rPr>
                 <w:rStyle w:val="Hyperlink"/>
                 <w:noProof/>
+                <w:lang w:val="en-GB"/>
               </w:rPr>
               <w:t>Problem</w:t>
             </w:r>
@@ -532,7 +566,7 @@
                 <w:noProof/>
                 <w:webHidden/>
               </w:rPr>
-              <w:instrText xml:space="preserve"> PAGEREF _Toc478419019 \h </w:instrText>
+              <w:instrText xml:space="preserve"> PAGEREF _Toc478502193 \h </w:instrText>
             </w:r>
             <w:r>
               <w:rPr>
@@ -579,11 +613,12 @@
               <w:lang w:val="en-GB" w:eastAsia="en-GB"/>
             </w:rPr>
           </w:pPr>
-          <w:hyperlink w:anchor="_Toc478419020" w:history="1">
+          <w:hyperlink w:anchor="_Toc478502194" w:history="1">
             <w:r>
               <w:rPr>
                 <w:rStyle w:val="Hyperlink"/>
                 <w:noProof/>
+                <w:lang w:val="en-GB"/>
               </w:rPr>
               <w:t>Hardware</w:t>
             </w:r>
@@ -606,7 +641,7 @@
                 <w:noProof/>
                 <w:webHidden/>
               </w:rPr>
-              <w:instrText xml:space="preserve"> PAGEREF _Toc478419020 \h </w:instrText>
+              <w:instrText xml:space="preserve"> PAGEREF _Toc478502194 \h </w:instrText>
             </w:r>
             <w:r>
               <w:rPr>
@@ -653,11 +688,12 @@
               <w:lang w:val="en-GB" w:eastAsia="en-GB"/>
             </w:rPr>
           </w:pPr>
-          <w:hyperlink w:anchor="_Toc478419021" w:history="1">
+          <w:hyperlink w:anchor="_Toc478502195" w:history="1">
             <w:r>
               <w:rPr>
                 <w:rStyle w:val="Hyperlink"/>
                 <w:noProof/>
+                <w:lang w:val="en-GB"/>
               </w:rPr>
               <w:t>Objectives</w:t>
             </w:r>
@@ -680,377 +716,7 @@
                 <w:noProof/>
                 <w:webHidden/>
               </w:rPr>
-              <w:instrText xml:space="preserve"> PAGEREF _Toc478419021 \h </w:instrText>
-            </w:r>
-            <w:r>
-              <w:rPr>
-                <w:noProof/>
-                <w:webHidden/>
-              </w:rPr>
-            </w:r>
-            <w:r>
-              <w:rPr>
-                <w:noProof/>
-                <w:webHidden/>
-              </w:rPr>
-              <w:fldChar w:fldCharType="separate"/>
-            </w:r>
-            <w:r>
-              <w:rPr>
-                <w:noProof/>
-                <w:webHidden/>
-              </w:rPr>
-              <w:t>1</w:t>
-            </w:r>
-            <w:r>
-              <w:rPr>
-                <w:noProof/>
-                <w:webHidden/>
-              </w:rPr>
-              <w:fldChar w:fldCharType="end"/>
-            </w:r>
-          </w:hyperlink>
-        </w:p>
-        <w:p>
-          <w:pPr>
-            <w:pStyle w:val="TOC1"/>
-            <w:tabs>
-              <w:tab w:val="right" w:leader="dot" w:pos="9206"/>
-            </w:tabs>
-            <w:rPr>
-              <w:rFonts w:asciiTheme="minorHAnsi" w:eastAsiaTheme="minorEastAsia" w:hAnsiTheme="minorHAnsi"/>
-              <w:b w:val="0"/>
-              <w:bCs w:val="0"/>
-              <w:noProof/>
-              <w:color w:val="auto"/>
-              <w:kern w:val="0"/>
-              <w:lang w:val="en-GB" w:eastAsia="en-GB"/>
-            </w:rPr>
-          </w:pPr>
-          <w:hyperlink w:anchor="_Toc478419022" w:history="1">
-            <w:r>
-              <w:rPr>
-                <w:rStyle w:val="Hyperlink"/>
-                <w:noProof/>
-              </w:rPr>
-              <w:t>Development</w:t>
-            </w:r>
-            <w:r>
-              <w:rPr>
-                <w:noProof/>
-                <w:webHidden/>
-              </w:rPr>
-              <w:tab/>
-            </w:r>
-            <w:r>
-              <w:rPr>
-                <w:noProof/>
-                <w:webHidden/>
-              </w:rPr>
-              <w:fldChar w:fldCharType="begin"/>
-            </w:r>
-            <w:r>
-              <w:rPr>
-                <w:noProof/>
-                <w:webHidden/>
-              </w:rPr>
-              <w:instrText xml:space="preserve"> PAGEREF _Toc478419022 \h </w:instrText>
-            </w:r>
-            <w:r>
-              <w:rPr>
-                <w:noProof/>
-                <w:webHidden/>
-              </w:rPr>
-            </w:r>
-            <w:r>
-              <w:rPr>
-                <w:noProof/>
-                <w:webHidden/>
-              </w:rPr>
-              <w:fldChar w:fldCharType="separate"/>
-            </w:r>
-            <w:r>
-              <w:rPr>
-                <w:noProof/>
-                <w:webHidden/>
-              </w:rPr>
-              <w:t>2</w:t>
-            </w:r>
-            <w:r>
-              <w:rPr>
-                <w:noProof/>
-                <w:webHidden/>
-              </w:rPr>
-              <w:fldChar w:fldCharType="end"/>
-            </w:r>
-          </w:hyperlink>
-        </w:p>
-        <w:p>
-          <w:pPr>
-            <w:pStyle w:val="TOC2"/>
-            <w:tabs>
-              <w:tab w:val="right" w:leader="dot" w:pos="9206"/>
-            </w:tabs>
-            <w:rPr>
-              <w:rFonts w:eastAsiaTheme="minorEastAsia"/>
-              <w:noProof/>
-              <w:color w:val="auto"/>
-              <w:kern w:val="0"/>
-              <w:sz w:val="24"/>
-              <w:szCs w:val="24"/>
-              <w:lang w:val="en-GB" w:eastAsia="en-GB"/>
-            </w:rPr>
-          </w:pPr>
-          <w:hyperlink w:anchor="_Toc478419023" w:history="1">
-            <w:r>
-              <w:rPr>
-                <w:rStyle w:val="Hyperlink"/>
-                <w:noProof/>
-              </w:rPr>
-              <w:t>OpenCL Development</w:t>
-            </w:r>
-            <w:r>
-              <w:rPr>
-                <w:noProof/>
-                <w:webHidden/>
-              </w:rPr>
-              <w:tab/>
-            </w:r>
-            <w:r>
-              <w:rPr>
-                <w:noProof/>
-                <w:webHidden/>
-              </w:rPr>
-              <w:fldChar w:fldCharType="begin"/>
-            </w:r>
-            <w:r>
-              <w:rPr>
-                <w:noProof/>
-                <w:webHidden/>
-              </w:rPr>
-              <w:instrText xml:space="preserve"> PAGEREF _Toc478419023 \h </w:instrText>
-            </w:r>
-            <w:r>
-              <w:rPr>
-                <w:noProof/>
-                <w:webHidden/>
-              </w:rPr>
-            </w:r>
-            <w:r>
-              <w:rPr>
-                <w:noProof/>
-                <w:webHidden/>
-              </w:rPr>
-              <w:fldChar w:fldCharType="separate"/>
-            </w:r>
-            <w:r>
-              <w:rPr>
-                <w:noProof/>
-                <w:webHidden/>
-              </w:rPr>
-              <w:t>2</w:t>
-            </w:r>
-            <w:r>
-              <w:rPr>
-                <w:noProof/>
-                <w:webHidden/>
-              </w:rPr>
-              <w:fldChar w:fldCharType="end"/>
-            </w:r>
-          </w:hyperlink>
-        </w:p>
-        <w:p>
-          <w:pPr>
-            <w:pStyle w:val="TOC2"/>
-            <w:tabs>
-              <w:tab w:val="right" w:leader="dot" w:pos="9206"/>
-            </w:tabs>
-            <w:rPr>
-              <w:rFonts w:eastAsiaTheme="minorEastAsia"/>
-              <w:noProof/>
-              <w:color w:val="auto"/>
-              <w:kern w:val="0"/>
-              <w:sz w:val="24"/>
-              <w:szCs w:val="24"/>
-              <w:lang w:val="en-GB" w:eastAsia="en-GB"/>
-            </w:rPr>
-          </w:pPr>
-          <w:hyperlink w:anchor="_Toc478419024" w:history="1">
-            <w:r>
-              <w:rPr>
-                <w:rStyle w:val="Hyperlink"/>
-                <w:noProof/>
-              </w:rPr>
-              <w:t>Opencl Optimisations</w:t>
-            </w:r>
-            <w:r>
-              <w:rPr>
-                <w:noProof/>
-                <w:webHidden/>
-              </w:rPr>
-              <w:tab/>
-            </w:r>
-            <w:r>
-              <w:rPr>
-                <w:noProof/>
-                <w:webHidden/>
-              </w:rPr>
-              <w:fldChar w:fldCharType="begin"/>
-            </w:r>
-            <w:r>
-              <w:rPr>
-                <w:noProof/>
-                <w:webHidden/>
-              </w:rPr>
-              <w:instrText xml:space="preserve"> PAGEREF _Toc478419024 \h </w:instrText>
-            </w:r>
-            <w:r>
-              <w:rPr>
-                <w:noProof/>
-                <w:webHidden/>
-              </w:rPr>
-            </w:r>
-            <w:r>
-              <w:rPr>
-                <w:noProof/>
-                <w:webHidden/>
-              </w:rPr>
-              <w:fldChar w:fldCharType="separate"/>
-            </w:r>
-            <w:r>
-              <w:rPr>
-                <w:noProof/>
-                <w:webHidden/>
-              </w:rPr>
-              <w:t>2</w:t>
-            </w:r>
-            <w:r>
-              <w:rPr>
-                <w:noProof/>
-                <w:webHidden/>
-              </w:rPr>
-              <w:fldChar w:fldCharType="end"/>
-            </w:r>
-          </w:hyperlink>
-        </w:p>
-        <w:p>
-          <w:pPr>
-            <w:pStyle w:val="TOC2"/>
-            <w:tabs>
-              <w:tab w:val="right" w:leader="dot" w:pos="9206"/>
-            </w:tabs>
-            <w:rPr>
-              <w:rFonts w:eastAsiaTheme="minorEastAsia"/>
-              <w:noProof/>
-              <w:color w:val="auto"/>
-              <w:kern w:val="0"/>
-              <w:sz w:val="24"/>
-              <w:szCs w:val="24"/>
-              <w:lang w:val="en-GB" w:eastAsia="en-GB"/>
-            </w:rPr>
-          </w:pPr>
-          <w:hyperlink w:anchor="_Toc478419025" w:history="1">
-            <w:r>
-              <w:rPr>
-                <w:rStyle w:val="Hyperlink"/>
-                <w:noProof/>
-              </w:rPr>
-              <w:t>Viewer Development</w:t>
-            </w:r>
-            <w:r>
-              <w:rPr>
-                <w:noProof/>
-                <w:webHidden/>
-              </w:rPr>
-              <w:tab/>
-            </w:r>
-            <w:r>
-              <w:rPr>
-                <w:noProof/>
-                <w:webHidden/>
-              </w:rPr>
-              <w:fldChar w:fldCharType="begin"/>
-            </w:r>
-            <w:r>
-              <w:rPr>
-                <w:noProof/>
-                <w:webHidden/>
-              </w:rPr>
-              <w:instrText xml:space="preserve"> PAGEREF _Toc478419025 \h </w:instrText>
-            </w:r>
-            <w:r>
-              <w:rPr>
-                <w:noProof/>
-                <w:webHidden/>
-              </w:rPr>
-            </w:r>
-            <w:r>
-              <w:rPr>
-                <w:noProof/>
-                <w:webHidden/>
-              </w:rPr>
-              <w:fldChar w:fldCharType="separate"/>
-            </w:r>
-            <w:r>
-              <w:rPr>
-                <w:noProof/>
-                <w:webHidden/>
-              </w:rPr>
-              <w:t>2</w:t>
-            </w:r>
-            <w:r>
-              <w:rPr>
-                <w:noProof/>
-                <w:webHidden/>
-              </w:rPr>
-              <w:fldChar w:fldCharType="end"/>
-            </w:r>
-          </w:hyperlink>
-        </w:p>
-        <w:p>
-          <w:pPr>
-            <w:pStyle w:val="TOC2"/>
-            <w:tabs>
-              <w:tab w:val="right" w:leader="dot" w:pos="9206"/>
-            </w:tabs>
-            <w:rPr>
-              <w:rFonts w:eastAsiaTheme="minorEastAsia"/>
-              <w:noProof/>
-              <w:color w:val="auto"/>
-              <w:kern w:val="0"/>
-              <w:sz w:val="24"/>
-              <w:szCs w:val="24"/>
-              <w:lang w:val="en-GB" w:eastAsia="en-GB"/>
-            </w:rPr>
-          </w:pPr>
-          <w:hyperlink w:anchor="_Toc478419026" w:history="1">
-            <w:r>
-              <w:rPr>
-                <w:rStyle w:val="Hyperlink"/>
-                <w:noProof/>
-              </w:rPr>
-              <w:t>Visualiser development</w:t>
-            </w:r>
-            <w:r>
-              <w:rPr>
-                <w:noProof/>
-                <w:webHidden/>
-              </w:rPr>
-              <w:tab/>
-            </w:r>
-            <w:r>
-              <w:rPr>
-                <w:noProof/>
-                <w:webHidden/>
-              </w:rPr>
-              <w:fldChar w:fldCharType="begin"/>
-            </w:r>
-            <w:r>
-              <w:rPr>
-                <w:noProof/>
-                <w:webHidden/>
-              </w:rPr>
-              <w:instrText xml:space="preserve"> PAGEREF _Toc478419026 \h </w:instrText>
+              <w:instrText xml:space="preserve"> PAGEREF _Toc478502195 \h </w:instrText>
             </w:r>
             <w:r>
               <w:rPr>
@@ -1097,13 +763,14 @@
               <w:lang w:val="en-GB" w:eastAsia="en-GB"/>
             </w:rPr>
           </w:pPr>
-          <w:hyperlink w:anchor="_Toc478419027" w:history="1">
+          <w:hyperlink w:anchor="_Toc478502196" w:history="1">
             <w:r>
               <w:rPr>
                 <w:rStyle w:val="Hyperlink"/>
                 <w:noProof/>
+                <w:lang w:val="en-GB"/>
               </w:rPr>
-              <w:t>Performance</w:t>
+              <w:t>Development</w:t>
             </w:r>
             <w:r>
               <w:rPr>
@@ -1124,7 +791,7 @@
                 <w:noProof/>
                 <w:webHidden/>
               </w:rPr>
-              <w:instrText xml:space="preserve"> PAGEREF _Toc478419027 \h </w:instrText>
+              <w:instrText xml:space="preserve"> PAGEREF _Toc478502196 \h </w:instrText>
             </w:r>
             <w:r>
               <w:rPr>
@@ -1171,13 +838,14 @@
               <w:lang w:val="en-GB" w:eastAsia="en-GB"/>
             </w:rPr>
           </w:pPr>
-          <w:hyperlink w:anchor="_Toc478419028" w:history="1">
+          <w:hyperlink w:anchor="_Toc478502197" w:history="1">
             <w:r>
               <w:rPr>
                 <w:rStyle w:val="Hyperlink"/>
                 <w:noProof/>
+                <w:lang w:val="en-GB"/>
               </w:rPr>
-              <w:t>Method</w:t>
+              <w:t>OpenCL Development</w:t>
             </w:r>
             <w:r>
               <w:rPr>
@@ -1198,7 +866,238 @@
                 <w:noProof/>
                 <w:webHidden/>
               </w:rPr>
-              <w:instrText xml:space="preserve"> PAGEREF _Toc478419028 \h </w:instrText>
+              <w:instrText xml:space="preserve"> PAGEREF _Toc478502197 \h </w:instrText>
+            </w:r>
+            <w:r>
+              <w:rPr>
+                <w:noProof/>
+                <w:webHidden/>
+              </w:rPr>
+            </w:r>
+            <w:r>
+              <w:rPr>
+                <w:noProof/>
+                <w:webHidden/>
+              </w:rPr>
+              <w:fldChar w:fldCharType="separate"/>
+            </w:r>
+            <w:r>
+              <w:rPr>
+                <w:noProof/>
+                <w:webHidden/>
+              </w:rPr>
+              <w:t>3</w:t>
+            </w:r>
+            <w:r>
+              <w:rPr>
+                <w:noProof/>
+                <w:webHidden/>
+              </w:rPr>
+              <w:fldChar w:fldCharType="end"/>
+            </w:r>
+          </w:hyperlink>
+        </w:p>
+        <w:p>
+          <w:pPr>
+            <w:pStyle w:val="TOC3"/>
+            <w:tabs>
+              <w:tab w:val="right" w:leader="dot" w:pos="9206"/>
+            </w:tabs>
+            <w:rPr>
+              <w:rFonts w:eastAsiaTheme="minorEastAsia"/>
+              <w:i w:val="0"/>
+              <w:iCs w:val="0"/>
+              <w:noProof/>
+              <w:color w:val="auto"/>
+              <w:kern w:val="0"/>
+              <w:sz w:val="24"/>
+              <w:szCs w:val="24"/>
+              <w:lang w:val="en-GB" w:eastAsia="en-GB"/>
+            </w:rPr>
+          </w:pPr>
+          <w:hyperlink w:anchor="_Toc478502198" w:history="1">
+            <w:r>
+              <w:rPr>
+                <w:rStyle w:val="Hyperlink"/>
+                <w:noProof/>
+                <w:lang w:val="en-GB"/>
+              </w:rPr>
+              <w:t>C++ Bindings</w:t>
+            </w:r>
+            <w:r>
+              <w:rPr>
+                <w:noProof/>
+                <w:webHidden/>
+              </w:rPr>
+              <w:tab/>
+            </w:r>
+            <w:r>
+              <w:rPr>
+                <w:noProof/>
+                <w:webHidden/>
+              </w:rPr>
+              <w:fldChar w:fldCharType="begin"/>
+            </w:r>
+            <w:r>
+              <w:rPr>
+                <w:noProof/>
+                <w:webHidden/>
+              </w:rPr>
+              <w:instrText xml:space="preserve"> PAGEREF _Toc478502198 \h </w:instrText>
+            </w:r>
+            <w:r>
+              <w:rPr>
+                <w:noProof/>
+                <w:webHidden/>
+              </w:rPr>
+            </w:r>
+            <w:r>
+              <w:rPr>
+                <w:noProof/>
+                <w:webHidden/>
+              </w:rPr>
+              <w:fldChar w:fldCharType="separate"/>
+            </w:r>
+            <w:r>
+              <w:rPr>
+                <w:noProof/>
+                <w:webHidden/>
+              </w:rPr>
+              <w:t>3</w:t>
+            </w:r>
+            <w:r>
+              <w:rPr>
+                <w:noProof/>
+                <w:webHidden/>
+              </w:rPr>
+              <w:fldChar w:fldCharType="end"/>
+            </w:r>
+          </w:hyperlink>
+        </w:p>
+        <w:p>
+          <w:pPr>
+            <w:pStyle w:val="TOC3"/>
+            <w:tabs>
+              <w:tab w:val="right" w:leader="dot" w:pos="9206"/>
+            </w:tabs>
+            <w:rPr>
+              <w:rFonts w:eastAsiaTheme="minorEastAsia"/>
+              <w:i w:val="0"/>
+              <w:iCs w:val="0"/>
+              <w:noProof/>
+              <w:color w:val="auto"/>
+              <w:kern w:val="0"/>
+              <w:sz w:val="24"/>
+              <w:szCs w:val="24"/>
+              <w:lang w:val="en-GB" w:eastAsia="en-GB"/>
+            </w:rPr>
+          </w:pPr>
+          <w:hyperlink w:anchor="_Toc478502199" w:history="1">
+            <w:r>
+              <w:rPr>
+                <w:rStyle w:val="Hyperlink"/>
+                <w:noProof/>
+                <w:lang w:val="en-GB"/>
+              </w:rPr>
+              <w:t>Gaussian Blur</w:t>
+            </w:r>
+            <w:r>
+              <w:rPr>
+                <w:noProof/>
+                <w:webHidden/>
+              </w:rPr>
+              <w:tab/>
+            </w:r>
+            <w:r>
+              <w:rPr>
+                <w:noProof/>
+                <w:webHidden/>
+              </w:rPr>
+              <w:fldChar w:fldCharType="begin"/>
+            </w:r>
+            <w:r>
+              <w:rPr>
+                <w:noProof/>
+                <w:webHidden/>
+              </w:rPr>
+              <w:instrText xml:space="preserve"> PAGEREF _Toc478502199 \h </w:instrText>
+            </w:r>
+            <w:r>
+              <w:rPr>
+                <w:noProof/>
+                <w:webHidden/>
+              </w:rPr>
+            </w:r>
+            <w:r>
+              <w:rPr>
+                <w:noProof/>
+                <w:webHidden/>
+              </w:rPr>
+              <w:fldChar w:fldCharType="separate"/>
+            </w:r>
+            <w:r>
+              <w:rPr>
+                <w:noProof/>
+                <w:webHidden/>
+              </w:rPr>
+              <w:t>3</w:t>
+            </w:r>
+            <w:r>
+              <w:rPr>
+                <w:noProof/>
+                <w:webHidden/>
+              </w:rPr>
+              <w:fldChar w:fldCharType="end"/>
+            </w:r>
+          </w:hyperlink>
+        </w:p>
+        <w:p>
+          <w:pPr>
+            <w:pStyle w:val="TOC3"/>
+            <w:tabs>
+              <w:tab w:val="right" w:leader="dot" w:pos="9206"/>
+            </w:tabs>
+            <w:rPr>
+              <w:rFonts w:eastAsiaTheme="minorEastAsia"/>
+              <w:i w:val="0"/>
+              <w:iCs w:val="0"/>
+              <w:noProof/>
+              <w:color w:val="auto"/>
+              <w:kern w:val="0"/>
+              <w:sz w:val="24"/>
+              <w:szCs w:val="24"/>
+              <w:lang w:val="en-GB" w:eastAsia="en-GB"/>
+            </w:rPr>
+          </w:pPr>
+          <w:hyperlink w:anchor="_Toc478502200" w:history="1">
+            <w:r>
+              <w:rPr>
+                <w:rStyle w:val="Hyperlink"/>
+                <w:noProof/>
+                <w:lang w:val="en-GB"/>
+              </w:rPr>
+              <w:t>Image Objects</w:t>
+            </w:r>
+            <w:r>
+              <w:rPr>
+                <w:noProof/>
+                <w:webHidden/>
+              </w:rPr>
+              <w:tab/>
+            </w:r>
+            <w:r>
+              <w:rPr>
+                <w:noProof/>
+                <w:webHidden/>
+              </w:rPr>
+              <w:fldChar w:fldCharType="begin"/>
+            </w:r>
+            <w:r>
+              <w:rPr>
+                <w:noProof/>
+                <w:webHidden/>
+              </w:rPr>
+              <w:instrText xml:space="preserve"> PAGEREF _Toc478502200 \h </w:instrText>
             </w:r>
             <w:r>
               <w:rPr>
@@ -1245,13 +1144,14 @@
               <w:lang w:val="en-GB" w:eastAsia="en-GB"/>
             </w:rPr>
           </w:pPr>
-          <w:hyperlink w:anchor="_Toc478419029" w:history="1">
+          <w:hyperlink w:anchor="_Toc478502201" w:history="1">
             <w:r>
               <w:rPr>
                 <w:rStyle w:val="Hyperlink"/>
                 <w:noProof/>
+                <w:lang w:val="en-GB"/>
               </w:rPr>
-              <w:t>Large image</w:t>
+              <w:t>OpenCL Optimisations</w:t>
             </w:r>
             <w:r>
               <w:rPr>
@@ -1272,7 +1172,7 @@
                 <w:noProof/>
                 <w:webHidden/>
               </w:rPr>
-              <w:instrText xml:space="preserve"> PAGEREF _Toc478419029 \h </w:instrText>
+              <w:instrText xml:space="preserve"> PAGEREF _Toc478502201 \h </w:instrText>
             </w:r>
             <w:r>
               <w:rPr>
@@ -1292,7 +1192,7 @@
                 <w:noProof/>
                 <w:webHidden/>
               </w:rPr>
-              <w:t>3</w:t>
+              <w:t>4</w:t>
             </w:r>
             <w:r>
               <w:rPr>
@@ -1305,12 +1205,14 @@
         </w:p>
         <w:p>
           <w:pPr>
-            <w:pStyle w:val="TOC2"/>
+            <w:pStyle w:val="TOC3"/>
             <w:tabs>
               <w:tab w:val="right" w:leader="dot" w:pos="9206"/>
             </w:tabs>
             <w:rPr>
               <w:rFonts w:eastAsiaTheme="minorEastAsia"/>
+              <w:i w:val="0"/>
+              <w:iCs w:val="0"/>
               <w:noProof/>
               <w:color w:val="auto"/>
               <w:kern w:val="0"/>
@@ -1319,13 +1221,14 @@
               <w:lang w:val="en-GB" w:eastAsia="en-GB"/>
             </w:rPr>
           </w:pPr>
-          <w:hyperlink w:anchor="_Toc478419030" w:history="1">
+          <w:hyperlink w:anchor="_Toc478502202" w:history="1">
             <w:r>
               <w:rPr>
                 <w:rStyle w:val="Hyperlink"/>
                 <w:noProof/>
+                <w:lang w:val="en-GB"/>
               </w:rPr>
-              <w:t>Small Image</w:t>
+              <w:t>Filter Mask</w:t>
             </w:r>
             <w:r>
               <w:rPr>
@@ -1346,7 +1249,7 @@
                 <w:noProof/>
                 <w:webHidden/>
               </w:rPr>
-              <w:instrText xml:space="preserve"> PAGEREF _Toc478419030 \h </w:instrText>
+              <w:instrText xml:space="preserve"> PAGEREF _Toc478502202 \h </w:instrText>
             </w:r>
             <w:r>
               <w:rPr>
@@ -1366,7 +1269,7 @@
                 <w:noProof/>
                 <w:webHidden/>
               </w:rPr>
-              <w:t>3</w:t>
+              <w:t>4</w:t>
             </w:r>
             <w:r>
               <w:rPr>
@@ -1379,27 +1282,30 @@
         </w:p>
         <w:p>
           <w:pPr>
-            <w:pStyle w:val="TOC1"/>
+            <w:pStyle w:val="TOC3"/>
             <w:tabs>
               <w:tab w:val="right" w:leader="dot" w:pos="9206"/>
             </w:tabs>
             <w:rPr>
-              <w:rFonts w:asciiTheme="minorHAnsi" w:eastAsiaTheme="minorEastAsia" w:hAnsiTheme="minorHAnsi"/>
-              <w:b w:val="0"/>
-              <w:bCs w:val="0"/>
+              <w:rFonts w:eastAsiaTheme="minorEastAsia"/>
+              <w:i w:val="0"/>
+              <w:iCs w:val="0"/>
               <w:noProof/>
               <w:color w:val="auto"/>
               <w:kern w:val="0"/>
+              <w:sz w:val="24"/>
+              <w:szCs w:val="24"/>
               <w:lang w:val="en-GB" w:eastAsia="en-GB"/>
             </w:rPr>
           </w:pPr>
-          <w:hyperlink w:anchor="_Toc478419031" w:history="1">
+          <w:hyperlink w:anchor="_Toc478502203" w:history="1">
             <w:r>
               <w:rPr>
                 <w:rStyle w:val="Hyperlink"/>
                 <w:noProof/>
+                <w:lang w:val="en-GB"/>
               </w:rPr>
-              <w:t>Conclusion</w:t>
+              <w:t>Constants</w:t>
             </w:r>
             <w:r>
               <w:rPr>
@@ -1420,7 +1326,84 @@
                 <w:noProof/>
                 <w:webHidden/>
               </w:rPr>
-              <w:instrText xml:space="preserve"> PAGEREF _Toc478419031 \h </w:instrText>
+              <w:instrText xml:space="preserve"> PAGEREF _Toc478502203 \h </w:instrText>
+            </w:r>
+            <w:r>
+              <w:rPr>
+                <w:noProof/>
+                <w:webHidden/>
+              </w:rPr>
+            </w:r>
+            <w:r>
+              <w:rPr>
+                <w:noProof/>
+                <w:webHidden/>
+              </w:rPr>
+              <w:fldChar w:fldCharType="separate"/>
+            </w:r>
+            <w:r>
+              <w:rPr>
+                <w:noProof/>
+                <w:webHidden/>
+              </w:rPr>
+              <w:t>4</w:t>
+            </w:r>
+            <w:r>
+              <w:rPr>
+                <w:noProof/>
+                <w:webHidden/>
+              </w:rPr>
+              <w:fldChar w:fldCharType="end"/>
+            </w:r>
+          </w:hyperlink>
+        </w:p>
+        <w:p>
+          <w:pPr>
+            <w:pStyle w:val="TOC3"/>
+            <w:tabs>
+              <w:tab w:val="right" w:leader="dot" w:pos="9206"/>
+            </w:tabs>
+            <w:rPr>
+              <w:rFonts w:eastAsiaTheme="minorEastAsia"/>
+              <w:i w:val="0"/>
+              <w:iCs w:val="0"/>
+              <w:noProof/>
+              <w:color w:val="auto"/>
+              <w:kern w:val="0"/>
+              <w:sz w:val="24"/>
+              <w:szCs w:val="24"/>
+              <w:lang w:val="en-GB" w:eastAsia="en-GB"/>
+            </w:rPr>
+          </w:pPr>
+          <w:hyperlink w:anchor="_Toc478502204" w:history="1">
+            <w:r>
+              <w:rPr>
+                <w:rStyle w:val="Hyperlink"/>
+                <w:noProof/>
+                <w:lang w:val="en-GB"/>
+              </w:rPr>
+              <w:t>1D Blur</w:t>
+            </w:r>
+            <w:r>
+              <w:rPr>
+                <w:noProof/>
+                <w:webHidden/>
+              </w:rPr>
+              <w:tab/>
+            </w:r>
+            <w:r>
+              <w:rPr>
+                <w:noProof/>
+                <w:webHidden/>
+              </w:rPr>
+              <w:fldChar w:fldCharType="begin"/>
+            </w:r>
+            <w:r>
+              <w:rPr>
+                <w:noProof/>
+                <w:webHidden/>
+              </w:rPr>
+              <w:instrText xml:space="preserve"> PAGEREF _Toc478502204 \h </w:instrText>
             </w:r>
             <w:r>
               <w:rPr>
@@ -1467,13 +1450,14 @@
               <w:lang w:val="en-GB" w:eastAsia="en-GB"/>
             </w:rPr>
           </w:pPr>
-          <w:hyperlink w:anchor="_Toc478419032" w:history="1">
+          <w:hyperlink w:anchor="_Toc478502205" w:history="1">
             <w:r>
               <w:rPr>
                 <w:rStyle w:val="Hyperlink"/>
                 <w:noProof/>
+                <w:lang w:val="en-GB"/>
               </w:rPr>
-              <w:t>Positives</w:t>
+              <w:t>Viewer Development</w:t>
             </w:r>
             <w:r>
               <w:rPr>
@@ -1494,7 +1478,7 @@
                 <w:noProof/>
                 <w:webHidden/>
               </w:rPr>
-              <w:instrText xml:space="preserve"> PAGEREF _Toc478419032 \h </w:instrText>
+              <w:instrText xml:space="preserve"> PAGEREF _Toc478502205 \h </w:instrText>
             </w:r>
             <w:r>
               <w:rPr>
@@ -1514,7 +1498,7 @@
                 <w:noProof/>
                 <w:webHidden/>
               </w:rPr>
-              <w:t>4</w:t>
+              <w:t>5</w:t>
             </w:r>
             <w:r>
               <w:rPr>
@@ -1541,13 +1525,14 @@
               <w:lang w:val="en-GB" w:eastAsia="en-GB"/>
             </w:rPr>
           </w:pPr>
-          <w:hyperlink w:anchor="_Toc478419033" w:history="1">
+          <w:hyperlink w:anchor="_Toc478502206" w:history="1">
             <w:r>
               <w:rPr>
                 <w:rStyle w:val="Hyperlink"/>
                 <w:noProof/>
+                <w:lang w:val="en-GB"/>
               </w:rPr>
-              <w:t>Negatives</w:t>
+              <w:t>Visualiser development</w:t>
             </w:r>
             <w:r>
               <w:rPr>
@@ -1568,7 +1553,7 @@
                 <w:noProof/>
                 <w:webHidden/>
               </w:rPr>
-              <w:instrText xml:space="preserve"> PAGEREF _Toc478419033 \h </w:instrText>
+              <w:instrText xml:space="preserve"> PAGEREF _Toc478502206 \h </w:instrText>
             </w:r>
             <w:r>
               <w:rPr>
@@ -1588,7 +1573,82 @@
                 <w:noProof/>
                 <w:webHidden/>
               </w:rPr>
-              <w:t>4</w:t>
+              <w:t>5</w:t>
+            </w:r>
+            <w:r>
+              <w:rPr>
+                <w:noProof/>
+                <w:webHidden/>
+              </w:rPr>
+              <w:fldChar w:fldCharType="end"/>
+            </w:r>
+          </w:hyperlink>
+        </w:p>
+        <w:p>
+          <w:pPr>
+            <w:pStyle w:val="TOC1"/>
+            <w:tabs>
+              <w:tab w:val="right" w:leader="dot" w:pos="9206"/>
+            </w:tabs>
+            <w:rPr>
+              <w:rFonts w:asciiTheme="minorHAnsi" w:eastAsiaTheme="minorEastAsia" w:hAnsiTheme="minorHAnsi"/>
+              <w:b w:val="0"/>
+              <w:bCs w:val="0"/>
+              <w:noProof/>
+              <w:color w:val="auto"/>
+              <w:kern w:val="0"/>
+              <w:lang w:val="en-GB" w:eastAsia="en-GB"/>
+            </w:rPr>
+          </w:pPr>
+          <w:hyperlink w:anchor="_Toc478502207" w:history="1">
+            <w:r>
+              <w:rPr>
+                <w:rStyle w:val="Hyperlink"/>
+                <w:noProof/>
+                <w:lang w:val="en-GB"/>
+              </w:rPr>
+              <w:t>Performance</w:t>
+            </w:r>
+            <w:r>
+              <w:rPr>
+                <w:noProof/>
+                <w:webHidden/>
+              </w:rPr>
+              <w:tab/>
+            </w:r>
+            <w:r>
+              <w:rPr>
+                <w:noProof/>
+                <w:webHidden/>
+              </w:rPr>
+              <w:fldChar w:fldCharType="begin"/>
+            </w:r>
+            <w:r>
+              <w:rPr>
+                <w:noProof/>
+                <w:webHidden/>
+              </w:rPr>
+              <w:instrText xml:space="preserve"> PAGEREF _Toc478502207 \h </w:instrText>
+            </w:r>
+            <w:r>
+              <w:rPr>
+                <w:noProof/>
+                <w:webHidden/>
+              </w:rPr>
+            </w:r>
+            <w:r>
+              <w:rPr>
+                <w:noProof/>
+                <w:webHidden/>
+              </w:rPr>
+              <w:fldChar w:fldCharType="separate"/>
+            </w:r>
+            <w:r>
+              <w:rPr>
+                <w:noProof/>
+                <w:webHidden/>
+              </w:rPr>
+              <w:t>6</w:t>
             </w:r>
             <w:r>
               <w:rPr>
@@ -1615,11 +1675,462 @@
               <w:lang w:val="en-GB" w:eastAsia="en-GB"/>
             </w:rPr>
           </w:pPr>
-          <w:hyperlink w:anchor="_Toc478419034" w:history="1">
+          <w:hyperlink w:anchor="_Toc478502208" w:history="1">
             <w:r>
               <w:rPr>
                 <w:rStyle w:val="Hyperlink"/>
                 <w:noProof/>
+                <w:lang w:val="en-GB"/>
+              </w:rPr>
+              <w:t>Method</w:t>
+            </w:r>
+            <w:r>
+              <w:rPr>
+                <w:noProof/>
+                <w:webHidden/>
+              </w:rPr>
+              <w:tab/>
+            </w:r>
+            <w:r>
+              <w:rPr>
+                <w:noProof/>
+                <w:webHidden/>
+              </w:rPr>
+              <w:fldChar w:fldCharType="begin"/>
+            </w:r>
+            <w:r>
+              <w:rPr>
+                <w:noProof/>
+                <w:webHidden/>
+              </w:rPr>
+              <w:instrText xml:space="preserve"> PAGEREF _Toc478502208 \h </w:instrText>
+            </w:r>
+            <w:r>
+              <w:rPr>
+                <w:noProof/>
+                <w:webHidden/>
+              </w:rPr>
+            </w:r>
+            <w:r>
+              <w:rPr>
+                <w:noProof/>
+                <w:webHidden/>
+              </w:rPr>
+              <w:fldChar w:fldCharType="separate"/>
+            </w:r>
+            <w:r>
+              <w:rPr>
+                <w:noProof/>
+                <w:webHidden/>
+              </w:rPr>
+              <w:t>6</w:t>
+            </w:r>
+            <w:r>
+              <w:rPr>
+                <w:noProof/>
+                <w:webHidden/>
+              </w:rPr>
+              <w:fldChar w:fldCharType="end"/>
+            </w:r>
+          </w:hyperlink>
+        </w:p>
+        <w:p>
+          <w:pPr>
+            <w:pStyle w:val="TOC2"/>
+            <w:tabs>
+              <w:tab w:val="right" w:leader="dot" w:pos="9206"/>
+            </w:tabs>
+            <w:rPr>
+              <w:rFonts w:eastAsiaTheme="minorEastAsia"/>
+              <w:noProof/>
+              <w:color w:val="auto"/>
+              <w:kern w:val="0"/>
+              <w:sz w:val="24"/>
+              <w:szCs w:val="24"/>
+              <w:lang w:val="en-GB" w:eastAsia="en-GB"/>
+            </w:rPr>
+          </w:pPr>
+          <w:hyperlink w:anchor="_Toc478502209" w:history="1">
+            <w:r>
+              <w:rPr>
+                <w:rStyle w:val="Hyperlink"/>
+                <w:noProof/>
+                <w:lang w:val="en-GB"/>
+              </w:rPr>
+              <w:t>Large Image</w:t>
+            </w:r>
+            <w:r>
+              <w:rPr>
+                <w:noProof/>
+                <w:webHidden/>
+              </w:rPr>
+              <w:tab/>
+            </w:r>
+            <w:r>
+              <w:rPr>
+                <w:noProof/>
+                <w:webHidden/>
+              </w:rPr>
+              <w:fldChar w:fldCharType="begin"/>
+            </w:r>
+            <w:r>
+              <w:rPr>
+                <w:noProof/>
+                <w:webHidden/>
+              </w:rPr>
+              <w:instrText xml:space="preserve"> PAGEREF _Toc478502209 \h </w:instrText>
+            </w:r>
+            <w:r>
+              <w:rPr>
+                <w:noProof/>
+                <w:webHidden/>
+              </w:rPr>
+            </w:r>
+            <w:r>
+              <w:rPr>
+                <w:noProof/>
+                <w:webHidden/>
+              </w:rPr>
+              <w:fldChar w:fldCharType="separate"/>
+            </w:r>
+            <w:r>
+              <w:rPr>
+                <w:noProof/>
+                <w:webHidden/>
+              </w:rPr>
+              <w:t>6</w:t>
+            </w:r>
+            <w:r>
+              <w:rPr>
+                <w:noProof/>
+                <w:webHidden/>
+              </w:rPr>
+              <w:fldChar w:fldCharType="end"/>
+            </w:r>
+          </w:hyperlink>
+        </w:p>
+        <w:p>
+          <w:pPr>
+            <w:pStyle w:val="TOC2"/>
+            <w:tabs>
+              <w:tab w:val="right" w:leader="dot" w:pos="9206"/>
+            </w:tabs>
+            <w:rPr>
+              <w:rFonts w:eastAsiaTheme="minorEastAsia"/>
+              <w:noProof/>
+              <w:color w:val="auto"/>
+              <w:kern w:val="0"/>
+              <w:sz w:val="24"/>
+              <w:szCs w:val="24"/>
+              <w:lang w:val="en-GB" w:eastAsia="en-GB"/>
+            </w:rPr>
+          </w:pPr>
+          <w:hyperlink w:anchor="_Toc478502210" w:history="1">
+            <w:r>
+              <w:rPr>
+                <w:rStyle w:val="Hyperlink"/>
+                <w:noProof/>
+                <w:lang w:val="en-GB"/>
+              </w:rPr>
+              <w:t>Small Image</w:t>
+            </w:r>
+            <w:r>
+              <w:rPr>
+                <w:noProof/>
+                <w:webHidden/>
+              </w:rPr>
+              <w:tab/>
+            </w:r>
+            <w:r>
+              <w:rPr>
+                <w:noProof/>
+                <w:webHidden/>
+              </w:rPr>
+              <w:fldChar w:fldCharType="begin"/>
+            </w:r>
+            <w:r>
+              <w:rPr>
+                <w:noProof/>
+                <w:webHidden/>
+              </w:rPr>
+              <w:instrText xml:space="preserve"> PAGEREF _Toc478502210 \h </w:instrText>
+            </w:r>
+            <w:r>
+              <w:rPr>
+                <w:noProof/>
+                <w:webHidden/>
+              </w:rPr>
+            </w:r>
+            <w:r>
+              <w:rPr>
+                <w:noProof/>
+                <w:webHidden/>
+              </w:rPr>
+              <w:fldChar w:fldCharType="separate"/>
+            </w:r>
+            <w:r>
+              <w:rPr>
+                <w:noProof/>
+                <w:webHidden/>
+              </w:rPr>
+              <w:t>6</w:t>
+            </w:r>
+            <w:r>
+              <w:rPr>
+                <w:noProof/>
+                <w:webHidden/>
+              </w:rPr>
+              <w:fldChar w:fldCharType="end"/>
+            </w:r>
+          </w:hyperlink>
+        </w:p>
+        <w:p>
+          <w:pPr>
+            <w:pStyle w:val="TOC1"/>
+            <w:tabs>
+              <w:tab w:val="right" w:leader="dot" w:pos="9206"/>
+            </w:tabs>
+            <w:rPr>
+              <w:rFonts w:asciiTheme="minorHAnsi" w:eastAsiaTheme="minorEastAsia" w:hAnsiTheme="minorHAnsi"/>
+              <w:b w:val="0"/>
+              <w:bCs w:val="0"/>
+              <w:noProof/>
+              <w:color w:val="auto"/>
+              <w:kern w:val="0"/>
+              <w:lang w:val="en-GB" w:eastAsia="en-GB"/>
+            </w:rPr>
+          </w:pPr>
+          <w:hyperlink w:anchor="_Toc478502211" w:history="1">
+            <w:r>
+              <w:rPr>
+                <w:rStyle w:val="Hyperlink"/>
+                <w:noProof/>
+                <w:lang w:val="en-GB"/>
+              </w:rPr>
+              <w:t>Conclusion</w:t>
+            </w:r>
+            <w:r>
+              <w:rPr>
+                <w:noProof/>
+                <w:webHidden/>
+              </w:rPr>
+              <w:tab/>
+            </w:r>
+            <w:r>
+              <w:rPr>
+                <w:noProof/>
+                <w:webHidden/>
+              </w:rPr>
+              <w:fldChar w:fldCharType="begin"/>
+            </w:r>
+            <w:r>
+              <w:rPr>
+                <w:noProof/>
+                <w:webHidden/>
+              </w:rPr>
+              <w:instrText xml:space="preserve"> PAGEREF _Toc478502211 \h </w:instrText>
+            </w:r>
+            <w:r>
+              <w:rPr>
+                <w:noProof/>
+                <w:webHidden/>
+              </w:rPr>
+            </w:r>
+            <w:r>
+              <w:rPr>
+                <w:noProof/>
+                <w:webHidden/>
+              </w:rPr>
+              <w:fldChar w:fldCharType="separate"/>
+            </w:r>
+            <w:r>
+              <w:rPr>
+                <w:noProof/>
+                <w:webHidden/>
+              </w:rPr>
+              <w:t>7</w:t>
+            </w:r>
+            <w:r>
+              <w:rPr>
+                <w:noProof/>
+                <w:webHidden/>
+              </w:rPr>
+              <w:fldChar w:fldCharType="end"/>
+            </w:r>
+          </w:hyperlink>
+        </w:p>
+        <w:p>
+          <w:pPr>
+            <w:pStyle w:val="TOC2"/>
+            <w:tabs>
+              <w:tab w:val="right" w:leader="dot" w:pos="9206"/>
+            </w:tabs>
+            <w:rPr>
+              <w:rFonts w:eastAsiaTheme="minorEastAsia"/>
+              <w:noProof/>
+              <w:color w:val="auto"/>
+              <w:kern w:val="0"/>
+              <w:sz w:val="24"/>
+              <w:szCs w:val="24"/>
+              <w:lang w:val="en-GB" w:eastAsia="en-GB"/>
+            </w:rPr>
+          </w:pPr>
+          <w:hyperlink w:anchor="_Toc478502212" w:history="1">
+            <w:r>
+              <w:rPr>
+                <w:rStyle w:val="Hyperlink"/>
+                <w:noProof/>
+                <w:lang w:val="en-GB"/>
+              </w:rPr>
+              <w:t>Positives</w:t>
+            </w:r>
+            <w:r>
+              <w:rPr>
+                <w:noProof/>
+                <w:webHidden/>
+              </w:rPr>
+              <w:tab/>
+            </w:r>
+            <w:r>
+              <w:rPr>
+                <w:noProof/>
+                <w:webHidden/>
+              </w:rPr>
+              <w:fldChar w:fldCharType="begin"/>
+            </w:r>
+            <w:r>
+              <w:rPr>
+                <w:noProof/>
+                <w:webHidden/>
+              </w:rPr>
+              <w:instrText xml:space="preserve"> PAGEREF _Toc478502212 \h </w:instrText>
+            </w:r>
+            <w:r>
+              <w:rPr>
+                <w:noProof/>
+                <w:webHidden/>
+              </w:rPr>
+            </w:r>
+            <w:r>
+              <w:rPr>
+                <w:noProof/>
+                <w:webHidden/>
+              </w:rPr>
+              <w:fldChar w:fldCharType="separate"/>
+            </w:r>
+            <w:r>
+              <w:rPr>
+                <w:noProof/>
+                <w:webHidden/>
+              </w:rPr>
+              <w:t>7</w:t>
+            </w:r>
+            <w:r>
+              <w:rPr>
+                <w:noProof/>
+                <w:webHidden/>
+              </w:rPr>
+              <w:fldChar w:fldCharType="end"/>
+            </w:r>
+          </w:hyperlink>
+        </w:p>
+        <w:p>
+          <w:pPr>
+            <w:pStyle w:val="TOC2"/>
+            <w:tabs>
+              <w:tab w:val="right" w:leader="dot" w:pos="9206"/>
+            </w:tabs>
+            <w:rPr>
+              <w:rFonts w:eastAsiaTheme="minorEastAsia"/>
+              <w:noProof/>
+              <w:color w:val="auto"/>
+              <w:kern w:val="0"/>
+              <w:sz w:val="24"/>
+              <w:szCs w:val="24"/>
+              <w:lang w:val="en-GB" w:eastAsia="en-GB"/>
+            </w:rPr>
+          </w:pPr>
+          <w:hyperlink w:anchor="_Toc478502213" w:history="1">
+            <w:r>
+              <w:rPr>
+                <w:rStyle w:val="Hyperlink"/>
+                <w:noProof/>
+                <w:lang w:val="en-GB"/>
+              </w:rPr>
+              <w:t>Negatives</w:t>
+            </w:r>
+            <w:r>
+              <w:rPr>
+                <w:noProof/>
+                <w:webHidden/>
+              </w:rPr>
+              <w:tab/>
+            </w:r>
+            <w:r>
+              <w:rPr>
+                <w:noProof/>
+                <w:webHidden/>
+              </w:rPr>
+              <w:fldChar w:fldCharType="begin"/>
+            </w:r>
+            <w:r>
+              <w:rPr>
+                <w:noProof/>
+                <w:webHidden/>
+              </w:rPr>
+              <w:instrText xml:space="preserve"> PAGEREF _Toc478502213 \h </w:instrText>
+            </w:r>
+            <w:r>
+              <w:rPr>
+                <w:noProof/>
+                <w:webHidden/>
+              </w:rPr>
+            </w:r>
+            <w:r>
+              <w:rPr>
+                <w:noProof/>
+                <w:webHidden/>
+              </w:rPr>
+              <w:fldChar w:fldCharType="separate"/>
+            </w:r>
+            <w:r>
+              <w:rPr>
+                <w:noProof/>
+                <w:webHidden/>
+              </w:rPr>
+              <w:t>7</w:t>
+            </w:r>
+            <w:r>
+              <w:rPr>
+                <w:noProof/>
+                <w:webHidden/>
+              </w:rPr>
+              <w:fldChar w:fldCharType="end"/>
+            </w:r>
+          </w:hyperlink>
+        </w:p>
+        <w:p>
+          <w:pPr>
+            <w:pStyle w:val="TOC2"/>
+            <w:tabs>
+              <w:tab w:val="right" w:leader="dot" w:pos="9206"/>
+            </w:tabs>
+            <w:rPr>
+              <w:rFonts w:eastAsiaTheme="minorEastAsia"/>
+              <w:noProof/>
+              <w:color w:val="auto"/>
+              <w:kern w:val="0"/>
+              <w:sz w:val="24"/>
+              <w:szCs w:val="24"/>
+              <w:lang w:val="en-GB" w:eastAsia="en-GB"/>
+            </w:rPr>
+          </w:pPr>
+          <w:hyperlink w:anchor="_Toc478502214" w:history="1">
+            <w:r>
+              <w:rPr>
+                <w:rStyle w:val="Hyperlink"/>
+                <w:noProof/>
+                <w:lang w:val="en-GB"/>
               </w:rPr>
               <w:t>Summary</w:t>
             </w:r>
@@ -1642,7 +2153,7 @@
                 <w:noProof/>
                 <w:webHidden/>
               </w:rPr>
-              <w:instrText xml:space="preserve"> PAGEREF _Toc478419034 \h </w:instrText>
+              <w:instrText xml:space="preserve"> PAGEREF _Toc478502214 \h </w:instrText>
             </w:r>
             <w:r>
               <w:rPr>
@@ -1662,7 +2173,7 @@
                 <w:noProof/>
                 <w:webHidden/>
               </w:rPr>
-              <w:t>4</w:t>
+              <w:t>7</w:t>
             </w:r>
             <w:r>
               <w:rPr>
@@ -1674,11 +2185,17 @@
           </w:hyperlink>
         </w:p>
         <w:p>
+          <w:pPr>
+            <w:rPr>
+              <w:lang w:val="en-GB"/>
+            </w:rPr>
+          </w:pPr>
           <w:r>
             <w:rPr>
               <w:b/>
               <w:bCs/>
               <w:noProof/>
+              <w:lang w:val="en-GB"/>
             </w:rPr>
             <w:fldChar w:fldCharType="end"/>
           </w:r>
@@ -1687,6 +2204,9 @@
     </w:sdt>
     <w:p>
       <w:pPr>
+        <w:rPr>
+          <w:lang w:val="en-GB"/>
+        </w:rPr>
         <w:sectPr>
           <w:headerReference w:type="default" r:id="rId14"/>
           <w:pgSz w:w="12240" w:h="15840" w:code="1"/>
@@ -1701,9 +2221,15 @@
     <w:p>
       <w:pPr>
         <w:pStyle w:val="Heading1"/>
+        <w:rPr>
+          <w:lang w:val="en-GB"/>
+        </w:rPr>
       </w:pPr>
-      <w:bookmarkStart w:id="1" w:name="_Toc478419018"/>
+      <w:bookmarkStart w:id="1" w:name="_Toc478502192"/>
       <w:r>
+        <w:rPr>
+          <w:lang w:val="en-GB"/>
+        </w:rPr>
         <w:lastRenderedPageBreak/>
         <w:t>Introduction</w:t>
       </w:r>
@@ -1712,44 +2238,444 @@
     <w:p>
       <w:pPr>
         <w:pStyle w:val="Heading2"/>
+        <w:rPr>
+          <w:lang w:val="en-GB"/>
+        </w:rPr>
       </w:pPr>
-      <w:bookmarkStart w:id="2" w:name="_Toc478419019"/>
+      <w:bookmarkStart w:id="2" w:name="_Toc478502193"/>
       <w:r>
+        <w:rPr>
+          <w:lang w:val="en-GB"/>
+        </w:rPr>
         <w:t>Problem</w:t>
       </w:r>
       <w:bookmarkEnd w:id="2"/>
     </w:p>
-    <w:p/>
+    <w:p>
+      <w:pPr>
+        <w:spacing w:line="276" w:lineRule="auto"/>
+        <w:rPr>
+          <w:szCs w:val="24"/>
+          <w:lang w:val="en-GB"/>
+        </w:rPr>
+      </w:pPr>
+      <w:r>
+        <w:rPr>
+          <w:szCs w:val="24"/>
+          <w:lang w:val="en-GB"/>
+        </w:rPr>
+        <w:t xml:space="preserve">C++ code was </w:t>
+      </w:r>
+      <w:r>
+        <w:rPr>
+          <w:szCs w:val="24"/>
+          <w:lang w:val="en-GB"/>
+        </w:rPr>
+        <w:t>given</w:t>
+      </w:r>
+      <w:r>
+        <w:rPr>
+          <w:szCs w:val="24"/>
+          <w:lang w:val="en-GB"/>
+        </w:rPr>
+        <w:t xml:space="preserve"> which takes an </w:t>
+      </w:r>
+      <w:r>
+        <w:rPr>
+          <w:szCs w:val="24"/>
+          <w:lang w:val="en-GB"/>
+        </w:rPr>
+        <w:t xml:space="preserve">PPM </w:t>
+      </w:r>
+      <w:r>
+        <w:rPr>
+          <w:szCs w:val="24"/>
+          <w:lang w:val="en-GB"/>
+        </w:rPr>
+        <w:t xml:space="preserve">input image </w:t>
+      </w:r>
+      <w:r>
+        <w:rPr>
+          <w:szCs w:val="24"/>
+          <w:lang w:val="en-GB"/>
+        </w:rPr>
+        <w:t>and performs a</w:t>
+      </w:r>
+      <w:r>
+        <w:rPr>
+          <w:szCs w:val="24"/>
+          <w:lang w:val="en-GB"/>
+        </w:rPr>
+        <w:t xml:space="preserve">n </w:t>
+      </w:r>
+      <w:proofErr w:type="spellStart"/>
+      <w:r>
+        <w:rPr>
+          <w:szCs w:val="24"/>
+          <w:lang w:val="en-GB"/>
+        </w:rPr>
+        <w:t>unsharp</w:t>
+      </w:r>
+      <w:proofErr w:type="spellEnd"/>
+      <w:r>
+        <w:rPr>
+          <w:szCs w:val="24"/>
+          <w:lang w:val="en-GB"/>
+        </w:rPr>
+        <w:t xml:space="preserve"> mask and writes the result to disk.</w:t>
+      </w:r>
+      <w:r>
+        <w:rPr>
+          <w:szCs w:val="24"/>
+          <w:lang w:val="en-GB"/>
+        </w:rPr>
+        <w:t xml:space="preserve"> The </w:t>
+      </w:r>
+      <w:proofErr w:type="spellStart"/>
+      <w:r>
+        <w:rPr>
+          <w:szCs w:val="24"/>
+          <w:lang w:val="en-GB"/>
+        </w:rPr>
+        <w:t>unsharp</w:t>
+      </w:r>
+      <w:proofErr w:type="spellEnd"/>
+      <w:r>
+        <w:rPr>
+          <w:szCs w:val="24"/>
+          <w:lang w:val="en-GB"/>
+        </w:rPr>
+        <w:t xml:space="preserve"> mask is implemented as a box blur whose result is subtracted from the input image</w:t>
+      </w:r>
+      <w:r>
+        <w:rPr>
+          <w:szCs w:val="24"/>
+          <w:lang w:val="en-GB"/>
+        </w:rPr>
+        <w:t xml:space="preserve"> </w:t>
+      </w:r>
+      <w:r>
+        <w:rPr>
+          <w:szCs w:val="24"/>
+          <w:lang w:val="en-GB"/>
+        </w:rPr>
+        <w:t>h</w:t>
+      </w:r>
+      <w:r>
+        <w:rPr>
+          <w:szCs w:val="24"/>
+          <w:lang w:val="en-GB"/>
+        </w:rPr>
+        <w:t>owever, the code is slow and could be made faster by using parallel compute and this is what is set out in this report where I describe how this application was made faster using OpenCL.</w:t>
+      </w:r>
+    </w:p>
     <w:p>
       <w:pPr>
         <w:pStyle w:val="Heading2"/>
+        <w:rPr>
+          <w:lang w:val="en-GB"/>
+        </w:rPr>
       </w:pPr>
-      <w:bookmarkStart w:id="3" w:name="_Toc478419020"/>
+      <w:bookmarkStart w:id="3" w:name="_Toc478502194"/>
       <w:r>
+        <w:rPr>
+          <w:lang w:val="en-GB"/>
+        </w:rPr>
         <w:t>Hardware</w:t>
       </w:r>
       <w:bookmarkEnd w:id="3"/>
     </w:p>
-    <w:p/>
+    <w:p>
+      <w:pPr>
+        <w:spacing w:line="276" w:lineRule="auto"/>
+        <w:rPr>
+          <w:szCs w:val="24"/>
+          <w:lang w:val="en-GB"/>
+        </w:rPr>
+      </w:pPr>
+      <w:r>
+        <w:rPr>
+          <w:szCs w:val="24"/>
+          <w:lang w:val="en-GB"/>
+        </w:rPr>
+        <w:t>As we will be comparing performance</w:t>
+      </w:r>
+      <w:r>
+        <w:rPr>
+          <w:szCs w:val="24"/>
+          <w:lang w:val="en-GB"/>
+        </w:rPr>
+        <w:t xml:space="preserve"> I decided to give an overview of the hardware which the timings were recorded on. On the CPU</w:t>
+      </w:r>
+      <w:r>
+        <w:rPr>
+          <w:szCs w:val="24"/>
+          <w:lang w:val="en-GB"/>
+        </w:rPr>
+        <w:t xml:space="preserve"> side the code was run on a </w:t>
+      </w:r>
+      <w:r>
+        <w:rPr>
+          <w:szCs w:val="24"/>
+          <w:lang w:val="en-GB"/>
+        </w:rPr>
+        <w:t>i</w:t>
+      </w:r>
+      <w:r>
+        <w:rPr>
+          <w:szCs w:val="24"/>
+          <w:lang w:val="en-GB"/>
+        </w:rPr>
+        <w:t>5</w:t>
+      </w:r>
+      <w:r>
+        <w:rPr>
+          <w:szCs w:val="24"/>
+          <w:lang w:val="en-GB"/>
+        </w:rPr>
+        <w:t xml:space="preserve"> dual core processor with hyper threading allowing for 4 logical cores.</w:t>
+      </w:r>
+      <w:r>
+        <w:rPr>
+          <w:szCs w:val="24"/>
+          <w:lang w:val="en-GB"/>
+        </w:rPr>
+        <w:t xml:space="preserve"> On the GPU, I am using an integrated chip the Intel HD 6000 rather than a dedicated graphics card.</w:t>
+      </w:r>
+      <w:r>
+        <w:rPr>
+          <w:szCs w:val="24"/>
+          <w:lang w:val="en-GB"/>
+        </w:rPr>
+        <w:t xml:space="preserve"> It was necessary to dispense this information I feel as the performance increase shown may have been even larger had I run the kernels on a dedicated graphics card which has more horsepower at its disposal.</w:t>
+      </w:r>
+    </w:p>
+    <w:p>
+      <w:pPr>
+        <w:rPr>
+          <w:sz w:val="22"/>
+          <w:lang w:val="en-GB"/>
+        </w:rPr>
+      </w:pPr>
+      <w:r>
+        <w:rPr>
+          <w:noProof/>
+          <w:sz w:val="21"/>
+          <w:lang w:val="en-GB" w:eastAsia="en-GB"/>
+        </w:rPr>
+        <w:drawing>
+          <wp:anchor distT="0" distB="0" distL="114300" distR="114300" simplePos="0" relativeHeight="251661312" behindDoc="0" locked="0" layoutInCell="1" allowOverlap="1" wp14:anchorId="0E2F8280" wp14:editId="5BFF3BF9">
+            <wp:simplePos x="0" y="0"/>
+            <wp:positionH relativeFrom="column">
+              <wp:posOffset>3326130</wp:posOffset>
+            </wp:positionH>
+            <wp:positionV relativeFrom="paragraph">
+              <wp:posOffset>237490</wp:posOffset>
+            </wp:positionV>
+            <wp:extent cx="2751455" cy="3480435"/>
+            <wp:effectExtent l="0" t="0" r="0" b="0"/>
+            <wp:wrapTight wrapText="bothSides">
+              <wp:wrapPolygon edited="0">
+                <wp:start x="0" y="0"/>
+                <wp:lineTo x="0" y="21438"/>
+                <wp:lineTo x="21336" y="21438"/>
+                <wp:lineTo x="21336" y="0"/>
+                <wp:lineTo x="0" y="0"/>
+              </wp:wrapPolygon>
+            </wp:wrapTight>
+            <wp:docPr id="3" name="Picture 3"/>
+            <wp:cNvGraphicFramePr>
+              <a:graphicFrameLocks xmlns:a="http://schemas.openxmlformats.org/drawingml/2006/main" noChangeAspect="1"/>
+            </wp:cNvGraphicFramePr>
+            <a:graphic xmlns:a="http://schemas.openxmlformats.org/drawingml/2006/main">
+              <a:graphicData uri="http://schemas.openxmlformats.org/drawingml/2006/picture">
+                <pic:pic xmlns:pic="http://schemas.openxmlformats.org/drawingml/2006/picture">
+                  <pic:nvPicPr>
+                    <pic:cNvPr id="3" name="gpu-z-part2.png"/>
+                    <pic:cNvPicPr/>
+                  </pic:nvPicPr>
+                  <pic:blipFill>
+                    <a:blip r:embed="rId15">
+                      <a:extLst>
+                        <a:ext uri="{28A0092B-C50C-407E-A947-70E740481C1C}">
+                          <a14:useLocalDpi xmlns:a14="http://schemas.microsoft.com/office/drawing/2010/main" val="0"/>
+                        </a:ext>
+                      </a:extLst>
+                    </a:blip>
+                    <a:stretch>
+                      <a:fillRect/>
+                    </a:stretch>
+                  </pic:blipFill>
+                  <pic:spPr>
+                    <a:xfrm>
+                      <a:off x="0" y="0"/>
+                      <a:ext cx="2751455" cy="3480435"/>
+                    </a:xfrm>
+                    <a:prstGeom prst="rect">
+                      <a:avLst/>
+                    </a:prstGeom>
+                  </pic:spPr>
+                </pic:pic>
+              </a:graphicData>
+            </a:graphic>
+            <wp14:sizeRelH relativeFrom="page">
+              <wp14:pctWidth>0</wp14:pctWidth>
+            </wp14:sizeRelH>
+            <wp14:sizeRelV relativeFrom="page">
+              <wp14:pctHeight>0</wp14:pctHeight>
+            </wp14:sizeRelV>
+          </wp:anchor>
+        </w:drawing>
+      </w:r>
+      <w:r>
+        <w:rPr>
+          <w:noProof/>
+          <w:lang w:val="en-GB" w:eastAsia="en-GB"/>
+        </w:rPr>
+        <w:drawing>
+          <wp:anchor distT="0" distB="0" distL="114300" distR="114300" simplePos="0" relativeHeight="251662336" behindDoc="0" locked="0" layoutInCell="1" allowOverlap="1" wp14:anchorId="2E8724F5" wp14:editId="6F5BBDC4">
+            <wp:simplePos x="0" y="0"/>
+            <wp:positionH relativeFrom="column">
+              <wp:posOffset>-222885</wp:posOffset>
+            </wp:positionH>
+            <wp:positionV relativeFrom="paragraph">
+              <wp:posOffset>234315</wp:posOffset>
+            </wp:positionV>
+            <wp:extent cx="3039110" cy="3483610"/>
+            <wp:effectExtent l="0" t="0" r="8890" b="0"/>
+            <wp:wrapTight wrapText="bothSides">
+              <wp:wrapPolygon edited="0">
+                <wp:start x="0" y="0"/>
+                <wp:lineTo x="0" y="21419"/>
+                <wp:lineTo x="21483" y="21419"/>
+                <wp:lineTo x="21483" y="0"/>
+                <wp:lineTo x="0" y="0"/>
+              </wp:wrapPolygon>
+            </wp:wrapTight>
+            <wp:docPr id="2" name="Picture 2"/>
+            <wp:cNvGraphicFramePr>
+              <a:graphicFrameLocks xmlns:a="http://schemas.openxmlformats.org/drawingml/2006/main" noChangeAspect="1"/>
+            </wp:cNvGraphicFramePr>
+            <a:graphic xmlns:a="http://schemas.openxmlformats.org/drawingml/2006/main">
+              <a:graphicData uri="http://schemas.openxmlformats.org/drawingml/2006/picture">
+                <pic:pic xmlns:pic="http://schemas.openxmlformats.org/drawingml/2006/picture">
+                  <pic:nvPicPr>
+                    <pic:cNvPr id="2" name="cpu-z-part2.png"/>
+                    <pic:cNvPicPr/>
+                  </pic:nvPicPr>
+                  <pic:blipFill>
+                    <a:blip r:embed="rId16">
+                      <a:extLst>
+                        <a:ext uri="{28A0092B-C50C-407E-A947-70E740481C1C}">
+                          <a14:useLocalDpi xmlns:a14="http://schemas.microsoft.com/office/drawing/2010/main" val="0"/>
+                        </a:ext>
+                      </a:extLst>
+                    </a:blip>
+                    <a:stretch>
+                      <a:fillRect/>
+                    </a:stretch>
+                  </pic:blipFill>
+                  <pic:spPr>
+                    <a:xfrm>
+                      <a:off x="0" y="0"/>
+                      <a:ext cx="3039110" cy="3483610"/>
+                    </a:xfrm>
+                    <a:prstGeom prst="rect">
+                      <a:avLst/>
+                    </a:prstGeom>
+                  </pic:spPr>
+                </pic:pic>
+              </a:graphicData>
+            </a:graphic>
+            <wp14:sizeRelH relativeFrom="page">
+              <wp14:pctWidth>0</wp14:pctWidth>
+            </wp14:sizeRelH>
+            <wp14:sizeRelV relativeFrom="page">
+              <wp14:pctHeight>0</wp14:pctHeight>
+            </wp14:sizeRelV>
+          </wp:anchor>
+        </w:drawing>
+      </w:r>
+    </w:p>
     <w:p>
       <w:pPr>
         <w:pStyle w:val="Heading2"/>
+        <w:rPr>
+          <w:lang w:val="en-GB"/>
+        </w:rPr>
       </w:pPr>
-      <w:bookmarkStart w:id="4" w:name="_Toc478419021"/>
+      <w:bookmarkStart w:id="4" w:name="_Toc478502195"/>
       <w:r>
+        <w:rPr>
+          <w:lang w:val="en-GB"/>
+        </w:rPr>
+        <w:lastRenderedPageBreak/>
         <w:t>Objectives</w:t>
       </w:r>
       <w:bookmarkEnd w:id="4"/>
     </w:p>
-    <w:p/>
-    <w:p/>
-    <w:p/>
+    <w:p>
+      <w:pPr>
+        <w:spacing w:line="276" w:lineRule="auto"/>
+        <w:rPr>
+          <w:lang w:val="en-GB"/>
+        </w:rPr>
+      </w:pPr>
+      <w:r>
+        <w:rPr>
+          <w:lang w:val="en-GB"/>
+        </w:rPr>
+        <w:t xml:space="preserve">There are several objectives for this coursework. First is that the optimized version should be significantly faster than the original by factors not percent. </w:t>
+      </w:r>
+      <w:r>
+        <w:rPr>
+          <w:lang w:val="en-GB"/>
+        </w:rPr>
+        <w:t>Additionally,</w:t>
+      </w:r>
+      <w:r>
+        <w:rPr>
+          <w:lang w:val="en-GB"/>
+        </w:rPr>
+        <w:t xml:space="preserve"> the optimized </w:t>
+      </w:r>
+      <w:r>
+        <w:rPr>
+          <w:lang w:val="en-GB"/>
+        </w:rPr>
+        <w:t>version should produce a more accurate result</w:t>
+      </w:r>
+      <w:r>
+        <w:rPr>
+          <w:lang w:val="en-GB"/>
+        </w:rPr>
+        <w:t xml:space="preserve"> by not taking shortcuts as the given method does</w:t>
+      </w:r>
+      <w:r>
+        <w:rPr>
+          <w:lang w:val="en-GB"/>
+        </w:rPr>
+        <w:t xml:space="preserve">. </w:t>
+      </w:r>
+      <w:r>
+        <w:rPr>
+          <w:lang w:val="en-GB"/>
+        </w:rPr>
+        <w:t>Finally, utilities should be developed to help and test the program. This includes a visualizer which renders the generated output in real time with keys allowing to see the effect of increasing or decreasing of the blur radius. Additionally, there should be a Viewer program that loads and displays a PPM file quickly and accurately.</w:t>
+      </w:r>
+    </w:p>
     <w:p>
       <w:pPr>
         <w:pStyle w:val="Heading1"/>
+        <w:rPr>
+          <w:lang w:val="en-GB"/>
+        </w:rPr>
       </w:pPr>
-      <w:bookmarkStart w:id="5" w:name="_Toc478419022"/>
+      <w:bookmarkStart w:id="5" w:name="_Toc478502196"/>
       <w:r>
+        <w:rPr>
+          <w:lang w:val="en-GB"/>
+        </w:rPr>
         <w:lastRenderedPageBreak/>
         <w:t>Development</w:t>
       </w:r>
@@ -1758,166 +2684,1363 @@
     <w:p>
       <w:pPr>
         <w:pStyle w:val="Heading2"/>
+        <w:rPr>
+          <w:lang w:val="en-GB"/>
+        </w:rPr>
       </w:pPr>
-      <w:bookmarkStart w:id="6" w:name="_Toc478419023"/>
+      <w:bookmarkStart w:id="6" w:name="_Toc478502197"/>
       <w:r>
+        <w:rPr>
+          <w:lang w:val="en-GB"/>
+        </w:rPr>
         <w:t>OpenCL Development</w:t>
       </w:r>
       <w:bookmarkEnd w:id="6"/>
     </w:p>
-    <w:p/>
-    <w:p/>
+    <w:p>
+      <w:pPr>
+        <w:spacing w:line="276" w:lineRule="auto"/>
+        <w:rPr>
+          <w:lang w:val="en-GB"/>
+        </w:rPr>
+      </w:pPr>
+      <w:r>
+        <w:rPr>
+          <w:lang w:val="en-GB"/>
+        </w:rPr>
+        <w:t xml:space="preserve">When porting the code over to OpenCL serval implementation decisions were taken. </w:t>
+      </w:r>
+    </w:p>
+    <w:p>
+      <w:pPr>
+        <w:pStyle w:val="Heading3"/>
+        <w:rPr>
+          <w:lang w:val="en-GB"/>
+        </w:rPr>
+      </w:pPr>
+      <w:bookmarkStart w:id="7" w:name="_Toc478502198"/>
+      <w:r>
+        <w:rPr>
+          <w:lang w:val="en-GB"/>
+        </w:rPr>
+        <w:t>C++ Bindings</w:t>
+      </w:r>
+      <w:bookmarkEnd w:id="7"/>
+    </w:p>
+    <w:p>
+      <w:pPr>
+        <w:spacing w:line="276" w:lineRule="auto"/>
+        <w:rPr>
+          <w:lang w:val="en-GB"/>
+        </w:rPr>
+      </w:pPr>
+      <w:r>
+        <w:rPr>
+          <w:lang w:val="en-GB"/>
+        </w:rPr>
+        <w:t xml:space="preserve">When </w:t>
+      </w:r>
+      <w:proofErr w:type="gramStart"/>
+      <w:r>
+        <w:rPr>
+          <w:lang w:val="en-GB"/>
+        </w:rPr>
+        <w:t>writing</w:t>
+      </w:r>
+      <w:proofErr w:type="gramEnd"/>
+      <w:r>
+        <w:rPr>
+          <w:lang w:val="en-GB"/>
+        </w:rPr>
+        <w:t xml:space="preserve"> the OpenCL code the C++ bindings were used to do as much as possible with little code. It also enabled easy </w:t>
+      </w:r>
+      <w:r>
+        <w:rPr>
+          <w:lang w:val="en-GB"/>
+        </w:rPr>
+        <w:t>clean up</w:t>
+      </w:r>
+      <w:r>
+        <w:rPr>
+          <w:lang w:val="en-GB"/>
+        </w:rPr>
+        <w:t xml:space="preserve"> and resource management thanks to resource acquisition is initialization (RAII). The be</w:t>
+      </w:r>
+      <w:r>
+        <w:rPr>
+          <w:lang w:val="en-GB"/>
+        </w:rPr>
+        <w:t>nefits of this approach can be</w:t>
+      </w:r>
+      <w:r>
+        <w:rPr>
+          <w:lang w:val="en-GB"/>
+        </w:rPr>
+        <w:t xml:space="preserve"> seen in the given source code and in the Figure XX.</w:t>
+      </w:r>
+    </w:p>
+    <w:p>
+      <w:pPr>
+        <w:spacing w:line="276" w:lineRule="auto"/>
+        <w:rPr>
+          <w:lang w:val="en-GB"/>
+        </w:rPr>
+      </w:pPr>
+      <w:r>
+        <w:rPr>
+          <w:lang w:val="en-GB"/>
+        </w:rPr>
+        <w:t>CODE SNIPPET</w:t>
+      </w:r>
+    </w:p>
+    <w:p>
+      <w:pPr>
+        <w:spacing w:line="276" w:lineRule="auto"/>
+        <w:rPr>
+          <w:lang w:val="en-GB"/>
+        </w:rPr>
+      </w:pPr>
+    </w:p>
+    <w:p>
+      <w:pPr>
+        <w:spacing w:line="276" w:lineRule="auto"/>
+        <w:rPr>
+          <w:lang w:val="en-GB"/>
+        </w:rPr>
+      </w:pPr>
+    </w:p>
+    <w:p>
+      <w:pPr>
+        <w:spacing w:line="276" w:lineRule="auto"/>
+        <w:rPr>
+          <w:lang w:val="en-GB"/>
+        </w:rPr>
+      </w:pPr>
+    </w:p>
+    <w:p>
+      <w:pPr>
+        <w:spacing w:line="276" w:lineRule="auto"/>
+        <w:rPr>
+          <w:lang w:val="en-GB"/>
+        </w:rPr>
+      </w:pPr>
+    </w:p>
+    <w:p>
+      <w:pPr>
+        <w:spacing w:line="276" w:lineRule="auto"/>
+        <w:rPr>
+          <w:lang w:val="en-GB"/>
+        </w:rPr>
+      </w:pPr>
+    </w:p>
+    <w:p>
+      <w:pPr>
+        <w:pStyle w:val="Heading3"/>
+        <w:rPr>
+          <w:lang w:val="en-GB"/>
+        </w:rPr>
+      </w:pPr>
+      <w:bookmarkStart w:id="8" w:name="_Toc478502199"/>
+      <w:r>
+        <w:rPr>
+          <w:lang w:val="en-GB"/>
+        </w:rPr>
+        <w:t>Gaussian Blur</w:t>
+      </w:r>
+      <w:bookmarkEnd w:id="8"/>
+    </w:p>
+    <w:p>
+      <w:pPr>
+        <w:spacing w:line="276" w:lineRule="auto"/>
+        <w:rPr>
+          <w:lang w:val="en-GB"/>
+        </w:rPr>
+      </w:pPr>
+      <w:r>
+        <w:rPr>
+          <w:lang w:val="en-GB"/>
+        </w:rPr>
+        <w:t>T</w:t>
+      </w:r>
+      <w:r>
+        <w:rPr>
+          <w:lang w:val="en-GB"/>
+        </w:rPr>
+        <w:t xml:space="preserve">he box blur was dropped in favour of a full Gaussian blur that would be optimized later. </w:t>
+      </w:r>
+      <w:r>
+        <w:rPr>
+          <w:lang w:val="en-GB"/>
+        </w:rPr>
+        <w:t>Continuous use of a box blur is an optimisation technique for</w:t>
+      </w:r>
+      <w:r>
+        <w:rPr>
+          <w:lang w:val="en-GB"/>
+        </w:rPr>
+        <w:t xml:space="preserve"> a</w:t>
+      </w:r>
+      <w:r>
+        <w:rPr>
+          <w:lang w:val="en-GB"/>
+        </w:rPr>
+        <w:t xml:space="preserve"> Gaussian </w:t>
+      </w:r>
+      <w:r>
+        <w:rPr>
+          <w:lang w:val="en-GB"/>
+        </w:rPr>
+        <w:t>blur, w</w:t>
+      </w:r>
+      <w:r>
+        <w:rPr>
+          <w:lang w:val="en-GB"/>
+        </w:rPr>
+        <w:t xml:space="preserve">here repeated use as stated by the central limit theorem results in an accurate approximation of a Gaussian blur. By </w:t>
+      </w:r>
+      <w:r>
+        <w:rPr>
+          <w:lang w:val="en-GB"/>
+        </w:rPr>
+        <w:t xml:space="preserve">using a Gaussian blur, </w:t>
+      </w:r>
+      <w:r>
+        <w:rPr>
+          <w:lang w:val="en-GB"/>
+        </w:rPr>
+        <w:t>we will produce a result that is more accurate</w:t>
+      </w:r>
+      <w:r>
+        <w:rPr>
+          <w:lang w:val="en-GB"/>
+        </w:rPr>
+        <w:t xml:space="preserve"> and by implementing </w:t>
+      </w:r>
+      <w:r>
+        <w:rPr>
+          <w:lang w:val="en-GB"/>
+        </w:rPr>
+        <w:t>a</w:t>
+      </w:r>
+      <w:r>
+        <w:rPr>
+          <w:lang w:val="en-GB"/>
+        </w:rPr>
+        <w:t xml:space="preserve"> </w:t>
+      </w:r>
+      <w:r>
+        <w:rPr>
+          <w:lang w:val="en-GB"/>
+        </w:rPr>
+        <w:t>2</w:t>
+      </w:r>
+      <w:r>
+        <w:rPr>
+          <w:lang w:val="en-GB"/>
+        </w:rPr>
+        <w:t xml:space="preserve">D </w:t>
+      </w:r>
+      <w:r>
+        <w:rPr>
+          <w:lang w:val="en-GB"/>
+        </w:rPr>
+        <w:t>Gaussian blur meant</w:t>
+      </w:r>
+      <w:r>
+        <w:rPr>
+          <w:lang w:val="en-GB"/>
+        </w:rPr>
+        <w:t xml:space="preserve"> the sharpen and blur operation to be integrated into the </w:t>
+      </w:r>
+      <w:r>
+        <w:rPr>
+          <w:lang w:val="en-GB"/>
+        </w:rPr>
+        <w:t>one OpenCL kernel which was nice</w:t>
+      </w:r>
+      <w:r>
+        <w:rPr>
+          <w:lang w:val="en-GB"/>
+        </w:rPr>
+        <w:t>.</w:t>
+      </w:r>
+      <w:r>
+        <w:rPr>
+          <w:lang w:val="en-GB"/>
+        </w:rPr>
+        <w:t xml:space="preserve"> </w:t>
+      </w:r>
+    </w:p>
+    <w:p>
+      <w:pPr>
+        <w:pStyle w:val="Heading3"/>
+        <w:rPr>
+          <w:lang w:val="en-GB"/>
+        </w:rPr>
+      </w:pPr>
+      <w:bookmarkStart w:id="9" w:name="_Toc478502200"/>
+      <w:r>
+        <w:rPr>
+          <w:lang w:val="en-GB"/>
+        </w:rPr>
+        <w:t>Image Objects</w:t>
+      </w:r>
+      <w:bookmarkEnd w:id="9"/>
+    </w:p>
+    <w:p>
+      <w:pPr>
+        <w:spacing w:line="276" w:lineRule="auto"/>
+        <w:rPr>
+          <w:lang w:val="en-GB"/>
+        </w:rPr>
+      </w:pPr>
+      <w:r>
+        <w:rPr>
+          <w:lang w:val="en-GB"/>
+        </w:rPr>
+        <w:t xml:space="preserve">From the start of the project </w:t>
+      </w:r>
+      <w:r>
+        <w:rPr>
+          <w:lang w:val="en-GB"/>
+        </w:rPr>
+        <w:t>OpenCL image</w:t>
+      </w:r>
+      <w:r>
+        <w:rPr>
+          <w:lang w:val="en-GB"/>
+        </w:rPr>
+        <w:t xml:space="preserve"> objects were used from the start for added performance. Not only does this allow the program</w:t>
+      </w:r>
+      <w:r>
+        <w:rPr>
+          <w:lang w:val="en-GB"/>
+        </w:rPr>
+        <w:t xml:space="preserve"> to utilise automatic clamping </w:t>
+      </w:r>
+      <w:r>
+        <w:rPr>
+          <w:lang w:val="en-GB"/>
+        </w:rPr>
+        <w:t xml:space="preserve">if we access a pixel outside of the image but it allows us to choose how we sample pixels in the image. This is a great functional feature but there is an added performance benefit as well as GPUs </w:t>
+      </w:r>
+      <w:r>
+        <w:rPr>
+          <w:lang w:val="en-GB"/>
+        </w:rPr>
+        <w:t>have specific hardware to</w:t>
+      </w:r>
+      <w:r>
+        <w:rPr>
+          <w:lang w:val="en-GB"/>
+        </w:rPr>
+        <w:t xml:space="preserve"> enable fast image manipulation and by using it we will likely see a performance increase of traditional buffers.</w:t>
+      </w:r>
+    </w:p>
     <w:p>
       <w:pPr>
         <w:pStyle w:val="Heading2"/>
+        <w:rPr>
+          <w:lang w:val="en-GB"/>
+        </w:rPr>
       </w:pPr>
-      <w:bookmarkStart w:id="7" w:name="_Toc478419024"/>
+      <w:bookmarkStart w:id="10" w:name="_Toc478502201"/>
       <w:r>
+        <w:rPr>
+          <w:lang w:val="en-GB"/>
+        </w:rPr>
+        <w:lastRenderedPageBreak/>
         <w:t>OpenCL</w:t>
       </w:r>
       <w:r>
+        <w:rPr>
+          <w:lang w:val="en-GB"/>
+        </w:rPr>
         <w:t xml:space="preserve"> O</w:t>
       </w:r>
       <w:r>
+        <w:rPr>
+          <w:lang w:val="en-GB"/>
+        </w:rPr>
         <w:t>ptimisations</w:t>
-      </w:r>
-      <w:bookmarkEnd w:id="7"/>
-    </w:p>
-    <w:p/>
-    <w:p/>
-    <w:p>
-      <w:pPr>
-        <w:pStyle w:val="Heading2"/>
-      </w:pPr>
-      <w:bookmarkStart w:id="8" w:name="_Toc478419025"/>
-      <w:r>
-        <w:t>Viewer Development</w:t>
-      </w:r>
-      <w:bookmarkEnd w:id="8"/>
-    </w:p>
-    <w:p/>
-    <w:p/>
-    <w:p>
-      <w:pPr>
-        <w:pStyle w:val="Heading2"/>
-      </w:pPr>
-      <w:bookmarkStart w:id="9" w:name="_Toc478419026"/>
-      <w:r>
-        <w:t>Visualiser development</w:t>
-      </w:r>
-      <w:bookmarkEnd w:id="9"/>
-    </w:p>
-    <w:p/>
-    <w:p/>
-    <w:p/>
-    <w:p/>
-    <w:p/>
-    <w:p/>
-    <w:p/>
-    <w:p/>
-    <w:p/>
-    <w:p/>
-    <w:p/>
-    <w:p/>
-    <w:p/>
-    <w:p/>
-    <w:p>
-      <w:pPr>
-        <w:pStyle w:val="Heading1"/>
-      </w:pPr>
-      <w:bookmarkStart w:id="10" w:name="_Toc478419027"/>
-      <w:r>
-        <w:lastRenderedPageBreak/>
-        <w:t>Performance</w:t>
       </w:r>
       <w:bookmarkEnd w:id="10"/>
     </w:p>
     <w:p>
       <w:pPr>
-        <w:pStyle w:val="Heading2"/>
+        <w:spacing w:line="276" w:lineRule="auto"/>
+        <w:rPr>
+          <w:lang w:val="en-GB"/>
+        </w:rPr>
       </w:pPr>
-      <w:bookmarkStart w:id="11" w:name="_Toc478419028"/>
       <w:r>
-        <w:t>Method</w:t>
+        <w:rPr>
+          <w:lang w:val="en-GB"/>
+        </w:rPr>
+        <w:t>The first implementation was a 2D Gaussian blur single pass program. This was simple however it had several key performance faults. First</w:t>
+      </w:r>
+      <w:r>
+        <w:rPr>
+          <w:lang w:val="en-GB"/>
+        </w:rPr>
+        <w:t xml:space="preserve"> was that blur weights were calculated on the fly and were not pre-calculated which resulted in a lot of redundant calculations.</w:t>
+      </w:r>
+      <w:r>
+        <w:rPr>
+          <w:lang w:val="en-GB"/>
+        </w:rPr>
+        <w:t xml:space="preserve"> Second was that it was a 2D single pass blur which </w:t>
+      </w:r>
+      <w:r>
+        <w:rPr>
+          <w:lang w:val="en-GB"/>
+        </w:rPr>
+        <w:t>resulted in a significant number of additional operations as well.</w:t>
+      </w:r>
+    </w:p>
+    <w:p>
+      <w:pPr>
+        <w:pStyle w:val="Heading3"/>
+        <w:rPr>
+          <w:lang w:val="en-GB"/>
+        </w:rPr>
+      </w:pPr>
+      <w:bookmarkStart w:id="11" w:name="_Toc478502202"/>
+      <w:r>
+        <w:rPr>
+          <w:lang w:val="en-GB"/>
+        </w:rPr>
+        <w:t>Filter Mask</w:t>
       </w:r>
       <w:bookmarkEnd w:id="11"/>
     </w:p>
-    <w:p/>
+    <w:p>
+      <w:pPr>
+        <w:spacing w:line="276" w:lineRule="auto"/>
+        <w:rPr>
+          <w:lang w:val="en-GB"/>
+        </w:rPr>
+      </w:pPr>
+      <w:r>
+        <w:rPr>
+          <w:lang w:val="en-GB"/>
+        </w:rPr>
+        <w:t>T</w:t>
+      </w:r>
+      <w:r>
+        <w:rPr>
+          <w:lang w:val="en-GB"/>
+        </w:rPr>
+        <w:t xml:space="preserve">he first thing to solve was to pre-calculate </w:t>
+      </w:r>
+      <w:r>
+        <w:rPr>
+          <w:lang w:val="en-GB"/>
+        </w:rPr>
+        <w:t>the Gaussian blur mask values. This was done on the CPU end then stored in a buffer which could then be read from</w:t>
+      </w:r>
+      <w:r>
+        <w:rPr>
+          <w:lang w:val="en-GB"/>
+        </w:rPr>
+        <w:t xml:space="preserve"> inside the kernel</w:t>
+      </w:r>
+      <w:r>
+        <w:rPr>
+          <w:lang w:val="en-GB"/>
+        </w:rPr>
+        <w:t>.</w:t>
+      </w:r>
+      <w:r>
+        <w:rPr>
+          <w:lang w:val="en-GB"/>
+        </w:rPr>
+        <w:t xml:space="preserve"> This reduced a lot of redundant operations found inside the kernel and made it a lot faster but there was much more to do.</w:t>
+      </w:r>
+      <w:r>
+        <w:rPr>
+          <w:lang w:val="en-GB"/>
+        </w:rPr>
+        <w:t xml:space="preserve"> </w:t>
+      </w:r>
+    </w:p>
+    <w:p>
+      <w:pPr>
+        <w:pStyle w:val="Heading3"/>
+        <w:rPr>
+          <w:lang w:val="en-GB"/>
+        </w:rPr>
+      </w:pPr>
+      <w:bookmarkStart w:id="12" w:name="_Toc478502203"/>
+      <w:r>
+        <w:rPr>
+          <w:lang w:val="en-GB"/>
+        </w:rPr>
+        <w:t>Constants</w:t>
+      </w:r>
+      <w:bookmarkEnd w:id="12"/>
+    </w:p>
+    <w:p>
+      <w:pPr>
+        <w:spacing w:line="276" w:lineRule="auto"/>
+        <w:rPr>
+          <w:lang w:val="en-GB"/>
+        </w:rPr>
+      </w:pPr>
+      <w:r>
+        <w:rPr>
+          <w:lang w:val="en-GB"/>
+        </w:rPr>
+        <w:t>Several parameters</w:t>
+      </w:r>
+      <w:r>
+        <w:rPr>
+          <w:lang w:val="en-GB"/>
+        </w:rPr>
+        <w:t xml:space="preserve"> such as blur radius</w:t>
+      </w:r>
+      <w:r>
+        <w:rPr>
+          <w:lang w:val="en-GB"/>
+        </w:rPr>
+        <w:t xml:space="preserve"> are passed as constants to the program via command line arguments</w:t>
+      </w:r>
+      <w:r>
+        <w:rPr>
+          <w:lang w:val="en-GB"/>
+        </w:rPr>
+        <w:t xml:space="preserve"> when the program is built</w:t>
+      </w:r>
+      <w:r>
+        <w:rPr>
+          <w:lang w:val="en-GB"/>
+        </w:rPr>
+        <w:t xml:space="preserve">. </w:t>
+      </w:r>
+      <w:r>
+        <w:rPr>
+          <w:lang w:val="en-GB"/>
+        </w:rPr>
+        <w:t>This means that when the size of the mask doesn’t exceed constant memory size limits it will be marked as constant allowing for faster and cached reads.</w:t>
+      </w:r>
+      <w:r>
+        <w:rPr>
+          <w:lang w:val="en-GB"/>
+        </w:rPr>
+        <w:t xml:space="preserve"> It also saves many parameters having to be passed in via the Kernel object which while not a performance gain is a helpful aspect of using this method.</w:t>
+      </w:r>
+    </w:p>
+    <w:p>
+      <w:pPr>
+        <w:spacing w:line="276" w:lineRule="auto"/>
+        <w:rPr>
+          <w:lang w:val="en-GB"/>
+        </w:rPr>
+      </w:pPr>
+      <w:r>
+        <w:rPr>
+          <w:lang w:val="en-GB"/>
+        </w:rPr>
+        <w:t>CODE SNIPPET</w:t>
+      </w:r>
+    </w:p>
+    <w:p>
+      <w:pPr>
+        <w:spacing w:line="276" w:lineRule="auto"/>
+        <w:rPr>
+          <w:lang w:val="en-GB"/>
+        </w:rPr>
+      </w:pPr>
+    </w:p>
+    <w:p>
+      <w:pPr>
+        <w:spacing w:line="276" w:lineRule="auto"/>
+        <w:rPr>
+          <w:lang w:val="en-GB"/>
+        </w:rPr>
+      </w:pPr>
+    </w:p>
+    <w:p>
+      <w:pPr>
+        <w:spacing w:line="276" w:lineRule="auto"/>
+        <w:rPr>
+          <w:lang w:val="en-GB"/>
+        </w:rPr>
+      </w:pPr>
+    </w:p>
+    <w:p>
+      <w:pPr>
+        <w:spacing w:line="276" w:lineRule="auto"/>
+        <w:rPr>
+          <w:lang w:val="en-GB"/>
+        </w:rPr>
+      </w:pPr>
+    </w:p>
+    <w:p>
+      <w:pPr>
+        <w:pStyle w:val="Heading3"/>
+        <w:rPr>
+          <w:lang w:val="en-GB"/>
+        </w:rPr>
+      </w:pPr>
+      <w:bookmarkStart w:id="13" w:name="_Toc478502204"/>
+      <w:r>
+        <w:rPr>
+          <w:lang w:val="en-GB"/>
+        </w:rPr>
+        <w:t>1D Blur</w:t>
+      </w:r>
+      <w:bookmarkEnd w:id="13"/>
+    </w:p>
+    <w:p>
+      <w:pPr>
+        <w:spacing w:line="276" w:lineRule="auto"/>
+        <w:rPr>
+          <w:lang w:val="en-GB"/>
+        </w:rPr>
+      </w:pPr>
+      <w:r>
+        <w:rPr>
+          <w:lang w:val="en-GB"/>
+        </w:rPr>
+        <w:t>With</w:t>
+      </w:r>
+      <w:r>
+        <w:rPr>
+          <w:lang w:val="en-GB"/>
+        </w:rPr>
+        <w:t xml:space="preserve"> pre-calculated mask </w:t>
+      </w:r>
+      <w:r>
+        <w:rPr>
+          <w:lang w:val="en-GB"/>
+        </w:rPr>
+        <w:t xml:space="preserve">values, </w:t>
+      </w:r>
+      <w:r>
+        <w:rPr>
+          <w:lang w:val="en-GB"/>
+        </w:rPr>
+        <w:t xml:space="preserve">I looked at </w:t>
+      </w:r>
+      <w:r>
+        <w:rPr>
+          <w:lang w:val="en-GB"/>
+        </w:rPr>
+        <w:t xml:space="preserve">ways to optimise the </w:t>
+      </w:r>
+      <w:r>
+        <w:rPr>
+          <w:lang w:val="en-GB"/>
+        </w:rPr>
+        <w:t xml:space="preserve">2D </w:t>
+      </w:r>
+      <w:r>
+        <w:rPr>
+          <w:lang w:val="en-GB"/>
+        </w:rPr>
+        <w:t>Gaussian blur. Thankfully the 2D Gaussian bl</w:t>
+      </w:r>
+      <w:r>
+        <w:rPr>
+          <w:lang w:val="en-GB"/>
+        </w:rPr>
+        <w:t>ur can be calculated with two passes a horizontal blur pass and a vertical blur pass computations</w:t>
+      </w:r>
+      <w:r>
+        <w:rPr>
+          <w:lang w:val="en-GB"/>
+        </w:rPr>
+        <w:t>.</w:t>
+      </w:r>
+      <w:r>
+        <w:rPr>
+          <w:lang w:val="en-GB"/>
+        </w:rPr>
+        <w:t xml:space="preserve"> While this means, the program would need to launch two kernels instead of one it would lead to so many computations being removed that it was an optimisation that was impossible not to implement. This also meant a small blur mask size as the mask generated would now be a 1D mask instead of a 2D mask meaning in almost all cases it can be stored in constant memory on the GPU.</w:t>
+      </w:r>
+    </w:p>
     <w:p>
       <w:pPr>
         <w:pStyle w:val="Heading2"/>
+        <w:rPr>
+          <w:lang w:val="en-GB"/>
+        </w:rPr>
       </w:pPr>
-      <w:bookmarkStart w:id="12" w:name="_Toc478419029"/>
+      <w:bookmarkStart w:id="14" w:name="_Toc478502205"/>
       <w:r>
-        <w:t>Large image</w:t>
+        <w:rPr>
+          <w:lang w:val="en-GB"/>
+        </w:rPr>
+        <w:lastRenderedPageBreak/>
+        <w:t>Viewer Development</w:t>
       </w:r>
-      <w:bookmarkEnd w:id="12"/>
+      <w:bookmarkEnd w:id="14"/>
     </w:p>
-    <w:p/>
+    <w:p>
+      <w:pPr>
+        <w:spacing w:line="276" w:lineRule="auto"/>
+        <w:rPr>
+          <w:lang w:val="en-GB"/>
+        </w:rPr>
+      </w:pPr>
+      <w:r>
+        <w:rPr>
+          <w:lang w:val="en-GB"/>
+        </w:rPr>
+        <w:t xml:space="preserve">To aid in the development of this optimised </w:t>
+      </w:r>
+      <w:r>
+        <w:rPr>
+          <w:lang w:val="en-GB"/>
+        </w:rPr>
+        <w:t xml:space="preserve">version a simple C# viewer application was written to view PPM files. The provided source code reads and outputs a PPM file a file type which isn’t support by most image viewing applications. </w:t>
+      </w:r>
+      <w:r>
+        <w:rPr>
+          <w:lang w:val="en-GB"/>
+        </w:rPr>
+        <w:t>So,</w:t>
+      </w:r>
+      <w:r>
+        <w:rPr>
+          <w:lang w:val="en-GB"/>
+        </w:rPr>
+        <w:t xml:space="preserve"> I wrote this one myself which simply loads and shows a PPM.</w:t>
+      </w:r>
+      <w:r>
+        <w:rPr>
+          <w:lang w:val="en-GB"/>
+        </w:rPr>
+        <w:t xml:space="preserve"> </w:t>
+      </w:r>
+      <w:r>
+        <w:rPr>
+          <w:lang w:val="en-GB"/>
+        </w:rPr>
+        <w:t>It was optimised to enable the fast loading of these files as in some of our test cases we outputted an 8k image which some other software I used previously for displaying PPM files didn’t always work well.</w:t>
+      </w:r>
+    </w:p>
     <w:p>
       <w:pPr>
         <w:pStyle w:val="Heading2"/>
+        <w:rPr>
+          <w:lang w:val="en-GB"/>
+        </w:rPr>
       </w:pPr>
-      <w:bookmarkStart w:id="13" w:name="_Toc478419030"/>
+      <w:bookmarkStart w:id="15" w:name="_Toc478502206"/>
       <w:r>
-        <w:t>Small Image</w:t>
+        <w:rPr>
+          <w:lang w:val="en-GB"/>
+        </w:rPr>
+        <w:t>Visualiser development</w:t>
       </w:r>
-      <w:bookmarkEnd w:id="13"/>
+      <w:bookmarkEnd w:id="15"/>
     </w:p>
-    <w:p/>
+    <w:p>
+      <w:pPr>
+        <w:spacing w:line="276" w:lineRule="auto"/>
+        <w:rPr>
+          <w:lang w:val="en-GB"/>
+        </w:rPr>
+      </w:pPr>
+      <w:r>
+        <w:rPr>
+          <w:lang w:val="en-GB"/>
+        </w:rPr>
+        <w:t xml:space="preserve">For extra marks a </w:t>
+      </w:r>
+      <w:r>
+        <w:rPr>
+          <w:lang w:val="en-GB"/>
+        </w:rPr>
+        <w:t>visualizer</w:t>
+      </w:r>
+      <w:r>
+        <w:rPr>
+          <w:lang w:val="en-GB"/>
+        </w:rPr>
+        <w:t xml:space="preserve"> was developed. This </w:t>
+      </w:r>
+      <w:r>
+        <w:rPr>
+          <w:lang w:val="en-GB"/>
+        </w:rPr>
+        <w:t>uses OpenCL to fill a</w:t>
+      </w:r>
+      <w:r>
+        <w:rPr>
+          <w:lang w:val="en-GB"/>
+        </w:rPr>
+        <w:t>n</w:t>
+      </w:r>
+      <w:r>
+        <w:rPr>
+          <w:lang w:val="en-GB"/>
+        </w:rPr>
+        <w:t xml:space="preserve"> OpenGL texture that is then rendered on screen in real time. This wasn’t t</w:t>
+      </w:r>
+      <w:r>
+        <w:rPr>
+          <w:lang w:val="en-GB"/>
+        </w:rPr>
+        <w:t>o</w:t>
+      </w:r>
+      <w:r>
+        <w:rPr>
+          <w:lang w:val="en-GB"/>
+        </w:rPr>
+        <w:t xml:space="preserve">o complex as the standard Image2D objects were just </w:t>
+      </w:r>
+      <w:r>
+        <w:rPr>
+          <w:lang w:val="en-GB"/>
+        </w:rPr>
+        <w:t xml:space="preserve">replaced by the </w:t>
+      </w:r>
+      <w:proofErr w:type="spellStart"/>
+      <w:r>
+        <w:rPr>
+          <w:lang w:val="en-GB"/>
+        </w:rPr>
+        <w:t>ImageGL</w:t>
+      </w:r>
+      <w:proofErr w:type="spellEnd"/>
+      <w:r>
+        <w:rPr>
+          <w:lang w:val="en-GB"/>
+        </w:rPr>
+        <w:t xml:space="preserve"> type. </w:t>
+      </w:r>
+    </w:p>
+    <w:p>
+      <w:pPr>
+        <w:spacing w:line="276" w:lineRule="auto"/>
+        <w:rPr>
+          <w:lang w:val="en-GB"/>
+        </w:rPr>
+      </w:pPr>
+      <w:r>
+        <w:rPr>
+          <w:lang w:val="en-GB"/>
+        </w:rPr>
+        <w:t>CODE SNIPPET</w:t>
+      </w:r>
+    </w:p>
+    <w:p>
+      <w:pPr>
+        <w:spacing w:line="276" w:lineRule="auto"/>
+        <w:rPr>
+          <w:lang w:val="en-GB"/>
+        </w:rPr>
+      </w:pPr>
+      <w:r>
+        <w:rPr>
+          <w:lang w:val="en-GB"/>
+        </w:rPr>
+        <w:t>Add in some additional parameters when creating an OpenCL context and OpenCL is able and ready to be used in tandem with OpenGL.</w:t>
+      </w:r>
+      <w:r>
+        <w:rPr>
+          <w:lang w:val="en-GB"/>
+        </w:rPr>
+        <w:t xml:space="preserve"> </w:t>
+      </w:r>
+      <w:r>
+        <w:rPr>
+          <w:lang w:val="en-GB"/>
+        </w:rPr>
+        <w:t>When creating the context and windowing code GLFW was used.</w:t>
+      </w:r>
+      <w:r>
+        <w:rPr>
+          <w:lang w:val="en-GB"/>
+        </w:rPr>
+        <w:t xml:space="preserve"> We use it to open a window and setup the OpenGL context. I then subscribe to keyboard events which handle increasing the blur radius. All the parameters are put in the windows title so you know what the current value of the radius is.</w:t>
+      </w:r>
+    </w:p>
+    <w:p>
+      <w:pPr>
+        <w:rPr>
+          <w:lang w:val="en-GB"/>
+        </w:rPr>
+      </w:pPr>
+    </w:p>
+    <w:p>
+      <w:pPr>
+        <w:rPr>
+          <w:lang w:val="en-GB"/>
+        </w:rPr>
+      </w:pPr>
+    </w:p>
+    <w:p>
+      <w:pPr>
+        <w:rPr>
+          <w:lang w:val="en-GB"/>
+        </w:rPr>
+      </w:pPr>
+    </w:p>
+    <w:p>
+      <w:pPr>
+        <w:rPr>
+          <w:lang w:val="en-GB"/>
+        </w:rPr>
+      </w:pPr>
+    </w:p>
+    <w:p>
+      <w:pPr>
+        <w:rPr>
+          <w:lang w:val="en-GB"/>
+        </w:rPr>
+      </w:pPr>
+    </w:p>
+    <w:p>
+      <w:pPr>
+        <w:rPr>
+          <w:lang w:val="en-GB"/>
+        </w:rPr>
+      </w:pPr>
+    </w:p>
+    <w:p>
+      <w:pPr>
+        <w:rPr>
+          <w:lang w:val="en-GB"/>
+        </w:rPr>
+      </w:pPr>
+    </w:p>
+    <w:p>
+      <w:pPr>
+        <w:rPr>
+          <w:lang w:val="en-GB"/>
+        </w:rPr>
+      </w:pPr>
+    </w:p>
+    <w:p>
+      <w:pPr>
+        <w:rPr>
+          <w:lang w:val="en-GB"/>
+        </w:rPr>
+      </w:pPr>
+    </w:p>
+    <w:p>
+      <w:pPr>
+        <w:rPr>
+          <w:lang w:val="en-GB"/>
+        </w:rPr>
+      </w:pPr>
+    </w:p>
     <w:p>
       <w:pPr>
         <w:pStyle w:val="Heading1"/>
+        <w:rPr>
+          <w:lang w:val="en-GB"/>
+        </w:rPr>
       </w:pPr>
-      <w:bookmarkStart w:id="14" w:name="_Toc478419031"/>
+      <w:bookmarkStart w:id="16" w:name="_Toc478502207"/>
       <w:r>
+        <w:rPr>
+          <w:lang w:val="en-GB"/>
+        </w:rPr>
         <w:lastRenderedPageBreak/>
-        <w:t>Conclusion</w:t>
-      </w:r>
-      <w:bookmarkEnd w:id="14"/>
-    </w:p>
-    <w:p/>
-    <w:p>
-      <w:pPr>
-        <w:pStyle w:val="Heading2"/>
-      </w:pPr>
-      <w:bookmarkStart w:id="15" w:name="_Toc478419032"/>
-      <w:r>
-        <w:t>Positives</w:t>
-      </w:r>
-      <w:bookmarkEnd w:id="15"/>
-    </w:p>
-    <w:p/>
-    <w:p>
-      <w:pPr>
-        <w:pStyle w:val="Heading2"/>
-      </w:pPr>
-      <w:bookmarkStart w:id="16" w:name="_Toc478419033"/>
-      <w:r>
-        <w:t>Negatives</w:t>
+        <w:t>Performance</w:t>
       </w:r>
       <w:bookmarkEnd w:id="16"/>
     </w:p>
     <w:p>
       <w:pPr>
         <w:pStyle w:val="Heading2"/>
+        <w:rPr>
+          <w:lang w:val="en-GB"/>
+        </w:rPr>
+      </w:pPr>
+      <w:bookmarkStart w:id="17" w:name="_Toc478502208"/>
+      <w:r>
+        <w:rPr>
+          <w:lang w:val="en-GB"/>
+        </w:rPr>
+        <w:t>Method</w:t>
+      </w:r>
+      <w:bookmarkEnd w:id="17"/>
+    </w:p>
+    <w:p>
+      <w:pPr>
+        <w:spacing w:line="276" w:lineRule="auto"/>
+        <w:rPr>
+          <w:lang w:val="en-GB"/>
+        </w:rPr>
+      </w:pPr>
+      <w:r>
+        <w:rPr>
+          <w:lang w:val="en-GB"/>
+        </w:rPr>
+        <w:t xml:space="preserve">For measuring </w:t>
+      </w:r>
+      <w:r>
+        <w:rPr>
+          <w:lang w:val="en-GB"/>
+        </w:rPr>
+        <w:t>performance,</w:t>
+      </w:r>
+      <w:r>
+        <w:rPr>
+          <w:lang w:val="en-GB"/>
+        </w:rPr>
+        <w:t xml:space="preserve"> varying blur radii was tested as was image size.</w:t>
+      </w:r>
+      <w:r>
+        <w:rPr>
+          <w:lang w:val="en-GB"/>
+        </w:rPr>
+        <w:t xml:space="preserve"> Two timings were taken the total program time and total computation time. Total computation time is the time taken to calculate the output only. In the GPUs case this includes</w:t>
+      </w:r>
+      <w:r>
+        <w:rPr>
+          <w:lang w:val="en-GB"/>
+        </w:rPr>
+        <w:t xml:space="preserve"> transferring the data back from the GPU.</w:t>
+      </w:r>
+      <w:r>
+        <w:rPr>
+          <w:lang w:val="en-GB"/>
+        </w:rPr>
+        <w:t xml:space="preserve"> Total program time it the total time for the program to finish but excludes writing and reading the image from and to the hard drive. This helps take into any additional time taken for the OpenCL version to set up buffers and initialise OpenCL etc.</w:t>
+      </w:r>
+    </w:p>
+    <w:p>
+      <w:pPr>
+        <w:pStyle w:val="Heading2"/>
+        <w:rPr>
+          <w:lang w:val="en-GB"/>
+        </w:rPr>
+      </w:pPr>
+      <w:bookmarkStart w:id="18" w:name="_Toc478502209"/>
+      <w:r>
+        <w:rPr>
+          <w:lang w:val="en-GB"/>
+        </w:rPr>
+        <w:t>Large I</w:t>
+      </w:r>
+      <w:r>
+        <w:rPr>
+          <w:lang w:val="en-GB"/>
+        </w:rPr>
+        <w:t>mage</w:t>
+      </w:r>
+      <w:bookmarkEnd w:id="18"/>
+    </w:p>
+    <w:p>
+      <w:pPr>
+        <w:rPr>
+          <w:lang w:val="en-GB"/>
+        </w:rPr>
       </w:pPr>
     </w:p>
     <w:p>
       <w:pPr>
         <w:pStyle w:val="Heading2"/>
+        <w:rPr>
+          <w:lang w:val="en-GB"/>
+        </w:rPr>
       </w:pPr>
-      <w:bookmarkStart w:id="17" w:name="_Toc478419034"/>
+      <w:bookmarkStart w:id="19" w:name="_Toc478502210"/>
       <w:r>
+        <w:rPr>
+          <w:lang w:val="en-GB"/>
+        </w:rPr>
+        <w:t>Small I</w:t>
+      </w:r>
+      <w:r>
+        <w:rPr>
+          <w:lang w:val="en-GB"/>
+        </w:rPr>
+        <w:t>mage</w:t>
+      </w:r>
+      <w:bookmarkEnd w:id="19"/>
+    </w:p>
+    <w:p>
+      <w:pPr>
+        <w:rPr>
+          <w:lang w:val="en-GB"/>
+        </w:rPr>
+      </w:pPr>
+    </w:p>
+    <w:p>
+      <w:pPr>
+        <w:pStyle w:val="Heading1"/>
+        <w:rPr>
+          <w:lang w:val="en-GB"/>
+        </w:rPr>
+      </w:pPr>
+      <w:bookmarkStart w:id="20" w:name="_Toc478502211"/>
+      <w:r>
+        <w:rPr>
+          <w:lang w:val="en-GB"/>
+        </w:rPr>
+        <w:lastRenderedPageBreak/>
+        <w:t>Conclusion</w:t>
+      </w:r>
+      <w:bookmarkEnd w:id="20"/>
+    </w:p>
+    <w:p>
+      <w:pPr>
+        <w:spacing w:line="276" w:lineRule="auto"/>
+        <w:rPr>
+          <w:lang w:val="en-GB"/>
+        </w:rPr>
+      </w:pPr>
+      <w:r>
+        <w:rPr>
+          <w:lang w:val="en-GB"/>
+        </w:rPr>
+        <w:t>This was a project</w:t>
+      </w:r>
+      <w:r>
+        <w:rPr>
+          <w:lang w:val="en-GB"/>
+        </w:rPr>
+        <w:t xml:space="preserve"> that was bigger</w:t>
+      </w:r>
+      <w:r>
+        <w:rPr>
+          <w:lang w:val="en-GB"/>
+        </w:rPr>
+        <w:t xml:space="preserve"> than expected and much can be said about it.</w:t>
+      </w:r>
+    </w:p>
+    <w:p>
+      <w:pPr>
+        <w:pStyle w:val="Heading2"/>
+        <w:rPr>
+          <w:lang w:val="en-GB"/>
+        </w:rPr>
+      </w:pPr>
+      <w:bookmarkStart w:id="21" w:name="_Toc478502212"/>
+      <w:r>
+        <w:rPr>
+          <w:lang w:val="en-GB"/>
+        </w:rPr>
+        <w:t>Positives</w:t>
+      </w:r>
+      <w:bookmarkEnd w:id="21"/>
+    </w:p>
+    <w:p>
+      <w:pPr>
+        <w:spacing w:line="276" w:lineRule="auto"/>
+        <w:rPr>
+          <w:lang w:val="en-GB"/>
+        </w:rPr>
+      </w:pPr>
+      <w:r>
+        <w:rPr>
+          <w:lang w:val="en-GB"/>
+        </w:rPr>
+        <w:t xml:space="preserve">There were many positives to the project. The objectives were </w:t>
+      </w:r>
+      <w:r>
+        <w:rPr>
+          <w:lang w:val="en-GB"/>
+        </w:rPr>
+        <w:t>met with a large increase in performance recorded as well as a more accurate output image.</w:t>
+      </w:r>
+      <w:r>
+        <w:rPr>
+          <w:lang w:val="en-GB"/>
+        </w:rPr>
+        <w:t xml:space="preserve"> What this effectively demonstrates is that by using the GPU we need not take traditional shortcuts</w:t>
+      </w:r>
+      <w:r>
+        <w:rPr>
+          <w:lang w:val="en-GB"/>
+        </w:rPr>
+        <w:t xml:space="preserve"> and sacrifice image quality when implementing traditional algorithms. Because not only is the image more accurate but it is generated faster making the traditional method redundant if you want a faster version with perfect results.</w:t>
+      </w:r>
+    </w:p>
+    <w:p>
+      <w:pPr>
+        <w:pStyle w:val="Heading2"/>
+        <w:rPr>
+          <w:lang w:val="en-GB"/>
+        </w:rPr>
+      </w:pPr>
+      <w:bookmarkStart w:id="22" w:name="_Toc478502213"/>
+      <w:r>
+        <w:rPr>
+          <w:lang w:val="en-GB"/>
+        </w:rPr>
+        <w:t>Negatives</w:t>
+      </w:r>
+      <w:bookmarkEnd w:id="22"/>
+    </w:p>
+    <w:p>
+      <w:pPr>
+        <w:spacing w:line="276" w:lineRule="auto"/>
+        <w:rPr>
+          <w:lang w:val="en-GB"/>
+        </w:rPr>
+      </w:pPr>
+      <w:r>
+        <w:rPr>
+          <w:lang w:val="en-GB"/>
+        </w:rPr>
+        <w:t xml:space="preserve">There were some negatives to this project as well. First a box blur was not implemented at all on </w:t>
+      </w:r>
+      <w:r>
+        <w:rPr>
+          <w:lang w:val="en-GB"/>
+        </w:rPr>
+        <w:t xml:space="preserve">the </w:t>
+      </w:r>
+      <w:r>
+        <w:rPr>
+          <w:lang w:val="en-GB"/>
+        </w:rPr>
+        <w:t xml:space="preserve">GPU which means a comparison was unable to be made. Additionally, the CPU was not sped up at all </w:t>
+      </w:r>
+      <w:proofErr w:type="gramStart"/>
+      <w:r>
+        <w:rPr>
+          <w:lang w:val="en-GB"/>
+        </w:rPr>
+        <w:t>through the use of</w:t>
+      </w:r>
+      <w:proofErr w:type="gramEnd"/>
+      <w:r>
+        <w:rPr>
+          <w:lang w:val="en-GB"/>
+        </w:rPr>
+        <w:t xml:space="preserve"> threads and SIMD instructions meaning it’s an unfair comparison between the two however the project does effective demonstrate how much faster operations can be when GPUs</w:t>
+      </w:r>
+      <w:r>
+        <w:rPr>
+          <w:lang w:val="en-GB"/>
+        </w:rPr>
+        <w:t xml:space="preserve"> or parallel compute</w:t>
+      </w:r>
+      <w:r>
+        <w:rPr>
+          <w:lang w:val="en-GB"/>
+        </w:rPr>
+        <w:t xml:space="preserve"> are leveraged.</w:t>
+      </w:r>
+    </w:p>
+    <w:p>
+      <w:pPr>
+        <w:pStyle w:val="Heading2"/>
+        <w:rPr>
+          <w:lang w:val="en-GB"/>
+        </w:rPr>
+      </w:pPr>
+      <w:bookmarkStart w:id="23" w:name="_Toc478502214"/>
+      <w:r>
+        <w:rPr>
+          <w:lang w:val="en-GB"/>
+        </w:rPr>
         <w:t>Summary</w:t>
       </w:r>
-      <w:bookmarkEnd w:id="17"/>
+      <w:bookmarkEnd w:id="23"/>
     </w:p>
-    <w:p/>
-    <w:p/>
+    <w:p>
+      <w:pPr>
+        <w:spacing w:line="276" w:lineRule="auto"/>
+        <w:rPr>
+          <w:lang w:val="en-GB"/>
+        </w:rPr>
+      </w:pPr>
+      <w:r>
+        <w:rPr>
+          <w:lang w:val="en-GB"/>
+        </w:rPr>
+        <w:t>So, to summarise t</w:t>
+      </w:r>
+      <w:r>
+        <w:rPr>
+          <w:lang w:val="en-GB"/>
+        </w:rPr>
+        <w:t xml:space="preserve">his project was a great success in my view with a large increase in </w:t>
+      </w:r>
+      <w:r>
+        <w:rPr>
+          <w:lang w:val="en-GB"/>
+        </w:rPr>
+        <w:t>performance</w:t>
+      </w:r>
+      <w:r>
+        <w:rPr>
+          <w:lang w:val="en-GB"/>
+        </w:rPr>
+        <w:t xml:space="preserve"> </w:t>
+      </w:r>
+      <w:r>
+        <w:rPr>
+          <w:lang w:val="en-GB"/>
+        </w:rPr>
+        <w:t>and a more accurate result with</w:t>
+      </w:r>
+      <w:r>
+        <w:rPr>
+          <w:lang w:val="en-GB"/>
+        </w:rPr>
+        <w:t xml:space="preserve"> various utilities </w:t>
+      </w:r>
+      <w:r>
+        <w:rPr>
+          <w:lang w:val="en-GB"/>
+        </w:rPr>
+        <w:t>developed</w:t>
+      </w:r>
+      <w:r>
+        <w:rPr>
+          <w:lang w:val="en-GB"/>
+        </w:rPr>
+        <w:t xml:space="preserve"> to show the resul</w:t>
+      </w:r>
+      <w:r>
+        <w:rPr>
+          <w:lang w:val="en-GB"/>
+        </w:rPr>
+        <w:t xml:space="preserve">t and effects when varying </w:t>
+      </w:r>
+      <w:r>
+        <w:rPr>
+          <w:lang w:val="en-GB"/>
+        </w:rPr>
+        <w:t xml:space="preserve">blur radii. </w:t>
+      </w:r>
+      <w:r>
+        <w:rPr>
+          <w:lang w:val="en-GB"/>
+        </w:rPr>
+        <w:t>While more work could have been done by experiment</w:t>
+      </w:r>
+      <w:r>
+        <w:rPr>
+          <w:lang w:val="en-GB"/>
+        </w:rPr>
+        <w:t xml:space="preserve">ing with a wider range of blur techniques </w:t>
+      </w:r>
+      <w:r>
+        <w:rPr>
+          <w:lang w:val="en-GB"/>
+        </w:rPr>
+        <w:t>and CPU multithreading the result in my opinion is still</w:t>
+      </w:r>
+      <w:r>
+        <w:rPr>
+          <w:lang w:val="en-GB"/>
+        </w:rPr>
+        <w:t xml:space="preserve"> a great project which meets its objectives hole heartedly.</w:t>
+      </w:r>
+    </w:p>
+    <w:p>
+      <w:pPr>
+        <w:rPr>
+          <w:lang w:val="en-GB"/>
+        </w:rPr>
+      </w:pPr>
+    </w:p>
     <w:sectPr>
-      <w:headerReference w:type="default" r:id="rId15"/>
-      <w:footerReference w:type="default" r:id="rId16"/>
+      <w:headerReference w:type="default" r:id="rId17"/>
+      <w:footerReference w:type="default" r:id="rId18"/>
       <w:pgSz w:w="12240" w:h="15840" w:code="1"/>
       <w:pgMar w:top="2520" w:right="1512" w:bottom="1800" w:left="1512" w:header="1080" w:footer="720" w:gutter="0"/>
       <w:pgNumType w:start="1"/>
@@ -1933,7 +4056,7 @@
   <w:endnote w:type="separator" w:id="-1">
     <w:p>
       <w:pPr>
-        <w:spacing w:after="0" w:line="240" w:lineRule="auto"/>
+        <w:spacing w:after="0"/>
       </w:pPr>
       <w:r>
         <w:separator/>
@@ -1943,7 +4066,7 @@
   <w:endnote w:type="continuationSeparator" w:id="0">
     <w:p>
       <w:pPr>
-        <w:spacing w:after="0" w:line="240" w:lineRule="auto"/>
+        <w:spacing w:after="0"/>
       </w:pPr>
       <w:r>
         <w:continuationSeparator/>
@@ -1975,7 +4098,7 @@
       <w:rPr>
         <w:noProof/>
       </w:rPr>
-      <w:t>4</w:t>
+      <w:t>1</w:t>
     </w:r>
     <w:r>
       <w:fldChar w:fldCharType="end"/>
@@ -1989,7 +4112,7 @@
   <w:footnote w:type="separator" w:id="-1">
     <w:p>
       <w:pPr>
-        <w:spacing w:after="0" w:line="240" w:lineRule="auto"/>
+        <w:spacing w:after="0"/>
       </w:pPr>
       <w:r>
         <w:separator/>
@@ -1999,7 +4122,7 @@
   <w:footnote w:type="continuationSeparator" w:id="0">
     <w:p>
       <w:pPr>
-        <w:spacing w:after="0" w:line="240" w:lineRule="auto"/>
+        <w:spacing w:after="0"/>
       </w:pPr>
       <w:r>
         <w:continuationSeparator/>
@@ -2047,7 +4170,7 @@
       <w:rPr>
         <w:noProof/>
       </w:rPr>
-      <w:instrText>Conclusion</w:instrText>
+      <w:instrText>Introduction</w:instrText>
     </w:r>
     <w:r>
       <w:rPr>
@@ -2071,7 +4194,7 @@
       <w:rPr>
         <w:noProof/>
       </w:rPr>
-      <w:instrText>Conclusion</w:instrText>
+      <w:instrText>Introduction</w:instrText>
     </w:r>
     <w:r>
       <w:rPr>
@@ -2086,7 +4209,7 @@
       <w:rPr>
         <w:noProof/>
       </w:rPr>
-      <w:t>Conclusion</w:t>
+      <w:t>Introduction</w:t>
     </w:r>
     <w:r>
       <w:fldChar w:fldCharType="end"/>
@@ -3024,6 +5147,7 @@
     <w:lsdException w:name="HTML Sample" w:semiHidden="1" w:unhideWhenUsed="1"/>
     <w:lsdException w:name="HTML Typewriter" w:semiHidden="1" w:unhideWhenUsed="1"/>
     <w:lsdException w:name="HTML Variable" w:semiHidden="1" w:unhideWhenUsed="1"/>
+    <w:lsdException w:name="Normal Table" w:semiHidden="1" w:unhideWhenUsed="1"/>
     <w:lsdException w:name="annotation subject" w:semiHidden="1" w:unhideWhenUsed="1"/>
     <w:lsdException w:name="No List" w:semiHidden="1" w:unhideWhenUsed="1"/>
     <w:lsdException w:name="Outline List 1" w:semiHidden="1" w:unhideWhenUsed="1"/>
@@ -3069,9 +5193,11 @@
     <w:lsdException w:name="Table Subtle 1" w:semiHidden="1" w:unhideWhenUsed="1"/>
     <w:lsdException w:name="Table Subtle 2" w:semiHidden="1" w:unhideWhenUsed="1"/>
     <w:lsdException w:name="Table Web 1" w:semiHidden="1" w:unhideWhenUsed="1"/>
+    <w:lsdException w:name="Table Web 2" w:semiHidden="1" w:unhideWhenUsed="1"/>
     <w:lsdException w:name="Table Web 3" w:semiHidden="1" w:unhideWhenUsed="1"/>
     <w:lsdException w:name="Balloon Text" w:semiHidden="1" w:unhideWhenUsed="1"/>
     <w:lsdException w:name="Table Grid" w:uiPriority="59"/>
+    <w:lsdException w:name="Table Theme" w:semiHidden="1" w:unhideWhenUsed="1"/>
     <w:lsdException w:name="Placeholder Text" w:semiHidden="1"/>
     <w:lsdException w:name="No Spacing" w:uiPriority="1" w:qFormat="1"/>
     <w:lsdException w:name="Light Shading" w:uiPriority="60"/>
@@ -3293,8 +5419,14 @@
   <w:style w:type="paragraph" w:default="1" w:styleId="Normal">
     <w:name w:val="Normal"/>
     <w:qFormat/>
+    <w:rsid w:val="00847E2E"/>
+    <w:pPr>
+      <w:spacing w:line="240" w:lineRule="auto"/>
+      <w:jc w:val="both"/>
+    </w:pPr>
     <w:rPr>
       <w:kern w:val="20"/>
+      <w:sz w:val="24"/>
     </w:rPr>
   </w:style>
   <w:style w:type="paragraph" w:styleId="Heading1">
@@ -3306,7 +5438,7 @@
     <w:qFormat/>
     <w:pPr>
       <w:pageBreakBefore/>
-      <w:spacing w:before="0" w:after="360" w:line="240" w:lineRule="auto"/>
+      <w:spacing w:before="0" w:after="360"/>
       <w:outlineLvl w:val="0"/>
     </w:pPr>
     <w:rPr>
@@ -3324,14 +5456,13 @@
     <w:pPr>
       <w:keepNext/>
       <w:keepLines/>
-      <w:spacing w:before="360" w:after="60" w:line="240" w:lineRule="auto"/>
+      <w:spacing w:before="360" w:after="60"/>
       <w:outlineLvl w:val="1"/>
     </w:pPr>
     <w:rPr>
       <w:rFonts w:asciiTheme="majorHAnsi" w:eastAsiaTheme="majorEastAsia" w:hAnsiTheme="majorHAnsi" w:cstheme="majorBidi"/>
       <w:caps/>
       <w:color w:val="365F91" w:themeColor="accent1" w:themeShade="BF"/>
-      <w:sz w:val="24"/>
       <w14:ligatures w14:val="standardContextual"/>
     </w:rPr>
   </w:style>
@@ -3525,7 +5656,7 @@
         <w:tab w:val="center" w:pos="4680"/>
         <w:tab w:val="right" w:pos="9360"/>
       </w:tabs>
-      <w:spacing w:before="0" w:after="0" w:line="240" w:lineRule="auto"/>
+      <w:spacing w:before="0" w:after="0"/>
     </w:pPr>
   </w:style>
   <w:style w:type="character" w:customStyle="1" w:styleId="HeaderChar">
@@ -3549,7 +5680,7 @@
         <w:left w:val="single" w:sz="4" w:space="20" w:color="FFFFFF" w:themeColor="background1"/>
         <w:right w:val="single" w:sz="2" w:space="20" w:color="FFFFFF" w:themeColor="background1"/>
       </w:pBdr>
-      <w:spacing w:after="0" w:line="240" w:lineRule="auto"/>
+      <w:spacing w:after="0"/>
     </w:pPr>
   </w:style>
   <w:style w:type="character" w:customStyle="1" w:styleId="FooterChar">
@@ -3603,7 +5734,7 @@
     <w:semiHidden/>
     <w:unhideWhenUsed/>
     <w:pPr>
-      <w:spacing w:after="0" w:line="240" w:lineRule="auto"/>
+      <w:spacing w:after="0"/>
     </w:pPr>
     <w:rPr>
       <w:rFonts w:ascii="Tahoma" w:hAnsi="Tahoma" w:cs="Tahoma"/>
@@ -3899,9 +6030,6 @@
     <w:semiHidden/>
     <w:unhideWhenUsed/>
     <w:qFormat/>
-    <w:pPr>
-      <w:spacing w:line="240" w:lineRule="auto"/>
-    </w:pPr>
     <w:rPr>
       <w:b/>
       <w:bCs/>
@@ -3917,7 +6045,7 @@
     <w:semiHidden/>
     <w:unhideWhenUsed/>
     <w:pPr>
-      <w:spacing w:after="0" w:line="240" w:lineRule="auto"/>
+      <w:spacing w:after="0"/>
       <w:ind w:left="4320"/>
     </w:pPr>
   </w:style>
@@ -5930,9 +8058,6 @@
     <w:uiPriority w:val="99"/>
     <w:semiHidden/>
     <w:unhideWhenUsed/>
-    <w:pPr>
-      <w:spacing w:line="240" w:lineRule="auto"/>
-    </w:pPr>
   </w:style>
   <w:style w:type="character" w:customStyle="1" w:styleId="CommentTextChar">
     <w:name w:val="Comment Text Char"/>
@@ -6784,7 +8909,7 @@
     <w:semiHidden/>
     <w:unhideWhenUsed/>
     <w:pPr>
-      <w:spacing w:after="0" w:line="240" w:lineRule="auto"/>
+      <w:spacing w:after="0"/>
     </w:pPr>
     <w:rPr>
       <w:rFonts w:ascii="Tahoma" w:hAnsi="Tahoma" w:cs="Tahoma"/>
@@ -6810,7 +8935,7 @@
     <w:semiHidden/>
     <w:unhideWhenUsed/>
     <w:pPr>
-      <w:spacing w:after="0" w:line="240" w:lineRule="auto"/>
+      <w:spacing w:after="0"/>
     </w:pPr>
   </w:style>
   <w:style w:type="character" w:customStyle="1" w:styleId="E-mailSignatureChar">
@@ -6849,7 +8974,7 @@
     <w:semiHidden/>
     <w:unhideWhenUsed/>
     <w:pPr>
-      <w:spacing w:after="0" w:line="240" w:lineRule="auto"/>
+      <w:spacing w:after="0"/>
     </w:pPr>
   </w:style>
   <w:style w:type="character" w:customStyle="1" w:styleId="EndnoteTextChar">
@@ -6870,12 +8995,11 @@
     <w:unhideWhenUsed/>
     <w:pPr>
       <w:framePr w:w="7920" w:h="1980" w:hRule="exact" w:hSpace="180" w:wrap="auto" w:hAnchor="page" w:xAlign="center" w:yAlign="bottom"/>
-      <w:spacing w:after="0" w:line="240" w:lineRule="auto"/>
+      <w:spacing w:after="0"/>
       <w:ind w:left="2880"/>
     </w:pPr>
     <w:rPr>
       <w:rFonts w:asciiTheme="majorHAnsi" w:eastAsiaTheme="majorEastAsia" w:hAnsiTheme="majorHAnsi" w:cstheme="majorBidi"/>
-      <w:sz w:val="24"/>
     </w:rPr>
   </w:style>
   <w:style w:type="paragraph" w:styleId="EnvelopeReturn">
@@ -6885,7 +9009,7 @@
     <w:semiHidden/>
     <w:unhideWhenUsed/>
     <w:pPr>
-      <w:spacing w:after="0" w:line="240" w:lineRule="auto"/>
+      <w:spacing w:after="0"/>
     </w:pPr>
     <w:rPr>
       <w:rFonts w:asciiTheme="majorHAnsi" w:eastAsiaTheme="majorEastAsia" w:hAnsiTheme="majorHAnsi" w:cstheme="majorBidi"/>
@@ -6920,7 +9044,7 @@
     <w:semiHidden/>
     <w:unhideWhenUsed/>
     <w:pPr>
-      <w:spacing w:after="0" w:line="240" w:lineRule="auto"/>
+      <w:spacing w:after="0"/>
     </w:pPr>
   </w:style>
   <w:style w:type="character" w:customStyle="1" w:styleId="FootnoteTextChar">
@@ -7044,7 +9168,7 @@
     <w:semiHidden/>
     <w:unhideWhenUsed/>
     <w:pPr>
-      <w:spacing w:after="0" w:line="240" w:lineRule="auto"/>
+      <w:spacing w:after="0"/>
     </w:pPr>
     <w:rPr>
       <w:i/>
@@ -7114,7 +9238,7 @@
     <w:semiHidden/>
     <w:unhideWhenUsed/>
     <w:pPr>
-      <w:spacing w:after="0" w:line="240" w:lineRule="auto"/>
+      <w:spacing w:after="0"/>
     </w:pPr>
     <w:rPr>
       <w:rFonts w:ascii="Consolas" w:hAnsi="Consolas" w:cs="Consolas"/>
@@ -7183,7 +9307,7 @@
     <w:semiHidden/>
     <w:unhideWhenUsed/>
     <w:pPr>
-      <w:spacing w:after="0" w:line="240" w:lineRule="auto"/>
+      <w:spacing w:after="0"/>
       <w:ind w:left="220" w:hanging="220"/>
     </w:pPr>
   </w:style>
@@ -7196,7 +9320,7 @@
     <w:semiHidden/>
     <w:unhideWhenUsed/>
     <w:pPr>
-      <w:spacing w:after="0" w:line="240" w:lineRule="auto"/>
+      <w:spacing w:after="0"/>
       <w:ind w:left="440" w:hanging="220"/>
     </w:pPr>
   </w:style>
@@ -7209,7 +9333,7 @@
     <w:semiHidden/>
     <w:unhideWhenUsed/>
     <w:pPr>
-      <w:spacing w:after="0" w:line="240" w:lineRule="auto"/>
+      <w:spacing w:after="0"/>
       <w:ind w:left="660" w:hanging="220"/>
     </w:pPr>
   </w:style>
@@ -7222,7 +9346,7 @@
     <w:semiHidden/>
     <w:unhideWhenUsed/>
     <w:pPr>
-      <w:spacing w:after="0" w:line="240" w:lineRule="auto"/>
+      <w:spacing w:after="0"/>
       <w:ind w:left="880" w:hanging="220"/>
     </w:pPr>
   </w:style>
@@ -7235,7 +9359,7 @@
     <w:semiHidden/>
     <w:unhideWhenUsed/>
     <w:pPr>
-      <w:spacing w:after="0" w:line="240" w:lineRule="auto"/>
+      <w:spacing w:after="0"/>
       <w:ind w:left="1100" w:hanging="220"/>
     </w:pPr>
   </w:style>
@@ -7248,7 +9372,7 @@
     <w:semiHidden/>
     <w:unhideWhenUsed/>
     <w:pPr>
-      <w:spacing w:after="0" w:line="240" w:lineRule="auto"/>
+      <w:spacing w:after="0"/>
       <w:ind w:left="1320" w:hanging="220"/>
     </w:pPr>
   </w:style>
@@ -7261,7 +9385,7 @@
     <w:semiHidden/>
     <w:unhideWhenUsed/>
     <w:pPr>
-      <w:spacing w:after="0" w:line="240" w:lineRule="auto"/>
+      <w:spacing w:after="0"/>
       <w:ind w:left="1540" w:hanging="220"/>
     </w:pPr>
   </w:style>
@@ -7274,7 +9398,7 @@
     <w:semiHidden/>
     <w:unhideWhenUsed/>
     <w:pPr>
-      <w:spacing w:after="0" w:line="240" w:lineRule="auto"/>
+      <w:spacing w:after="0"/>
       <w:ind w:left="1760" w:hanging="220"/>
     </w:pPr>
   </w:style>
@@ -7287,7 +9411,7 @@
     <w:semiHidden/>
     <w:unhideWhenUsed/>
     <w:pPr>
-      <w:spacing w:after="0" w:line="240" w:lineRule="auto"/>
+      <w:spacing w:after="0"/>
       <w:ind w:left="1980" w:hanging="220"/>
     </w:pPr>
   </w:style>
@@ -15534,12 +17658,11 @@
         <w:right w:val="single" w:sz="6" w:space="1" w:color="auto"/>
       </w:pBdr>
       <w:shd w:val="pct20" w:color="auto" w:fill="auto"/>
-      <w:spacing w:after="0" w:line="240" w:lineRule="auto"/>
+      <w:spacing w:after="0"/>
       <w:ind w:left="1080" w:hanging="1080"/>
     </w:pPr>
     <w:rPr>
       <w:rFonts w:asciiTheme="majorHAnsi" w:eastAsiaTheme="majorEastAsia" w:hAnsiTheme="majorHAnsi" w:cstheme="majorBidi"/>
-      <w:sz w:val="24"/>
     </w:rPr>
   </w:style>
   <w:style w:type="character" w:customStyle="1" w:styleId="MessageHeaderChar">
@@ -15562,7 +17685,6 @@
     <w:unhideWhenUsed/>
     <w:rPr>
       <w:rFonts w:ascii="Times New Roman" w:hAnsi="Times New Roman" w:cs="Times New Roman"/>
-      <w:sz w:val="24"/>
     </w:rPr>
   </w:style>
   <w:style w:type="paragraph" w:styleId="NormalIndent">
@@ -15584,7 +17706,7 @@
     <w:semiHidden/>
     <w:unhideWhenUsed/>
     <w:pPr>
-      <w:spacing w:after="0" w:line="240" w:lineRule="auto"/>
+      <w:spacing w:after="0"/>
     </w:pPr>
   </w:style>
   <w:style w:type="character" w:customStyle="1" w:styleId="NoteHeadingChar">
@@ -15609,7 +17731,7 @@
     <w:semiHidden/>
     <w:unhideWhenUsed/>
     <w:pPr>
-      <w:spacing w:after="0" w:line="240" w:lineRule="auto"/>
+      <w:spacing w:after="0"/>
     </w:pPr>
     <w:rPr>
       <w:rFonts w:ascii="Consolas" w:hAnsi="Consolas" w:cs="Consolas"/>
@@ -19262,7 +21384,6 @@
       <w:rFonts w:asciiTheme="majorHAnsi" w:eastAsiaTheme="majorEastAsia" w:hAnsiTheme="majorHAnsi" w:cstheme="majorBidi"/>
       <w:b/>
       <w:bCs/>
-      <w:sz w:val="24"/>
     </w:rPr>
   </w:style>
   <w:style w:type="paragraph" w:styleId="TOC1">
@@ -19280,7 +21401,6 @@
       <w:b/>
       <w:bCs/>
       <w:color w:val="548DD4"/>
-      <w:sz w:val="24"/>
       <w:szCs w:val="24"/>
     </w:rPr>
   </w:style>
@@ -19444,14 +21564,13 @@
         <w:right w:val="single" w:sz="4" w:space="6" w:color="4F81BD" w:themeColor="accent1"/>
       </w:pBdr>
       <w:shd w:val="clear" w:color="auto" w:fill="4F81BD" w:themeFill="accent1"/>
-      <w:spacing w:before="160" w:line="240" w:lineRule="auto"/>
+      <w:spacing w:before="160"/>
       <w:ind w:left="144" w:right="144"/>
     </w:pPr>
     <w:rPr>
       <w:rFonts w:asciiTheme="majorHAnsi" w:eastAsiaTheme="majorEastAsia" w:hAnsiTheme="majorHAnsi" w:cstheme="majorBidi"/>
       <w:caps/>
       <w:color w:val="FFFFFF" w:themeColor="background1"/>
-      <w:sz w:val="24"/>
     </w:rPr>
   </w:style>
   <w:style w:type="paragraph" w:customStyle="1" w:styleId="CompanyInfo">
@@ -19530,7 +21649,7 @@
     <w:uiPriority w:val="20"/>
     <w:qFormat/>
     <w:pPr>
-      <w:spacing w:before="360" w:after="0" w:line="240" w:lineRule="auto"/>
+      <w:spacing w:before="360" w:after="0"/>
       <w:ind w:left="432" w:right="1080"/>
     </w:pPr>
     <w:rPr>
@@ -19546,7 +21665,7 @@
     <w:uiPriority w:val="10"/>
     <w:qFormat/>
     <w:pPr>
-      <w:spacing w:before="60" w:after="60" w:line="240" w:lineRule="auto"/>
+      <w:spacing w:before="60" w:after="60"/>
       <w:ind w:left="144" w:right="144"/>
     </w:pPr>
   </w:style>
@@ -19556,14 +21675,13 @@
     <w:uiPriority w:val="10"/>
     <w:qFormat/>
     <w:pPr>
-      <w:spacing w:after="40" w:line="240" w:lineRule="auto"/>
+      <w:spacing w:after="40"/>
       <w:ind w:left="144" w:right="144"/>
     </w:pPr>
     <w:rPr>
       <w:rFonts w:asciiTheme="majorHAnsi" w:eastAsiaTheme="majorEastAsia" w:hAnsiTheme="majorHAnsi" w:cstheme="majorBidi"/>
       <w:caps/>
       <w:color w:val="FFFFFF" w:themeColor="background1"/>
-      <w:sz w:val="24"/>
     </w:rPr>
   </w:style>
   <w:style w:type="paragraph" w:customStyle="1" w:styleId="HeaderShaded">
@@ -19579,7 +21697,7 @@
         <w:right w:val="single" w:sz="2" w:space="20" w:color="4F81BD" w:themeColor="accent1"/>
       </w:pBdr>
       <w:shd w:val="clear" w:color="auto" w:fill="4F81BD" w:themeFill="accent1"/>
-      <w:spacing w:after="0" w:line="240" w:lineRule="auto"/>
+      <w:spacing w:after="0"/>
     </w:pPr>
     <w:rPr>
       <w:rFonts w:asciiTheme="majorHAnsi" w:eastAsiaTheme="majorEastAsia" w:hAnsiTheme="majorHAnsi" w:cstheme="majorBidi"/>
@@ -19620,61 +21738,6 @@
           <w:r>
             <w:br/>
             <w:t>Report</w:t>
-          </w:r>
-        </w:p>
-      </w:docPartBody>
-    </w:docPart>
-    <w:docPart>
-      <w:docPartPr>
-        <w:name w:val="87A9693147BA2141A82D889C47AB8729"/>
-        <w:category>
-          <w:name w:val="General"/>
-          <w:gallery w:val="placeholder"/>
-        </w:category>
-        <w:types>
-          <w:type w:val="bbPlcHdr"/>
-        </w:types>
-        <w:behaviors>
-          <w:behavior w:val="content"/>
-        </w:behaviors>
-        <w:guid w:val="{EB7B1890-8566-BE43-9217-77F7C1FEC193}"/>
-      </w:docPartPr>
-      <w:docPartBody>
-        <w:p>
-          <w:pPr>
-            <w:pStyle w:val="87A9693147BA2141A82D889C47AB8729"/>
-          </w:pPr>
-          <w:r>
-            <w:t>[Year]</w:t>
-          </w:r>
-        </w:p>
-      </w:docPartBody>
-    </w:docPart>
-    <w:docPart>
-      <w:docPartPr>
-        <w:name w:val="BB12CD696E6A8540BBEC38DB7926C07B"/>
-        <w:category>
-          <w:name w:val="General"/>
-          <w:gallery w:val="placeholder"/>
-        </w:category>
-        <w:types>
-          <w:type w:val="bbPlcHdr"/>
-        </w:types>
-        <w:behaviors>
-          <w:behavior w:val="content"/>
-        </w:behaviors>
-        <w:guid w:val="{7608900F-62A0-9841-8C61-7E0A50EC7D55}"/>
-      </w:docPartPr>
-      <w:docPartBody>
-        <w:p>
-          <w:pPr>
-            <w:pStyle w:val="BB12CD696E6A8540BBEC38DB7926C07B"/>
-          </w:pPr>
-          <w:r>
-            <w:t xml:space="preserve">[You can add an abstract or other key </w:t>
-          </w:r>
-          <w:r>
-            <w:t>statement here. An abstract is typically a short summary of the document content.]</w:t>
           </w:r>
         </w:p>
       </w:docPartBody>
@@ -19801,6 +21864,8 @@
   <w:rsids>
     <w:rsidRoot w:val="000419ED"/>
     <w:rsid w:val="000419ED"/>
+    <w:rsid w:val="0012062C"/>
+    <w:rsid w:val="00586ADA"/>
     <w:rsid w:val="00BF195B"/>
   </w:rsids>
   <m:mathPr>
@@ -21923,7 +23988,7 @@
 </file>
 
 <file path=customXml/itemProps6.xml><?xml version="1.0" encoding="utf-8"?>
-<ds:datastoreItem xmlns:ds="http://schemas.openxmlformats.org/officeDocument/2006/customXml" ds:itemID="{253EB168-20A8-BE4D-B4CC-4DD44DAA54CB}">
+<ds:datastoreItem xmlns:ds="http://schemas.openxmlformats.org/officeDocument/2006/customXml" ds:itemID="{9BF29C91-706C-D14C-80E0-89F6560BA8E6}">
   <ds:schemaRefs>
     <ds:schemaRef ds:uri="http://schemas.openxmlformats.org/officeDocument/2006/bibliography"/>
   </ds:schemaRefs>

</xml_diff>

<commit_message>
adding pdf to review
</commit_message>
<xml_diff>
--- a/part-2/Docs/B00235610-Report.docx
+++ b/part-2/Docs/B00235610-Report.docx
@@ -2,6 +2,8 @@
 <file path=word/document.xml><?xml version="1.0" encoding="utf-8"?>
 <w:document xmlns:wpc="http://schemas.microsoft.com/office/word/2010/wordprocessingCanvas" xmlns:cx="http://schemas.microsoft.com/office/drawing/2014/chartex" xmlns:cx1="http://schemas.microsoft.com/office/drawing/2015/9/8/chartex" xmlns:cx2="http://schemas.microsoft.com/office/drawing/2015/10/21/chartex" xmlns:cx3="http://schemas.microsoft.com/office/drawing/2016/5/9/chartex" xmlns:cx4="http://schemas.microsoft.com/office/drawing/2016/5/10/chartex" xmlns:cx5="http://schemas.microsoft.com/office/drawing/2016/5/11/chartex" xmlns:cx6="http://schemas.microsoft.com/office/drawing/2016/5/12/chartex" xmlns:cx7="http://schemas.microsoft.com/office/drawing/2016/5/13/chartex" xmlns:cx8="http://schemas.microsoft.com/office/drawing/2016/5/14/chartex" xmlns:mc="http://schemas.openxmlformats.org/markup-compatibility/2006" xmlns:o="urn:schemas-microsoft-com:office:office" xmlns:r="http://schemas.openxmlformats.org/officeDocument/2006/relationships" xmlns:m="http://schemas.openxmlformats.org/officeDocument/2006/math" xmlns:v="urn:schemas-microsoft-com:vml" xmlns:wp14="http://schemas.microsoft.com/office/word/2010/wordprocessingDrawing" xmlns:wp="http://schemas.openxmlformats.org/drawingml/2006/wordprocessingDrawing" xmlns:w10="urn:schemas-microsoft-com:office:word" xmlns:w="http://schemas.openxmlformats.org/wordprocessingml/2006/main" xmlns:w14="http://schemas.microsoft.com/office/word/2010/wordml" xmlns:w15="http://schemas.microsoft.com/office/word/2012/wordml" xmlns:w16se="http://schemas.microsoft.com/office/word/2015/wordml/symex" xmlns:wpg="http://schemas.microsoft.com/office/word/2010/wordprocessingGroup" xmlns:wpi="http://schemas.microsoft.com/office/word/2010/wordprocessingInk" xmlns:wne="http://schemas.microsoft.com/office/word/2006/wordml" xmlns:wps="http://schemas.microsoft.com/office/word/2010/wordprocessingShape" mc:Ignorable="w14 w15 w16se wp14">
   <w:body>
+    <w:bookmarkStart w:id="0" w:name="_GoBack" w:displacedByCustomXml="next"/>
+    <w:bookmarkEnd w:id="0" w:displacedByCustomXml="next"/>
     <w:sdt>
       <w:sdtPr>
         <w:rPr>
@@ -164,6 +166,7 @@
                                     <w:dataBinding w:prefixMappings="xmlns:ns0='http://purl.org/dc/elements/1.1/' xmlns:ns1='http://schemas.openxmlformats.org/package/2006/metadata/core-properties' " w:xpath="/ns1:coreProperties[1]/ns0:title[1]" w:storeItemID="{6C3C8BC8-F283-45AE-878A-BAB7291924A1}"/>
                                     <w:text w:multiLine="1"/>
                                   </w:sdtPr>
+                                  <w:sdtEndPr/>
                                   <w:sdtContent>
                                     <w:r>
                                       <w:t>UNsharp Filter Report</w:t>
@@ -191,6 +194,7 @@
                                       <w:calendar w:val="gregorian"/>
                                     </w:date>
                                   </w:sdtPr>
+                                  <w:sdtEndPr/>
                                   <w:sdtContent>
                                     <w:r>
                                       <w:t>2017</w:t>
@@ -205,6 +209,7 @@
                                   <w:dataBinding w:prefixMappings="xmlns:ns0='http://schemas.microsoft.com/office/2006/coverPageProps'" w:xpath="/ns0:CoverPageProperties[1]/ns0:Abstract[1]" w:storeItemID="{55AF091B-3C7A-41E3-B477-F2FDAA23CFDA}"/>
                                   <w:text/>
                                 </w:sdtPr>
+                                <w:sdtEndPr/>
                                 <w:sdtContent>
                                   <w:p>
                                     <w:pPr>
@@ -378,15 +383,7 @@
             <w:rPr>
               <w:lang w:val="en-GB"/>
             </w:rPr>
-            <w:t xml:space="preserve">Table </w:t>
-          </w:r>
-          <w:bookmarkStart w:id="0" w:name="_GoBack"/>
-          <w:bookmarkEnd w:id="0"/>
-          <w:r>
-            <w:rPr>
-              <w:lang w:val="en-GB"/>
-            </w:rPr>
-            <w:t>of Contents</w:t>
+            <w:t>Table of Contents</w:t>
           </w:r>
         </w:p>
         <w:p>
@@ -3351,10 +3348,10 @@
             <v:path o:extrusionok="f" gradientshapeok="t" o:connecttype="rect"/>
             <o:lock v:ext="edit" aspectratio="t"/>
           </v:shapetype>
-          <v:shape id="_x0000_i1025" type="#_x0000_t75" style="width:451.4pt;height:108.95pt" o:ole="">
+          <v:shape id="_x0000_i1025" type="#_x0000_t75" style="width:451.3pt;height:109pt" o:ole="">
             <v:imagedata r:id="rId17" o:title=""/>
           </v:shape>
-          <o:OLEObject Type="Embed" ProgID="Word.OpenDocumentText.12" ShapeID="_x0000_i1025" DrawAspect="Content" ObjectID="_1552410795" r:id="rId18"/>
+          <o:OLEObject Type="Embed" ProgID="Word.OpenDocumentText.12" ShapeID="_x0000_i1025" DrawAspect="Content" ObjectID="_1552413325" r:id="rId18"/>
         </w:object>
       </w:r>
     </w:p>
@@ -3369,14 +3366,27 @@
       <w:r>
         <w:t xml:space="preserve">Figure </w:t>
       </w:r>
-      <w:fldSimple w:instr=" SEQ Figure \* ARABIC ">
-        <w:r>
-          <w:rPr>
-            <w:noProof/>
-          </w:rPr>
-          <w:t>1</w:t>
-        </w:r>
-      </w:fldSimple>
+      <w:r>
+        <w:fldChar w:fldCharType="begin"/>
+      </w:r>
+      <w:r>
+        <w:instrText xml:space="preserve"> SEQ Figure \* ARABIC </w:instrText>
+      </w:r>
+      <w:r>
+        <w:fldChar w:fldCharType="separate"/>
+      </w:r>
+      <w:r>
+        <w:rPr>
+          <w:noProof/>
+        </w:rPr>
+        <w:t>1</w:t>
+      </w:r>
+      <w:r>
+        <w:rPr>
+          <w:noProof/>
+        </w:rPr>
+        <w:fldChar w:fldCharType="end"/>
+      </w:r>
       <w:r>
         <w:t>: C++ vs C example with OpenCL</w:t>
       </w:r>
@@ -3790,10 +3800,10 @@
           <w:lang w:val="en-GB"/>
         </w:rPr>
         <w:object w:dxaOrig="10466" w:dyaOrig="6182" w14:anchorId="4259984A">
-          <v:shape id="_x0000_i1026" type="#_x0000_t75" style="width:523.4pt;height:309.3pt" o:ole="">
+          <v:shape id="_x0000_i1026" type="#_x0000_t75" style="width:523.3pt;height:309.4pt" o:ole="">
             <v:imagedata r:id="rId19" o:title=""/>
           </v:shape>
-          <o:OLEObject Type="Embed" ProgID="Word.OpenDocumentText.12" ShapeID="_x0000_i1026" DrawAspect="Content" ObjectID="_1552410796" r:id="rId20"/>
+          <o:OLEObject Type="Embed" ProgID="Word.OpenDocumentText.12" ShapeID="_x0000_i1026" DrawAspect="Content" ObjectID="_1552413326" r:id="rId20"/>
         </w:object>
       </w:r>
     </w:p>
@@ -3808,14 +3818,27 @@
       <w:r>
         <w:t xml:space="preserve">Figure </w:t>
       </w:r>
-      <w:fldSimple w:instr=" SEQ Figure \* ARABIC ">
-        <w:r>
-          <w:rPr>
-            <w:noProof/>
-          </w:rPr>
-          <w:t>2</w:t>
-        </w:r>
-      </w:fldSimple>
+      <w:r>
+        <w:fldChar w:fldCharType="begin"/>
+      </w:r>
+      <w:r>
+        <w:instrText xml:space="preserve"> SEQ Figure \* ARABIC </w:instrText>
+      </w:r>
+      <w:r>
+        <w:fldChar w:fldCharType="separate"/>
+      </w:r>
+      <w:r>
+        <w:rPr>
+          <w:noProof/>
+        </w:rPr>
+        <w:t>2</w:t>
+      </w:r>
+      <w:r>
+        <w:rPr>
+          <w:noProof/>
+        </w:rPr>
+        <w:fldChar w:fldCharType="end"/>
+      </w:r>
       <w:r>
         <w:t>: C++ code to pre-calculate Gaussian weight values</w:t>
       </w:r>
@@ -3943,10 +3966,10 @@
           <w:lang w:val="en-GB"/>
         </w:rPr>
         <w:object w:dxaOrig="10466" w:dyaOrig="1735" w14:anchorId="6BD8A835">
-          <v:shape id="_x0000_i1027" type="#_x0000_t75" style="width:523.4pt;height:87.05pt" o:ole="">
+          <v:shape id="_x0000_i1027" type="#_x0000_t75" style="width:523.3pt;height:87pt" o:ole="">
             <v:imagedata r:id="rId21" o:title=""/>
           </v:shape>
-          <o:OLEObject Type="Embed" ProgID="Word.OpenDocumentText.12" ShapeID="_x0000_i1027" DrawAspect="Content" ObjectID="_1552410797" r:id="rId22"/>
+          <o:OLEObject Type="Embed" ProgID="Word.OpenDocumentText.12" ShapeID="_x0000_i1027" DrawAspect="Content" ObjectID="_1552413327" r:id="rId22"/>
         </w:object>
       </w:r>
     </w:p>
@@ -3961,14 +3984,27 @@
       <w:r>
         <w:t xml:space="preserve">Figure </w:t>
       </w:r>
-      <w:fldSimple w:instr=" SEQ Figure \* ARABIC ">
-        <w:r>
-          <w:rPr>
-            <w:noProof/>
-          </w:rPr>
-          <w:t>3</w:t>
-        </w:r>
-      </w:fldSimple>
+      <w:r>
+        <w:fldChar w:fldCharType="begin"/>
+      </w:r>
+      <w:r>
+        <w:instrText xml:space="preserve"> SEQ Figure \* ARABIC </w:instrText>
+      </w:r>
+      <w:r>
+        <w:fldChar w:fldCharType="separate"/>
+      </w:r>
+      <w:r>
+        <w:rPr>
+          <w:noProof/>
+        </w:rPr>
+        <w:t>3</w:t>
+      </w:r>
+      <w:r>
+        <w:rPr>
+          <w:noProof/>
+        </w:rPr>
+        <w:fldChar w:fldCharType="end"/>
+      </w:r>
       <w:r>
         <w:t>: Passing certain arguments as constants to the OpenCL program when it is compiled.</w:t>
       </w:r>
@@ -4123,10 +4159,10 @@
           <w:lang w:val="en-GB"/>
         </w:rPr>
         <w:object w:dxaOrig="10466" w:dyaOrig="4402" w14:anchorId="38308F1A">
-          <v:shape id="_x0000_i1028" type="#_x0000_t75" style="width:523.4pt;height:220.4pt" o:ole="">
+          <v:shape id="_x0000_i1028" type="#_x0000_t75" style="width:523.3pt;height:220.3pt" o:ole="">
             <v:imagedata r:id="rId23" o:title=""/>
           </v:shape>
-          <o:OLEObject Type="Embed" ProgID="Word.OpenDocumentText.12" ShapeID="_x0000_i1028" DrawAspect="Content" ObjectID="_1552410798" r:id="rId24"/>
+          <o:OLEObject Type="Embed" ProgID="Word.OpenDocumentText.12" ShapeID="_x0000_i1028" DrawAspect="Content" ObjectID="_1552413328" r:id="rId24"/>
         </w:object>
       </w:r>
     </w:p>
@@ -4141,14 +4177,27 @@
       <w:r>
         <w:t xml:space="preserve">Figure </w:t>
       </w:r>
-      <w:fldSimple w:instr=" SEQ Figure \* ARABIC ">
-        <w:r>
-          <w:rPr>
-            <w:noProof/>
-          </w:rPr>
-          <w:t>4</w:t>
-        </w:r>
-      </w:fldSimple>
+      <w:r>
+        <w:fldChar w:fldCharType="begin"/>
+      </w:r>
+      <w:r>
+        <w:instrText xml:space="preserve"> SEQ Figure \* ARABIC </w:instrText>
+      </w:r>
+      <w:r>
+        <w:fldChar w:fldCharType="separate"/>
+      </w:r>
+      <w:r>
+        <w:rPr>
+          <w:noProof/>
+        </w:rPr>
+        <w:t>4</w:t>
+      </w:r>
+      <w:r>
+        <w:rPr>
+          <w:noProof/>
+        </w:rPr>
+        <w:fldChar w:fldCharType="end"/>
+      </w:r>
       <w:r>
         <w:t>: First pass of the OpenCL version which performs a horizontal blur</w:t>
       </w:r>
@@ -4521,14 +4570,27 @@
                             <w:r>
                               <w:t xml:space="preserve">Figure </w:t>
                             </w:r>
-                            <w:fldSimple w:instr=" SEQ Figure \* ARABIC ">
-                              <w:r>
-                                <w:rPr>
-                                  <w:noProof/>
-                                </w:rPr>
-                                <w:t>5</w:t>
-                              </w:r>
-                            </w:fldSimple>
+                            <w:r>
+                              <w:fldChar w:fldCharType="begin"/>
+                            </w:r>
+                            <w:r>
+                              <w:instrText xml:space="preserve"> SEQ Figure \* ARABIC </w:instrText>
+                            </w:r>
+                            <w:r>
+                              <w:fldChar w:fldCharType="separate"/>
+                            </w:r>
+                            <w:r>
+                              <w:rPr>
+                                <w:noProof/>
+                              </w:rPr>
+                              <w:t>5</w:t>
+                            </w:r>
+                            <w:r>
+                              <w:rPr>
+                                <w:noProof/>
+                              </w:rPr>
+                              <w:fldChar w:fldCharType="end"/>
+                            </w:r>
                             <w:r>
                               <w:t>: Viewer with a loaded image</w:t>
                             </w:r>
@@ -4549,7 +4611,11 @@
           </mc:Choice>
           <mc:Fallback>
             <w:pict>
-              <v:shape w14:anchorId="64EF7117" id="Text Box 11" o:spid="_x0000_s1027" type="#_x0000_t202" style="position:absolute;left:0;text-align:left;margin-left:-42.25pt;margin-top:278.8pt;width:279.4pt;height:.05pt;z-index:-251648000;visibility:visible;mso-wrap-style:square;mso-wrap-distance-left:9pt;mso-wrap-distance-top:0;mso-wrap-distance-right:9pt;mso-wrap-distance-bottom:0;mso-position-horizontal:absolute;mso-position-horizontal-relative:text;mso-position-vertical:absolute;mso-position-vertical-relative:text;v-text-anchor:top" o:gfxdata="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" stroked="f">
+              <v:shapetype w14:anchorId="64EF7117" id="_x0000_t202" coordsize="21600,21600" o:spt="202" path="m,l,21600r21600,l21600,xe">
+                <v:stroke joinstyle="miter"/>
+                <v:path gradientshapeok="t" o:connecttype="rect"/>
+              </v:shapetype>
+              <v:shape id="Text Box 11" o:spid="_x0000_s1027" type="#_x0000_t202" style="position:absolute;left:0;text-align:left;margin-left:-42.25pt;margin-top:278.8pt;width:279.4pt;height:.05pt;z-index:-251648000;visibility:visible;mso-wrap-style:square;mso-wrap-distance-left:9pt;mso-wrap-distance-top:0;mso-wrap-distance-right:9pt;mso-wrap-distance-bottom:0;mso-position-horizontal:absolute;mso-position-horizontal-relative:text;mso-position-vertical:absolute;mso-position-vertical-relative:text;v-text-anchor:top" o:gfxdata="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" stroked="f">
                 <v:textbox style="mso-fit-shape-to-text:t" inset="0,0,0,0">
                   <w:txbxContent>
                     <w:p>
@@ -4565,14 +4631,27 @@
                       <w:r>
                         <w:t xml:space="preserve">Figure </w:t>
                       </w:r>
-                      <w:fldSimple w:instr=" SEQ Figure \* ARABIC ">
-                        <w:r>
-                          <w:rPr>
-                            <w:noProof/>
-                          </w:rPr>
-                          <w:t>5</w:t>
-                        </w:r>
-                      </w:fldSimple>
+                      <w:r>
+                        <w:fldChar w:fldCharType="begin"/>
+                      </w:r>
+                      <w:r>
+                        <w:instrText xml:space="preserve"> SEQ Figure \* ARABIC </w:instrText>
+                      </w:r>
+                      <w:r>
+                        <w:fldChar w:fldCharType="separate"/>
+                      </w:r>
+                      <w:r>
+                        <w:rPr>
+                          <w:noProof/>
+                        </w:rPr>
+                        <w:t>5</w:t>
+                      </w:r>
+                      <w:r>
+                        <w:rPr>
+                          <w:noProof/>
+                        </w:rPr>
+                        <w:fldChar w:fldCharType="end"/>
+                      </w:r>
                       <w:r>
                         <w:t>: Viewer with a loaded image</w:t>
                       </w:r>
@@ -4655,14 +4734,27 @@
                             <w:r>
                               <w:t xml:space="preserve">Figure </w:t>
                             </w:r>
-                            <w:fldSimple w:instr=" SEQ Figure \* ARABIC ">
-                              <w:r>
-                                <w:rPr>
-                                  <w:noProof/>
-                                </w:rPr>
-                                <w:t>6</w:t>
-                              </w:r>
-                            </w:fldSimple>
+                            <w:r>
+                              <w:fldChar w:fldCharType="begin"/>
+                            </w:r>
+                            <w:r>
+                              <w:instrText xml:space="preserve"> SEQ Figure \* ARABIC </w:instrText>
+                            </w:r>
+                            <w:r>
+                              <w:fldChar w:fldCharType="separate"/>
+                            </w:r>
+                            <w:r>
+                              <w:rPr>
+                                <w:noProof/>
+                              </w:rPr>
+                              <w:t>6</w:t>
+                            </w:r>
+                            <w:r>
+                              <w:rPr>
+                                <w:noProof/>
+                              </w:rPr>
+                              <w:fldChar w:fldCharType="end"/>
+                            </w:r>
                             <w:r>
                               <w:t>: Viewer without a loaded image</w:t>
                             </w:r>
@@ -4699,14 +4791,27 @@
                       <w:r>
                         <w:t xml:space="preserve">Figure </w:t>
                       </w:r>
-                      <w:fldSimple w:instr=" SEQ Figure \* ARABIC ">
-                        <w:r>
-                          <w:rPr>
-                            <w:noProof/>
-                          </w:rPr>
-                          <w:t>6</w:t>
-                        </w:r>
-                      </w:fldSimple>
+                      <w:r>
+                        <w:fldChar w:fldCharType="begin"/>
+                      </w:r>
+                      <w:r>
+                        <w:instrText xml:space="preserve"> SEQ Figure \* ARABIC </w:instrText>
+                      </w:r>
+                      <w:r>
+                        <w:fldChar w:fldCharType="separate"/>
+                      </w:r>
+                      <w:r>
+                        <w:rPr>
+                          <w:noProof/>
+                        </w:rPr>
+                        <w:t>6</w:t>
+                      </w:r>
+                      <w:r>
+                        <w:rPr>
+                          <w:noProof/>
+                        </w:rPr>
+                        <w:fldChar w:fldCharType="end"/>
+                      </w:r>
                       <w:r>
                         <w:t>: Viewer without a loaded image</w:t>
                       </w:r>
@@ -4855,10 +4960,10 @@
           <w:lang w:val="en-GB"/>
         </w:rPr>
         <w:object w:dxaOrig="9026" w:dyaOrig="2180" w14:anchorId="2A6E0D6D">
-          <v:shape id="_x0000_i1029" type="#_x0000_t75" style="width:451.4pt;height:108.95pt" o:ole="">
+          <v:shape id="_x0000_i1029" type="#_x0000_t75" style="width:451.3pt;height:109pt" o:ole="">
             <v:imagedata r:id="rId27" o:title=""/>
           </v:shape>
-          <o:OLEObject Type="Embed" ProgID="Word.OpenDocumentText.12" ShapeID="_x0000_i1029" DrawAspect="Content" ObjectID="_1552410799" r:id="rId28"/>
+          <o:OLEObject Type="Embed" ProgID="Word.OpenDocumentText.12" ShapeID="_x0000_i1029" DrawAspect="Content" ObjectID="_1552413329" r:id="rId28"/>
         </w:object>
       </w:r>
     </w:p>
@@ -4872,14 +4977,27 @@
       <w:r>
         <w:t xml:space="preserve">Figure </w:t>
       </w:r>
-      <w:fldSimple w:instr=" SEQ Figure \* ARABIC ">
-        <w:r>
-          <w:rPr>
-            <w:noProof/>
-          </w:rPr>
-          <w:t>7</w:t>
-        </w:r>
-      </w:fldSimple>
+      <w:r>
+        <w:fldChar w:fldCharType="begin"/>
+      </w:r>
+      <w:r>
+        <w:instrText xml:space="preserve"> SEQ Figure \* ARABIC </w:instrText>
+      </w:r>
+      <w:r>
+        <w:fldChar w:fldCharType="separate"/>
+      </w:r>
+      <w:r>
+        <w:rPr>
+          <w:noProof/>
+        </w:rPr>
+        <w:t>7</w:t>
+      </w:r>
+      <w:r>
+        <w:rPr>
+          <w:noProof/>
+        </w:rPr>
+        <w:fldChar w:fldCharType="end"/>
+      </w:r>
     </w:p>
     <w:p>
       <w:pPr>
@@ -4951,14 +5069,30 @@
                             <w:r>
                               <w:t xml:space="preserve">Figure </w:t>
                             </w:r>
-                            <w:fldSimple w:instr=" SEQ Figure \* ARABIC ">
-                              <w:r>
-                                <w:rPr>
-                                  <w:noProof/>
-                                </w:rPr>
-                                <w:t>8</w:t>
-                              </w:r>
-                            </w:fldSimple>
+                            <w:r>
+                              <w:fldChar w:fldCharType="begin"/>
+                            </w:r>
+                            <w:r>
+                              <w:instrText xml:space="preserve"> SEQ Figure \*</w:instrText>
+                            </w:r>
+                            <w:r>
+                              <w:instrText xml:space="preserve"> ARABIC </w:instrText>
+                            </w:r>
+                            <w:r>
+                              <w:fldChar w:fldCharType="separate"/>
+                            </w:r>
+                            <w:r>
+                              <w:rPr>
+                                <w:noProof/>
+                              </w:rPr>
+                              <w:t>8</w:t>
+                            </w:r>
+                            <w:r>
+                              <w:rPr>
+                                <w:noProof/>
+                              </w:rPr>
+                              <w:fldChar w:fldCharType="end"/>
+                            </w:r>
                             <w:r>
                               <w:t>: Dialog to open a PPM file</w:t>
                             </w:r>
@@ -4995,14 +5129,30 @@
                       <w:r>
                         <w:t xml:space="preserve">Figure </w:t>
                       </w:r>
-                      <w:fldSimple w:instr=" SEQ Figure \* ARABIC ">
-                        <w:r>
-                          <w:rPr>
-                            <w:noProof/>
-                          </w:rPr>
-                          <w:t>8</w:t>
-                        </w:r>
-                      </w:fldSimple>
+                      <w:r>
+                        <w:fldChar w:fldCharType="begin"/>
+                      </w:r>
+                      <w:r>
+                        <w:instrText xml:space="preserve"> SEQ Figure \*</w:instrText>
+                      </w:r>
+                      <w:r>
+                        <w:instrText xml:space="preserve"> ARABIC </w:instrText>
+                      </w:r>
+                      <w:r>
+                        <w:fldChar w:fldCharType="separate"/>
+                      </w:r>
+                      <w:r>
+                        <w:rPr>
+                          <w:noProof/>
+                        </w:rPr>
+                        <w:t>8</w:t>
+                      </w:r>
+                      <w:r>
+                        <w:rPr>
+                          <w:noProof/>
+                        </w:rPr>
+                        <w:fldChar w:fldCharType="end"/>
+                      </w:r>
                       <w:r>
                         <w:t>: Dialog to open a PPM file</w:t>
                       </w:r>
@@ -5286,14 +5436,27 @@
                             <w:r>
                               <w:t xml:space="preserve">Figure </w:t>
                             </w:r>
-                            <w:fldSimple w:instr=" SEQ Figure \* ARABIC ">
-                              <w:r>
-                                <w:rPr>
-                                  <w:noProof/>
-                                </w:rPr>
-                                <w:t>9</w:t>
-                              </w:r>
-                            </w:fldSimple>
+                            <w:r>
+                              <w:fldChar w:fldCharType="begin"/>
+                            </w:r>
+                            <w:r>
+                              <w:instrText xml:space="preserve"> SEQ Figure \* ARABIC </w:instrText>
+                            </w:r>
+                            <w:r>
+                              <w:fldChar w:fldCharType="separate"/>
+                            </w:r>
+                            <w:r>
+                              <w:rPr>
+                                <w:noProof/>
+                              </w:rPr>
+                              <w:t>9</w:t>
+                            </w:r>
+                            <w:r>
+                              <w:rPr>
+                                <w:noProof/>
+                              </w:rPr>
+                              <w:fldChar w:fldCharType="end"/>
+                            </w:r>
                             <w:r>
                               <w:t>: Press 1 to show the original image loaded</w:t>
                             </w:r>
@@ -5330,14 +5493,27 @@
                       <w:r>
                         <w:t xml:space="preserve">Figure </w:t>
                       </w:r>
-                      <w:fldSimple w:instr=" SEQ Figure \* ARABIC ">
-                        <w:r>
-                          <w:rPr>
-                            <w:noProof/>
-                          </w:rPr>
-                          <w:t>9</w:t>
-                        </w:r>
-                      </w:fldSimple>
+                      <w:r>
+                        <w:fldChar w:fldCharType="begin"/>
+                      </w:r>
+                      <w:r>
+                        <w:instrText xml:space="preserve"> SEQ Figure \* ARABIC </w:instrText>
+                      </w:r>
+                      <w:r>
+                        <w:fldChar w:fldCharType="separate"/>
+                      </w:r>
+                      <w:r>
+                        <w:rPr>
+                          <w:noProof/>
+                        </w:rPr>
+                        <w:t>9</w:t>
+                      </w:r>
+                      <w:r>
+                        <w:rPr>
+                          <w:noProof/>
+                        </w:rPr>
+                        <w:fldChar w:fldCharType="end"/>
+                      </w:r>
                       <w:r>
                         <w:t>: Press 1 to show the original image loaded</w:t>
                       </w:r>
@@ -5488,14 +5664,27 @@
                             <w:r>
                               <w:t xml:space="preserve">Figure </w:t>
                             </w:r>
-                            <w:fldSimple w:instr=" SEQ Figure \* ARABIC ">
-                              <w:r>
-                                <w:rPr>
-                                  <w:noProof/>
-                                </w:rPr>
-                                <w:t>10</w:t>
-                              </w:r>
-                            </w:fldSimple>
+                            <w:r>
+                              <w:fldChar w:fldCharType="begin"/>
+                            </w:r>
+                            <w:r>
+                              <w:instrText xml:space="preserve"> SEQ Figure \* ARABIC </w:instrText>
+                            </w:r>
+                            <w:r>
+                              <w:fldChar w:fldCharType="separate"/>
+                            </w:r>
+                            <w:r>
+                              <w:rPr>
+                                <w:noProof/>
+                              </w:rPr>
+                              <w:t>10</w:t>
+                            </w:r>
+                            <w:r>
+                              <w:rPr>
+                                <w:noProof/>
+                              </w:rPr>
+                              <w:fldChar w:fldCharType="end"/>
+                            </w:r>
                             <w:r>
                               <w:t>: Press 2 to see the image after the first pass (Horizontal Blur)</w:t>
                             </w:r>
@@ -5532,14 +5721,27 @@
                       <w:r>
                         <w:t xml:space="preserve">Figure </w:t>
                       </w:r>
-                      <w:fldSimple w:instr=" SEQ Figure \* ARABIC ">
-                        <w:r>
-                          <w:rPr>
-                            <w:noProof/>
-                          </w:rPr>
-                          <w:t>10</w:t>
-                        </w:r>
-                      </w:fldSimple>
+                      <w:r>
+                        <w:fldChar w:fldCharType="begin"/>
+                      </w:r>
+                      <w:r>
+                        <w:instrText xml:space="preserve"> SEQ Figure \* ARABIC </w:instrText>
+                      </w:r>
+                      <w:r>
+                        <w:fldChar w:fldCharType="separate"/>
+                      </w:r>
+                      <w:r>
+                        <w:rPr>
+                          <w:noProof/>
+                        </w:rPr>
+                        <w:t>10</w:t>
+                      </w:r>
+                      <w:r>
+                        <w:rPr>
+                          <w:noProof/>
+                        </w:rPr>
+                        <w:fldChar w:fldCharType="end"/>
+                      </w:r>
                       <w:r>
                         <w:t>: Press 2 to see the image after the first pass (Horizontal Blur)</w:t>
                       </w:r>
@@ -5692,14 +5894,27 @@
                             <w:r>
                               <w:t xml:space="preserve">Figure </w:t>
                             </w:r>
-                            <w:fldSimple w:instr=" SEQ Figure \* ARABIC ">
-                              <w:r>
-                                <w:rPr>
-                                  <w:noProof/>
-                                </w:rPr>
-                                <w:t>11</w:t>
-                              </w:r>
-                            </w:fldSimple>
+                            <w:r>
+                              <w:fldChar w:fldCharType="begin"/>
+                            </w:r>
+                            <w:r>
+                              <w:instrText xml:space="preserve"> SEQ Figure \* ARABIC </w:instrText>
+                            </w:r>
+                            <w:r>
+                              <w:fldChar w:fldCharType="separate"/>
+                            </w:r>
+                            <w:r>
+                              <w:rPr>
+                                <w:noProof/>
+                              </w:rPr>
+                              <w:t>11</w:t>
+                            </w:r>
+                            <w:r>
+                              <w:rPr>
+                                <w:noProof/>
+                              </w:rPr>
+                              <w:fldChar w:fldCharType="end"/>
+                            </w:r>
                             <w:r>
                               <w:t>: Press 3 to show the final image which is the sharpened image</w:t>
                             </w:r>
@@ -5739,14 +5954,27 @@
                       <w:r>
                         <w:t xml:space="preserve">Figure </w:t>
                       </w:r>
-                      <w:fldSimple w:instr=" SEQ Figure \* ARABIC ">
-                        <w:r>
-                          <w:rPr>
-                            <w:noProof/>
-                          </w:rPr>
-                          <w:t>11</w:t>
-                        </w:r>
-                      </w:fldSimple>
+                      <w:r>
+                        <w:fldChar w:fldCharType="begin"/>
+                      </w:r>
+                      <w:r>
+                        <w:instrText xml:space="preserve"> SEQ Figure \* ARABIC </w:instrText>
+                      </w:r>
+                      <w:r>
+                        <w:fldChar w:fldCharType="separate"/>
+                      </w:r>
+                      <w:r>
+                        <w:rPr>
+                          <w:noProof/>
+                        </w:rPr>
+                        <w:t>11</w:t>
+                      </w:r>
+                      <w:r>
+                        <w:rPr>
+                          <w:noProof/>
+                        </w:rPr>
+                        <w:fldChar w:fldCharType="end"/>
+                      </w:r>
                       <w:r>
                         <w:t>: Press 3 to show the final image which is the sharpened image</w:t>
                       </w:r>
@@ -7929,6 +8157,7 @@
     <w:lsdException w:name="HTML Sample" w:semiHidden="1" w:unhideWhenUsed="1"/>
     <w:lsdException w:name="HTML Typewriter" w:semiHidden="1" w:unhideWhenUsed="1"/>
     <w:lsdException w:name="HTML Variable" w:semiHidden="1" w:unhideWhenUsed="1"/>
+    <w:lsdException w:name="Normal Table" w:semiHidden="1" w:unhideWhenUsed="1"/>
     <w:lsdException w:name="annotation subject" w:semiHidden="1" w:unhideWhenUsed="1"/>
     <w:lsdException w:name="No List" w:semiHidden="1" w:unhideWhenUsed="1"/>
     <w:lsdException w:name="Outline List 1" w:semiHidden="1" w:unhideWhenUsed="1"/>
@@ -7973,6 +8202,7 @@
     <w:lsdException w:name="Table Professional" w:semiHidden="1" w:unhideWhenUsed="1"/>
     <w:lsdException w:name="Table Subtle 1" w:semiHidden="1" w:unhideWhenUsed="1"/>
     <w:lsdException w:name="Table Subtle 2" w:semiHidden="1" w:unhideWhenUsed="1"/>
+    <w:lsdException w:name="Table Web 1" w:semiHidden="1" w:unhideWhenUsed="1"/>
     <w:lsdException w:name="Table Web 2" w:semiHidden="1" w:unhideWhenUsed="1"/>
     <w:lsdException w:name="Table Web 3" w:semiHidden="1" w:unhideWhenUsed="1"/>
     <w:lsdException w:name="Balloon Text" w:semiHidden="1" w:unhideWhenUsed="1"/>
@@ -28537,6 +28767,7 @@
     <w:rsid w:val="0084467D"/>
     <w:rsid w:val="00875AE5"/>
     <w:rsid w:val="00BF195B"/>
+    <w:rsid w:val="00D2463B"/>
     <w:rsid w:val="00E032F3"/>
     <w:rsid w:val="00E6080A"/>
   </w:rsids>
@@ -28681,6 +28912,7 @@
     <w:lsdException w:name="HTML Sample" w:semiHidden="1" w:unhideWhenUsed="1"/>
     <w:lsdException w:name="HTML Typewriter" w:semiHidden="1" w:unhideWhenUsed="1"/>
     <w:lsdException w:name="HTML Variable" w:semiHidden="1" w:unhideWhenUsed="1"/>
+    <w:lsdException w:name="Normal Table" w:semiHidden="1" w:unhideWhenUsed="1"/>
     <w:lsdException w:name="annotation subject" w:semiHidden="1" w:unhideWhenUsed="1"/>
     <w:lsdException w:name="No List" w:semiHidden="1" w:unhideWhenUsed="1"/>
     <w:lsdException w:name="Outline List 1" w:semiHidden="1" w:unhideWhenUsed="1"/>
@@ -28725,6 +28957,7 @@
     <w:lsdException w:name="Table Professional" w:semiHidden="1" w:unhideWhenUsed="1"/>
     <w:lsdException w:name="Table Subtle 1" w:semiHidden="1" w:unhideWhenUsed="1"/>
     <w:lsdException w:name="Table Subtle 2" w:semiHidden="1" w:unhideWhenUsed="1"/>
+    <w:lsdException w:name="Table Web 1" w:semiHidden="1" w:unhideWhenUsed="1"/>
     <w:lsdException w:name="Table Web 2" w:semiHidden="1" w:unhideWhenUsed="1"/>
     <w:lsdException w:name="Table Web 3" w:semiHidden="1" w:unhideWhenUsed="1"/>
     <w:lsdException w:name="Balloon Text" w:semiHidden="1" w:unhideWhenUsed="1"/>
@@ -29411,6 +29644,15 @@
 </file>
 
 <file path=customXml/item2.xml><?xml version="1.0" encoding="utf-8"?>
+<?mso-contentType ?>
+<FormTemplates xmlns="http://schemas.microsoft.com/sharepoint/v3/contenttype/forms">
+  <Display>DocumentLibraryForm</Display>
+  <Edit>AssetEditForm</Edit>
+  <New>DocumentLibraryForm</New>
+</FormTemplates>
+</file>
+
+<file path=customXml/item3.xml><?xml version="1.0" encoding="utf-8"?>
 <p:properties xmlns:p="http://schemas.microsoft.com/office/2006/metadata/properties" xmlns:xsi="http://www.w3.org/2001/XMLSchema-instance" xmlns:pc="http://schemas.microsoft.com/office/infopath/2007/PartnerControls">
   <documentManagement>
     <APDescription xmlns="4873beb7-5857-4685-be1f-d57550cc96cc" xsi:nil="true"/>
@@ -29536,16 +29778,13 @@
 </p:properties>
 </file>
 
-<file path=customXml/item3.xml><?xml version="1.0" encoding="utf-8"?>
-<?mso-contentType ?>
-<FormTemplates xmlns="http://schemas.microsoft.com/sharepoint/v3/contenttype/forms">
-  <Display>DocumentLibraryForm</Display>
-  <Edit>AssetEditForm</Edit>
-  <New>DocumentLibraryForm</New>
-</FormTemplates>
+<file path=customXml/item4.xml><?xml version="1.0" encoding="utf-8"?>
+<mappings xmlns="http://schemas.microsoft.com/pics">
+  <picture>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</picture>
+</mappings>
 </file>
 
-<file path=customXml/item4.xml><?xml version="1.0" encoding="utf-8"?>
+<file path=customXml/item5.xml><?xml version="1.0" encoding="utf-8"?>
 <ct:contentTypeSchema xmlns:ct="http://schemas.microsoft.com/office/2006/metadata/contentType" xmlns:ma="http://schemas.microsoft.com/office/2006/metadata/properties/metaAttributes" ct:_="" ma:_="" ma:contentTypeName="TemplateFile" ma:contentTypeID="0x0101006EDDDB5EE6D98C44930B742096920B300400F5B6D36B3EF94B4E9A635CDF2A18F5B8" ma:contentTypeVersion="72" ma:contentTypeDescription="Create a new document." ma:contentTypeScope="" ma:versionID="a23e56308344d904b51738559c3d67c9">
   <xsd:schema xmlns:xsd="http://www.w3.org/2001/XMLSchema" xmlns:xs="http://www.w3.org/2001/XMLSchema" xmlns:p="http://schemas.microsoft.com/office/2006/metadata/properties" xmlns:ns2="4873beb7-5857-4685-be1f-d57550cc96cc" targetNamespace="http://schemas.microsoft.com/office/2006/metadata/properties" ma:root="true" ma:fieldsID="cd0908cc4600e77bf5da051303e00c8d" ns2:_="">
     <xsd:import namespace="4873beb7-5857-4685-be1f-d57550cc96cc"/>
@@ -30585,12 +30824,6 @@
 </ct:contentTypeSchema>
 </file>
 
-<file path=customXml/item5.xml><?xml version="1.0" encoding="utf-8"?>
-<mappings xmlns="http://schemas.microsoft.com/pics">
-  <picture>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</picture>
-</mappings>
-</file>
-
 <file path=customXml/item6.xml><?xml version="1.0" encoding="utf-8"?>
 <b:Sources xmlns:b="http://schemas.openxmlformats.org/officeDocument/2006/bibliography" SelectedStyle="\APA.XSL" StyleName="APA"/>
 </file>
@@ -30604,6 +30837,14 @@
 </file>
 
 <file path=customXml/itemProps2.xml><?xml version="1.0" encoding="utf-8"?>
+<ds:datastoreItem xmlns:ds="http://schemas.openxmlformats.org/officeDocument/2006/customXml" ds:itemID="{2F9ACB35-92A4-4D3B-9363-393A8469DF5C}">
+  <ds:schemaRefs>
+    <ds:schemaRef ds:uri="http://schemas.microsoft.com/sharepoint/v3/contenttype/forms"/>
+  </ds:schemaRefs>
+</ds:datastoreItem>
+</file>
+
+<file path=customXml/itemProps3.xml><?xml version="1.0" encoding="utf-8"?>
 <ds:datastoreItem xmlns:ds="http://schemas.openxmlformats.org/officeDocument/2006/customXml" ds:itemID="{8DABB496-59A8-4CB5-B5A1-2526F172C092}">
   <ds:schemaRefs>
     <ds:schemaRef ds:uri="http://schemas.microsoft.com/office/2006/metadata/properties"/>
@@ -30613,15 +30854,15 @@
 </ds:datastoreItem>
 </file>
 
-<file path=customXml/itemProps3.xml><?xml version="1.0" encoding="utf-8"?>
-<ds:datastoreItem xmlns:ds="http://schemas.openxmlformats.org/officeDocument/2006/customXml" ds:itemID="{2F9ACB35-92A4-4D3B-9363-393A8469DF5C}">
+<file path=customXml/itemProps4.xml><?xml version="1.0" encoding="utf-8"?>
+<ds:datastoreItem xmlns:ds="http://schemas.openxmlformats.org/officeDocument/2006/customXml" ds:itemID="{F679E4D8-73D9-412D-B716-777944E71373}">
   <ds:schemaRefs>
-    <ds:schemaRef ds:uri="http://schemas.microsoft.com/sharepoint/v3/contenttype/forms"/>
+    <ds:schemaRef ds:uri="http://schemas.microsoft.com/pics"/>
   </ds:schemaRefs>
 </ds:datastoreItem>
 </file>
 
-<file path=customXml/itemProps4.xml><?xml version="1.0" encoding="utf-8"?>
+<file path=customXml/itemProps5.xml><?xml version="1.0" encoding="utf-8"?>
 <ds:datastoreItem xmlns:ds="http://schemas.openxmlformats.org/officeDocument/2006/customXml" ds:itemID="{BEEC2CE0-C187-4CDA-A937-4A4083627777}">
   <ds:schemaRefs>
     <ds:schemaRef ds:uri="http://schemas.microsoft.com/office/2006/metadata/contentType"/>
@@ -30639,16 +30880,8 @@
 </ds:datastoreItem>
 </file>
 
-<file path=customXml/itemProps5.xml><?xml version="1.0" encoding="utf-8"?>
-<ds:datastoreItem xmlns:ds="http://schemas.openxmlformats.org/officeDocument/2006/customXml" ds:itemID="{F679E4D8-73D9-412D-B716-777944E71373}">
-  <ds:schemaRefs>
-    <ds:schemaRef ds:uri="http://schemas.microsoft.com/pics"/>
-  </ds:schemaRefs>
-</ds:datastoreItem>
-</file>
-
 <file path=customXml/itemProps6.xml><?xml version="1.0" encoding="utf-8"?>
-<ds:datastoreItem xmlns:ds="http://schemas.openxmlformats.org/officeDocument/2006/customXml" ds:itemID="{60312D1A-9B2C-40C2-8AA0-B2F007C6407A}">
+<ds:datastoreItem xmlns:ds="http://schemas.openxmlformats.org/officeDocument/2006/customXml" ds:itemID="{7B3D6C80-0D05-4194-A493-818375C175F1}">
   <ds:schemaRefs>
     <ds:schemaRef ds:uri="http://schemas.openxmlformats.org/officeDocument/2006/bibliography"/>
   </ds:schemaRefs>

</xml_diff>

<commit_message>
reports ready to submit
</commit_message>
<xml_diff>
--- a/part-2/Docs/B00235610-Report.docx
+++ b/part-2/Docs/B00235610-Report.docx
@@ -215,7 +215,16 @@
                                       <w:jc w:val="center"/>
                                     </w:pPr>
                                     <w:r>
-                                      <w:t xml:space="preserve">This reports sets out the development and techniques used to optimize a C++ program that sharpened an input image. GPGPU was used in tandem with various optimizations to provide a version that was significantly faster </w:t>
+                                      <w:t>This report</w:t>
+                                    </w:r>
+                                    <w:r>
+                                      <w:t xml:space="preserve"> sets out the development and techniques used to optimize a C++ program that sharpen</w:t>
+                                    </w:r>
+                                    <w:r>
+                                      <w:t>s</w:t>
+                                    </w:r>
+                                    <w:r>
+                                      <w:t xml:space="preserve"> an input image. GPGPU was used in tandem with various optimizations to provide a version that was significantly faster </w:t>
                                     </w:r>
                                     <w:r>
                                       <w:t xml:space="preserve">and </w:t>
@@ -327,7 +336,16 @@
                                 <w:jc w:val="center"/>
                               </w:pPr>
                               <w:r>
-                                <w:t xml:space="preserve">This reports sets out the development and techniques used to optimize a C++ program that sharpened an input image. GPGPU was used in tandem with various optimizations to provide a version that was significantly faster </w:t>
+                                <w:t>This report</w:t>
+                              </w:r>
+                              <w:r>
+                                <w:t xml:space="preserve"> sets out the development and techniques used to optimize a C++ program that sharpen</w:t>
+                              </w:r>
+                              <w:r>
+                                <w:t>s</w:t>
+                              </w:r>
+                              <w:r>
+                                <w:t xml:space="preserve"> an input image. GPGPU was used in tandem with various optimizations to provide a version that was significantly faster </w:t>
                               </w:r>
                               <w:r>
                                 <w:t xml:space="preserve">and </w:t>
@@ -445,7 +463,7 @@
             </w:rPr>
             <w:fldChar w:fldCharType="separate"/>
           </w:r>
-          <w:hyperlink w:anchor="_Toc478674888" w:history="1">
+          <w:hyperlink w:anchor="_Toc478676624" w:history="1">
             <w:r>
               <w:rPr>
                 <w:rStyle w:val="Hyperlink"/>
@@ -473,7 +491,7 @@
                 <w:noProof/>
                 <w:webHidden/>
               </w:rPr>
-              <w:instrText xml:space="preserve"> PAGEREF _Toc478674888 \h </w:instrText>
+              <w:instrText xml:space="preserve"> PAGEREF _Toc478676624 \h </w:instrText>
             </w:r>
             <w:r>
               <w:rPr>
@@ -518,7 +536,7 @@
               <w:lang w:val="en-GB" w:eastAsia="en-GB"/>
             </w:rPr>
           </w:pPr>
-          <w:hyperlink w:anchor="_Toc478674889" w:history="1">
+          <w:hyperlink w:anchor="_Toc478676625" w:history="1">
             <w:r>
               <w:rPr>
                 <w:rStyle w:val="Hyperlink"/>
@@ -546,7 +564,7 @@
                 <w:noProof/>
                 <w:webHidden/>
               </w:rPr>
-              <w:instrText xml:space="preserve"> PAGEREF _Toc478674889 \h </w:instrText>
+              <w:instrText xml:space="preserve"> PAGEREF _Toc478676625 \h </w:instrText>
             </w:r>
             <w:r>
               <w:rPr>
@@ -591,7 +609,7 @@
               <w:lang w:val="en-GB" w:eastAsia="en-GB"/>
             </w:rPr>
           </w:pPr>
-          <w:hyperlink w:anchor="_Toc478674890" w:history="1">
+          <w:hyperlink w:anchor="_Toc478676626" w:history="1">
             <w:r>
               <w:rPr>
                 <w:rStyle w:val="Hyperlink"/>
@@ -619,7 +637,7 @@
                 <w:noProof/>
                 <w:webHidden/>
               </w:rPr>
-              <w:instrText xml:space="preserve"> PAGEREF _Toc478674890 \h </w:instrText>
+              <w:instrText xml:space="preserve"> PAGEREF _Toc478676626 \h </w:instrText>
             </w:r>
             <w:r>
               <w:rPr>
@@ -664,7 +682,7 @@
               <w:lang w:val="en-GB" w:eastAsia="en-GB"/>
             </w:rPr>
           </w:pPr>
-          <w:hyperlink w:anchor="_Toc478674891" w:history="1">
+          <w:hyperlink w:anchor="_Toc478676627" w:history="1">
             <w:r>
               <w:rPr>
                 <w:rStyle w:val="Hyperlink"/>
@@ -692,7 +710,7 @@
                 <w:noProof/>
                 <w:webHidden/>
               </w:rPr>
-              <w:instrText xml:space="preserve"> PAGEREF _Toc478674891 \h </w:instrText>
+              <w:instrText xml:space="preserve"> PAGEREF _Toc478676627 \h </w:instrText>
             </w:r>
             <w:r>
               <w:rPr>
@@ -741,7 +759,7 @@
               <w:lang w:val="en-GB" w:eastAsia="en-GB"/>
             </w:rPr>
           </w:pPr>
-          <w:hyperlink w:anchor="_Toc478674892" w:history="1">
+          <w:hyperlink w:anchor="_Toc478676628" w:history="1">
             <w:r>
               <w:rPr>
                 <w:rStyle w:val="Hyperlink"/>
@@ -769,7 +787,7 @@
                 <w:noProof/>
                 <w:webHidden/>
               </w:rPr>
-              <w:instrText xml:space="preserve"> PAGEREF _Toc478674892 \h </w:instrText>
+              <w:instrText xml:space="preserve"> PAGEREF _Toc478676628 \h </w:instrText>
             </w:r>
             <w:r>
               <w:rPr>
@@ -814,7 +832,7 @@
               <w:lang w:val="en-GB" w:eastAsia="en-GB"/>
             </w:rPr>
           </w:pPr>
-          <w:hyperlink w:anchor="_Toc478674893" w:history="1">
+          <w:hyperlink w:anchor="_Toc478676629" w:history="1">
             <w:r>
               <w:rPr>
                 <w:rStyle w:val="Hyperlink"/>
@@ -842,7 +860,7 @@
                 <w:noProof/>
                 <w:webHidden/>
               </w:rPr>
-              <w:instrText xml:space="preserve"> PAGEREF _Toc478674893 \h </w:instrText>
+              <w:instrText xml:space="preserve"> PAGEREF _Toc478676629 \h </w:instrText>
             </w:r>
             <w:r>
               <w:rPr>
@@ -889,7 +907,7 @@
               <w:lang w:val="en-GB" w:eastAsia="en-GB"/>
             </w:rPr>
           </w:pPr>
-          <w:hyperlink w:anchor="_Toc478674894" w:history="1">
+          <w:hyperlink w:anchor="_Toc478676630" w:history="1">
             <w:r>
               <w:rPr>
                 <w:rStyle w:val="Hyperlink"/>
@@ -917,7 +935,7 @@
                 <w:noProof/>
                 <w:webHidden/>
               </w:rPr>
-              <w:instrText xml:space="preserve"> PAGEREF _Toc478674894 \h </w:instrText>
+              <w:instrText xml:space="preserve"> PAGEREF _Toc478676630 \h </w:instrText>
             </w:r>
             <w:r>
               <w:rPr>
@@ -964,7 +982,7 @@
               <w:lang w:val="en-GB" w:eastAsia="en-GB"/>
             </w:rPr>
           </w:pPr>
-          <w:hyperlink w:anchor="_Toc478674895" w:history="1">
+          <w:hyperlink w:anchor="_Toc478676631" w:history="1">
             <w:r>
               <w:rPr>
                 <w:rStyle w:val="Hyperlink"/>
@@ -992,7 +1010,7 @@
                 <w:noProof/>
                 <w:webHidden/>
               </w:rPr>
-              <w:instrText xml:space="preserve"> PAGEREF _Toc478674895 \h </w:instrText>
+              <w:instrText xml:space="preserve"> PAGEREF _Toc478676631 \h </w:instrText>
             </w:r>
             <w:r>
               <w:rPr>
@@ -1039,7 +1057,7 @@
               <w:lang w:val="en-GB" w:eastAsia="en-GB"/>
             </w:rPr>
           </w:pPr>
-          <w:hyperlink w:anchor="_Toc478674896" w:history="1">
+          <w:hyperlink w:anchor="_Toc478676632" w:history="1">
             <w:r>
               <w:rPr>
                 <w:rStyle w:val="Hyperlink"/>
@@ -1067,7 +1085,7 @@
                 <w:noProof/>
                 <w:webHidden/>
               </w:rPr>
-              <w:instrText xml:space="preserve"> PAGEREF _Toc478674896 \h </w:instrText>
+              <w:instrText xml:space="preserve"> PAGEREF _Toc478676632 \h </w:instrText>
             </w:r>
             <w:r>
               <w:rPr>
@@ -1112,7 +1130,7 @@
               <w:lang w:val="en-GB" w:eastAsia="en-GB"/>
             </w:rPr>
           </w:pPr>
-          <w:hyperlink w:anchor="_Toc478674897" w:history="1">
+          <w:hyperlink w:anchor="_Toc478676633" w:history="1">
             <w:r>
               <w:rPr>
                 <w:rStyle w:val="Hyperlink"/>
@@ -1140,7 +1158,7 @@
                 <w:noProof/>
                 <w:webHidden/>
               </w:rPr>
-              <w:instrText xml:space="preserve"> PAGEREF _Toc478674897 \h </w:instrText>
+              <w:instrText xml:space="preserve"> PAGEREF _Toc478676633 \h </w:instrText>
             </w:r>
             <w:r>
               <w:rPr>
@@ -1187,7 +1205,7 @@
               <w:lang w:val="en-GB" w:eastAsia="en-GB"/>
             </w:rPr>
           </w:pPr>
-          <w:hyperlink w:anchor="_Toc478674898" w:history="1">
+          <w:hyperlink w:anchor="_Toc478676634" w:history="1">
             <w:r>
               <w:rPr>
                 <w:rStyle w:val="Hyperlink"/>
@@ -1215,7 +1233,7 @@
                 <w:noProof/>
                 <w:webHidden/>
               </w:rPr>
-              <w:instrText xml:space="preserve"> PAGEREF _Toc478674898 \h </w:instrText>
+              <w:instrText xml:space="preserve"> PAGEREF _Toc478676634 \h </w:instrText>
             </w:r>
             <w:r>
               <w:rPr>
@@ -1262,7 +1280,7 @@
               <w:lang w:val="en-GB" w:eastAsia="en-GB"/>
             </w:rPr>
           </w:pPr>
-          <w:hyperlink w:anchor="_Toc478674899" w:history="1">
+          <w:hyperlink w:anchor="_Toc478676635" w:history="1">
             <w:r>
               <w:rPr>
                 <w:rStyle w:val="Hyperlink"/>
@@ -1290,7 +1308,7 @@
                 <w:noProof/>
                 <w:webHidden/>
               </w:rPr>
-              <w:instrText xml:space="preserve"> PAGEREF _Toc478674899 \h </w:instrText>
+              <w:instrText xml:space="preserve"> PAGEREF _Toc478676635 \h </w:instrText>
             </w:r>
             <w:r>
               <w:rPr>
@@ -1337,7 +1355,7 @@
               <w:lang w:val="en-GB" w:eastAsia="en-GB"/>
             </w:rPr>
           </w:pPr>
-          <w:hyperlink w:anchor="_Toc478674900" w:history="1">
+          <w:hyperlink w:anchor="_Toc478676636" w:history="1">
             <w:r>
               <w:rPr>
                 <w:rStyle w:val="Hyperlink"/>
@@ -1365,7 +1383,7 @@
                 <w:noProof/>
                 <w:webHidden/>
               </w:rPr>
-              <w:instrText xml:space="preserve"> PAGEREF _Toc478674900 \h </w:instrText>
+              <w:instrText xml:space="preserve"> PAGEREF _Toc478676636 \h </w:instrText>
             </w:r>
             <w:r>
               <w:rPr>
@@ -1410,7 +1428,7 @@
               <w:lang w:val="en-GB" w:eastAsia="en-GB"/>
             </w:rPr>
           </w:pPr>
-          <w:hyperlink w:anchor="_Toc478674901" w:history="1">
+          <w:hyperlink w:anchor="_Toc478676637" w:history="1">
             <w:r>
               <w:rPr>
                 <w:rStyle w:val="Hyperlink"/>
@@ -1438,7 +1456,7 @@
                 <w:noProof/>
                 <w:webHidden/>
               </w:rPr>
-              <w:instrText xml:space="preserve"> PAGEREF _Toc478674901 \h </w:instrText>
+              <w:instrText xml:space="preserve"> PAGEREF _Toc478676637 \h </w:instrText>
             </w:r>
             <w:r>
               <w:rPr>
@@ -1483,7 +1501,7 @@
               <w:lang w:val="en-GB" w:eastAsia="en-GB"/>
             </w:rPr>
           </w:pPr>
-          <w:hyperlink w:anchor="_Toc478674902" w:history="1">
+          <w:hyperlink w:anchor="_Toc478676638" w:history="1">
             <w:r>
               <w:rPr>
                 <w:rStyle w:val="Hyperlink"/>
@@ -1511,7 +1529,7 @@
                 <w:noProof/>
                 <w:webHidden/>
               </w:rPr>
-              <w:instrText xml:space="preserve"> PAGEREF _Toc478674902 \h </w:instrText>
+              <w:instrText xml:space="preserve"> PAGEREF _Toc478676638 \h </w:instrText>
             </w:r>
             <w:r>
               <w:rPr>
@@ -1560,7 +1578,7 @@
               <w:lang w:val="en-GB" w:eastAsia="en-GB"/>
             </w:rPr>
           </w:pPr>
-          <w:hyperlink w:anchor="_Toc478674903" w:history="1">
+          <w:hyperlink w:anchor="_Toc478676639" w:history="1">
             <w:r>
               <w:rPr>
                 <w:rStyle w:val="Hyperlink"/>
@@ -1588,7 +1606,7 @@
                 <w:noProof/>
                 <w:webHidden/>
               </w:rPr>
-              <w:instrText xml:space="preserve"> PAGEREF _Toc478674903 \h </w:instrText>
+              <w:instrText xml:space="preserve"> PAGEREF _Toc478676639 \h </w:instrText>
             </w:r>
             <w:r>
               <w:rPr>
@@ -1633,7 +1651,7 @@
               <w:lang w:val="en-GB" w:eastAsia="en-GB"/>
             </w:rPr>
           </w:pPr>
-          <w:hyperlink w:anchor="_Toc478674904" w:history="1">
+          <w:hyperlink w:anchor="_Toc478676640" w:history="1">
             <w:r>
               <w:rPr>
                 <w:rStyle w:val="Hyperlink"/>
@@ -1661,7 +1679,7 @@
                 <w:noProof/>
                 <w:webHidden/>
               </w:rPr>
-              <w:instrText xml:space="preserve"> PAGEREF _Toc478674904 \h </w:instrText>
+              <w:instrText xml:space="preserve"> PAGEREF _Toc478676640 \h </w:instrText>
             </w:r>
             <w:r>
               <w:rPr>
@@ -1706,7 +1724,7 @@
               <w:lang w:val="en-GB" w:eastAsia="en-GB"/>
             </w:rPr>
           </w:pPr>
-          <w:hyperlink w:anchor="_Toc478674905" w:history="1">
+          <w:hyperlink w:anchor="_Toc478676641" w:history="1">
             <w:r>
               <w:rPr>
                 <w:rStyle w:val="Hyperlink"/>
@@ -1734,7 +1752,7 @@
                 <w:noProof/>
                 <w:webHidden/>
               </w:rPr>
-              <w:instrText xml:space="preserve"> PAGEREF _Toc478674905 \h </w:instrText>
+              <w:instrText xml:space="preserve"> PAGEREF _Toc478676641 \h </w:instrText>
             </w:r>
             <w:r>
               <w:rPr>
@@ -1781,7 +1799,7 @@
               <w:lang w:val="en-GB" w:eastAsia="en-GB"/>
             </w:rPr>
           </w:pPr>
-          <w:hyperlink w:anchor="_Toc478674906" w:history="1">
+          <w:hyperlink w:anchor="_Toc478676642" w:history="1">
             <w:r>
               <w:rPr>
                 <w:rStyle w:val="Hyperlink"/>
@@ -1809,7 +1827,7 @@
                 <w:noProof/>
                 <w:webHidden/>
               </w:rPr>
-              <w:instrText xml:space="preserve"> PAGEREF _Toc478674906 \h </w:instrText>
+              <w:instrText xml:space="preserve"> PAGEREF _Toc478676642 \h </w:instrText>
             </w:r>
             <w:r>
               <w:rPr>
@@ -1856,7 +1874,7 @@
               <w:lang w:val="en-GB" w:eastAsia="en-GB"/>
             </w:rPr>
           </w:pPr>
-          <w:hyperlink w:anchor="_Toc478674907" w:history="1">
+          <w:hyperlink w:anchor="_Toc478676643" w:history="1">
             <w:r>
               <w:rPr>
                 <w:rStyle w:val="Hyperlink"/>
@@ -1884,7 +1902,7 @@
                 <w:noProof/>
                 <w:webHidden/>
               </w:rPr>
-              <w:instrText xml:space="preserve"> PAGEREF _Toc478674907 \h </w:instrText>
+              <w:instrText xml:space="preserve"> PAGEREF _Toc478676643 \h </w:instrText>
             </w:r>
             <w:r>
               <w:rPr>
@@ -1931,7 +1949,7 @@
               <w:lang w:val="en-GB" w:eastAsia="en-GB"/>
             </w:rPr>
           </w:pPr>
-          <w:hyperlink w:anchor="_Toc478674908" w:history="1">
+          <w:hyperlink w:anchor="_Toc478676644" w:history="1">
             <w:r>
               <w:rPr>
                 <w:rStyle w:val="Hyperlink"/>
@@ -1959,7 +1977,7 @@
                 <w:noProof/>
                 <w:webHidden/>
               </w:rPr>
-              <w:instrText xml:space="preserve"> PAGEREF _Toc478674908 \h </w:instrText>
+              <w:instrText xml:space="preserve"> PAGEREF _Toc478676644 \h </w:instrText>
             </w:r>
             <w:r>
               <w:rPr>
@@ -2004,7 +2022,7 @@
               <w:lang w:val="en-GB" w:eastAsia="en-GB"/>
             </w:rPr>
           </w:pPr>
-          <w:hyperlink w:anchor="_Toc478674909" w:history="1">
+          <w:hyperlink w:anchor="_Toc478676645" w:history="1">
             <w:r>
               <w:rPr>
                 <w:rStyle w:val="Hyperlink"/>
@@ -2032,7 +2050,7 @@
                 <w:noProof/>
                 <w:webHidden/>
               </w:rPr>
-              <w:instrText xml:space="preserve"> PAGEREF _Toc478674909 \h </w:instrText>
+              <w:instrText xml:space="preserve"> PAGEREF _Toc478676645 \h </w:instrText>
             </w:r>
             <w:r>
               <w:rPr>
@@ -2079,7 +2097,7 @@
               <w:lang w:val="en-GB" w:eastAsia="en-GB"/>
             </w:rPr>
           </w:pPr>
-          <w:hyperlink w:anchor="_Toc478674910" w:history="1">
+          <w:hyperlink w:anchor="_Toc478676646" w:history="1">
             <w:r>
               <w:rPr>
                 <w:rStyle w:val="Hyperlink"/>
@@ -2107,7 +2125,7 @@
                 <w:noProof/>
                 <w:webHidden/>
               </w:rPr>
-              <w:instrText xml:space="preserve"> PAGEREF _Toc478674910 \h </w:instrText>
+              <w:instrText xml:space="preserve"> PAGEREF _Toc478676646 \h </w:instrText>
             </w:r>
             <w:r>
               <w:rPr>
@@ -2154,7 +2172,7 @@
               <w:lang w:val="en-GB" w:eastAsia="en-GB"/>
             </w:rPr>
           </w:pPr>
-          <w:hyperlink w:anchor="_Toc478674911" w:history="1">
+          <w:hyperlink w:anchor="_Toc478676647" w:history="1">
             <w:r>
               <w:rPr>
                 <w:rStyle w:val="Hyperlink"/>
@@ -2182,7 +2200,7 @@
                 <w:noProof/>
                 <w:webHidden/>
               </w:rPr>
-              <w:instrText xml:space="preserve"> PAGEREF _Toc478674911 \h </w:instrText>
+              <w:instrText xml:space="preserve"> PAGEREF _Toc478676647 \h </w:instrText>
             </w:r>
             <w:r>
               <w:rPr>
@@ -2229,7 +2247,7 @@
               <w:lang w:val="en-GB" w:eastAsia="en-GB"/>
             </w:rPr>
           </w:pPr>
-          <w:hyperlink w:anchor="_Toc478674912" w:history="1">
+          <w:hyperlink w:anchor="_Toc478676648" w:history="1">
             <w:r>
               <w:rPr>
                 <w:rStyle w:val="Hyperlink"/>
@@ -2257,7 +2275,7 @@
                 <w:noProof/>
                 <w:webHidden/>
               </w:rPr>
-              <w:instrText xml:space="preserve"> PAGEREF _Toc478674912 \h </w:instrText>
+              <w:instrText xml:space="preserve"> PAGEREF _Toc478676648 \h </w:instrText>
             </w:r>
             <w:r>
               <w:rPr>
@@ -2306,7 +2324,7 @@
               <w:lang w:val="en-GB" w:eastAsia="en-GB"/>
             </w:rPr>
           </w:pPr>
-          <w:hyperlink w:anchor="_Toc478674913" w:history="1">
+          <w:hyperlink w:anchor="_Toc478676649" w:history="1">
             <w:r>
               <w:rPr>
                 <w:rStyle w:val="Hyperlink"/>
@@ -2334,7 +2352,7 @@
                 <w:noProof/>
                 <w:webHidden/>
               </w:rPr>
-              <w:instrText xml:space="preserve"> PAGEREF _Toc478674913 \h </w:instrText>
+              <w:instrText xml:space="preserve"> PAGEREF _Toc478676649 \h </w:instrText>
             </w:r>
             <w:r>
               <w:rPr>
@@ -2379,7 +2397,7 @@
               <w:lang w:val="en-GB" w:eastAsia="en-GB"/>
             </w:rPr>
           </w:pPr>
-          <w:hyperlink w:anchor="_Toc478674914" w:history="1">
+          <w:hyperlink w:anchor="_Toc478676650" w:history="1">
             <w:r>
               <w:rPr>
                 <w:rStyle w:val="Hyperlink"/>
@@ -2407,7 +2425,7 @@
                 <w:noProof/>
                 <w:webHidden/>
               </w:rPr>
-              <w:instrText xml:space="preserve"> PAGEREF _Toc478674914 \h </w:instrText>
+              <w:instrText xml:space="preserve"> PAGEREF _Toc478676650 \h </w:instrText>
             </w:r>
             <w:r>
               <w:rPr>
@@ -2452,7 +2470,7 @@
               <w:lang w:val="en-GB" w:eastAsia="en-GB"/>
             </w:rPr>
           </w:pPr>
-          <w:hyperlink w:anchor="_Toc478674915" w:history="1">
+          <w:hyperlink w:anchor="_Toc478676651" w:history="1">
             <w:r>
               <w:rPr>
                 <w:rStyle w:val="Hyperlink"/>
@@ -2480,7 +2498,7 @@
                 <w:noProof/>
                 <w:webHidden/>
               </w:rPr>
-              <w:instrText xml:space="preserve"> PAGEREF _Toc478674915 \h </w:instrText>
+              <w:instrText xml:space="preserve"> PAGEREF _Toc478676651 \h </w:instrText>
             </w:r>
             <w:r>
               <w:rPr>
@@ -2525,7 +2543,7 @@
               <w:lang w:val="en-GB" w:eastAsia="en-GB"/>
             </w:rPr>
           </w:pPr>
-          <w:hyperlink w:anchor="_Toc478674916" w:history="1">
+          <w:hyperlink w:anchor="_Toc478676652" w:history="1">
             <w:r>
               <w:rPr>
                 <w:rStyle w:val="Hyperlink"/>
@@ -2553,7 +2571,7 @@
                 <w:noProof/>
                 <w:webHidden/>
               </w:rPr>
-              <w:instrText xml:space="preserve"> PAGEREF _Toc478674916 \h </w:instrText>
+              <w:instrText xml:space="preserve"> PAGEREF _Toc478676652 \h </w:instrText>
             </w:r>
             <w:r>
               <w:rPr>
@@ -2625,7 +2643,7 @@
           <w:lang w:val="en-GB"/>
         </w:rPr>
       </w:pPr>
-      <w:bookmarkStart w:id="0" w:name="_Toc478674888"/>
+      <w:bookmarkStart w:id="0" w:name="_Toc478676624"/>
       <w:r>
         <w:rPr>
           <w:lang w:val="en-GB"/>
@@ -2642,7 +2660,7 @@
           <w:lang w:val="en-GB"/>
         </w:rPr>
       </w:pPr>
-      <w:bookmarkStart w:id="1" w:name="_Toc478674889"/>
+      <w:bookmarkStart w:id="1" w:name="_Toc478676625"/>
       <w:r>
         <w:rPr>
           <w:lang w:val="en-GB"/>
@@ -2706,53 +2724,21 @@
           <w:szCs w:val="24"/>
           <w:lang w:val="en-GB"/>
         </w:rPr>
-        <w:t xml:space="preserve">n </w:t>
-      </w:r>
-      <w:proofErr w:type="spellStart"/>
+        <w:t>n unsharp mask operation</w:t>
+      </w:r>
       <w:r>
         <w:rPr>
           <w:szCs w:val="24"/>
           <w:lang w:val="en-GB"/>
         </w:rPr>
-        <w:t>unsharp</w:t>
-      </w:r>
-      <w:proofErr w:type="spellEnd"/>
+        <w:t xml:space="preserve"> and writes the result to disk.</w:t>
+      </w:r>
       <w:r>
         <w:rPr>
           <w:szCs w:val="24"/>
           <w:lang w:val="en-GB"/>
         </w:rPr>
-        <w:t xml:space="preserve"> mask operation</w:t>
-      </w:r>
-      <w:r>
-        <w:rPr>
-          <w:szCs w:val="24"/>
-          <w:lang w:val="en-GB"/>
-        </w:rPr>
-        <w:t xml:space="preserve"> and writes the result to disk.</w:t>
-      </w:r>
-      <w:r>
-        <w:rPr>
-          <w:szCs w:val="24"/>
-          <w:lang w:val="en-GB"/>
-        </w:rPr>
-        <w:t xml:space="preserve"> The </w:t>
-      </w:r>
-      <w:proofErr w:type="spellStart"/>
-      <w:r>
-        <w:rPr>
-          <w:szCs w:val="24"/>
-          <w:lang w:val="en-GB"/>
-        </w:rPr>
-        <w:t>unsharp</w:t>
-      </w:r>
-      <w:proofErr w:type="spellEnd"/>
-      <w:r>
-        <w:rPr>
-          <w:szCs w:val="24"/>
-          <w:lang w:val="en-GB"/>
-        </w:rPr>
-        <w:t xml:space="preserve"> mask is implemented as a box blur whose result is subtracted from the input image</w:t>
+        <w:t xml:space="preserve"> The unsharp mask is implemented as a box blur whose result is subtracted from the input image</w:t>
       </w:r>
       <w:r>
         <w:rPr>
@@ -2797,7 +2783,7 @@
           <w:lang w:val="en-GB"/>
         </w:rPr>
       </w:pPr>
-      <w:bookmarkStart w:id="2" w:name="_Toc478674890"/>
+      <w:bookmarkStart w:id="2" w:name="_Toc478676626"/>
       <w:r>
         <w:rPr>
           <w:lang w:val="en-GB"/>
@@ -3060,7 +3046,7 @@
           <w:lang w:val="en-GB"/>
         </w:rPr>
       </w:pPr>
-      <w:bookmarkStart w:id="3" w:name="_Toc478674891"/>
+      <w:bookmarkStart w:id="3" w:name="_Toc478676627"/>
       <w:r>
         <w:rPr>
           <w:lang w:val="en-GB"/>
@@ -3135,27 +3121,13 @@
         <w:rPr>
           <w:lang w:val="en-GB"/>
         </w:rPr>
-        <w:t xml:space="preserve">rogram. This includes a </w:t>
-      </w:r>
-      <w:proofErr w:type="spellStart"/>
-      <w:r>
-        <w:rPr>
-          <w:lang w:val="en-GB"/>
-        </w:rPr>
-        <w:t>Visualis</w:t>
-      </w:r>
-      <w:r>
-        <w:rPr>
-          <w:lang w:val="en-GB"/>
-        </w:rPr>
-        <w:t>er</w:t>
-      </w:r>
-      <w:proofErr w:type="spellEnd"/>
-      <w:r>
-        <w:rPr>
-          <w:lang w:val="en-GB"/>
-        </w:rPr>
-        <w:t xml:space="preserve"> which renders the generate</w:t>
+        <w:t>rogram. This includes a Visualis</w:t>
+      </w:r>
+      <w:r>
+        <w:rPr>
+          <w:lang w:val="en-GB"/>
+        </w:rPr>
+        <w:t>er which renders the generate</w:t>
       </w:r>
       <w:r>
         <w:rPr>
@@ -3201,7 +3173,7 @@
           <w:lang w:val="en-GB"/>
         </w:rPr>
       </w:pPr>
-      <w:bookmarkStart w:id="4" w:name="_Toc478674892"/>
+      <w:bookmarkStart w:id="4" w:name="_Toc478676628"/>
       <w:r>
         <w:rPr>
           <w:lang w:val="en-GB"/>
@@ -3218,7 +3190,7 @@
           <w:lang w:val="en-GB"/>
         </w:rPr>
       </w:pPr>
-      <w:bookmarkStart w:id="5" w:name="_Toc478674893"/>
+      <w:bookmarkStart w:id="5" w:name="_Toc478676629"/>
       <w:r>
         <w:rPr>
           <w:lang w:val="en-GB"/>
@@ -3248,7 +3220,7 @@
           <w:lang w:val="en-GB"/>
         </w:rPr>
       </w:pPr>
-      <w:bookmarkStart w:id="6" w:name="_Toc478674894"/>
+      <w:bookmarkStart w:id="6" w:name="_Toc478676630"/>
       <w:r>
         <w:rPr>
           <w:lang w:val="en-GB"/>
@@ -3389,7 +3361,7 @@
           <v:shape id="_x0000_i1025" type="#_x0000_t75" style="width:451.3pt;height:109pt" o:ole="">
             <v:imagedata r:id="rId17" o:title=""/>
           </v:shape>
-          <o:OLEObject Type="Embed" ProgID="Word.OpenDocumentText.12" ShapeID="_x0000_i1025" DrawAspect="Content" ObjectID="_1552418345" r:id="rId18"/>
+          <o:OLEObject Type="Embed" ProgID="Word.OpenDocumentText.12" ShapeID="_x0000_i1025" DrawAspect="Content" ObjectID="_1552425946" r:id="rId18"/>
         </w:object>
       </w:r>
     </w:p>
@@ -3404,27 +3376,14 @@
       <w:r>
         <w:t xml:space="preserve">Figure </w:t>
       </w:r>
-      <w:r>
-        <w:fldChar w:fldCharType="begin"/>
-      </w:r>
-      <w:r>
-        <w:instrText xml:space="preserve"> SEQ Figure \* ARABIC </w:instrText>
-      </w:r>
-      <w:r>
-        <w:fldChar w:fldCharType="separate"/>
-      </w:r>
-      <w:r>
-        <w:rPr>
-          <w:noProof/>
-        </w:rPr>
-        <w:t>1</w:t>
-      </w:r>
-      <w:r>
-        <w:rPr>
-          <w:noProof/>
-        </w:rPr>
-        <w:fldChar w:fldCharType="end"/>
-      </w:r>
+      <w:fldSimple w:instr=" SEQ Figure \* ARABIC ">
+        <w:r>
+          <w:rPr>
+            <w:noProof/>
+          </w:rPr>
+          <w:t>1</w:t>
+        </w:r>
+      </w:fldSimple>
       <w:r>
         <w:t>: C++ vs C example with OpenCL</w:t>
       </w:r>
@@ -3436,7 +3395,7 @@
           <w:lang w:val="en-GB"/>
         </w:rPr>
       </w:pPr>
-      <w:bookmarkStart w:id="8" w:name="_Toc478674895"/>
+      <w:bookmarkStart w:id="8" w:name="_Toc478676631"/>
       <w:r>
         <w:rPr>
           <w:lang w:val="en-GB"/>
@@ -3604,7 +3563,7 @@
           <w:lang w:val="en-GB"/>
         </w:rPr>
       </w:pPr>
-      <w:bookmarkStart w:id="9" w:name="_Toc478674896"/>
+      <w:bookmarkStart w:id="9" w:name="_Toc478676632"/>
       <w:r>
         <w:rPr>
           <w:lang w:val="en-GB"/>
@@ -3694,7 +3653,7 @@
           <w:lang w:val="en-GB"/>
         </w:rPr>
       </w:pPr>
-      <w:bookmarkStart w:id="10" w:name="_Toc478674897"/>
+      <w:bookmarkStart w:id="10" w:name="_Toc478676633"/>
       <w:r>
         <w:rPr>
           <w:lang w:val="en-GB"/>
@@ -3755,7 +3714,7 @@
           <w:lang w:val="en-GB"/>
         </w:rPr>
       </w:pPr>
-      <w:bookmarkStart w:id="11" w:name="_Toc478674898"/>
+      <w:bookmarkStart w:id="11" w:name="_Toc478676634"/>
       <w:r>
         <w:rPr>
           <w:lang w:val="en-GB"/>
@@ -3853,7 +3812,7 @@
           <v:shape id="_x0000_i1026" type="#_x0000_t75" style="width:523.3pt;height:309.4pt" o:ole="">
             <v:imagedata r:id="rId19" o:title=""/>
           </v:shape>
-          <o:OLEObject Type="Embed" ProgID="Word.OpenDocumentText.12" ShapeID="_x0000_i1026" DrawAspect="Content" ObjectID="_1552418346" r:id="rId20"/>
+          <o:OLEObject Type="Embed" ProgID="Word.OpenDocumentText.12" ShapeID="_x0000_i1026" DrawAspect="Content" ObjectID="_1552425947" r:id="rId20"/>
         </w:object>
       </w:r>
     </w:p>
@@ -3868,27 +3827,14 @@
       <w:r>
         <w:t xml:space="preserve">Figure </w:t>
       </w:r>
-      <w:r>
-        <w:fldChar w:fldCharType="begin"/>
-      </w:r>
-      <w:r>
-        <w:instrText xml:space="preserve"> SEQ Figure \* ARABIC </w:instrText>
-      </w:r>
-      <w:r>
-        <w:fldChar w:fldCharType="separate"/>
-      </w:r>
-      <w:r>
-        <w:rPr>
-          <w:noProof/>
-        </w:rPr>
-        <w:t>2</w:t>
-      </w:r>
-      <w:r>
-        <w:rPr>
-          <w:noProof/>
-        </w:rPr>
-        <w:fldChar w:fldCharType="end"/>
-      </w:r>
+      <w:fldSimple w:instr=" SEQ Figure \* ARABIC ">
+        <w:r>
+          <w:rPr>
+            <w:noProof/>
+          </w:rPr>
+          <w:t>2</w:t>
+        </w:r>
+      </w:fldSimple>
       <w:r>
         <w:t>: C++ code to pre-calculate Gaussian weight values</w:t>
       </w:r>
@@ -3908,7 +3854,7 @@
           <w:lang w:val="en-GB"/>
         </w:rPr>
       </w:pPr>
-      <w:bookmarkStart w:id="13" w:name="_Toc478674899"/>
+      <w:bookmarkStart w:id="13" w:name="_Toc478676635"/>
       <w:r>
         <w:rPr>
           <w:lang w:val="en-GB"/>
@@ -3947,7 +3893,13 @@
         <w:rPr>
           <w:lang w:val="en-GB"/>
         </w:rPr>
-        <w:t xml:space="preserve"> are passed as constants to the program via command line arguments</w:t>
+        <w:t xml:space="preserve"> are passed as constants to the program via </w:t>
+      </w:r>
+      <w:r>
+        <w:rPr>
+          <w:lang w:val="en-GB"/>
+        </w:rPr>
+        <w:t>build options</w:t>
       </w:r>
       <w:r>
         <w:rPr>
@@ -4019,7 +3971,7 @@
           <v:shape id="_x0000_i1027" type="#_x0000_t75" style="width:523.3pt;height:87pt" o:ole="">
             <v:imagedata r:id="rId21" o:title=""/>
           </v:shape>
-          <o:OLEObject Type="Embed" ProgID="Word.OpenDocumentText.12" ShapeID="_x0000_i1027" DrawAspect="Content" ObjectID="_1552418347" r:id="rId22"/>
+          <o:OLEObject Type="Embed" ProgID="Word.OpenDocumentText.12" ShapeID="_x0000_i1027" DrawAspect="Content" ObjectID="_1552425948" r:id="rId22"/>
         </w:object>
       </w:r>
     </w:p>
@@ -4034,27 +3986,14 @@
       <w:r>
         <w:t xml:space="preserve">Figure </w:t>
       </w:r>
-      <w:r>
-        <w:fldChar w:fldCharType="begin"/>
-      </w:r>
-      <w:r>
-        <w:instrText xml:space="preserve"> SEQ Figure \* ARABIC </w:instrText>
-      </w:r>
-      <w:r>
-        <w:fldChar w:fldCharType="separate"/>
-      </w:r>
-      <w:r>
-        <w:rPr>
-          <w:noProof/>
-        </w:rPr>
-        <w:t>3</w:t>
-      </w:r>
-      <w:r>
-        <w:rPr>
-          <w:noProof/>
-        </w:rPr>
-        <w:fldChar w:fldCharType="end"/>
-      </w:r>
+      <w:fldSimple w:instr=" SEQ Figure \* ARABIC ">
+        <w:r>
+          <w:rPr>
+            <w:noProof/>
+          </w:rPr>
+          <w:t>3</w:t>
+        </w:r>
+      </w:fldSimple>
       <w:r>
         <w:t>: Passing certain arguments as constants to the OpenCL program when it is compiled.</w:t>
       </w:r>
@@ -4066,7 +4005,7 @@
           <w:lang w:val="en-GB"/>
         </w:rPr>
       </w:pPr>
-      <w:bookmarkStart w:id="15" w:name="_Toc478674900"/>
+      <w:bookmarkStart w:id="15" w:name="_Toc478676636"/>
       <w:r>
         <w:rPr>
           <w:lang w:val="en-GB"/>
@@ -4195,6 +4134,12 @@
           <w:lang w:val="en-GB"/>
         </w:rPr>
         <w:t xml:space="preserve"> </w:t>
+      </w:r>
+      <w:r>
+        <w:rPr>
+          <w:lang w:val="en-GB"/>
+        </w:rPr>
+        <w:t>The first pass of this new kernel can be seen in Figure 4.</w:t>
       </w:r>
     </w:p>
     <w:bookmarkStart w:id="16" w:name="_MON_1552397076"/>
@@ -4212,7 +4157,7 @@
           <v:shape id="_x0000_i1028" type="#_x0000_t75" style="width:523.3pt;height:220.3pt" o:ole="">
             <v:imagedata r:id="rId23" o:title=""/>
           </v:shape>
-          <o:OLEObject Type="Embed" ProgID="Word.OpenDocumentText.12" ShapeID="_x0000_i1028" DrawAspect="Content" ObjectID="_1552418348" r:id="rId24"/>
+          <o:OLEObject Type="Embed" ProgID="Word.OpenDocumentText.12" ShapeID="_x0000_i1028" DrawAspect="Content" ObjectID="_1552425949" r:id="rId24"/>
         </w:object>
       </w:r>
     </w:p>
@@ -4227,38 +4172,20 @@
       <w:r>
         <w:t xml:space="preserve">Figure </w:t>
       </w:r>
-      <w:r>
-        <w:fldChar w:fldCharType="begin"/>
-      </w:r>
-      <w:r>
-        <w:instrText xml:space="preserve"> SEQ Figure \* ARABIC </w:instrText>
-      </w:r>
-      <w:r>
-        <w:fldChar w:fldCharType="separate"/>
-      </w:r>
-      <w:r>
-        <w:rPr>
-          <w:noProof/>
-        </w:rPr>
-        <w:t>4</w:t>
-      </w:r>
-      <w:r>
-        <w:rPr>
-          <w:noProof/>
-        </w:rPr>
-        <w:fldChar w:fldCharType="end"/>
-      </w:r>
+      <w:fldSimple w:instr=" SEQ Figure \* ARABIC ">
+        <w:r>
+          <w:rPr>
+            <w:noProof/>
+          </w:rPr>
+          <w:t>4</w:t>
+        </w:r>
+      </w:fldSimple>
       <w:r>
         <w:t>: First pass of the</w:t>
       </w:r>
       <w:r>
-        <w:t xml:space="preserve"> </w:t>
-      </w:r>
-      <w:proofErr w:type="spellStart"/>
-      <w:r>
-        <w:t>Unsharp</w:t>
-      </w:r>
-      <w:proofErr w:type="spellEnd"/>
+        <w:t xml:space="preserve"> Unsharp</w:t>
+      </w:r>
       <w:r>
         <w:t xml:space="preserve"> OpenCL </w:t>
       </w:r>
@@ -4279,7 +4206,7 @@
           <w:lang w:val="en-GB"/>
         </w:rPr>
       </w:pPr>
-      <w:bookmarkStart w:id="17" w:name="_Toc478674901"/>
+      <w:bookmarkStart w:id="17" w:name="_Toc478676637"/>
       <w:r>
         <w:rPr>
           <w:lang w:val="en-GB"/>
@@ -4390,7 +4317,19 @@
         <w:rPr>
           <w:lang w:val="en-GB"/>
         </w:rPr>
-        <w:t xml:space="preserve"> myself which simply loads and shows a PPM.</w:t>
+        <w:t xml:space="preserve"> myself which simply loads and shows a PPM</w:t>
+      </w:r>
+      <w:r>
+        <w:rPr>
+          <w:lang w:val="en-GB"/>
+        </w:rPr>
+        <w:t xml:space="preserve"> image</w:t>
+      </w:r>
+      <w:r>
+        <w:rPr>
+          <w:lang w:val="en-GB"/>
+        </w:rPr>
+        <w:t>.</w:t>
       </w:r>
       <w:r>
         <w:rPr>
@@ -4640,27 +4579,14 @@
                             <w:r>
                               <w:t xml:space="preserve">Figure </w:t>
                             </w:r>
-                            <w:r>
-                              <w:fldChar w:fldCharType="begin"/>
-                            </w:r>
-                            <w:r>
-                              <w:instrText xml:space="preserve"> SEQ Figure \* ARABIC </w:instrText>
-                            </w:r>
-                            <w:r>
-                              <w:fldChar w:fldCharType="separate"/>
-                            </w:r>
-                            <w:r>
-                              <w:rPr>
-                                <w:noProof/>
-                              </w:rPr>
-                              <w:t>5</w:t>
-                            </w:r>
-                            <w:r>
-                              <w:rPr>
-                                <w:noProof/>
-                              </w:rPr>
-                              <w:fldChar w:fldCharType="end"/>
-                            </w:r>
+                            <w:fldSimple w:instr=" SEQ Figure \* ARABIC ">
+                              <w:r>
+                                <w:rPr>
+                                  <w:noProof/>
+                                </w:rPr>
+                                <w:t>5</w:t>
+                              </w:r>
+                            </w:fldSimple>
                             <w:r>
                               <w:t>: Viewer with a loaded image</w:t>
                             </w:r>
@@ -4697,27 +4623,14 @@
                       <w:r>
                         <w:t xml:space="preserve">Figure </w:t>
                       </w:r>
-                      <w:r>
-                        <w:fldChar w:fldCharType="begin"/>
-                      </w:r>
-                      <w:r>
-                        <w:instrText xml:space="preserve"> SEQ Figure \* ARABIC </w:instrText>
-                      </w:r>
-                      <w:r>
-                        <w:fldChar w:fldCharType="separate"/>
-                      </w:r>
-                      <w:r>
-                        <w:rPr>
-                          <w:noProof/>
-                        </w:rPr>
-                        <w:t>5</w:t>
-                      </w:r>
-                      <w:r>
-                        <w:rPr>
-                          <w:noProof/>
-                        </w:rPr>
-                        <w:fldChar w:fldCharType="end"/>
-                      </w:r>
+                      <w:fldSimple w:instr=" SEQ Figure \* ARABIC ">
+                        <w:r>
+                          <w:rPr>
+                            <w:noProof/>
+                          </w:rPr>
+                          <w:t>5</w:t>
+                        </w:r>
+                      </w:fldSimple>
                       <w:r>
                         <w:t>: Viewer with a loaded image</w:t>
                       </w:r>
@@ -4800,27 +4713,14 @@
                             <w:r>
                               <w:t xml:space="preserve">Figure </w:t>
                             </w:r>
-                            <w:r>
-                              <w:fldChar w:fldCharType="begin"/>
-                            </w:r>
-                            <w:r>
-                              <w:instrText xml:space="preserve"> SEQ Figure \* ARABIC </w:instrText>
-                            </w:r>
-                            <w:r>
-                              <w:fldChar w:fldCharType="separate"/>
-                            </w:r>
-                            <w:r>
-                              <w:rPr>
-                                <w:noProof/>
-                              </w:rPr>
-                              <w:t>6</w:t>
-                            </w:r>
-                            <w:r>
-                              <w:rPr>
-                                <w:noProof/>
-                              </w:rPr>
-                              <w:fldChar w:fldCharType="end"/>
-                            </w:r>
+                            <w:fldSimple w:instr=" SEQ Figure \* ARABIC ">
+                              <w:r>
+                                <w:rPr>
+                                  <w:noProof/>
+                                </w:rPr>
+                                <w:t>6</w:t>
+                              </w:r>
+                            </w:fldSimple>
                             <w:r>
                               <w:t>: Viewer without a loaded image</w:t>
                             </w:r>
@@ -4857,27 +4757,14 @@
                       <w:r>
                         <w:t xml:space="preserve">Figure </w:t>
                       </w:r>
-                      <w:r>
-                        <w:fldChar w:fldCharType="begin"/>
-                      </w:r>
-                      <w:r>
-                        <w:instrText xml:space="preserve"> SEQ Figure \* ARABIC </w:instrText>
-                      </w:r>
-                      <w:r>
-                        <w:fldChar w:fldCharType="separate"/>
-                      </w:r>
-                      <w:r>
-                        <w:rPr>
-                          <w:noProof/>
-                        </w:rPr>
-                        <w:t>6</w:t>
-                      </w:r>
-                      <w:r>
-                        <w:rPr>
-                          <w:noProof/>
-                        </w:rPr>
-                        <w:fldChar w:fldCharType="end"/>
-                      </w:r>
+                      <w:fldSimple w:instr=" SEQ Figure \* ARABIC ">
+                        <w:r>
+                          <w:rPr>
+                            <w:noProof/>
+                          </w:rPr>
+                          <w:t>6</w:t>
+                        </w:r>
+                      </w:fldSimple>
                       <w:r>
                         <w:t>: Viewer without a loaded image</w:t>
                       </w:r>
@@ -4914,7 +4801,7 @@
           <w:lang w:val="en-GB"/>
         </w:rPr>
       </w:pPr>
-      <w:bookmarkStart w:id="18" w:name="_Toc478674902"/>
+      <w:bookmarkStart w:id="18" w:name="_Toc478676638"/>
       <w:r>
         <w:rPr>
           <w:lang w:val="en-GB"/>
@@ -4943,7 +4830,6 @@
         </w:rPr>
         <w:t xml:space="preserve">For extra marks a </w:t>
       </w:r>
-      <w:proofErr w:type="spellStart"/>
       <w:r>
         <w:rPr>
           <w:lang w:val="en-GB"/>
@@ -4956,7 +4842,6 @@
         </w:rPr>
         <w:t>er</w:t>
       </w:r>
-      <w:proofErr w:type="spellEnd"/>
       <w:r>
         <w:rPr>
           <w:lang w:val="en-GB"/>
@@ -4997,21 +4882,7 @@
         <w:rPr>
           <w:lang w:val="en-GB"/>
         </w:rPr>
-        <w:t xml:space="preserve">replaced by the </w:t>
-      </w:r>
-      <w:proofErr w:type="spellStart"/>
-      <w:r>
-        <w:rPr>
-          <w:lang w:val="en-GB"/>
-        </w:rPr>
-        <w:t>ImageGL</w:t>
-      </w:r>
-      <w:proofErr w:type="spellEnd"/>
-      <w:r>
-        <w:rPr>
-          <w:lang w:val="en-GB"/>
-        </w:rPr>
-        <w:t xml:space="preserve"> type. </w:t>
+        <w:t xml:space="preserve">replaced by the ImageGL type. </w:t>
       </w:r>
     </w:p>
     <w:bookmarkStart w:id="19" w:name="_MON_1552246424"/>
@@ -5029,7 +4900,7 @@
           <v:shape id="_x0000_i1029" type="#_x0000_t75" style="width:451.3pt;height:109pt" o:ole="">
             <v:imagedata r:id="rId27" o:title=""/>
           </v:shape>
-          <o:OLEObject Type="Embed" ProgID="Word.OpenDocumentText.12" ShapeID="_x0000_i1029" DrawAspect="Content" ObjectID="_1552418349" r:id="rId28"/>
+          <o:OLEObject Type="Embed" ProgID="Word.OpenDocumentText.12" ShapeID="_x0000_i1029" DrawAspect="Content" ObjectID="_1552425950" r:id="rId28"/>
         </w:object>
       </w:r>
     </w:p>
@@ -5115,27 +4986,14 @@
                             <w:r>
                               <w:t xml:space="preserve">Figure </w:t>
                             </w:r>
-                            <w:r>
-                              <w:fldChar w:fldCharType="begin"/>
-                            </w:r>
-                            <w:r>
-                              <w:instrText xml:space="preserve"> SEQ Figure \* ARABIC </w:instrText>
-                            </w:r>
-                            <w:r>
-                              <w:fldChar w:fldCharType="separate"/>
-                            </w:r>
-                            <w:r>
-                              <w:rPr>
-                                <w:noProof/>
-                              </w:rPr>
-                              <w:t>7</w:t>
-                            </w:r>
-                            <w:r>
-                              <w:rPr>
-                                <w:noProof/>
-                              </w:rPr>
-                              <w:fldChar w:fldCharType="end"/>
-                            </w:r>
+                            <w:fldSimple w:instr=" SEQ Figure \* ARABIC ">
+                              <w:r>
+                                <w:rPr>
+                                  <w:noProof/>
+                                </w:rPr>
+                                <w:t>7</w:t>
+                              </w:r>
+                            </w:fldSimple>
                             <w:r>
                               <w:t>: Dialog to open a PPM file</w:t>
                             </w:r>
@@ -5172,27 +5030,14 @@
                       <w:r>
                         <w:t xml:space="preserve">Figure </w:t>
                       </w:r>
-                      <w:r>
-                        <w:fldChar w:fldCharType="begin"/>
-                      </w:r>
-                      <w:r>
-                        <w:instrText xml:space="preserve"> SEQ Figure \* ARABIC </w:instrText>
-                      </w:r>
-                      <w:r>
-                        <w:fldChar w:fldCharType="separate"/>
-                      </w:r>
-                      <w:r>
-                        <w:rPr>
-                          <w:noProof/>
-                        </w:rPr>
-                        <w:t>7</w:t>
-                      </w:r>
-                      <w:r>
-                        <w:rPr>
-                          <w:noProof/>
-                        </w:rPr>
-                        <w:fldChar w:fldCharType="end"/>
-                      </w:r>
+                      <w:fldSimple w:instr=" SEQ Figure \* ARABIC ">
+                        <w:r>
+                          <w:rPr>
+                            <w:noProof/>
+                          </w:rPr>
+                          <w:t>7</w:t>
+                        </w:r>
+                      </w:fldSimple>
                       <w:r>
                         <w:t>: Dialog to open a PPM file</w:t>
                       </w:r>
@@ -5315,7 +5160,19 @@
         <w:rPr>
           <w:lang w:val="en-GB"/>
         </w:rPr>
-        <w:t>. All the parameters are put in the windows title so you know what the current value of the radius is</w:t>
+        <w:t>. All the parameters are put in the window</w:t>
+      </w:r>
+      <w:r>
+        <w:rPr>
+          <w:lang w:val="en-GB"/>
+        </w:rPr>
+        <w:t>’</w:t>
+      </w:r>
+      <w:r>
+        <w:rPr>
+          <w:lang w:val="en-GB"/>
+        </w:rPr>
+        <w:t>s title so you know what the current value of the radius is</w:t>
       </w:r>
       <w:r>
         <w:rPr>
@@ -5328,6 +5185,12 @@
           <w:lang w:val="en-GB"/>
         </w:rPr>
         <w:t>.</w:t>
+      </w:r>
+      <w:r>
+        <w:rPr>
+          <w:lang w:val="en-GB"/>
+        </w:rPr>
+        <w:t xml:space="preserve"> Figures 7 – 10 show the features of the Visualiser application.</w:t>
       </w:r>
     </w:p>
     <w:p>
@@ -5476,27 +5339,14 @@
                             <w:r>
                               <w:t xml:space="preserve">Figure </w:t>
                             </w:r>
-                            <w:r>
-                              <w:fldChar w:fldCharType="begin"/>
-                            </w:r>
-                            <w:r>
-                              <w:instrText xml:space="preserve"> SEQ Figure \* ARABIC </w:instrText>
-                            </w:r>
-                            <w:r>
-                              <w:fldChar w:fldCharType="separate"/>
-                            </w:r>
-                            <w:r>
-                              <w:rPr>
-                                <w:noProof/>
-                              </w:rPr>
-                              <w:t>8</w:t>
-                            </w:r>
-                            <w:r>
-                              <w:rPr>
-                                <w:noProof/>
-                              </w:rPr>
-                              <w:fldChar w:fldCharType="end"/>
-                            </w:r>
+                            <w:fldSimple w:instr=" SEQ Figure \* ARABIC ">
+                              <w:r>
+                                <w:rPr>
+                                  <w:noProof/>
+                                </w:rPr>
+                                <w:t>8</w:t>
+                              </w:r>
+                            </w:fldSimple>
                             <w:r>
                               <w:t>: Press 1 to show the original image loaded</w:t>
                             </w:r>
@@ -5533,27 +5383,14 @@
                       <w:r>
                         <w:t xml:space="preserve">Figure </w:t>
                       </w:r>
-                      <w:r>
-                        <w:fldChar w:fldCharType="begin"/>
-                      </w:r>
-                      <w:r>
-                        <w:instrText xml:space="preserve"> SEQ Figure \* ARABIC </w:instrText>
-                      </w:r>
-                      <w:r>
-                        <w:fldChar w:fldCharType="separate"/>
-                      </w:r>
-                      <w:r>
-                        <w:rPr>
-                          <w:noProof/>
-                        </w:rPr>
-                        <w:t>8</w:t>
-                      </w:r>
-                      <w:r>
-                        <w:rPr>
-                          <w:noProof/>
-                        </w:rPr>
-                        <w:fldChar w:fldCharType="end"/>
-                      </w:r>
+                      <w:fldSimple w:instr=" SEQ Figure \* ARABIC ">
+                        <w:r>
+                          <w:rPr>
+                            <w:noProof/>
+                          </w:rPr>
+                          <w:t>8</w:t>
+                        </w:r>
+                      </w:fldSimple>
                       <w:r>
                         <w:t>: Press 1 to show the original image loaded</w:t>
                       </w:r>
@@ -5704,27 +5541,14 @@
                             <w:r>
                               <w:t xml:space="preserve">Figure </w:t>
                             </w:r>
-                            <w:r>
-                              <w:fldChar w:fldCharType="begin"/>
-                            </w:r>
-                            <w:r>
-                              <w:instrText xml:space="preserve"> SEQ Figure \* ARABIC </w:instrText>
-                            </w:r>
-                            <w:r>
-                              <w:fldChar w:fldCharType="separate"/>
-                            </w:r>
-                            <w:r>
-                              <w:rPr>
-                                <w:noProof/>
-                              </w:rPr>
-                              <w:t>9</w:t>
-                            </w:r>
-                            <w:r>
-                              <w:rPr>
-                                <w:noProof/>
-                              </w:rPr>
-                              <w:fldChar w:fldCharType="end"/>
-                            </w:r>
+                            <w:fldSimple w:instr=" SEQ Figure \* ARABIC ">
+                              <w:r>
+                                <w:rPr>
+                                  <w:noProof/>
+                                </w:rPr>
+                                <w:t>9</w:t>
+                              </w:r>
+                            </w:fldSimple>
                             <w:r>
                               <w:t>: Press 2 to see the image after the first pass (Horizontal Blur)</w:t>
                             </w:r>
@@ -5761,27 +5585,14 @@
                       <w:r>
                         <w:t xml:space="preserve">Figure </w:t>
                       </w:r>
-                      <w:r>
-                        <w:fldChar w:fldCharType="begin"/>
-                      </w:r>
-                      <w:r>
-                        <w:instrText xml:space="preserve"> SEQ Figure \* ARABIC </w:instrText>
-                      </w:r>
-                      <w:r>
-                        <w:fldChar w:fldCharType="separate"/>
-                      </w:r>
-                      <w:r>
-                        <w:rPr>
-                          <w:noProof/>
-                        </w:rPr>
-                        <w:t>9</w:t>
-                      </w:r>
-                      <w:r>
-                        <w:rPr>
-                          <w:noProof/>
-                        </w:rPr>
-                        <w:fldChar w:fldCharType="end"/>
-                      </w:r>
+                      <w:fldSimple w:instr=" SEQ Figure \* ARABIC ">
+                        <w:r>
+                          <w:rPr>
+                            <w:noProof/>
+                          </w:rPr>
+                          <w:t>9</w:t>
+                        </w:r>
+                      </w:fldSimple>
                       <w:r>
                         <w:t>: Press 2 to see the image after the first pass (Horizontal Blur)</w:t>
                       </w:r>
@@ -5934,27 +5745,14 @@
                             <w:r>
                               <w:t xml:space="preserve">Figure </w:t>
                             </w:r>
-                            <w:r>
-                              <w:fldChar w:fldCharType="begin"/>
-                            </w:r>
-                            <w:r>
-                              <w:instrText xml:space="preserve"> SEQ Figure \* ARABIC </w:instrText>
-                            </w:r>
-                            <w:r>
-                              <w:fldChar w:fldCharType="separate"/>
-                            </w:r>
-                            <w:r>
-                              <w:rPr>
-                                <w:noProof/>
-                              </w:rPr>
-                              <w:t>10</w:t>
-                            </w:r>
-                            <w:r>
-                              <w:rPr>
-                                <w:noProof/>
-                              </w:rPr>
-                              <w:fldChar w:fldCharType="end"/>
-                            </w:r>
+                            <w:fldSimple w:instr=" SEQ Figure \* ARABIC ">
+                              <w:r>
+                                <w:rPr>
+                                  <w:noProof/>
+                                </w:rPr>
+                                <w:t>10</w:t>
+                              </w:r>
+                            </w:fldSimple>
                             <w:r>
                               <w:t>: Press 3 to show the final image which is the sharpened image</w:t>
                             </w:r>
@@ -5994,27 +5792,14 @@
                       <w:r>
                         <w:t xml:space="preserve">Figure </w:t>
                       </w:r>
-                      <w:r>
-                        <w:fldChar w:fldCharType="begin"/>
-                      </w:r>
-                      <w:r>
-                        <w:instrText xml:space="preserve"> SEQ Figure \* ARABIC </w:instrText>
-                      </w:r>
-                      <w:r>
-                        <w:fldChar w:fldCharType="separate"/>
-                      </w:r>
-                      <w:r>
-                        <w:rPr>
-                          <w:noProof/>
-                        </w:rPr>
-                        <w:t>10</w:t>
-                      </w:r>
-                      <w:r>
-                        <w:rPr>
-                          <w:noProof/>
-                        </w:rPr>
-                        <w:fldChar w:fldCharType="end"/>
-                      </w:r>
+                      <w:fldSimple w:instr=" SEQ Figure \* ARABIC ">
+                        <w:r>
+                          <w:rPr>
+                            <w:noProof/>
+                          </w:rPr>
+                          <w:t>10</w:t>
+                        </w:r>
+                      </w:fldSimple>
                       <w:r>
                         <w:t>: Press 3 to show the final image which is the sharpened image</w:t>
                       </w:r>
@@ -6035,7 +5820,7 @@
           <w:lang w:val="en-GB"/>
         </w:rPr>
       </w:pPr>
-      <w:bookmarkStart w:id="20" w:name="_Toc478674903"/>
+      <w:bookmarkStart w:id="20" w:name="_Toc478676639"/>
       <w:r>
         <w:rPr>
           <w:lang w:val="en-GB"/>
@@ -6052,7 +5837,7 @@
           <w:lang w:val="en-GB"/>
         </w:rPr>
       </w:pPr>
-      <w:bookmarkStart w:id="21" w:name="_Toc478674904"/>
+      <w:bookmarkStart w:id="21" w:name="_Toc478676640"/>
       <w:r>
         <w:rPr>
           <w:lang w:val="en-GB"/>
@@ -6169,7 +5954,7 @@
           <w:lang w:val="en-GB"/>
         </w:rPr>
       </w:pPr>
-      <w:bookmarkStart w:id="22" w:name="_Toc478674905"/>
+      <w:bookmarkStart w:id="22" w:name="_Toc478676641"/>
       <w:r>
         <w:rPr>
           <w:lang w:val="en-GB"/>
@@ -6191,7 +5976,7 @@
           <w:lang w:val="en-GB"/>
         </w:rPr>
       </w:pPr>
-      <w:bookmarkStart w:id="23" w:name="_Toc478674906"/>
+      <w:bookmarkStart w:id="23" w:name="_Toc478676642"/>
       <w:r>
         <w:rPr>
           <w:lang w:val="en-GB"/>
@@ -6332,7 +6117,7 @@
           <w:lang w:val="en-GB"/>
         </w:rPr>
       </w:pPr>
-      <w:bookmarkStart w:id="24" w:name="_Toc478674907"/>
+      <w:bookmarkStart w:id="24" w:name="_Toc478676643"/>
       <w:r>
         <w:rPr>
           <w:lang w:val="en-GB"/>
@@ -6425,7 +6210,7 @@
           <w:lang w:val="en-GB"/>
         </w:rPr>
       </w:pPr>
-      <w:bookmarkStart w:id="25" w:name="_Toc478674908"/>
+      <w:bookmarkStart w:id="25" w:name="_Toc478676644"/>
       <w:r>
         <w:rPr>
           <w:lang w:val="en-GB"/>
@@ -6509,7 +6294,7 @@
           <w:lang w:val="en-GB"/>
         </w:rPr>
       </w:pPr>
-      <w:bookmarkStart w:id="26" w:name="_Toc478674909"/>
+      <w:bookmarkStart w:id="26" w:name="_Toc478676645"/>
       <w:r>
         <w:rPr>
           <w:lang w:val="en-GB"/>
@@ -6532,7 +6317,7 @@
           <w:lang w:val="en-GB"/>
         </w:rPr>
       </w:pPr>
-      <w:bookmarkStart w:id="27" w:name="_Toc478674910"/>
+      <w:bookmarkStart w:id="27" w:name="_Toc478676646"/>
       <w:r>
         <w:rPr>
           <w:lang w:val="en-GB"/>
@@ -6663,7 +6448,7 @@
           <w:lang w:val="en-GB"/>
         </w:rPr>
       </w:pPr>
-      <w:bookmarkStart w:id="28" w:name="_Toc478674911"/>
+      <w:bookmarkStart w:id="28" w:name="_Toc478676647"/>
       <w:r>
         <w:rPr>
           <w:lang w:val="en-GB"/>
@@ -6689,19 +6474,73 @@
         <w:rPr>
           <w:lang w:val="en-GB"/>
         </w:rPr>
-        <w:t xml:space="preserve">With the actual computation being so fast it is clear that the only bottleneck in the </w:t>
-      </w:r>
-      <w:r>
-        <w:rPr>
-          <w:lang w:val="en-GB"/>
-        </w:rPr>
-        <w:t>OpenGL</w:t>
-      </w:r>
-      <w:r>
-        <w:rPr>
-          <w:lang w:val="en-GB"/>
-        </w:rPr>
-        <w:t xml:space="preserve"> version is actually the transfer of data to and from the GPU. </w:t>
+        <w:t xml:space="preserve">With the actual computation being so fast </w:t>
+      </w:r>
+      <w:r>
+        <w:rPr>
+          <w:lang w:val="en-GB"/>
+        </w:rPr>
+        <w:t>the</w:t>
+      </w:r>
+      <w:r>
+        <w:rPr>
+          <w:lang w:val="en-GB"/>
+        </w:rPr>
+        <w:t xml:space="preserve"> </w:t>
+      </w:r>
+      <w:r>
+        <w:rPr>
+          <w:lang w:val="en-GB"/>
+        </w:rPr>
+        <w:t>biggest</w:t>
+      </w:r>
+      <w:r>
+        <w:rPr>
+          <w:lang w:val="en-GB"/>
+        </w:rPr>
+        <w:t xml:space="preserve"> bottleneck in the </w:t>
+      </w:r>
+      <w:r>
+        <w:rPr>
+          <w:lang w:val="en-GB"/>
+        </w:rPr>
+        <w:t>OpenC</w:t>
+      </w:r>
+      <w:r>
+        <w:rPr>
+          <w:lang w:val="en-GB"/>
+        </w:rPr>
+        <w:t>L</w:t>
+      </w:r>
+      <w:r>
+        <w:rPr>
+          <w:lang w:val="en-GB"/>
+        </w:rPr>
+        <w:t xml:space="preserve"> version is </w:t>
+      </w:r>
+      <w:r>
+        <w:rPr>
+          <w:lang w:val="en-GB"/>
+        </w:rPr>
+        <w:t>the</w:t>
+      </w:r>
+      <w:r>
+        <w:rPr>
+          <w:lang w:val="en-GB"/>
+        </w:rPr>
+        <w:t xml:space="preserve"> transfer of data to and from the GPU</w:t>
+      </w:r>
+      <w:r>
+        <w:rPr>
+          <w:lang w:val="en-GB"/>
+        </w:rPr>
+        <w:t xml:space="preserve"> and the building of the OpenCL kernel</w:t>
+      </w:r>
+      <w:r>
+        <w:rPr>
+          <w:lang w:val="en-GB"/>
+        </w:rPr>
+        <w:t xml:space="preserve">. </w:t>
       </w:r>
       <w:r>
         <w:rPr>
@@ -6767,19 +6606,7 @@
         <w:rPr>
           <w:lang w:val="en-GB"/>
         </w:rPr>
-        <w:t>and the</w:t>
-      </w:r>
-      <w:r>
-        <w:rPr>
-          <w:lang w:val="en-GB"/>
-        </w:rPr>
-        <w:t xml:space="preserve"> larger image</w:t>
-      </w:r>
-      <w:r>
-        <w:rPr>
-          <w:lang w:val="en-GB"/>
-        </w:rPr>
-        <w:t xml:space="preserve"> the OpenCL version</w:t>
+        <w:t>the OpenCL version</w:t>
       </w:r>
       <w:r>
         <w:rPr>
@@ -6803,7 +6630,19 @@
         <w:rPr>
           <w:lang w:val="en-GB"/>
         </w:rPr>
-        <w:t>8.3x times faster. With a blur radius of 35 its 1000x times faster.</w:t>
+        <w:t>8.3x times faster. With a blur radius of 35 its 1000x times faster</w:t>
+      </w:r>
+      <w:r>
+        <w:rPr>
+          <w:lang w:val="en-GB"/>
+        </w:rPr>
+        <w:t xml:space="preserve"> with memory transfers and initialisation considered</w:t>
+      </w:r>
+      <w:r>
+        <w:rPr>
+          <w:lang w:val="en-GB"/>
+        </w:rPr>
+        <w:t>.</w:t>
       </w:r>
     </w:p>
     <w:p>
@@ -6846,7 +6685,7 @@
           <w:lang w:val="en-GB"/>
         </w:rPr>
       </w:pPr>
-      <w:bookmarkStart w:id="29" w:name="_Toc478674912"/>
+      <w:bookmarkStart w:id="29" w:name="_Toc478676648"/>
       <w:r>
         <w:rPr>
           <w:lang w:val="en-GB"/>
@@ -6888,16 +6727,21 @@
       </w:r>
       <w:r>
         <w:rPr>
-          <w:i/>
-          <w:lang w:val="en-GB"/>
-        </w:rPr>
-        <w:t>compute time</w:t>
-      </w:r>
-      <w:r>
-        <w:rPr>
-          <w:lang w:val="en-GB"/>
-        </w:rPr>
-        <w:t>. It doesn’t increase exponentially like the given CPU version which is a great testament</w:t>
+          <w:lang w:val="en-GB"/>
+        </w:rPr>
+        <w:t>recoded times</w:t>
+      </w:r>
+      <w:r>
+        <w:rPr>
+          <w:lang w:val="en-GB"/>
+        </w:rPr>
+        <w:t>.</w:t>
+      </w:r>
+      <w:r>
+        <w:rPr>
+          <w:lang w:val="en-GB"/>
+        </w:rPr>
+        <w:t xml:space="preserve"> It doesn’t increase exponentially like the given CPU version which is a great testament</w:t>
       </w:r>
       <w:r>
         <w:rPr>
@@ -6909,7 +6753,15 @@
         <w:rPr>
           <w:lang w:val="en-GB"/>
         </w:rPr>
-        <w:t>L version of the program.</w:t>
+        <w:t>L version of the progr</w:t>
+      </w:r>
+      <w:bookmarkStart w:id="30" w:name="_GoBack"/>
+      <w:bookmarkEnd w:id="30"/>
+      <w:r>
+        <w:rPr>
+          <w:lang w:val="en-GB"/>
+        </w:rPr>
+        <w:t>am.</w:t>
       </w:r>
     </w:p>
     <w:p>
@@ -6919,55 +6771,13 @@
           <w:lang w:val="en-GB"/>
         </w:rPr>
       </w:pPr>
-      <w:bookmarkStart w:id="30" w:name="_Toc478674913"/>
+      <w:bookmarkStart w:id="31" w:name="_Toc478676649"/>
       <w:r>
         <w:rPr>
           <w:lang w:val="en-GB"/>
         </w:rPr>
         <w:lastRenderedPageBreak/>
         <w:t>Conclusion</w:t>
-      </w:r>
-      <w:bookmarkEnd w:id="30"/>
-    </w:p>
-    <w:p>
-      <w:pPr>
-        <w:spacing w:line="276" w:lineRule="auto"/>
-        <w:rPr>
-          <w:lang w:val="en-GB"/>
-        </w:rPr>
-      </w:pPr>
-      <w:r>
-        <w:rPr>
-          <w:lang w:val="en-GB"/>
-        </w:rPr>
-        <w:t>This was a project</w:t>
-      </w:r>
-      <w:r>
-        <w:rPr>
-          <w:lang w:val="en-GB"/>
-        </w:rPr>
-        <w:t xml:space="preserve"> that was bigger</w:t>
-      </w:r>
-      <w:r>
-        <w:rPr>
-          <w:lang w:val="en-GB"/>
-        </w:rPr>
-        <w:t xml:space="preserve"> than expected and much can be said about it.</w:t>
-      </w:r>
-    </w:p>
-    <w:p>
-      <w:pPr>
-        <w:pStyle w:val="Heading2"/>
-        <w:rPr>
-          <w:lang w:val="en-GB"/>
-        </w:rPr>
-      </w:pPr>
-      <w:bookmarkStart w:id="31" w:name="_Toc478674914"/>
-      <w:r>
-        <w:rPr>
-          <w:lang w:val="en-GB"/>
-        </w:rPr>
-        <w:t>Positives</w:t>
       </w:r>
       <w:bookmarkEnd w:id="31"/>
     </w:p>
@@ -6982,25 +6792,19 @@
         <w:rPr>
           <w:lang w:val="en-GB"/>
         </w:rPr>
-        <w:t xml:space="preserve">There were many positives to the project. The objectives were </w:t>
-      </w:r>
-      <w:r>
-        <w:rPr>
-          <w:lang w:val="en-GB"/>
-        </w:rPr>
-        <w:t>met with a large increase in performance recorded as well as a more accurate output image.</w:t>
-      </w:r>
-      <w:r>
-        <w:rPr>
-          <w:lang w:val="en-GB"/>
-        </w:rPr>
-        <w:t xml:space="preserve"> What this effectively demonstrates is that by using the GPU we need not take traditional shortcuts</w:t>
-      </w:r>
-      <w:r>
-        <w:rPr>
-          <w:lang w:val="en-GB"/>
-        </w:rPr>
-        <w:t xml:space="preserve"> and sacrifice image quality when implementing traditional algorithms. Because not only is the image more accurate but it is generated faster making the traditional method redundant if you want a faster version with perfect results.</w:t>
+        <w:t>This was a project</w:t>
+      </w:r>
+      <w:r>
+        <w:rPr>
+          <w:lang w:val="en-GB"/>
+        </w:rPr>
+        <w:t xml:space="preserve"> that was bigger</w:t>
+      </w:r>
+      <w:r>
+        <w:rPr>
+          <w:lang w:val="en-GB"/>
+        </w:rPr>
+        <w:t xml:space="preserve"> than expected and much can be said about it.</w:t>
       </w:r>
     </w:p>
     <w:p>
@@ -7010,12 +6814,12 @@
           <w:lang w:val="en-GB"/>
         </w:rPr>
       </w:pPr>
-      <w:bookmarkStart w:id="32" w:name="_Toc478674915"/>
-      <w:r>
-        <w:rPr>
-          <w:lang w:val="en-GB"/>
-        </w:rPr>
-        <w:t>Negatives</w:t>
+      <w:bookmarkStart w:id="32" w:name="_Toc478676650"/>
+      <w:r>
+        <w:rPr>
+          <w:lang w:val="en-GB"/>
+        </w:rPr>
+        <w:t>Positives</w:t>
       </w:r>
       <w:bookmarkEnd w:id="32"/>
     </w:p>
@@ -7030,43 +6834,25 @@
         <w:rPr>
           <w:lang w:val="en-GB"/>
         </w:rPr>
-        <w:t xml:space="preserve">There were some negatives to this project as well. First a box blur was not implemented at all on </w:t>
-      </w:r>
-      <w:r>
-        <w:rPr>
-          <w:lang w:val="en-GB"/>
-        </w:rPr>
-        <w:t xml:space="preserve">the </w:t>
-      </w:r>
-      <w:r>
-        <w:rPr>
-          <w:lang w:val="en-GB"/>
-        </w:rPr>
-        <w:t xml:space="preserve">GPU which means a comparison was unable to be made. Additionally, the CPU was not sped up at all </w:t>
-      </w:r>
-      <w:r>
-        <w:rPr>
-          <w:lang w:val="en-GB"/>
-        </w:rPr>
-        <w:t>using</w:t>
-      </w:r>
-      <w:r>
-        <w:rPr>
-          <w:lang w:val="en-GB"/>
-        </w:rPr>
-        <w:t xml:space="preserve"> threads and SIMD instructions meaning it’s an unfair comparison between the two however the project does effective demonstrate how much faster operations can be when GPUs</w:t>
-      </w:r>
-      <w:r>
-        <w:rPr>
-          <w:lang w:val="en-GB"/>
-        </w:rPr>
-        <w:t xml:space="preserve"> or parallel compute</w:t>
-      </w:r>
-      <w:r>
-        <w:rPr>
-          <w:lang w:val="en-GB"/>
-        </w:rPr>
-        <w:t xml:space="preserve"> are leveraged.</w:t>
+        <w:t xml:space="preserve">There were many positives to the project. The objectives were </w:t>
+      </w:r>
+      <w:r>
+        <w:rPr>
+          <w:lang w:val="en-GB"/>
+        </w:rPr>
+        <w:t>met with a large increase in performance recorded as well as a more accurate output image.</w:t>
+      </w:r>
+      <w:r>
+        <w:rPr>
+          <w:lang w:val="en-GB"/>
+        </w:rPr>
+        <w:t xml:space="preserve"> What this effectively demonstrates is that by using the GPU we need not take traditional shortcuts</w:t>
+      </w:r>
+      <w:r>
+        <w:rPr>
+          <w:lang w:val="en-GB"/>
+        </w:rPr>
+        <w:t xml:space="preserve"> and sacrifice image quality when implementing traditional algorithms. Because not only is the image more accurate but it is generated faster making the traditional method redundant if you want a faster version with perfect results.</w:t>
       </w:r>
     </w:p>
     <w:p>
@@ -7076,14 +6862,80 @@
           <w:lang w:val="en-GB"/>
         </w:rPr>
       </w:pPr>
-      <w:bookmarkStart w:id="33" w:name="_Toc478674916"/>
+      <w:bookmarkStart w:id="33" w:name="_Toc478676651"/>
+      <w:r>
+        <w:rPr>
+          <w:lang w:val="en-GB"/>
+        </w:rPr>
+        <w:t>Negatives</w:t>
+      </w:r>
+      <w:bookmarkEnd w:id="33"/>
+    </w:p>
+    <w:p>
+      <w:pPr>
+        <w:spacing w:line="276" w:lineRule="auto"/>
+        <w:rPr>
+          <w:lang w:val="en-GB"/>
+        </w:rPr>
+      </w:pPr>
+      <w:r>
+        <w:rPr>
+          <w:lang w:val="en-GB"/>
+        </w:rPr>
+        <w:t xml:space="preserve">There were some negatives to this project as well. First a box blur was not implemented at all on </w:t>
+      </w:r>
+      <w:r>
+        <w:rPr>
+          <w:lang w:val="en-GB"/>
+        </w:rPr>
+        <w:t xml:space="preserve">the </w:t>
+      </w:r>
+      <w:r>
+        <w:rPr>
+          <w:lang w:val="en-GB"/>
+        </w:rPr>
+        <w:t xml:space="preserve">GPU which means a comparison was unable to be made. Additionally, the CPU was not sped up at all </w:t>
+      </w:r>
+      <w:r>
+        <w:rPr>
+          <w:lang w:val="en-GB"/>
+        </w:rPr>
+        <w:t>using</w:t>
+      </w:r>
+      <w:r>
+        <w:rPr>
+          <w:lang w:val="en-GB"/>
+        </w:rPr>
+        <w:t xml:space="preserve"> threads and SIMD instructions meaning it’s an unfair comparison between the two however the project does effective demonstrate how much faster operations can be when GPUs</w:t>
+      </w:r>
+      <w:r>
+        <w:rPr>
+          <w:lang w:val="en-GB"/>
+        </w:rPr>
+        <w:t xml:space="preserve"> or parallel compute</w:t>
+      </w:r>
+      <w:r>
+        <w:rPr>
+          <w:lang w:val="en-GB"/>
+        </w:rPr>
+        <w:t xml:space="preserve"> are leveraged.</w:t>
+      </w:r>
+    </w:p>
+    <w:p>
+      <w:pPr>
+        <w:pStyle w:val="Heading2"/>
+        <w:rPr>
+          <w:lang w:val="en-GB"/>
+        </w:rPr>
+      </w:pPr>
+      <w:bookmarkStart w:id="34" w:name="_Toc478676652"/>
       <w:r>
         <w:rPr>
           <w:lang w:val="en-GB"/>
         </w:rPr>
         <w:t>Summary</w:t>
       </w:r>
-      <w:bookmarkEnd w:id="33"/>
+      <w:bookmarkEnd w:id="34"/>
     </w:p>
     <w:p>
       <w:pPr>
@@ -7280,7 +7132,7 @@
       <w:rPr>
         <w:noProof/>
       </w:rPr>
-      <w:t>13</w:t>
+      <w:t>12</w:t>
     </w:r>
     <w:r>
       <w:fldChar w:fldCharType="end"/>
@@ -7352,7 +7204,7 @@
       <w:rPr>
         <w:noProof/>
       </w:rPr>
-      <w:instrText>Conclusion</w:instrText>
+      <w:instrText>Performance</w:instrText>
     </w:r>
     <w:r>
       <w:rPr>
@@ -7376,7 +7228,7 @@
       <w:rPr>
         <w:noProof/>
       </w:rPr>
-      <w:instrText>Conclusion</w:instrText>
+      <w:instrText>Performance</w:instrText>
     </w:r>
     <w:r>
       <w:rPr>
@@ -7391,7 +7243,7 @@
       <w:rPr>
         <w:noProof/>
       </w:rPr>
-      <w:t>Conclusion</w:t>
+      <w:t>Performance</w:t>
     </w:r>
     <w:r>
       <w:fldChar w:fldCharType="end"/>
@@ -28936,6 +28788,7 @@
     <w:rsid w:val="000419ED"/>
     <w:rsid w:val="0012062C"/>
     <w:rsid w:val="00275EED"/>
+    <w:rsid w:val="002F27BE"/>
     <w:rsid w:val="00586ADA"/>
     <w:rsid w:val="0084467D"/>
     <w:rsid w:val="00875AE5"/>
@@ -29809,7 +29662,7 @@
 <file path=customXml/item1.xml><?xml version="1.0" encoding="utf-8"?>
 <CoverPageProperties xmlns="http://schemas.microsoft.com/office/2006/coverPageProps">
   <PublishDate>2017-03-22T00:00:00</PublishDate>
-  <Abstract>This reports sets out the development and techniques used to optimize a C++ program that sharpened an input image. GPGPU was used in tandem with various optimizations to provide a version that was significantly faster and more accurate as well.</Abstract>
+  <Abstract>This report sets out the development and techniques used to optimize a C++ program that sharpens an input image. GPGPU was used in tandem with various optimizations to provide a version that was significantly faster and more accurate as well.</Abstract>
   <CompanyAddress/>
   <CompanyPhone/>
   <CompanyFax/>
@@ -29818,15 +29671,6 @@
 </file>
 
 <file path=customXml/item2.xml><?xml version="1.0" encoding="utf-8"?>
-<?mso-contentType ?>
-<FormTemplates xmlns="http://schemas.microsoft.com/sharepoint/v3/contenttype/forms">
-  <Display>DocumentLibraryForm</Display>
-  <Edit>AssetEditForm</Edit>
-  <New>DocumentLibraryForm</New>
-</FormTemplates>
-</file>
-
-<file path=customXml/item3.xml><?xml version="1.0" encoding="utf-8"?>
 <p:properties xmlns:p="http://schemas.microsoft.com/office/2006/metadata/properties" xmlns:xsi="http://www.w3.org/2001/XMLSchema-instance" xmlns:pc="http://schemas.microsoft.com/office/infopath/2007/PartnerControls">
   <documentManagement>
     <APDescription xmlns="4873beb7-5857-4685-be1f-d57550cc96cc" xsi:nil="true"/>
@@ -29952,13 +29796,16 @@
 </p:properties>
 </file>
 
-<file path=customXml/item4.xml><?xml version="1.0" encoding="utf-8"?>
-<mappings xmlns="http://schemas.microsoft.com/pics">
-  <picture>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</picture>
-</mappings>
+<file path=customXml/item3.xml><?xml version="1.0" encoding="utf-8"?>
+<?mso-contentType ?>
+<FormTemplates xmlns="http://schemas.microsoft.com/sharepoint/v3/contenttype/forms">
+  <Display>DocumentLibraryForm</Display>
+  <Edit>AssetEditForm</Edit>
+  <New>DocumentLibraryForm</New>
+</FormTemplates>
 </file>
 
-<file path=customXml/item5.xml><?xml version="1.0" encoding="utf-8"?>
+<file path=customXml/item4.xml><?xml version="1.0" encoding="utf-8"?>
 <ct:contentTypeSchema xmlns:ct="http://schemas.microsoft.com/office/2006/metadata/contentType" xmlns:ma="http://schemas.microsoft.com/office/2006/metadata/properties/metaAttributes" ct:_="" ma:_="" ma:contentTypeName="TemplateFile" ma:contentTypeID="0x0101006EDDDB5EE6D98C44930B742096920B300400F5B6D36B3EF94B4E9A635CDF2A18F5B8" ma:contentTypeVersion="72" ma:contentTypeDescription="Create a new document." ma:contentTypeScope="" ma:versionID="a23e56308344d904b51738559c3d67c9">
   <xsd:schema xmlns:xsd="http://www.w3.org/2001/XMLSchema" xmlns:xs="http://www.w3.org/2001/XMLSchema" xmlns:p="http://schemas.microsoft.com/office/2006/metadata/properties" xmlns:ns2="4873beb7-5857-4685-be1f-d57550cc96cc" targetNamespace="http://schemas.microsoft.com/office/2006/metadata/properties" ma:root="true" ma:fieldsID="cd0908cc4600e77bf5da051303e00c8d" ns2:_="">
     <xsd:import namespace="4873beb7-5857-4685-be1f-d57550cc96cc"/>
@@ -30998,6 +30845,12 @@
 </ct:contentTypeSchema>
 </file>
 
+<file path=customXml/item5.xml><?xml version="1.0" encoding="utf-8"?>
+<mappings xmlns="http://schemas.microsoft.com/pics">
+  <picture>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</picture>
+</mappings>
+</file>
+
 <file path=customXml/item6.xml><?xml version="1.0" encoding="utf-8"?>
 <b:Sources xmlns:b="http://schemas.openxmlformats.org/officeDocument/2006/bibliography" SelectedStyle="\APA.XSL" StyleName="APA"/>
 </file>
@@ -31011,14 +30864,6 @@
 </file>
 
 <file path=customXml/itemProps2.xml><?xml version="1.0" encoding="utf-8"?>
-<ds:datastoreItem xmlns:ds="http://schemas.openxmlformats.org/officeDocument/2006/customXml" ds:itemID="{2F9ACB35-92A4-4D3B-9363-393A8469DF5C}">
-  <ds:schemaRefs>
-    <ds:schemaRef ds:uri="http://schemas.microsoft.com/sharepoint/v3/contenttype/forms"/>
-  </ds:schemaRefs>
-</ds:datastoreItem>
-</file>
-
-<file path=customXml/itemProps3.xml><?xml version="1.0" encoding="utf-8"?>
 <ds:datastoreItem xmlns:ds="http://schemas.openxmlformats.org/officeDocument/2006/customXml" ds:itemID="{8DABB496-59A8-4CB5-B5A1-2526F172C092}">
   <ds:schemaRefs>
     <ds:schemaRef ds:uri="http://schemas.microsoft.com/office/2006/metadata/properties"/>
@@ -31028,15 +30873,15 @@
 </ds:datastoreItem>
 </file>
 
-<file path=customXml/itemProps4.xml><?xml version="1.0" encoding="utf-8"?>
-<ds:datastoreItem xmlns:ds="http://schemas.openxmlformats.org/officeDocument/2006/customXml" ds:itemID="{F679E4D8-73D9-412D-B716-777944E71373}">
+<file path=customXml/itemProps3.xml><?xml version="1.0" encoding="utf-8"?>
+<ds:datastoreItem xmlns:ds="http://schemas.openxmlformats.org/officeDocument/2006/customXml" ds:itemID="{2F9ACB35-92A4-4D3B-9363-393A8469DF5C}">
   <ds:schemaRefs>
-    <ds:schemaRef ds:uri="http://schemas.microsoft.com/pics"/>
+    <ds:schemaRef ds:uri="http://schemas.microsoft.com/sharepoint/v3/contenttype/forms"/>
   </ds:schemaRefs>
 </ds:datastoreItem>
 </file>
 
-<file path=customXml/itemProps5.xml><?xml version="1.0" encoding="utf-8"?>
+<file path=customXml/itemProps4.xml><?xml version="1.0" encoding="utf-8"?>
 <ds:datastoreItem xmlns:ds="http://schemas.openxmlformats.org/officeDocument/2006/customXml" ds:itemID="{BEEC2CE0-C187-4CDA-A937-4A4083627777}">
   <ds:schemaRefs>
     <ds:schemaRef ds:uri="http://schemas.microsoft.com/office/2006/metadata/contentType"/>
@@ -31054,8 +30899,16 @@
 </ds:datastoreItem>
 </file>
 
+<file path=customXml/itemProps5.xml><?xml version="1.0" encoding="utf-8"?>
+<ds:datastoreItem xmlns:ds="http://schemas.openxmlformats.org/officeDocument/2006/customXml" ds:itemID="{F679E4D8-73D9-412D-B716-777944E71373}">
+  <ds:schemaRefs>
+    <ds:schemaRef ds:uri="http://schemas.microsoft.com/pics"/>
+  </ds:schemaRefs>
+</ds:datastoreItem>
+</file>
+
 <file path=customXml/itemProps6.xml><?xml version="1.0" encoding="utf-8"?>
-<ds:datastoreItem xmlns:ds="http://schemas.openxmlformats.org/officeDocument/2006/customXml" ds:itemID="{DDB454DC-A214-44B1-B9DA-F7AF38E7F2DB}">
+<ds:datastoreItem xmlns:ds="http://schemas.openxmlformats.org/officeDocument/2006/customXml" ds:itemID="{84F5EE39-A4A8-41E8-837D-5804108A874B}">
   <ds:schemaRefs>
     <ds:schemaRef ds:uri="http://schemas.openxmlformats.org/officeDocument/2006/bibliography"/>
   </ds:schemaRefs>

</xml_diff>

<commit_message>
putting timings into report + tiny refactor
</commit_message>
<xml_diff>
--- a/part-2/Docs/B00235610-Report.docx
+++ b/part-2/Docs/B00235610-Report.docx
@@ -2724,13 +2724,29 @@
           <w:szCs w:val="24"/>
           <w:lang w:val="en-GB"/>
         </w:rPr>
-        <w:t>n unsharp mask operation</w:t>
-      </w:r>
+        <w:t xml:space="preserve">n </w:t>
+      </w:r>
+      <w:proofErr w:type="spellStart"/>
       <w:r>
         <w:rPr>
           <w:szCs w:val="24"/>
           <w:lang w:val="en-GB"/>
         </w:rPr>
+        <w:t>unsharp</w:t>
+      </w:r>
+      <w:proofErr w:type="spellEnd"/>
+      <w:r>
+        <w:rPr>
+          <w:szCs w:val="24"/>
+          <w:lang w:val="en-GB"/>
+        </w:rPr>
+        <w:t xml:space="preserve"> mask operation</w:t>
+      </w:r>
+      <w:r>
+        <w:rPr>
+          <w:szCs w:val="24"/>
+          <w:lang w:val="en-GB"/>
+        </w:rPr>
         <w:t xml:space="preserve"> and writes the result to disk.</w:t>
       </w:r>
       <w:r>
@@ -2738,7 +2754,23 @@
           <w:szCs w:val="24"/>
           <w:lang w:val="en-GB"/>
         </w:rPr>
-        <w:t xml:space="preserve"> The unsharp mask is implemented as a box blur whose result is subtracted from the input image</w:t>
+        <w:t xml:space="preserve"> The </w:t>
+      </w:r>
+      <w:proofErr w:type="spellStart"/>
+      <w:r>
+        <w:rPr>
+          <w:szCs w:val="24"/>
+          <w:lang w:val="en-GB"/>
+        </w:rPr>
+        <w:t>unsharp</w:t>
+      </w:r>
+      <w:proofErr w:type="spellEnd"/>
+      <w:r>
+        <w:rPr>
+          <w:szCs w:val="24"/>
+          <w:lang w:val="en-GB"/>
+        </w:rPr>
+        <w:t xml:space="preserve"> mask is implemented as a box blur whose result is subtracted from the input image</w:t>
       </w:r>
       <w:r>
         <w:rPr>
@@ -3121,13 +3153,27 @@
         <w:rPr>
           <w:lang w:val="en-GB"/>
         </w:rPr>
-        <w:t>rogram. This includes a Visualis</w:t>
-      </w:r>
-      <w:r>
-        <w:rPr>
-          <w:lang w:val="en-GB"/>
-        </w:rPr>
-        <w:t>er which renders the generate</w:t>
+        <w:t xml:space="preserve">rogram. This includes a </w:t>
+      </w:r>
+      <w:proofErr w:type="spellStart"/>
+      <w:r>
+        <w:rPr>
+          <w:lang w:val="en-GB"/>
+        </w:rPr>
+        <w:t>Visualis</w:t>
+      </w:r>
+      <w:r>
+        <w:rPr>
+          <w:lang w:val="en-GB"/>
+        </w:rPr>
+        <w:t>er</w:t>
+      </w:r>
+      <w:proofErr w:type="spellEnd"/>
+      <w:r>
+        <w:rPr>
+          <w:lang w:val="en-GB"/>
+        </w:rPr>
+        <w:t xml:space="preserve"> which renders the generate</w:t>
       </w:r>
       <w:r>
         <w:rPr>
@@ -3361,7 +3407,7 @@
           <v:shape id="_x0000_i1025" type="#_x0000_t75" style="width:451.3pt;height:109pt" o:ole="">
             <v:imagedata r:id="rId17" o:title=""/>
           </v:shape>
-          <o:OLEObject Type="Embed" ProgID="Word.OpenDocumentText.12" ShapeID="_x0000_i1025" DrawAspect="Content" ObjectID="_1552425946" r:id="rId18"/>
+          <o:OLEObject Type="Embed" ProgID="Word.OpenDocumentText.12" ShapeID="_x0000_i1025" DrawAspect="Content" ObjectID="_1552428544" r:id="rId18"/>
         </w:object>
       </w:r>
     </w:p>
@@ -3376,14 +3422,27 @@
       <w:r>
         <w:t xml:space="preserve">Figure </w:t>
       </w:r>
-      <w:fldSimple w:instr=" SEQ Figure \* ARABIC ">
-        <w:r>
-          <w:rPr>
-            <w:noProof/>
-          </w:rPr>
-          <w:t>1</w:t>
-        </w:r>
-      </w:fldSimple>
+      <w:r>
+        <w:fldChar w:fldCharType="begin"/>
+      </w:r>
+      <w:r>
+        <w:instrText xml:space="preserve"> SEQ Figure \* ARABIC </w:instrText>
+      </w:r>
+      <w:r>
+        <w:fldChar w:fldCharType="separate"/>
+      </w:r>
+      <w:r>
+        <w:rPr>
+          <w:noProof/>
+        </w:rPr>
+        <w:t>1</w:t>
+      </w:r>
+      <w:r>
+        <w:rPr>
+          <w:noProof/>
+        </w:rPr>
+        <w:fldChar w:fldCharType="end"/>
+      </w:r>
       <w:r>
         <w:t>: C++ vs C example with OpenCL</w:t>
       </w:r>
@@ -3812,7 +3871,7 @@
           <v:shape id="_x0000_i1026" type="#_x0000_t75" style="width:523.3pt;height:309.4pt" o:ole="">
             <v:imagedata r:id="rId19" o:title=""/>
           </v:shape>
-          <o:OLEObject Type="Embed" ProgID="Word.OpenDocumentText.12" ShapeID="_x0000_i1026" DrawAspect="Content" ObjectID="_1552425947" r:id="rId20"/>
+          <o:OLEObject Type="Embed" ProgID="Word.OpenDocumentText.12" ShapeID="_x0000_i1026" DrawAspect="Content" ObjectID="_1552428545" r:id="rId20"/>
         </w:object>
       </w:r>
     </w:p>
@@ -3827,14 +3886,27 @@
       <w:r>
         <w:t xml:space="preserve">Figure </w:t>
       </w:r>
-      <w:fldSimple w:instr=" SEQ Figure \* ARABIC ">
-        <w:r>
-          <w:rPr>
-            <w:noProof/>
-          </w:rPr>
-          <w:t>2</w:t>
-        </w:r>
-      </w:fldSimple>
+      <w:r>
+        <w:fldChar w:fldCharType="begin"/>
+      </w:r>
+      <w:r>
+        <w:instrText xml:space="preserve"> SEQ Figure \* ARABIC </w:instrText>
+      </w:r>
+      <w:r>
+        <w:fldChar w:fldCharType="separate"/>
+      </w:r>
+      <w:r>
+        <w:rPr>
+          <w:noProof/>
+        </w:rPr>
+        <w:t>2</w:t>
+      </w:r>
+      <w:r>
+        <w:rPr>
+          <w:noProof/>
+        </w:rPr>
+        <w:fldChar w:fldCharType="end"/>
+      </w:r>
       <w:r>
         <w:t>: C++ code to pre-calculate Gaussian weight values</w:t>
       </w:r>
@@ -3967,11 +4039,11 @@
         <w:rPr>
           <w:lang w:val="en-GB"/>
         </w:rPr>
-        <w:object w:dxaOrig="10466" w:dyaOrig="1735" w14:anchorId="6BD8A835">
-          <v:shape id="_x0000_i1027" type="#_x0000_t75" style="width:523.3pt;height:87pt" o:ole="">
+        <w:object w:dxaOrig="10466" w:dyaOrig="1510" w14:anchorId="6BD8A835">
+          <v:shape id="_x0000_i1032" type="#_x0000_t75" style="width:523.3pt;height:75.75pt" o:ole="">
             <v:imagedata r:id="rId21" o:title=""/>
           </v:shape>
-          <o:OLEObject Type="Embed" ProgID="Word.OpenDocumentText.12" ShapeID="_x0000_i1027" DrawAspect="Content" ObjectID="_1552425948" r:id="rId22"/>
+          <o:OLEObject Type="Embed" ProgID="Word.OpenDocumentText.12" ShapeID="_x0000_i1032" DrawAspect="Content" ObjectID="_1552428546" r:id="rId22"/>
         </w:object>
       </w:r>
     </w:p>
@@ -3986,14 +4058,27 @@
       <w:r>
         <w:t xml:space="preserve">Figure </w:t>
       </w:r>
-      <w:fldSimple w:instr=" SEQ Figure \* ARABIC ">
-        <w:r>
-          <w:rPr>
-            <w:noProof/>
-          </w:rPr>
-          <w:t>3</w:t>
-        </w:r>
-      </w:fldSimple>
+      <w:r>
+        <w:fldChar w:fldCharType="begin"/>
+      </w:r>
+      <w:r>
+        <w:instrText xml:space="preserve"> SEQ Figure \* ARABIC </w:instrText>
+      </w:r>
+      <w:r>
+        <w:fldChar w:fldCharType="separate"/>
+      </w:r>
+      <w:r>
+        <w:rPr>
+          <w:noProof/>
+        </w:rPr>
+        <w:t>3</w:t>
+      </w:r>
+      <w:r>
+        <w:rPr>
+          <w:noProof/>
+        </w:rPr>
+        <w:fldChar w:fldCharType="end"/>
+      </w:r>
       <w:r>
         <w:t>: Passing certain arguments as constants to the OpenCL program when it is compiled.</w:t>
       </w:r>
@@ -4153,11 +4238,11 @@
         <w:rPr>
           <w:lang w:val="en-GB"/>
         </w:rPr>
-        <w:object w:dxaOrig="10466" w:dyaOrig="4402" w14:anchorId="38308F1A">
-          <v:shape id="_x0000_i1028" type="#_x0000_t75" style="width:523.3pt;height:220.3pt" o:ole="">
+        <w:object w:dxaOrig="10466" w:dyaOrig="4886" w14:anchorId="38308F1A">
+          <v:shape id="_x0000_i1038" type="#_x0000_t75" style="width:523.3pt;height:244.55pt" o:ole="">
             <v:imagedata r:id="rId23" o:title=""/>
           </v:shape>
-          <o:OLEObject Type="Embed" ProgID="Word.OpenDocumentText.12" ShapeID="_x0000_i1028" DrawAspect="Content" ObjectID="_1552425949" r:id="rId24"/>
+          <o:OLEObject Type="Embed" ProgID="Word.OpenDocumentText.12" ShapeID="_x0000_i1038" DrawAspect="Content" ObjectID="_1552428547" r:id="rId24"/>
         </w:object>
       </w:r>
     </w:p>
@@ -4172,20 +4257,38 @@
       <w:r>
         <w:t xml:space="preserve">Figure </w:t>
       </w:r>
-      <w:fldSimple w:instr=" SEQ Figure \* ARABIC ">
-        <w:r>
-          <w:rPr>
-            <w:noProof/>
-          </w:rPr>
-          <w:t>4</w:t>
-        </w:r>
-      </w:fldSimple>
+      <w:r>
+        <w:fldChar w:fldCharType="begin"/>
+      </w:r>
+      <w:r>
+        <w:instrText xml:space="preserve"> SEQ Figure \* ARABIC </w:instrText>
+      </w:r>
+      <w:r>
+        <w:fldChar w:fldCharType="separate"/>
+      </w:r>
+      <w:r>
+        <w:rPr>
+          <w:noProof/>
+        </w:rPr>
+        <w:t>4</w:t>
+      </w:r>
+      <w:r>
+        <w:rPr>
+          <w:noProof/>
+        </w:rPr>
+        <w:fldChar w:fldCharType="end"/>
+      </w:r>
       <w:r>
         <w:t>: First pass of the</w:t>
       </w:r>
       <w:r>
-        <w:t xml:space="preserve"> Unsharp</w:t>
-      </w:r>
+        <w:t xml:space="preserve"> </w:t>
+      </w:r>
+      <w:proofErr w:type="spellStart"/>
+      <w:r>
+        <w:t>Unsharp</w:t>
+      </w:r>
+      <w:proofErr w:type="spellEnd"/>
       <w:r>
         <w:t xml:space="preserve"> OpenCL </w:t>
       </w:r>
@@ -4579,14 +4682,27 @@
                             <w:r>
                               <w:t xml:space="preserve">Figure </w:t>
                             </w:r>
-                            <w:fldSimple w:instr=" SEQ Figure \* ARABIC ">
-                              <w:r>
-                                <w:rPr>
-                                  <w:noProof/>
-                                </w:rPr>
-                                <w:t>5</w:t>
-                              </w:r>
-                            </w:fldSimple>
+                            <w:r>
+                              <w:fldChar w:fldCharType="begin"/>
+                            </w:r>
+                            <w:r>
+                              <w:instrText xml:space="preserve"> SEQ Figure \* ARABIC </w:instrText>
+                            </w:r>
+                            <w:r>
+                              <w:fldChar w:fldCharType="separate"/>
+                            </w:r>
+                            <w:r>
+                              <w:rPr>
+                                <w:noProof/>
+                              </w:rPr>
+                              <w:t>5</w:t>
+                            </w:r>
+                            <w:r>
+                              <w:rPr>
+                                <w:noProof/>
+                              </w:rPr>
+                              <w:fldChar w:fldCharType="end"/>
+                            </w:r>
                             <w:r>
                               <w:t>: Viewer with a loaded image</w:t>
                             </w:r>
@@ -4623,14 +4739,27 @@
                       <w:r>
                         <w:t xml:space="preserve">Figure </w:t>
                       </w:r>
-                      <w:fldSimple w:instr=" SEQ Figure \* ARABIC ">
-                        <w:r>
-                          <w:rPr>
-                            <w:noProof/>
-                          </w:rPr>
-                          <w:t>5</w:t>
-                        </w:r>
-                      </w:fldSimple>
+                      <w:r>
+                        <w:fldChar w:fldCharType="begin"/>
+                      </w:r>
+                      <w:r>
+                        <w:instrText xml:space="preserve"> SEQ Figure \* ARABIC </w:instrText>
+                      </w:r>
+                      <w:r>
+                        <w:fldChar w:fldCharType="separate"/>
+                      </w:r>
+                      <w:r>
+                        <w:rPr>
+                          <w:noProof/>
+                        </w:rPr>
+                        <w:t>5</w:t>
+                      </w:r>
+                      <w:r>
+                        <w:rPr>
+                          <w:noProof/>
+                        </w:rPr>
+                        <w:fldChar w:fldCharType="end"/>
+                      </w:r>
                       <w:r>
                         <w:t>: Viewer with a loaded image</w:t>
                       </w:r>
@@ -4713,14 +4842,27 @@
                             <w:r>
                               <w:t xml:space="preserve">Figure </w:t>
                             </w:r>
-                            <w:fldSimple w:instr=" SEQ Figure \* ARABIC ">
-                              <w:r>
-                                <w:rPr>
-                                  <w:noProof/>
-                                </w:rPr>
-                                <w:t>6</w:t>
-                              </w:r>
-                            </w:fldSimple>
+                            <w:r>
+                              <w:fldChar w:fldCharType="begin"/>
+                            </w:r>
+                            <w:r>
+                              <w:instrText xml:space="preserve"> SEQ Figure \* ARABIC </w:instrText>
+                            </w:r>
+                            <w:r>
+                              <w:fldChar w:fldCharType="separate"/>
+                            </w:r>
+                            <w:r>
+                              <w:rPr>
+                                <w:noProof/>
+                              </w:rPr>
+                              <w:t>6</w:t>
+                            </w:r>
+                            <w:r>
+                              <w:rPr>
+                                <w:noProof/>
+                              </w:rPr>
+                              <w:fldChar w:fldCharType="end"/>
+                            </w:r>
                             <w:r>
                               <w:t>: Viewer without a loaded image</w:t>
                             </w:r>
@@ -4757,14 +4899,27 @@
                       <w:r>
                         <w:t xml:space="preserve">Figure </w:t>
                       </w:r>
-                      <w:fldSimple w:instr=" SEQ Figure \* ARABIC ">
-                        <w:r>
-                          <w:rPr>
-                            <w:noProof/>
-                          </w:rPr>
-                          <w:t>6</w:t>
-                        </w:r>
-                      </w:fldSimple>
+                      <w:r>
+                        <w:fldChar w:fldCharType="begin"/>
+                      </w:r>
+                      <w:r>
+                        <w:instrText xml:space="preserve"> SEQ Figure \* ARABIC </w:instrText>
+                      </w:r>
+                      <w:r>
+                        <w:fldChar w:fldCharType="separate"/>
+                      </w:r>
+                      <w:r>
+                        <w:rPr>
+                          <w:noProof/>
+                        </w:rPr>
+                        <w:t>6</w:t>
+                      </w:r>
+                      <w:r>
+                        <w:rPr>
+                          <w:noProof/>
+                        </w:rPr>
+                        <w:fldChar w:fldCharType="end"/>
+                      </w:r>
                       <w:r>
                         <w:t>: Viewer without a loaded image</w:t>
                       </w:r>
@@ -4830,6 +4985,7 @@
         </w:rPr>
         <w:t xml:space="preserve">For extra marks a </w:t>
       </w:r>
+      <w:proofErr w:type="spellStart"/>
       <w:r>
         <w:rPr>
           <w:lang w:val="en-GB"/>
@@ -4842,6 +4998,7 @@
         </w:rPr>
         <w:t>er</w:t>
       </w:r>
+      <w:proofErr w:type="spellEnd"/>
       <w:r>
         <w:rPr>
           <w:lang w:val="en-GB"/>
@@ -4882,7 +5039,21 @@
         <w:rPr>
           <w:lang w:val="en-GB"/>
         </w:rPr>
-        <w:t xml:space="preserve">replaced by the ImageGL type. </w:t>
+        <w:t xml:space="preserve">replaced by the </w:t>
+      </w:r>
+      <w:proofErr w:type="spellStart"/>
+      <w:r>
+        <w:rPr>
+          <w:lang w:val="en-GB"/>
+        </w:rPr>
+        <w:t>ImageGL</w:t>
+      </w:r>
+      <w:proofErr w:type="spellEnd"/>
+      <w:r>
+        <w:rPr>
+          <w:lang w:val="en-GB"/>
+        </w:rPr>
+        <w:t xml:space="preserve"> type. </w:t>
       </w:r>
     </w:p>
     <w:bookmarkStart w:id="19" w:name="_MON_1552246424"/>
@@ -4900,7 +5071,7 @@
           <v:shape id="_x0000_i1029" type="#_x0000_t75" style="width:451.3pt;height:109pt" o:ole="">
             <v:imagedata r:id="rId27" o:title=""/>
           </v:shape>
-          <o:OLEObject Type="Embed" ProgID="Word.OpenDocumentText.12" ShapeID="_x0000_i1029" DrawAspect="Content" ObjectID="_1552425950" r:id="rId28"/>
+          <o:OLEObject Type="Embed" ProgID="Word.OpenDocumentText.12" ShapeID="_x0000_i1029" DrawAspect="Content" ObjectID="_1552428548" r:id="rId28"/>
         </w:object>
       </w:r>
     </w:p>
@@ -4986,14 +5157,27 @@
                             <w:r>
                               <w:t xml:space="preserve">Figure </w:t>
                             </w:r>
-                            <w:fldSimple w:instr=" SEQ Figure \* ARABIC ">
-                              <w:r>
-                                <w:rPr>
-                                  <w:noProof/>
-                                </w:rPr>
-                                <w:t>7</w:t>
-                              </w:r>
-                            </w:fldSimple>
+                            <w:r>
+                              <w:fldChar w:fldCharType="begin"/>
+                            </w:r>
+                            <w:r>
+                              <w:instrText xml:space="preserve"> SEQ Figure \* ARABIC </w:instrText>
+                            </w:r>
+                            <w:r>
+                              <w:fldChar w:fldCharType="separate"/>
+                            </w:r>
+                            <w:r>
+                              <w:rPr>
+                                <w:noProof/>
+                              </w:rPr>
+                              <w:t>7</w:t>
+                            </w:r>
+                            <w:r>
+                              <w:rPr>
+                                <w:noProof/>
+                              </w:rPr>
+                              <w:fldChar w:fldCharType="end"/>
+                            </w:r>
                             <w:r>
                               <w:t>: Dialog to open a PPM file</w:t>
                             </w:r>
@@ -5030,14 +5214,27 @@
                       <w:r>
                         <w:t xml:space="preserve">Figure </w:t>
                       </w:r>
-                      <w:fldSimple w:instr=" SEQ Figure \* ARABIC ">
-                        <w:r>
-                          <w:rPr>
-                            <w:noProof/>
-                          </w:rPr>
-                          <w:t>7</w:t>
-                        </w:r>
-                      </w:fldSimple>
+                      <w:r>
+                        <w:fldChar w:fldCharType="begin"/>
+                      </w:r>
+                      <w:r>
+                        <w:instrText xml:space="preserve"> SEQ Figure \* ARABIC </w:instrText>
+                      </w:r>
+                      <w:r>
+                        <w:fldChar w:fldCharType="separate"/>
+                      </w:r>
+                      <w:r>
+                        <w:rPr>
+                          <w:noProof/>
+                        </w:rPr>
+                        <w:t>7</w:t>
+                      </w:r>
+                      <w:r>
+                        <w:rPr>
+                          <w:noProof/>
+                        </w:rPr>
+                        <w:fldChar w:fldCharType="end"/>
+                      </w:r>
                       <w:r>
                         <w:t>: Dialog to open a PPM file</w:t>
                       </w:r>
@@ -5190,7 +5387,21 @@
         <w:rPr>
           <w:lang w:val="en-GB"/>
         </w:rPr>
-        <w:t xml:space="preserve"> Figures 7 – 10 show the features of the Visualiser application.</w:t>
+        <w:t xml:space="preserve"> Figures 7 – 10 show the features of the </w:t>
+      </w:r>
+      <w:proofErr w:type="spellStart"/>
+      <w:r>
+        <w:rPr>
+          <w:lang w:val="en-GB"/>
+        </w:rPr>
+        <w:t>Visualiser</w:t>
+      </w:r>
+      <w:proofErr w:type="spellEnd"/>
+      <w:r>
+        <w:rPr>
+          <w:lang w:val="en-GB"/>
+        </w:rPr>
+        <w:t xml:space="preserve"> application.</w:t>
       </w:r>
     </w:p>
     <w:p>
@@ -5339,14 +5550,27 @@
                             <w:r>
                               <w:t xml:space="preserve">Figure </w:t>
                             </w:r>
-                            <w:fldSimple w:instr=" SEQ Figure \* ARABIC ">
-                              <w:r>
-                                <w:rPr>
-                                  <w:noProof/>
-                                </w:rPr>
-                                <w:t>8</w:t>
-                              </w:r>
-                            </w:fldSimple>
+                            <w:r>
+                              <w:fldChar w:fldCharType="begin"/>
+                            </w:r>
+                            <w:r>
+                              <w:instrText xml:space="preserve"> SEQ Figure \* ARABIC </w:instrText>
+                            </w:r>
+                            <w:r>
+                              <w:fldChar w:fldCharType="separate"/>
+                            </w:r>
+                            <w:r>
+                              <w:rPr>
+                                <w:noProof/>
+                              </w:rPr>
+                              <w:t>8</w:t>
+                            </w:r>
+                            <w:r>
+                              <w:rPr>
+                                <w:noProof/>
+                              </w:rPr>
+                              <w:fldChar w:fldCharType="end"/>
+                            </w:r>
                             <w:r>
                               <w:t>: Press 1 to show the original image loaded</w:t>
                             </w:r>
@@ -5383,14 +5607,27 @@
                       <w:r>
                         <w:t xml:space="preserve">Figure </w:t>
                       </w:r>
-                      <w:fldSimple w:instr=" SEQ Figure \* ARABIC ">
-                        <w:r>
-                          <w:rPr>
-                            <w:noProof/>
-                          </w:rPr>
-                          <w:t>8</w:t>
-                        </w:r>
-                      </w:fldSimple>
+                      <w:r>
+                        <w:fldChar w:fldCharType="begin"/>
+                      </w:r>
+                      <w:r>
+                        <w:instrText xml:space="preserve"> SEQ Figure \* ARABIC </w:instrText>
+                      </w:r>
+                      <w:r>
+                        <w:fldChar w:fldCharType="separate"/>
+                      </w:r>
+                      <w:r>
+                        <w:rPr>
+                          <w:noProof/>
+                        </w:rPr>
+                        <w:t>8</w:t>
+                      </w:r>
+                      <w:r>
+                        <w:rPr>
+                          <w:noProof/>
+                        </w:rPr>
+                        <w:fldChar w:fldCharType="end"/>
+                      </w:r>
                       <w:r>
                         <w:t>: Press 1 to show the original image loaded</w:t>
                       </w:r>
@@ -5541,14 +5778,27 @@
                             <w:r>
                               <w:t xml:space="preserve">Figure </w:t>
                             </w:r>
-                            <w:fldSimple w:instr=" SEQ Figure \* ARABIC ">
-                              <w:r>
-                                <w:rPr>
-                                  <w:noProof/>
-                                </w:rPr>
-                                <w:t>9</w:t>
-                              </w:r>
-                            </w:fldSimple>
+                            <w:r>
+                              <w:fldChar w:fldCharType="begin"/>
+                            </w:r>
+                            <w:r>
+                              <w:instrText xml:space="preserve"> SEQ Figure \* ARABIC </w:instrText>
+                            </w:r>
+                            <w:r>
+                              <w:fldChar w:fldCharType="separate"/>
+                            </w:r>
+                            <w:r>
+                              <w:rPr>
+                                <w:noProof/>
+                              </w:rPr>
+                              <w:t>9</w:t>
+                            </w:r>
+                            <w:r>
+                              <w:rPr>
+                                <w:noProof/>
+                              </w:rPr>
+                              <w:fldChar w:fldCharType="end"/>
+                            </w:r>
                             <w:r>
                               <w:t>: Press 2 to see the image after the first pass (Horizontal Blur)</w:t>
                             </w:r>
@@ -5585,14 +5835,27 @@
                       <w:r>
                         <w:t xml:space="preserve">Figure </w:t>
                       </w:r>
-                      <w:fldSimple w:instr=" SEQ Figure \* ARABIC ">
-                        <w:r>
-                          <w:rPr>
-                            <w:noProof/>
-                          </w:rPr>
-                          <w:t>9</w:t>
-                        </w:r>
-                      </w:fldSimple>
+                      <w:r>
+                        <w:fldChar w:fldCharType="begin"/>
+                      </w:r>
+                      <w:r>
+                        <w:instrText xml:space="preserve"> SEQ Figure \* ARABIC </w:instrText>
+                      </w:r>
+                      <w:r>
+                        <w:fldChar w:fldCharType="separate"/>
+                      </w:r>
+                      <w:r>
+                        <w:rPr>
+                          <w:noProof/>
+                        </w:rPr>
+                        <w:t>9</w:t>
+                      </w:r>
+                      <w:r>
+                        <w:rPr>
+                          <w:noProof/>
+                        </w:rPr>
+                        <w:fldChar w:fldCharType="end"/>
+                      </w:r>
                       <w:r>
                         <w:t>: Press 2 to see the image after the first pass (Horizontal Blur)</w:t>
                       </w:r>
@@ -5745,14 +6008,27 @@
                             <w:r>
                               <w:t xml:space="preserve">Figure </w:t>
                             </w:r>
-                            <w:fldSimple w:instr=" SEQ Figure \* ARABIC ">
-                              <w:r>
-                                <w:rPr>
-                                  <w:noProof/>
-                                </w:rPr>
-                                <w:t>10</w:t>
-                              </w:r>
-                            </w:fldSimple>
+                            <w:r>
+                              <w:fldChar w:fldCharType="begin"/>
+                            </w:r>
+                            <w:r>
+                              <w:instrText xml:space="preserve"> SEQ Figure \* ARABIC </w:instrText>
+                            </w:r>
+                            <w:r>
+                              <w:fldChar w:fldCharType="separate"/>
+                            </w:r>
+                            <w:r>
+                              <w:rPr>
+                                <w:noProof/>
+                              </w:rPr>
+                              <w:t>10</w:t>
+                            </w:r>
+                            <w:r>
+                              <w:rPr>
+                                <w:noProof/>
+                              </w:rPr>
+                              <w:fldChar w:fldCharType="end"/>
+                            </w:r>
                             <w:r>
                               <w:t>: Press 3 to show the final image which is the sharpened image</w:t>
                             </w:r>
@@ -5792,14 +6068,27 @@
                       <w:r>
                         <w:t xml:space="preserve">Figure </w:t>
                       </w:r>
-                      <w:fldSimple w:instr=" SEQ Figure \* ARABIC ">
-                        <w:r>
-                          <w:rPr>
-                            <w:noProof/>
-                          </w:rPr>
-                          <w:t>10</w:t>
-                        </w:r>
-                      </w:fldSimple>
+                      <w:r>
+                        <w:fldChar w:fldCharType="begin"/>
+                      </w:r>
+                      <w:r>
+                        <w:instrText xml:space="preserve"> SEQ Figure \* ARABIC </w:instrText>
+                      </w:r>
+                      <w:r>
+                        <w:fldChar w:fldCharType="separate"/>
+                      </w:r>
+                      <w:r>
+                        <w:rPr>
+                          <w:noProof/>
+                        </w:rPr>
+                        <w:t>10</w:t>
+                      </w:r>
+                      <w:r>
+                        <w:rPr>
+                          <w:noProof/>
+                        </w:rPr>
+                        <w:fldChar w:fldCharType="end"/>
+                      </w:r>
                       <w:r>
                         <w:t>: Press 3 to show the final image which is the sharpened image</w:t>
                       </w:r>
@@ -5863,7 +6152,13 @@
         <w:rPr>
           <w:lang w:val="en-GB"/>
         </w:rPr>
-        <w:t>performance t</w:t>
+        <w:t>performance,</w:t>
+      </w:r>
+      <w:r>
+        <w:rPr>
+          <w:lang w:val="en-GB"/>
+        </w:rPr>
+        <w:t xml:space="preserve"> t</w:t>
       </w:r>
       <w:r>
         <w:rPr>
@@ -6000,22 +6295,106 @@
       </w:pPr>
       <w:r>
         <w:rPr>
+          <w:lang w:val="en-GB"/>
+        </w:rPr>
+        <w:t xml:space="preserve">As we can see in the below graph the OpenCL version is significantly faster being </w:t>
+      </w:r>
+      <w:r>
+        <w:rPr>
+          <w:lang w:val="en-GB"/>
+        </w:rPr>
+        <w:t>44</w:t>
+      </w:r>
+      <w:r>
+        <w:rPr>
+          <w:lang w:val="en-GB"/>
+        </w:rPr>
+        <w:t>x time</w:t>
+      </w:r>
+      <w:r>
+        <w:rPr>
+          <w:lang w:val="en-GB"/>
+        </w:rPr>
+        <w:t>s faster with a blur radius of 3 and</w:t>
+      </w:r>
+      <w:r>
+        <w:rPr>
+          <w:lang w:val="en-GB"/>
+        </w:rPr>
+        <w:t xml:space="preserve"> </w:t>
+      </w:r>
+      <w:r>
+        <w:rPr>
+          <w:lang w:val="en-GB"/>
+        </w:rPr>
+        <w:t>2184x</w:t>
+      </w:r>
+      <w:r>
+        <w:rPr>
+          <w:lang w:val="en-GB"/>
+        </w:rPr>
+        <w:t xml:space="preserve"> </w:t>
+      </w:r>
+      <w:r>
+        <w:rPr>
+          <w:lang w:val="en-GB"/>
+        </w:rPr>
+        <w:t>times faster using</w:t>
+      </w:r>
+      <w:r>
+        <w:rPr>
+          <w:lang w:val="en-GB"/>
+        </w:rPr>
+        <w:t xml:space="preserve"> a blur radius of </w:t>
+      </w:r>
+      <w:r>
+        <w:rPr>
+          <w:lang w:val="en-GB"/>
+        </w:rPr>
+        <w:t>35</w:t>
+      </w:r>
+      <w:r>
+        <w:rPr>
+          <w:lang w:val="en-GB"/>
+        </w:rPr>
+        <w:t>.</w:t>
+      </w:r>
+      <w:r>
+        <w:rPr>
+          <w:lang w:val="en-GB"/>
+        </w:rPr>
+        <w:t xml:space="preserve"> </w:t>
+      </w:r>
+      <w:r>
+        <w:rPr>
+          <w:lang w:val="en-GB"/>
+        </w:rPr>
+        <w:t>However,</w:t>
+      </w:r>
+      <w:r>
+        <w:rPr>
+          <w:lang w:val="en-GB"/>
+        </w:rPr>
+        <w:t xml:space="preserve"> this benchmark only looked at the computation cost and didn’t include memory transfers.</w:t>
+      </w:r>
+    </w:p>
+    <w:p>
+      <w:pPr>
+        <w:spacing w:line="276" w:lineRule="auto"/>
+        <w:rPr>
+          <w:lang w:val="en-GB"/>
+        </w:rPr>
+      </w:pPr>
+      <w:r>
+        <w:rPr>
           <w:noProof/>
           <w:lang w:val="en-GB" w:eastAsia="en-GB"/>
         </w:rPr>
         <w:drawing>
-          <wp:anchor distT="0" distB="0" distL="114300" distR="114300" simplePos="0" relativeHeight="251683840" behindDoc="1" locked="0" layoutInCell="1" allowOverlap="1" wp14:anchorId="158F0C8E" wp14:editId="50C286FB">
-            <wp:simplePos x="0" y="0"/>
-            <wp:positionH relativeFrom="margin">
-              <wp:align>right</wp:align>
-            </wp:positionH>
-            <wp:positionV relativeFrom="paragraph">
-              <wp:posOffset>771525</wp:posOffset>
-            </wp:positionV>
-            <wp:extent cx="5858510" cy="3434080"/>
-            <wp:effectExtent l="0" t="0" r="8890" b="13970"/>
-            <wp:wrapTopAndBottom/>
-            <wp:docPr id="22" name="Chart 22">
+          <wp:inline distT="0" distB="0" distL="0" distR="0" wp14:anchorId="34D805F6" wp14:editId="3AC60798">
+            <wp:extent cx="5647690" cy="3381375"/>
+            <wp:effectExtent l="0" t="0" r="10160" b="9525"/>
+            <wp:docPr id="13" name="Chart 13">
               <a:extLst xmlns:a="http://schemas.openxmlformats.org/drawingml/2006/main">
                 <a:ext uri="{FF2B5EF4-FFF2-40B4-BE49-F238E27FC236}">
                   <a16:creationId xmlns:a16="http://schemas.microsoft.com/office/drawing/2014/main" id="{46920268-E3AA-45A8-9800-2834F120DF66}"/>
@@ -6028,86 +6407,8 @@
                 <c:chart xmlns:c="http://schemas.openxmlformats.org/drawingml/2006/chart" xmlns:r="http://schemas.openxmlformats.org/officeDocument/2006/relationships" r:id="rId33"/>
               </a:graphicData>
             </a:graphic>
-            <wp14:sizeRelH relativeFrom="margin">
-              <wp14:pctWidth>0</wp14:pctWidth>
-            </wp14:sizeRelH>
-            <wp14:sizeRelV relativeFrom="margin">
-              <wp14:pctHeight>0</wp14:pctHeight>
-            </wp14:sizeRelV>
-          </wp:anchor>
+          </wp:inline>
         </w:drawing>
-      </w:r>
-      <w:r>
-        <w:rPr>
-          <w:lang w:val="en-GB"/>
-        </w:rPr>
-        <w:t xml:space="preserve">As we can see in the below graph the OpenCL version is significantly faster being </w:t>
-      </w:r>
-      <w:r>
-        <w:rPr>
-          <w:lang w:val="en-GB"/>
-        </w:rPr>
-        <w:t>44</w:t>
-      </w:r>
-      <w:r>
-        <w:rPr>
-          <w:lang w:val="en-GB"/>
-        </w:rPr>
-        <w:t>x time</w:t>
-      </w:r>
-      <w:r>
-        <w:rPr>
-          <w:lang w:val="en-GB"/>
-        </w:rPr>
-        <w:t>s faster with a blur radius of 3 and</w:t>
-      </w:r>
-      <w:r>
-        <w:rPr>
-          <w:lang w:val="en-GB"/>
-        </w:rPr>
-        <w:t xml:space="preserve"> </w:t>
-      </w:r>
-      <w:r>
-        <w:rPr>
-          <w:lang w:val="en-GB"/>
-        </w:rPr>
-        <w:t>2184x</w:t>
-      </w:r>
-      <w:r>
-        <w:rPr>
-          <w:lang w:val="en-GB"/>
-        </w:rPr>
-        <w:t xml:space="preserve"> </w:t>
-      </w:r>
-      <w:r>
-        <w:rPr>
-          <w:lang w:val="en-GB"/>
-        </w:rPr>
-        <w:t>times faster using</w:t>
-      </w:r>
-      <w:r>
-        <w:rPr>
-          <w:lang w:val="en-GB"/>
-        </w:rPr>
-        <w:t xml:space="preserve"> a blur radius of </w:t>
-      </w:r>
-      <w:r>
-        <w:rPr>
-          <w:lang w:val="en-GB"/>
-        </w:rPr>
-        <w:t>35</w:t>
-      </w:r>
-      <w:r>
-        <w:rPr>
-          <w:lang w:val="en-GB"/>
-        </w:rPr>
-        <w:t>.</w:t>
-      </w:r>
-      <w:r>
-        <w:rPr>
-          <w:lang w:val="en-GB"/>
-        </w:rPr>
-        <w:t xml:space="preserve"> However this benchmark only looked at the computation cost and didn’t include memory transfers.</w:t>
       </w:r>
     </w:p>
     <w:p>
@@ -6173,6 +6474,7 @@
     </w:p>
     <w:p>
       <w:pPr>
+        <w:spacing w:line="276" w:lineRule="auto"/>
         <w:rPr>
           <w:lang w:val="en-GB"/>
         </w:rPr>
@@ -6183,10 +6485,10 @@
           <w:lang w:val="en-GB" w:eastAsia="en-GB"/>
         </w:rPr>
         <w:drawing>
-          <wp:inline distT="0" distB="0" distL="0" distR="0" wp14:anchorId="2F0F1F1F" wp14:editId="1975DCD1">
-            <wp:extent cx="5642610" cy="3381375"/>
-            <wp:effectExtent l="0" t="0" r="15240" b="9525"/>
-            <wp:docPr id="23" name="Chart 23">
+          <wp:inline distT="0" distB="0" distL="0" distR="0" wp14:anchorId="771B7183" wp14:editId="3C25DAB2">
+            <wp:extent cx="5852160" cy="3545205"/>
+            <wp:effectExtent l="0" t="0" r="15240" b="17145"/>
+            <wp:docPr id="8" name="Chart 8">
               <a:extLst xmlns:a="http://schemas.openxmlformats.org/drawingml/2006/main">
                 <a:ext uri="{FF2B5EF4-FFF2-40B4-BE49-F238E27FC236}">
                   <a16:creationId xmlns:a16="http://schemas.microsoft.com/office/drawing/2014/main" id="{AB682084-273A-4242-8022-11BEAA457736}"/>
@@ -6236,13 +6538,13 @@
         <w:rPr>
           <w:lang w:val="en-GB"/>
         </w:rPr>
-        <w:t>image,</w:t>
-      </w:r>
-      <w:r>
-        <w:rPr>
-          <w:lang w:val="en-GB"/>
-        </w:rPr>
-        <w:t xml:space="preserve"> it is clear that with tiny blur radii values it will perf</w:t>
+        <w:t xml:space="preserve">image and </w:t>
+      </w:r>
+      <w:r>
+        <w:rPr>
+          <w:lang w:val="en-GB"/>
+        </w:rPr>
+        <w:t>tiny blur radii values it will perf</w:t>
       </w:r>
       <w:r>
         <w:rPr>
@@ -6260,7 +6562,19 @@
         <w:rPr>
           <w:lang w:val="en-GB"/>
         </w:rPr>
-        <w:t xml:space="preserve"> version. However that really is the only case where the given version wins. In all other cases the OpenCL version is faster by factors not percent. What is interesting given the </w:t>
+        <w:t xml:space="preserve"> version. </w:t>
+      </w:r>
+      <w:r>
+        <w:rPr>
+          <w:lang w:val="en-GB"/>
+        </w:rPr>
+        <w:t>However,</w:t>
+      </w:r>
+      <w:r>
+        <w:rPr>
+          <w:lang w:val="en-GB"/>
+        </w:rPr>
+        <w:t xml:space="preserve"> that really is the only case where the given version wins. In all other cases the OpenCL version is faster by factors not percent. What is interesting given the </w:t>
       </w:r>
       <w:r>
         <w:rPr>
@@ -6272,7 +6586,19 @@
         <w:rPr>
           <w:lang w:val="en-GB"/>
         </w:rPr>
-        <w:t xml:space="preserve"> version is that using a blur radius of 13 gives better performance than using a blur radius of 7? What is going on here? Upon further investigation this was due to varying build times of the OpenCL kernel and varying initialising times for the buffers. It just so happens that when using a small image size that these factors become more noticeable</w:t>
+        <w:t xml:space="preserve"> version is that using a blur radius of 13 gives better performance than using a blur radius of 7? What is going on here? Upon further </w:t>
+      </w:r>
+      <w:r>
+        <w:rPr>
+          <w:lang w:val="en-GB"/>
+        </w:rPr>
+        <w:t>investigation,</w:t>
+      </w:r>
+      <w:r>
+        <w:rPr>
+          <w:lang w:val="en-GB"/>
+        </w:rPr>
+        <w:t xml:space="preserve"> this was due to varying build times of the OpenCL kernel and varying initialising times for the buffers. It just so happens that when using a small image size that these factors become more noticeable</w:t>
       </w:r>
       <w:r>
         <w:rPr>
@@ -6421,10 +6747,10 @@
           <w:lang w:val="en-GB" w:eastAsia="en-GB"/>
         </w:rPr>
         <w:drawing>
-          <wp:inline distT="0" distB="0" distL="0" distR="0" wp14:anchorId="496AEC87" wp14:editId="218E2EA0">
-            <wp:extent cx="5975498" cy="4146698"/>
-            <wp:effectExtent l="0" t="0" r="6350" b="6350"/>
-            <wp:docPr id="24" name="Chart 24">
+          <wp:inline distT="0" distB="0" distL="0" distR="0" wp14:anchorId="607DCE51" wp14:editId="4A2E89D6">
+            <wp:extent cx="5649686" cy="3888467"/>
+            <wp:effectExtent l="0" t="0" r="8255" b="17145"/>
+            <wp:docPr id="26" name="Chart 26">
               <a:extLst xmlns:a="http://schemas.openxmlformats.org/drawingml/2006/main">
                 <a:ext uri="{FF2B5EF4-FFF2-40B4-BE49-F238E27FC236}">
                   <a16:creationId xmlns:a16="http://schemas.microsoft.com/office/drawing/2014/main" id="{20ABC4D2-187B-47D0-AADB-710C4A67D35C}"/>
@@ -6658,10 +6984,10 @@
         </w:rPr>
         <w:lastRenderedPageBreak/>
         <w:drawing>
-          <wp:inline distT="0" distB="0" distL="0" distR="0" wp14:anchorId="4CB531BA" wp14:editId="40630777">
+          <wp:inline distT="0" distB="0" distL="0" distR="0" wp14:anchorId="4920A709" wp14:editId="0C884588">
             <wp:extent cx="5852160" cy="3749675"/>
             <wp:effectExtent l="0" t="0" r="15240" b="3175"/>
-            <wp:docPr id="25" name="Chart 25">
+            <wp:docPr id="27" name="Chart 27">
               <a:extLst xmlns:a="http://schemas.openxmlformats.org/drawingml/2006/main">
                 <a:ext uri="{FF2B5EF4-FFF2-40B4-BE49-F238E27FC236}">
                   <a16:creationId xmlns:a16="http://schemas.microsoft.com/office/drawing/2014/main" id="{946C22D2-0162-4D0F-B801-209DEE3A064E}"/>
@@ -6747,13 +7073,7 @@
         <w:rPr>
           <w:lang w:val="en-GB"/>
         </w:rPr>
-        <w:t xml:space="preserve"> to the performance of the OpenC</w:t>
-      </w:r>
-      <w:r>
-        <w:rPr>
-          <w:lang w:val="en-GB"/>
-        </w:rPr>
-        <w:t>L version of the progr</w:t>
+        <w:t xml:space="preserve"> to the pe</w:t>
       </w:r>
       <w:bookmarkStart w:id="30" w:name="_GoBack"/>
       <w:bookmarkEnd w:id="30"/>
@@ -6761,7 +7081,13 @@
         <w:rPr>
           <w:lang w:val="en-GB"/>
         </w:rPr>
-        <w:t>am.</w:t>
+        <w:t>rformance of the OpenC</w:t>
+      </w:r>
+      <w:r>
+        <w:rPr>
+          <w:lang w:val="en-GB"/>
+        </w:rPr>
+        <w:t>L version of the program.</w:t>
       </w:r>
     </w:p>
     <w:p>
@@ -7132,7 +7458,7 @@
       <w:rPr>
         <w:noProof/>
       </w:rPr>
-      <w:t>12</w:t>
+      <w:t>13</w:t>
     </w:r>
     <w:r>
       <w:fldChar w:fldCharType="end"/>
@@ -7204,7 +7530,7 @@
       <w:rPr>
         <w:noProof/>
       </w:rPr>
-      <w:instrText>Performance</w:instrText>
+      <w:instrText>Conclusion</w:instrText>
     </w:r>
     <w:r>
       <w:rPr>
@@ -7228,7 +7554,7 @@
       <w:rPr>
         <w:noProof/>
       </w:rPr>
-      <w:instrText>Performance</w:instrText>
+      <w:instrText>Conclusion</w:instrText>
     </w:r>
     <w:r>
       <w:rPr>
@@ -7243,7 +7569,7 @@
       <w:rPr>
         <w:noProof/>
       </w:rPr>
-      <w:t>Performance</w:t>
+      <w:t>Conclusion</w:t>
     </w:r>
     <w:r>
       <w:fldChar w:fldCharType="end"/>
@@ -23778,10 +24104,16 @@
               </a:defRPr>
             </a:pPr>
             <a:r>
+              <a:rPr lang="en-GB" sz="1400" b="0" i="0" u="none" strike="noStrike" baseline="0">
+                <a:effectLst/>
+              </a:rPr>
+              <a:t>512 x 512 </a:t>
+            </a:r>
+            <a:r>
               <a:rPr lang="en-GB" sz="1400" b="0" i="0" baseline="0">
                 <a:effectLst/>
               </a:rPr>
-              <a:t>512x512 / Compute Time / CPU vs GPU</a:t>
+              <a:t>/ Compute Time / CPU vs GPU</a:t>
             </a:r>
             <a:endParaRPr lang="en-GB" sz="1100">
               <a:effectLst/>
@@ -23950,7 +24282,7 @@
           </c:val>
           <c:extLst>
             <c:ext xmlns:c16="http://schemas.microsoft.com/office/drawing/2014/chart" uri="{C3380CC4-5D6E-409C-BE32-E72D297353CC}">
-              <c16:uniqueId val="{00000000-DA37-493C-A18E-4CA124DCEB7A}"/>
+              <c16:uniqueId val="{00000000-159B-4845-90E9-315DAA7BDED5}"/>
             </c:ext>
           </c:extLst>
         </c:ser>
@@ -24063,23 +24395,23 @@
                 <c:formatCode>General</c:formatCode>
                 <c:ptCount val="4"/>
                 <c:pt idx="0">
-                  <c:v>1.78</c:v>
+                  <c:v>2.2000000000000002</c:v>
                 </c:pt>
                 <c:pt idx="1">
-                  <c:v>2.33</c:v>
+                  <c:v>2.7</c:v>
                 </c:pt>
                 <c:pt idx="2">
-                  <c:v>3</c:v>
+                  <c:v>3.4</c:v>
                 </c:pt>
                 <c:pt idx="3">
-                  <c:v>6.1</c:v>
+                  <c:v>7</c:v>
                 </c:pt>
               </c:numCache>
             </c:numRef>
           </c:val>
           <c:extLst>
             <c:ext xmlns:c16="http://schemas.microsoft.com/office/drawing/2014/chart" uri="{C3380CC4-5D6E-409C-BE32-E72D297353CC}">
-              <c16:uniqueId val="{00000001-DA37-493C-A18E-4CA124DCEB7A}"/>
+              <c16:uniqueId val="{00000001-159B-4845-90E9-315DAA7BDED5}"/>
             </c:ext>
           </c:extLst>
         </c:ser>
@@ -24139,8 +24471,8 @@
             <c:manualLayout>
               <c:xMode val="edge"/>
               <c:yMode val="edge"/>
-              <c:x val="0.44498174450500211"/>
-              <c:y val="0.85146298280762245"/>
+              <c:x val="0.45963684393637733"/>
+              <c:y val="0.85846195750369925"/>
             </c:manualLayout>
           </c:layout>
           <c:overlay val="0"/>
@@ -24257,14 +24589,14 @@
                   </a:defRPr>
                 </a:pPr>
                 <a:r>
-                  <a:rPr lang="en-GB"/>
-                  <a:t>Time</a:t>
+                  <a:rPr lang="en-GB" sz="1050" b="0" i="0" baseline="0">
+                    <a:effectLst/>
+                  </a:rPr>
+                  <a:t>Time Taken (ms)</a:t>
                 </a:r>
-                <a:r>
-                  <a:rPr lang="en-GB" baseline="0"/>
-                  <a:t> Taken (ms)</a:t>
-                </a:r>
-                <a:endParaRPr lang="en-GB"/>
+                <a:endParaRPr lang="en-GB" sz="500">
+                  <a:effectLst/>
+                </a:endParaRPr>
               </a:p>
             </c:rich>
           </c:tx>
@@ -24479,16 +24811,10 @@
               </a:defRPr>
             </a:pPr>
             <a:r>
-              <a:rPr lang="en-GB" sz="1400" b="0" i="0" u="none" strike="noStrike" baseline="0">
-                <a:effectLst/>
-              </a:rPr>
-              <a:t>512x512</a:t>
-            </a:r>
-            <a:r>
               <a:rPr lang="en-GB" sz="1400" b="0" i="0" baseline="0">
                 <a:effectLst/>
               </a:rPr>
-              <a:t>/ Real Time / CPU vs GPU</a:t>
+              <a:t>512 x 512 / Real Time / CPU vs GPU</a:t>
             </a:r>
             <a:endParaRPr lang="en-GB" sz="1100">
               <a:effectLst/>
@@ -24665,7 +24991,7 @@
           </c:val>
           <c:extLst>
             <c:ext xmlns:c16="http://schemas.microsoft.com/office/drawing/2014/chart" uri="{C3380CC4-5D6E-409C-BE32-E72D297353CC}">
-              <c16:uniqueId val="{00000000-8080-49A8-9B23-4D5044306C13}"/>
+              <c16:uniqueId val="{00000000-970C-462D-96A1-7C20B964A983}"/>
             </c:ext>
           </c:extLst>
         </c:ser>
@@ -24778,23 +25104,23 @@
                 <c:formatCode>General</c:formatCode>
                 <c:ptCount val="4"/>
                 <c:pt idx="0">
-                  <c:v>206</c:v>
+                  <c:v>5</c:v>
                 </c:pt>
                 <c:pt idx="1">
-                  <c:v>285</c:v>
+                  <c:v>8</c:v>
                 </c:pt>
                 <c:pt idx="2">
-                  <c:v>255</c:v>
+                  <c:v>9</c:v>
                 </c:pt>
                 <c:pt idx="3">
-                  <c:v>184</c:v>
+                  <c:v>12</c:v>
                 </c:pt>
               </c:numCache>
             </c:numRef>
           </c:val>
           <c:extLst>
             <c:ext xmlns:c16="http://schemas.microsoft.com/office/drawing/2014/chart" uri="{C3380CC4-5D6E-409C-BE32-E72D297353CC}">
-              <c16:uniqueId val="{00000001-8080-49A8-9B23-4D5044306C13}"/>
+              <c16:uniqueId val="{00000001-970C-462D-96A1-7C20B964A983}"/>
             </c:ext>
           </c:extLst>
         </c:ser>
@@ -24840,8 +25166,13 @@
                 </a:pPr>
                 <a:r>
                   <a:rPr lang="en-GB"/>
-                  <a:t>Blur Radius</a:t>
+                  <a:t>Blur</a:t>
                 </a:r>
+                <a:r>
+                  <a:rPr lang="en-GB" baseline="0"/>
+                  <a:t> Radius</a:t>
+                </a:r>
+                <a:endParaRPr lang="en-GB"/>
               </a:p>
             </c:rich>
           </c:tx>
@@ -24849,8 +25180,8 @@
             <c:manualLayout>
               <c:xMode val="edge"/>
               <c:yMode val="edge"/>
-              <c:x val="0.45794287921041121"/>
-              <c:y val="0.84895429178284476"/>
+              <c:x val="0.4547088880822116"/>
+              <c:y val="0.85297317110661797"/>
             </c:manualLayout>
           </c:layout>
           <c:overlay val="0"/>
@@ -24973,14 +25304,6 @@
               </a:p>
             </c:rich>
           </c:tx>
-          <c:layout>
-            <c:manualLayout>
-              <c:xMode val="edge"/>
-              <c:yMode val="edge"/>
-              <c:x val="2.3871527777777776E-2"/>
-              <c:y val="0.34411747698652123"/>
-            </c:manualLayout>
-          </c:layout>
           <c:overlay val="0"/>
           <c:spPr>
             <a:noFill/>
@@ -25209,13 +25532,13 @@
               <a:rPr lang="en-GB" sz="1400" b="0" i="0" u="none" strike="noStrike" baseline="0">
                 <a:effectLst/>
               </a:rPr>
-              <a:t>3840x2160</a:t>
+              <a:t>3840 x 2160 </a:t>
             </a:r>
             <a:r>
               <a:rPr lang="en-GB" sz="1400" b="0" i="0" baseline="0">
                 <a:effectLst/>
               </a:rPr>
-              <a:t> / Compute Time / CPU vs GPU</a:t>
+              <a:t>/ Compute Time / CPU vs GPU</a:t>
             </a:r>
             <a:endParaRPr lang="en-GB" sz="1100">
               <a:effectLst/>
@@ -25398,7 +25721,7 @@
           </c:val>
           <c:extLst>
             <c:ext xmlns:c16="http://schemas.microsoft.com/office/drawing/2014/chart" uri="{C3380CC4-5D6E-409C-BE32-E72D297353CC}">
-              <c16:uniqueId val="{00000000-30BA-455C-AE65-E3D1545DC60A}"/>
+              <c16:uniqueId val="{00000000-F343-4611-80F6-1B93375B61C4}"/>
             </c:ext>
           </c:extLst>
         </c:ser>
@@ -25511,23 +25834,23 @@
                 <c:formatCode>General</c:formatCode>
                 <c:ptCount val="4"/>
                 <c:pt idx="0">
-                  <c:v>39.1</c:v>
+                  <c:v>43.1</c:v>
                 </c:pt>
                 <c:pt idx="1">
-                  <c:v>53.9</c:v>
+                  <c:v>60.1</c:v>
                 </c:pt>
                 <c:pt idx="2">
-                  <c:v>102.39</c:v>
+                  <c:v>88.6</c:v>
                 </c:pt>
                 <c:pt idx="3">
-                  <c:v>208.6</c:v>
+                  <c:v>215.6</c:v>
                 </c:pt>
               </c:numCache>
             </c:numRef>
           </c:val>
           <c:extLst>
             <c:ext xmlns:c16="http://schemas.microsoft.com/office/drawing/2014/chart" uri="{C3380CC4-5D6E-409C-BE32-E72D297353CC}">
-              <c16:uniqueId val="{00000001-30BA-455C-AE65-E3D1545DC60A}"/>
+              <c16:uniqueId val="{00000001-F343-4611-80F6-1B93375B61C4}"/>
             </c:ext>
           </c:extLst>
         </c:ser>
@@ -25587,8 +25910,8 @@
             <c:manualLayout>
               <c:xMode val="edge"/>
               <c:yMode val="edge"/>
-              <c:x val="0.44922975223208689"/>
-              <c:y val="0.87698496340331122"/>
+              <c:x val="0.45353458581591966"/>
+              <c:y val="0.86256331865488378"/>
             </c:manualLayout>
           </c:layout>
           <c:overlay val="0"/>
@@ -25705,20 +26028,17 @@
                   </a:defRPr>
                 </a:pPr>
                 <a:r>
-                  <a:rPr lang="en-GB"/>
+                  <a:rPr lang="en-GB" sz="1050" b="0" i="0" baseline="0">
+                    <a:effectLst/>
+                  </a:rPr>
                   <a:t>Time Taken (ms)</a:t>
                 </a:r>
+                <a:endParaRPr lang="en-GB" sz="500">
+                  <a:effectLst/>
+                </a:endParaRPr>
               </a:p>
             </c:rich>
           </c:tx>
-          <c:layout>
-            <c:manualLayout>
-              <c:xMode val="edge"/>
-              <c:yMode val="edge"/>
-              <c:x val="1.2752391073326248E-2"/>
-              <c:y val="0.35141020848657317"/>
-            </c:manualLayout>
-          </c:layout>
           <c:overlay val="0"/>
           <c:spPr>
             <a:noFill/>
@@ -25930,8 +26250,14 @@
               </a:defRPr>
             </a:pPr>
             <a:r>
+              <a:rPr lang="en-GB" sz="1400" b="0" i="0" u="none" strike="noStrike" baseline="0">
+                <a:effectLst/>
+              </a:rPr>
+              <a:t>3840 x 2160 </a:t>
+            </a:r>
+            <a:r>
               <a:rPr lang="en-GB" baseline="0"/>
-              <a:t>3840x2160/ Real Time / CPU vs GPU</a:t>
+              <a:t>/ Real Time / CPU vs GPU</a:t>
             </a:r>
             <a:endParaRPr lang="en-GB"/>
           </a:p>
@@ -26098,7 +26424,7 @@
           </c:val>
           <c:extLst>
             <c:ext xmlns:c16="http://schemas.microsoft.com/office/drawing/2014/chart" uri="{C3380CC4-5D6E-409C-BE32-E72D297353CC}">
-              <c16:uniqueId val="{00000000-1230-430F-9014-CC9B0C230FBA}"/>
+              <c16:uniqueId val="{00000000-776A-46CD-B785-8FECFE74463A}"/>
             </c:ext>
           </c:extLst>
         </c:ser>
@@ -26211,23 +26537,23 @@
                 <c:formatCode>General</c:formatCode>
                 <c:ptCount val="4"/>
                 <c:pt idx="0">
-                  <c:v>299</c:v>
+                  <c:v>98</c:v>
                 </c:pt>
                 <c:pt idx="1">
-                  <c:v>389</c:v>
+                  <c:v>115</c:v>
                 </c:pt>
                 <c:pt idx="2">
-                  <c:v>398</c:v>
+                  <c:v>141</c:v>
                 </c:pt>
                 <c:pt idx="3">
-                  <c:v>440</c:v>
+                  <c:v>274</c:v>
                 </c:pt>
               </c:numCache>
             </c:numRef>
           </c:val>
           <c:extLst>
             <c:ext xmlns:c16="http://schemas.microsoft.com/office/drawing/2014/chart" uri="{C3380CC4-5D6E-409C-BE32-E72D297353CC}">
-              <c16:uniqueId val="{00000001-1230-430F-9014-CC9B0C230FBA}"/>
+              <c16:uniqueId val="{00000001-776A-46CD-B785-8FECFE74463A}"/>
             </c:ext>
           </c:extLst>
         </c:ser>
@@ -26252,6 +26578,69 @@
         </c:scaling>
         <c:delete val="0"/>
         <c:axPos val="b"/>
+        <c:title>
+          <c:tx>
+            <c:rich>
+              <a:bodyPr rot="0" spcFirstLastPara="1" vertOverflow="ellipsis" vert="horz" wrap="square" anchor="ctr" anchorCtr="1"/>
+              <a:lstStyle/>
+              <a:p>
+                <a:pPr>
+                  <a:defRPr sz="1000" b="0" i="0" u="none" strike="noStrike" kern="1200" baseline="0">
+                    <a:solidFill>
+                      <a:schemeClr val="tx1">
+                        <a:lumMod val="65000"/>
+                        <a:lumOff val="35000"/>
+                      </a:schemeClr>
+                    </a:solidFill>
+                    <a:latin typeface="+mn-lt"/>
+                    <a:ea typeface="+mn-ea"/>
+                    <a:cs typeface="+mn-cs"/>
+                  </a:defRPr>
+                </a:pPr>
+                <a:r>
+                  <a:rPr lang="en-GB"/>
+                  <a:t>Blur Radius</a:t>
+                </a:r>
+              </a:p>
+            </c:rich>
+          </c:tx>
+          <c:layout>
+            <c:manualLayout>
+              <c:xMode val="edge"/>
+              <c:yMode val="edge"/>
+              <c:x val="0.45937959097394704"/>
+              <c:y val="0.8643669380167126"/>
+            </c:manualLayout>
+          </c:layout>
+          <c:overlay val="0"/>
+          <c:spPr>
+            <a:noFill/>
+            <a:ln>
+              <a:noFill/>
+            </a:ln>
+            <a:effectLst/>
+          </c:spPr>
+          <c:txPr>
+            <a:bodyPr rot="0" spcFirstLastPara="1" vertOverflow="ellipsis" vert="horz" wrap="square" anchor="ctr" anchorCtr="1"/>
+            <a:lstStyle/>
+            <a:p>
+              <a:pPr>
+                <a:defRPr sz="1000" b="0" i="0" u="none" strike="noStrike" kern="1200" baseline="0">
+                  <a:solidFill>
+                    <a:schemeClr val="tx1">
+                      <a:lumMod val="65000"/>
+                      <a:lumOff val="35000"/>
+                    </a:schemeClr>
+                  </a:solidFill>
+                  <a:latin typeface="+mn-lt"/>
+                  <a:ea typeface="+mn-ea"/>
+                  <a:cs typeface="+mn-cs"/>
+                </a:defRPr>
+              </a:pPr>
+              <a:endParaRPr lang="en-US"/>
+            </a:p>
+          </c:txPr>
+        </c:title>
         <c:numFmt formatCode="General" sourceLinked="1"/>
         <c:majorTickMark val="none"/>
         <c:minorTickMark val="none"/>
@@ -26317,6 +26706,66 @@
             <a:effectLst/>
           </c:spPr>
         </c:majorGridlines>
+        <c:title>
+          <c:tx>
+            <c:rich>
+              <a:bodyPr rot="-5400000" spcFirstLastPara="1" vertOverflow="ellipsis" vert="horz" wrap="square" anchor="ctr" anchorCtr="1"/>
+              <a:lstStyle/>
+              <a:p>
+                <a:pPr>
+                  <a:defRPr sz="1000" b="0" i="0" u="none" strike="noStrike" kern="1200" baseline="0">
+                    <a:solidFill>
+                      <a:schemeClr val="tx1">
+                        <a:lumMod val="65000"/>
+                        <a:lumOff val="35000"/>
+                      </a:schemeClr>
+                    </a:solidFill>
+                    <a:latin typeface="+mn-lt"/>
+                    <a:ea typeface="+mn-ea"/>
+                    <a:cs typeface="+mn-cs"/>
+                  </a:defRPr>
+                </a:pPr>
+                <a:r>
+                  <a:rPr lang="en-GB" sz="1050" b="0" i="0" baseline="0">
+                    <a:effectLst/>
+                  </a:rPr>
+                  <a:t>Time Taken (ms)</a:t>
+                </a:r>
+                <a:endParaRPr lang="en-GB" sz="500">
+                  <a:effectLst/>
+                </a:endParaRPr>
+              </a:p>
+            </c:rich>
+          </c:tx>
+          <c:overlay val="0"/>
+          <c:spPr>
+            <a:noFill/>
+            <a:ln>
+              <a:noFill/>
+            </a:ln>
+            <a:effectLst/>
+          </c:spPr>
+          <c:txPr>
+            <a:bodyPr rot="-5400000" spcFirstLastPara="1" vertOverflow="ellipsis" vert="horz" wrap="square" anchor="ctr" anchorCtr="1"/>
+            <a:lstStyle/>
+            <a:p>
+              <a:pPr>
+                <a:defRPr sz="1000" b="0" i="0" u="none" strike="noStrike" kern="1200" baseline="0">
+                  <a:solidFill>
+                    <a:schemeClr val="tx1">
+                      <a:lumMod val="65000"/>
+                      <a:lumOff val="35000"/>
+                    </a:schemeClr>
+                  </a:solidFill>
+                  <a:latin typeface="+mn-lt"/>
+                  <a:ea typeface="+mn-ea"/>
+                  <a:cs typeface="+mn-cs"/>
+                </a:defRPr>
+              </a:pPr>
+              <a:endParaRPr lang="en-US"/>
+            </a:p>
+          </c:txPr>
+        </c:title>
         <c:numFmt formatCode="General" sourceLinked="1"/>
         <c:majorTickMark val="none"/>
         <c:minorTickMark val="none"/>
@@ -28788,6 +29237,7 @@
     <w:rsid w:val="000419ED"/>
     <w:rsid w:val="0012062C"/>
     <w:rsid w:val="00275EED"/>
+    <w:rsid w:val="002B1E74"/>
     <w:rsid w:val="002F27BE"/>
     <w:rsid w:val="00586ADA"/>
     <w:rsid w:val="0084467D"/>
@@ -29671,6 +30121,15 @@
 </file>
 
 <file path=customXml/item2.xml><?xml version="1.0" encoding="utf-8"?>
+<?mso-contentType ?>
+<FormTemplates xmlns="http://schemas.microsoft.com/sharepoint/v3/contenttype/forms">
+  <Display>DocumentLibraryForm</Display>
+  <Edit>AssetEditForm</Edit>
+  <New>DocumentLibraryForm</New>
+</FormTemplates>
+</file>
+
+<file path=customXml/item3.xml><?xml version="1.0" encoding="utf-8"?>
 <p:properties xmlns:p="http://schemas.microsoft.com/office/2006/metadata/properties" xmlns:xsi="http://www.w3.org/2001/XMLSchema-instance" xmlns:pc="http://schemas.microsoft.com/office/infopath/2007/PartnerControls">
   <documentManagement>
     <APDescription xmlns="4873beb7-5857-4685-be1f-d57550cc96cc" xsi:nil="true"/>
@@ -29796,16 +30255,13 @@
 </p:properties>
 </file>
 
-<file path=customXml/item3.xml><?xml version="1.0" encoding="utf-8"?>
-<?mso-contentType ?>
-<FormTemplates xmlns="http://schemas.microsoft.com/sharepoint/v3/contenttype/forms">
-  <Display>DocumentLibraryForm</Display>
-  <Edit>AssetEditForm</Edit>
-  <New>DocumentLibraryForm</New>
-</FormTemplates>
+<file path=customXml/item4.xml><?xml version="1.0" encoding="utf-8"?>
+<mappings xmlns="http://schemas.microsoft.com/pics">
+  <picture>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</picture>
+</mappings>
 </file>
 
-<file path=customXml/item4.xml><?xml version="1.0" encoding="utf-8"?>
+<file path=customXml/item5.xml><?xml version="1.0" encoding="utf-8"?>
 <ct:contentTypeSchema xmlns:ct="http://schemas.microsoft.com/office/2006/metadata/contentType" xmlns:ma="http://schemas.microsoft.com/office/2006/metadata/properties/metaAttributes" ct:_="" ma:_="" ma:contentTypeName="TemplateFile" ma:contentTypeID="0x0101006EDDDB5EE6D98C44930B742096920B300400F5B6D36B3EF94B4E9A635CDF2A18F5B8" ma:contentTypeVersion="72" ma:contentTypeDescription="Create a new document." ma:contentTypeScope="" ma:versionID="a23e56308344d904b51738559c3d67c9">
   <xsd:schema xmlns:xsd="http://www.w3.org/2001/XMLSchema" xmlns:xs="http://www.w3.org/2001/XMLSchema" xmlns:p="http://schemas.microsoft.com/office/2006/metadata/properties" xmlns:ns2="4873beb7-5857-4685-be1f-d57550cc96cc" targetNamespace="http://schemas.microsoft.com/office/2006/metadata/properties" ma:root="true" ma:fieldsID="cd0908cc4600e77bf5da051303e00c8d" ns2:_="">
     <xsd:import namespace="4873beb7-5857-4685-be1f-d57550cc96cc"/>
@@ -30845,12 +31301,6 @@
 </ct:contentTypeSchema>
 </file>
 
-<file path=customXml/item5.xml><?xml version="1.0" encoding="utf-8"?>
-<mappings xmlns="http://schemas.microsoft.com/pics">
-  <picture>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</picture>
-</mappings>
-</file>
-
 <file path=customXml/item6.xml><?xml version="1.0" encoding="utf-8"?>
 <b:Sources xmlns:b="http://schemas.openxmlformats.org/officeDocument/2006/bibliography" SelectedStyle="\APA.XSL" StyleName="APA"/>
 </file>
@@ -30864,6 +31314,14 @@
 </file>
 
 <file path=customXml/itemProps2.xml><?xml version="1.0" encoding="utf-8"?>
+<ds:datastoreItem xmlns:ds="http://schemas.openxmlformats.org/officeDocument/2006/customXml" ds:itemID="{2F9ACB35-92A4-4D3B-9363-393A8469DF5C}">
+  <ds:schemaRefs>
+    <ds:schemaRef ds:uri="http://schemas.microsoft.com/sharepoint/v3/contenttype/forms"/>
+  </ds:schemaRefs>
+</ds:datastoreItem>
+</file>
+
+<file path=customXml/itemProps3.xml><?xml version="1.0" encoding="utf-8"?>
 <ds:datastoreItem xmlns:ds="http://schemas.openxmlformats.org/officeDocument/2006/customXml" ds:itemID="{8DABB496-59A8-4CB5-B5A1-2526F172C092}">
   <ds:schemaRefs>
     <ds:schemaRef ds:uri="http://schemas.microsoft.com/office/2006/metadata/properties"/>
@@ -30873,15 +31331,15 @@
 </ds:datastoreItem>
 </file>
 
-<file path=customXml/itemProps3.xml><?xml version="1.0" encoding="utf-8"?>
-<ds:datastoreItem xmlns:ds="http://schemas.openxmlformats.org/officeDocument/2006/customXml" ds:itemID="{2F9ACB35-92A4-4D3B-9363-393A8469DF5C}">
+<file path=customXml/itemProps4.xml><?xml version="1.0" encoding="utf-8"?>
+<ds:datastoreItem xmlns:ds="http://schemas.openxmlformats.org/officeDocument/2006/customXml" ds:itemID="{F679E4D8-73D9-412D-B716-777944E71373}">
   <ds:schemaRefs>
-    <ds:schemaRef ds:uri="http://schemas.microsoft.com/sharepoint/v3/contenttype/forms"/>
+    <ds:schemaRef ds:uri="http://schemas.microsoft.com/pics"/>
   </ds:schemaRefs>
 </ds:datastoreItem>
 </file>
 
-<file path=customXml/itemProps4.xml><?xml version="1.0" encoding="utf-8"?>
+<file path=customXml/itemProps5.xml><?xml version="1.0" encoding="utf-8"?>
 <ds:datastoreItem xmlns:ds="http://schemas.openxmlformats.org/officeDocument/2006/customXml" ds:itemID="{BEEC2CE0-C187-4CDA-A937-4A4083627777}">
   <ds:schemaRefs>
     <ds:schemaRef ds:uri="http://schemas.microsoft.com/office/2006/metadata/contentType"/>
@@ -30899,16 +31357,8 @@
 </ds:datastoreItem>
 </file>
 
-<file path=customXml/itemProps5.xml><?xml version="1.0" encoding="utf-8"?>
-<ds:datastoreItem xmlns:ds="http://schemas.openxmlformats.org/officeDocument/2006/customXml" ds:itemID="{F679E4D8-73D9-412D-B716-777944E71373}">
-  <ds:schemaRefs>
-    <ds:schemaRef ds:uri="http://schemas.microsoft.com/pics"/>
-  </ds:schemaRefs>
-</ds:datastoreItem>
-</file>
-
 <file path=customXml/itemProps6.xml><?xml version="1.0" encoding="utf-8"?>
-<ds:datastoreItem xmlns:ds="http://schemas.openxmlformats.org/officeDocument/2006/customXml" ds:itemID="{84F5EE39-A4A8-41E8-837D-5804108A874B}">
+<ds:datastoreItem xmlns:ds="http://schemas.openxmlformats.org/officeDocument/2006/customXml" ds:itemID="{3CE85541-44B4-40D3-B4F3-24DED53FEF31}">
   <ds:schemaRefs>
     <ds:schemaRef ds:uri="http://schemas.openxmlformats.org/officeDocument/2006/bibliography"/>
   </ds:schemaRefs>

</xml_diff>

<commit_message>
final review part 2
</commit_message>
<xml_diff>
--- a/part-2/Docs/B00235610-Report.docx
+++ b/part-2/Docs/B00235610-Report.docx
@@ -386,6 +386,8 @@
             <w:br w:type="page"/>
           </w:r>
         </w:p>
+        <w:bookmarkStart w:id="0" w:name="_GoBack" w:displacedByCustomXml="next"/>
+        <w:bookmarkEnd w:id="0" w:displacedByCustomXml="next"/>
       </w:sdtContent>
     </w:sdt>
     <w:sdt>
@@ -463,7 +465,7 @@
             </w:rPr>
             <w:fldChar w:fldCharType="separate"/>
           </w:r>
-          <w:hyperlink w:anchor="_Toc478676624" w:history="1">
+          <w:hyperlink w:anchor="_Toc478687397" w:history="1">
             <w:r>
               <w:rPr>
                 <w:rStyle w:val="Hyperlink"/>
@@ -491,7 +493,7 @@
                 <w:noProof/>
                 <w:webHidden/>
               </w:rPr>
-              <w:instrText xml:space="preserve"> PAGEREF _Toc478676624 \h </w:instrText>
+              <w:instrText xml:space="preserve"> PAGEREF _Toc478687397 \h </w:instrText>
             </w:r>
             <w:r>
               <w:rPr>
@@ -536,7 +538,7 @@
               <w:lang w:val="en-GB" w:eastAsia="en-GB"/>
             </w:rPr>
           </w:pPr>
-          <w:hyperlink w:anchor="_Toc478676625" w:history="1">
+          <w:hyperlink w:anchor="_Toc478687398" w:history="1">
             <w:r>
               <w:rPr>
                 <w:rStyle w:val="Hyperlink"/>
@@ -564,7 +566,7 @@
                 <w:noProof/>
                 <w:webHidden/>
               </w:rPr>
-              <w:instrText xml:space="preserve"> PAGEREF _Toc478676625 \h </w:instrText>
+              <w:instrText xml:space="preserve"> PAGEREF _Toc478687398 \h </w:instrText>
             </w:r>
             <w:r>
               <w:rPr>
@@ -609,7 +611,7 @@
               <w:lang w:val="en-GB" w:eastAsia="en-GB"/>
             </w:rPr>
           </w:pPr>
-          <w:hyperlink w:anchor="_Toc478676626" w:history="1">
+          <w:hyperlink w:anchor="_Toc478687399" w:history="1">
             <w:r>
               <w:rPr>
                 <w:rStyle w:val="Hyperlink"/>
@@ -637,7 +639,7 @@
                 <w:noProof/>
                 <w:webHidden/>
               </w:rPr>
-              <w:instrText xml:space="preserve"> PAGEREF _Toc478676626 \h </w:instrText>
+              <w:instrText xml:space="preserve"> PAGEREF _Toc478687399 \h </w:instrText>
             </w:r>
             <w:r>
               <w:rPr>
@@ -682,7 +684,7 @@
               <w:lang w:val="en-GB" w:eastAsia="en-GB"/>
             </w:rPr>
           </w:pPr>
-          <w:hyperlink w:anchor="_Toc478676627" w:history="1">
+          <w:hyperlink w:anchor="_Toc478687400" w:history="1">
             <w:r>
               <w:rPr>
                 <w:rStyle w:val="Hyperlink"/>
@@ -710,7 +712,7 @@
                 <w:noProof/>
                 <w:webHidden/>
               </w:rPr>
-              <w:instrText xml:space="preserve"> PAGEREF _Toc478676627 \h </w:instrText>
+              <w:instrText xml:space="preserve"> PAGEREF _Toc478687400 \h </w:instrText>
             </w:r>
             <w:r>
               <w:rPr>
@@ -759,7 +761,7 @@
               <w:lang w:val="en-GB" w:eastAsia="en-GB"/>
             </w:rPr>
           </w:pPr>
-          <w:hyperlink w:anchor="_Toc478676628" w:history="1">
+          <w:hyperlink w:anchor="_Toc478687401" w:history="1">
             <w:r>
               <w:rPr>
                 <w:rStyle w:val="Hyperlink"/>
@@ -787,7 +789,7 @@
                 <w:noProof/>
                 <w:webHidden/>
               </w:rPr>
-              <w:instrText xml:space="preserve"> PAGEREF _Toc478676628 \h </w:instrText>
+              <w:instrText xml:space="preserve"> PAGEREF _Toc478687401 \h </w:instrText>
             </w:r>
             <w:r>
               <w:rPr>
@@ -832,7 +834,7 @@
               <w:lang w:val="en-GB" w:eastAsia="en-GB"/>
             </w:rPr>
           </w:pPr>
-          <w:hyperlink w:anchor="_Toc478676629" w:history="1">
+          <w:hyperlink w:anchor="_Toc478687402" w:history="1">
             <w:r>
               <w:rPr>
                 <w:rStyle w:val="Hyperlink"/>
@@ -860,7 +862,7 @@
                 <w:noProof/>
                 <w:webHidden/>
               </w:rPr>
-              <w:instrText xml:space="preserve"> PAGEREF _Toc478676629 \h </w:instrText>
+              <w:instrText xml:space="preserve"> PAGEREF _Toc478687402 \h </w:instrText>
             </w:r>
             <w:r>
               <w:rPr>
@@ -907,7 +909,7 @@
               <w:lang w:val="en-GB" w:eastAsia="en-GB"/>
             </w:rPr>
           </w:pPr>
-          <w:hyperlink w:anchor="_Toc478676630" w:history="1">
+          <w:hyperlink w:anchor="_Toc478687403" w:history="1">
             <w:r>
               <w:rPr>
                 <w:rStyle w:val="Hyperlink"/>
@@ -935,7 +937,7 @@
                 <w:noProof/>
                 <w:webHidden/>
               </w:rPr>
-              <w:instrText xml:space="preserve"> PAGEREF _Toc478676630 \h </w:instrText>
+              <w:instrText xml:space="preserve"> PAGEREF _Toc478687403 \h </w:instrText>
             </w:r>
             <w:r>
               <w:rPr>
@@ -982,7 +984,7 @@
               <w:lang w:val="en-GB" w:eastAsia="en-GB"/>
             </w:rPr>
           </w:pPr>
-          <w:hyperlink w:anchor="_Toc478676631" w:history="1">
+          <w:hyperlink w:anchor="_Toc478687404" w:history="1">
             <w:r>
               <w:rPr>
                 <w:rStyle w:val="Hyperlink"/>
@@ -1010,7 +1012,7 @@
                 <w:noProof/>
                 <w:webHidden/>
               </w:rPr>
-              <w:instrText xml:space="preserve"> PAGEREF _Toc478676631 \h </w:instrText>
+              <w:instrText xml:space="preserve"> PAGEREF _Toc478687404 \h </w:instrText>
             </w:r>
             <w:r>
               <w:rPr>
@@ -1057,7 +1059,7 @@
               <w:lang w:val="en-GB" w:eastAsia="en-GB"/>
             </w:rPr>
           </w:pPr>
-          <w:hyperlink w:anchor="_Toc478676632" w:history="1">
+          <w:hyperlink w:anchor="_Toc478687405" w:history="1">
             <w:r>
               <w:rPr>
                 <w:rStyle w:val="Hyperlink"/>
@@ -1085,7 +1087,7 @@
                 <w:noProof/>
                 <w:webHidden/>
               </w:rPr>
-              <w:instrText xml:space="preserve"> PAGEREF _Toc478676632 \h </w:instrText>
+              <w:instrText xml:space="preserve"> PAGEREF _Toc478687405 \h </w:instrText>
             </w:r>
             <w:r>
               <w:rPr>
@@ -1130,7 +1132,7 @@
               <w:lang w:val="en-GB" w:eastAsia="en-GB"/>
             </w:rPr>
           </w:pPr>
-          <w:hyperlink w:anchor="_Toc478676633" w:history="1">
+          <w:hyperlink w:anchor="_Toc478687406" w:history="1">
             <w:r>
               <w:rPr>
                 <w:rStyle w:val="Hyperlink"/>
@@ -1158,7 +1160,7 @@
                 <w:noProof/>
                 <w:webHidden/>
               </w:rPr>
-              <w:instrText xml:space="preserve"> PAGEREF _Toc478676633 \h </w:instrText>
+              <w:instrText xml:space="preserve"> PAGEREF _Toc478687406 \h </w:instrText>
             </w:r>
             <w:r>
               <w:rPr>
@@ -1205,7 +1207,7 @@
               <w:lang w:val="en-GB" w:eastAsia="en-GB"/>
             </w:rPr>
           </w:pPr>
-          <w:hyperlink w:anchor="_Toc478676634" w:history="1">
+          <w:hyperlink w:anchor="_Toc478687407" w:history="1">
             <w:r>
               <w:rPr>
                 <w:rStyle w:val="Hyperlink"/>
@@ -1233,7 +1235,7 @@
                 <w:noProof/>
                 <w:webHidden/>
               </w:rPr>
-              <w:instrText xml:space="preserve"> PAGEREF _Toc478676634 \h </w:instrText>
+              <w:instrText xml:space="preserve"> PAGEREF _Toc478687407 \h </w:instrText>
             </w:r>
             <w:r>
               <w:rPr>
@@ -1280,7 +1282,7 @@
               <w:lang w:val="en-GB" w:eastAsia="en-GB"/>
             </w:rPr>
           </w:pPr>
-          <w:hyperlink w:anchor="_Toc478676635" w:history="1">
+          <w:hyperlink w:anchor="_Toc478687408" w:history="1">
             <w:r>
               <w:rPr>
                 <w:rStyle w:val="Hyperlink"/>
@@ -1308,7 +1310,7 @@
                 <w:noProof/>
                 <w:webHidden/>
               </w:rPr>
-              <w:instrText xml:space="preserve"> PAGEREF _Toc478676635 \h </w:instrText>
+              <w:instrText xml:space="preserve"> PAGEREF _Toc478687408 \h </w:instrText>
             </w:r>
             <w:r>
               <w:rPr>
@@ -1355,7 +1357,7 @@
               <w:lang w:val="en-GB" w:eastAsia="en-GB"/>
             </w:rPr>
           </w:pPr>
-          <w:hyperlink w:anchor="_Toc478676636" w:history="1">
+          <w:hyperlink w:anchor="_Toc478687409" w:history="1">
             <w:r>
               <w:rPr>
                 <w:rStyle w:val="Hyperlink"/>
@@ -1383,7 +1385,7 @@
                 <w:noProof/>
                 <w:webHidden/>
               </w:rPr>
-              <w:instrText xml:space="preserve"> PAGEREF _Toc478676636 \h </w:instrText>
+              <w:instrText xml:space="preserve"> PAGEREF _Toc478687409 \h </w:instrText>
             </w:r>
             <w:r>
               <w:rPr>
@@ -1428,7 +1430,7 @@
               <w:lang w:val="en-GB" w:eastAsia="en-GB"/>
             </w:rPr>
           </w:pPr>
-          <w:hyperlink w:anchor="_Toc478676637" w:history="1">
+          <w:hyperlink w:anchor="_Toc478687410" w:history="1">
             <w:r>
               <w:rPr>
                 <w:rStyle w:val="Hyperlink"/>
@@ -1456,7 +1458,7 @@
                 <w:noProof/>
                 <w:webHidden/>
               </w:rPr>
-              <w:instrText xml:space="preserve"> PAGEREF _Toc478676637 \h </w:instrText>
+              <w:instrText xml:space="preserve"> PAGEREF _Toc478687410 \h </w:instrText>
             </w:r>
             <w:r>
               <w:rPr>
@@ -1501,7 +1503,7 @@
               <w:lang w:val="en-GB" w:eastAsia="en-GB"/>
             </w:rPr>
           </w:pPr>
-          <w:hyperlink w:anchor="_Toc478676638" w:history="1">
+          <w:hyperlink w:anchor="_Toc478687411" w:history="1">
             <w:r>
               <w:rPr>
                 <w:rStyle w:val="Hyperlink"/>
@@ -1529,7 +1531,7 @@
                 <w:noProof/>
                 <w:webHidden/>
               </w:rPr>
-              <w:instrText xml:space="preserve"> PAGEREF _Toc478676638 \h </w:instrText>
+              <w:instrText xml:space="preserve"> PAGEREF _Toc478687411 \h </w:instrText>
             </w:r>
             <w:r>
               <w:rPr>
@@ -1578,7 +1580,7 @@
               <w:lang w:val="en-GB" w:eastAsia="en-GB"/>
             </w:rPr>
           </w:pPr>
-          <w:hyperlink w:anchor="_Toc478676639" w:history="1">
+          <w:hyperlink w:anchor="_Toc478687412" w:history="1">
             <w:r>
               <w:rPr>
                 <w:rStyle w:val="Hyperlink"/>
@@ -1606,7 +1608,7 @@
                 <w:noProof/>
                 <w:webHidden/>
               </w:rPr>
-              <w:instrText xml:space="preserve"> PAGEREF _Toc478676639 \h </w:instrText>
+              <w:instrText xml:space="preserve"> PAGEREF _Toc478687412 \h </w:instrText>
             </w:r>
             <w:r>
               <w:rPr>
@@ -1651,7 +1653,7 @@
               <w:lang w:val="en-GB" w:eastAsia="en-GB"/>
             </w:rPr>
           </w:pPr>
-          <w:hyperlink w:anchor="_Toc478676640" w:history="1">
+          <w:hyperlink w:anchor="_Toc478687413" w:history="1">
             <w:r>
               <w:rPr>
                 <w:rStyle w:val="Hyperlink"/>
@@ -1679,7 +1681,7 @@
                 <w:noProof/>
                 <w:webHidden/>
               </w:rPr>
-              <w:instrText xml:space="preserve"> PAGEREF _Toc478676640 \h </w:instrText>
+              <w:instrText xml:space="preserve"> PAGEREF _Toc478687413 \h </w:instrText>
             </w:r>
             <w:r>
               <w:rPr>
@@ -1724,7 +1726,7 @@
               <w:lang w:val="en-GB" w:eastAsia="en-GB"/>
             </w:rPr>
           </w:pPr>
-          <w:hyperlink w:anchor="_Toc478676641" w:history="1">
+          <w:hyperlink w:anchor="_Toc478687414" w:history="1">
             <w:r>
               <w:rPr>
                 <w:rStyle w:val="Hyperlink"/>
@@ -1752,7 +1754,7 @@
                 <w:noProof/>
                 <w:webHidden/>
               </w:rPr>
-              <w:instrText xml:space="preserve"> PAGEREF _Toc478676641 \h </w:instrText>
+              <w:instrText xml:space="preserve"> PAGEREF _Toc478687414 \h </w:instrText>
             </w:r>
             <w:r>
               <w:rPr>
@@ -1799,7 +1801,7 @@
               <w:lang w:val="en-GB" w:eastAsia="en-GB"/>
             </w:rPr>
           </w:pPr>
-          <w:hyperlink w:anchor="_Toc478676642" w:history="1">
+          <w:hyperlink w:anchor="_Toc478687415" w:history="1">
             <w:r>
               <w:rPr>
                 <w:rStyle w:val="Hyperlink"/>
@@ -1827,7 +1829,7 @@
                 <w:noProof/>
                 <w:webHidden/>
               </w:rPr>
-              <w:instrText xml:space="preserve"> PAGEREF _Toc478676642 \h </w:instrText>
+              <w:instrText xml:space="preserve"> PAGEREF _Toc478687415 \h </w:instrText>
             </w:r>
             <w:r>
               <w:rPr>
@@ -1874,7 +1876,7 @@
               <w:lang w:val="en-GB" w:eastAsia="en-GB"/>
             </w:rPr>
           </w:pPr>
-          <w:hyperlink w:anchor="_Toc478676643" w:history="1">
+          <w:hyperlink w:anchor="_Toc478687416" w:history="1">
             <w:r>
               <w:rPr>
                 <w:rStyle w:val="Hyperlink"/>
@@ -1902,7 +1904,7 @@
                 <w:noProof/>
                 <w:webHidden/>
               </w:rPr>
-              <w:instrText xml:space="preserve"> PAGEREF _Toc478676643 \h </w:instrText>
+              <w:instrText xml:space="preserve"> PAGEREF _Toc478687416 \h </w:instrText>
             </w:r>
             <w:r>
               <w:rPr>
@@ -1949,7 +1951,7 @@
               <w:lang w:val="en-GB" w:eastAsia="en-GB"/>
             </w:rPr>
           </w:pPr>
-          <w:hyperlink w:anchor="_Toc478676644" w:history="1">
+          <w:hyperlink w:anchor="_Toc478687417" w:history="1">
             <w:r>
               <w:rPr>
                 <w:rStyle w:val="Hyperlink"/>
@@ -1977,7 +1979,7 @@
                 <w:noProof/>
                 <w:webHidden/>
               </w:rPr>
-              <w:instrText xml:space="preserve"> PAGEREF _Toc478676644 \h </w:instrText>
+              <w:instrText xml:space="preserve"> PAGEREF _Toc478687417 \h </w:instrText>
             </w:r>
             <w:r>
               <w:rPr>
@@ -2022,7 +2024,7 @@
               <w:lang w:val="en-GB" w:eastAsia="en-GB"/>
             </w:rPr>
           </w:pPr>
-          <w:hyperlink w:anchor="_Toc478676645" w:history="1">
+          <w:hyperlink w:anchor="_Toc478687418" w:history="1">
             <w:r>
               <w:rPr>
                 <w:rStyle w:val="Hyperlink"/>
@@ -2050,7 +2052,7 @@
                 <w:noProof/>
                 <w:webHidden/>
               </w:rPr>
-              <w:instrText xml:space="preserve"> PAGEREF _Toc478676645 \h </w:instrText>
+              <w:instrText xml:space="preserve"> PAGEREF _Toc478687418 \h </w:instrText>
             </w:r>
             <w:r>
               <w:rPr>
@@ -2097,7 +2099,7 @@
               <w:lang w:val="en-GB" w:eastAsia="en-GB"/>
             </w:rPr>
           </w:pPr>
-          <w:hyperlink w:anchor="_Toc478676646" w:history="1">
+          <w:hyperlink w:anchor="_Toc478687419" w:history="1">
             <w:r>
               <w:rPr>
                 <w:rStyle w:val="Hyperlink"/>
@@ -2125,7 +2127,7 @@
                 <w:noProof/>
                 <w:webHidden/>
               </w:rPr>
-              <w:instrText xml:space="preserve"> PAGEREF _Toc478676646 \h </w:instrText>
+              <w:instrText xml:space="preserve"> PAGEREF _Toc478687419 \h </w:instrText>
             </w:r>
             <w:r>
               <w:rPr>
@@ -2172,7 +2174,7 @@
               <w:lang w:val="en-GB" w:eastAsia="en-GB"/>
             </w:rPr>
           </w:pPr>
-          <w:hyperlink w:anchor="_Toc478676647" w:history="1">
+          <w:hyperlink w:anchor="_Toc478687420" w:history="1">
             <w:r>
               <w:rPr>
                 <w:rStyle w:val="Hyperlink"/>
@@ -2200,7 +2202,7 @@
                 <w:noProof/>
                 <w:webHidden/>
               </w:rPr>
-              <w:instrText xml:space="preserve"> PAGEREF _Toc478676647 \h </w:instrText>
+              <w:instrText xml:space="preserve"> PAGEREF _Toc478687420 \h </w:instrText>
             </w:r>
             <w:r>
               <w:rPr>
@@ -2247,7 +2249,7 @@
               <w:lang w:val="en-GB" w:eastAsia="en-GB"/>
             </w:rPr>
           </w:pPr>
-          <w:hyperlink w:anchor="_Toc478676648" w:history="1">
+          <w:hyperlink w:anchor="_Toc478687421" w:history="1">
             <w:r>
               <w:rPr>
                 <w:rStyle w:val="Hyperlink"/>
@@ -2275,7 +2277,7 @@
                 <w:noProof/>
                 <w:webHidden/>
               </w:rPr>
-              <w:instrText xml:space="preserve"> PAGEREF _Toc478676648 \h </w:instrText>
+              <w:instrText xml:space="preserve"> PAGEREF _Toc478687421 \h </w:instrText>
             </w:r>
             <w:r>
               <w:rPr>
@@ -2324,7 +2326,7 @@
               <w:lang w:val="en-GB" w:eastAsia="en-GB"/>
             </w:rPr>
           </w:pPr>
-          <w:hyperlink w:anchor="_Toc478676649" w:history="1">
+          <w:hyperlink w:anchor="_Toc478687422" w:history="1">
             <w:r>
               <w:rPr>
                 <w:rStyle w:val="Hyperlink"/>
@@ -2352,7 +2354,7 @@
                 <w:noProof/>
                 <w:webHidden/>
               </w:rPr>
-              <w:instrText xml:space="preserve"> PAGEREF _Toc478676649 \h </w:instrText>
+              <w:instrText xml:space="preserve"> PAGEREF _Toc478687422 \h </w:instrText>
             </w:r>
             <w:r>
               <w:rPr>
@@ -2397,7 +2399,7 @@
               <w:lang w:val="en-GB" w:eastAsia="en-GB"/>
             </w:rPr>
           </w:pPr>
-          <w:hyperlink w:anchor="_Toc478676650" w:history="1">
+          <w:hyperlink w:anchor="_Toc478687423" w:history="1">
             <w:r>
               <w:rPr>
                 <w:rStyle w:val="Hyperlink"/>
@@ -2425,7 +2427,7 @@
                 <w:noProof/>
                 <w:webHidden/>
               </w:rPr>
-              <w:instrText xml:space="preserve"> PAGEREF _Toc478676650 \h </w:instrText>
+              <w:instrText xml:space="preserve"> PAGEREF _Toc478687423 \h </w:instrText>
             </w:r>
             <w:r>
               <w:rPr>
@@ -2470,7 +2472,7 @@
               <w:lang w:val="en-GB" w:eastAsia="en-GB"/>
             </w:rPr>
           </w:pPr>
-          <w:hyperlink w:anchor="_Toc478676651" w:history="1">
+          <w:hyperlink w:anchor="_Toc478687424" w:history="1">
             <w:r>
               <w:rPr>
                 <w:rStyle w:val="Hyperlink"/>
@@ -2498,7 +2500,7 @@
                 <w:noProof/>
                 <w:webHidden/>
               </w:rPr>
-              <w:instrText xml:space="preserve"> PAGEREF _Toc478676651 \h </w:instrText>
+              <w:instrText xml:space="preserve"> PAGEREF _Toc478687424 \h </w:instrText>
             </w:r>
             <w:r>
               <w:rPr>
@@ -2543,7 +2545,7 @@
               <w:lang w:val="en-GB" w:eastAsia="en-GB"/>
             </w:rPr>
           </w:pPr>
-          <w:hyperlink w:anchor="_Toc478676652" w:history="1">
+          <w:hyperlink w:anchor="_Toc478687425" w:history="1">
             <w:r>
               <w:rPr>
                 <w:rStyle w:val="Hyperlink"/>
@@ -2571,7 +2573,7 @@
                 <w:noProof/>
                 <w:webHidden/>
               </w:rPr>
-              <w:instrText xml:space="preserve"> PAGEREF _Toc478676652 \h </w:instrText>
+              <w:instrText xml:space="preserve"> PAGEREF _Toc478687425 \h </w:instrText>
             </w:r>
             <w:r>
               <w:rPr>
@@ -2643,7 +2645,7 @@
           <w:lang w:val="en-GB"/>
         </w:rPr>
       </w:pPr>
-      <w:bookmarkStart w:id="0" w:name="_Toc478676624"/>
+      <w:bookmarkStart w:id="1" w:name="_Toc478687397"/>
       <w:r>
         <w:rPr>
           <w:lang w:val="en-GB"/>
@@ -2651,7 +2653,7 @@
         <w:lastRenderedPageBreak/>
         <w:t>Introduction</w:t>
       </w:r>
-      <w:bookmarkEnd w:id="0"/>
+      <w:bookmarkEnd w:id="1"/>
     </w:p>
     <w:p>
       <w:pPr>
@@ -2660,14 +2662,14 @@
           <w:lang w:val="en-GB"/>
         </w:rPr>
       </w:pPr>
-      <w:bookmarkStart w:id="1" w:name="_Toc478676625"/>
+      <w:bookmarkStart w:id="2" w:name="_Toc478687398"/>
       <w:r>
         <w:rPr>
           <w:lang w:val="en-GB"/>
         </w:rPr>
         <w:t>Problem</w:t>
       </w:r>
-      <w:bookmarkEnd w:id="1"/>
+      <w:bookmarkEnd w:id="2"/>
     </w:p>
     <w:p>
       <w:pPr>
@@ -2815,14 +2817,14 @@
           <w:lang w:val="en-GB"/>
         </w:rPr>
       </w:pPr>
-      <w:bookmarkStart w:id="2" w:name="_Toc478676626"/>
+      <w:bookmarkStart w:id="3" w:name="_Toc478687399"/>
       <w:r>
         <w:rPr>
           <w:lang w:val="en-GB"/>
         </w:rPr>
         <w:t>Hardware</w:t>
       </w:r>
-      <w:bookmarkEnd w:id="2"/>
+      <w:bookmarkEnd w:id="3"/>
     </w:p>
     <w:p>
       <w:pPr>
@@ -3078,7 +3080,7 @@
           <w:lang w:val="en-GB"/>
         </w:rPr>
       </w:pPr>
-      <w:bookmarkStart w:id="3" w:name="_Toc478676627"/>
+      <w:bookmarkStart w:id="4" w:name="_Toc478687400"/>
       <w:r>
         <w:rPr>
           <w:lang w:val="en-GB"/>
@@ -3086,7 +3088,7 @@
         <w:lastRenderedPageBreak/>
         <w:t>Objectives</w:t>
       </w:r>
-      <w:bookmarkEnd w:id="3"/>
+      <w:bookmarkEnd w:id="4"/>
     </w:p>
     <w:p>
       <w:pPr>
@@ -3219,7 +3221,7 @@
           <w:lang w:val="en-GB"/>
         </w:rPr>
       </w:pPr>
-      <w:bookmarkStart w:id="4" w:name="_Toc478676628"/>
+      <w:bookmarkStart w:id="5" w:name="_Toc478687401"/>
       <w:r>
         <w:rPr>
           <w:lang w:val="en-GB"/>
@@ -3227,7 +3229,7 @@
         <w:lastRenderedPageBreak/>
         <w:t>Development</w:t>
       </w:r>
-      <w:bookmarkEnd w:id="4"/>
+      <w:bookmarkEnd w:id="5"/>
     </w:p>
     <w:p>
       <w:pPr>
@@ -3236,42 +3238,12 @@
           <w:lang w:val="en-GB"/>
         </w:rPr>
       </w:pPr>
-      <w:bookmarkStart w:id="5" w:name="_Toc478676629"/>
+      <w:bookmarkStart w:id="6" w:name="_Toc478687402"/>
       <w:r>
         <w:rPr>
           <w:lang w:val="en-GB"/>
         </w:rPr>
         <w:t>OpenCL Development</w:t>
-      </w:r>
-      <w:bookmarkEnd w:id="5"/>
-    </w:p>
-    <w:p>
-      <w:pPr>
-        <w:spacing w:line="276" w:lineRule="auto"/>
-        <w:rPr>
-          <w:lang w:val="en-GB"/>
-        </w:rPr>
-      </w:pPr>
-      <w:r>
-        <w:rPr>
-          <w:lang w:val="en-GB"/>
-        </w:rPr>
-        <w:t xml:space="preserve">When porting the code over to OpenCL serval implementation decisions were taken. </w:t>
-      </w:r>
-    </w:p>
-    <w:p>
-      <w:pPr>
-        <w:pStyle w:val="Heading3"/>
-        <w:rPr>
-          <w:lang w:val="en-GB"/>
-        </w:rPr>
-      </w:pPr>
-      <w:bookmarkStart w:id="6" w:name="_Toc478676630"/>
-      <w:r>
-        <w:rPr>
-          <w:lang w:val="en-GB"/>
-        </w:rPr>
-        <w:t>C++ Bindings</w:t>
       </w:r>
       <w:bookmarkEnd w:id="6"/>
     </w:p>
@@ -3286,6 +3258,36 @@
         <w:rPr>
           <w:lang w:val="en-GB"/>
         </w:rPr>
+        <w:t xml:space="preserve">When porting the code over to OpenCL serval implementation decisions were taken. </w:t>
+      </w:r>
+    </w:p>
+    <w:p>
+      <w:pPr>
+        <w:pStyle w:val="Heading3"/>
+        <w:rPr>
+          <w:lang w:val="en-GB"/>
+        </w:rPr>
+      </w:pPr>
+      <w:bookmarkStart w:id="7" w:name="_Toc478687403"/>
+      <w:r>
+        <w:rPr>
+          <w:lang w:val="en-GB"/>
+        </w:rPr>
+        <w:t>C++ Bindings</w:t>
+      </w:r>
+      <w:bookmarkEnd w:id="7"/>
+    </w:p>
+    <w:p>
+      <w:pPr>
+        <w:spacing w:line="276" w:lineRule="auto"/>
+        <w:rPr>
+          <w:lang w:val="en-GB"/>
+        </w:rPr>
+      </w:pPr>
+      <w:r>
+        <w:rPr>
+          <w:lang w:val="en-GB"/>
+        </w:rPr>
         <w:t>When writing the OpenCL code the C++ bindings were used</w:t>
       </w:r>
       <w:r>
@@ -3367,8 +3369,8 @@
         <w:t>ource code and in the Figure 1.</w:t>
       </w:r>
     </w:p>
-    <w:bookmarkStart w:id="7" w:name="_MON_1552245517"/>
-    <w:bookmarkEnd w:id="7"/>
+    <w:bookmarkStart w:id="8" w:name="_MON_1552245517"/>
+    <w:bookmarkEnd w:id="8"/>
     <w:p>
       <w:pPr>
         <w:keepNext/>
@@ -3407,7 +3409,7 @@
           <v:shape id="_x0000_i1025" type="#_x0000_t75" style="width:451.3pt;height:109pt" o:ole="">
             <v:imagedata r:id="rId17" o:title=""/>
           </v:shape>
-          <o:OLEObject Type="Embed" ProgID="Word.OpenDocumentText.12" ShapeID="_x0000_i1025" DrawAspect="Content" ObjectID="_1552428544" r:id="rId18"/>
+          <o:OLEObject Type="Embed" ProgID="Word.OpenDocumentText.12" ShapeID="_x0000_i1025" DrawAspect="Content" ObjectID="_1552429286" r:id="rId18"/>
         </w:object>
       </w:r>
     </w:p>
@@ -3422,27 +3424,14 @@
       <w:r>
         <w:t xml:space="preserve">Figure </w:t>
       </w:r>
-      <w:r>
-        <w:fldChar w:fldCharType="begin"/>
-      </w:r>
-      <w:r>
-        <w:instrText xml:space="preserve"> SEQ Figure \* ARABIC </w:instrText>
-      </w:r>
-      <w:r>
-        <w:fldChar w:fldCharType="separate"/>
-      </w:r>
-      <w:r>
-        <w:rPr>
-          <w:noProof/>
-        </w:rPr>
-        <w:t>1</w:t>
-      </w:r>
-      <w:r>
-        <w:rPr>
-          <w:noProof/>
-        </w:rPr>
-        <w:fldChar w:fldCharType="end"/>
-      </w:r>
+      <w:fldSimple w:instr=" SEQ Figure \* ARABIC ">
+        <w:r>
+          <w:rPr>
+            <w:noProof/>
+          </w:rPr>
+          <w:t>1</w:t>
+        </w:r>
+      </w:fldSimple>
       <w:r>
         <w:t>: C++ vs C example with OpenCL</w:t>
       </w:r>
@@ -3454,180 +3443,12 @@
           <w:lang w:val="en-GB"/>
         </w:rPr>
       </w:pPr>
-      <w:bookmarkStart w:id="8" w:name="_Toc478676631"/>
+      <w:bookmarkStart w:id="9" w:name="_Toc478687404"/>
       <w:r>
         <w:rPr>
           <w:lang w:val="en-GB"/>
         </w:rPr>
         <w:t>Gaussian Blur</w:t>
-      </w:r>
-      <w:bookmarkEnd w:id="8"/>
-    </w:p>
-    <w:p>
-      <w:pPr>
-        <w:spacing w:line="276" w:lineRule="auto"/>
-        <w:rPr>
-          <w:lang w:val="en-GB"/>
-        </w:rPr>
-      </w:pPr>
-      <w:r>
-        <w:rPr>
-          <w:lang w:val="en-GB"/>
-        </w:rPr>
-        <w:t>T</w:t>
-      </w:r>
-      <w:r>
-        <w:rPr>
-          <w:lang w:val="en-GB"/>
-        </w:rPr>
-        <w:t xml:space="preserve">he box blur was dropped in favour of a full Gaussian blur that would be optimized later. </w:t>
-      </w:r>
-      <w:r>
-        <w:rPr>
-          <w:lang w:val="en-GB"/>
-        </w:rPr>
-        <w:t>Continuous use of a box blur is an optimisation technique for a Gaussian blur, where repeated use results in an accurate approximation of a Gaussian blur</w:t>
-      </w:r>
-      <w:r>
-        <w:rPr>
-          <w:lang w:val="en-GB"/>
-        </w:rPr>
-        <w:t>. T</w:t>
-      </w:r>
-      <w:r>
-        <w:rPr>
-          <w:lang w:val="en-GB"/>
-        </w:rPr>
-        <w:t>h</w:t>
-      </w:r>
-      <w:r>
-        <w:rPr>
-          <w:lang w:val="en-GB"/>
-        </w:rPr>
-        <w:t>e central limit theorem</w:t>
-      </w:r>
-      <w:r>
-        <w:rPr>
-          <w:lang w:val="en-GB"/>
-        </w:rPr>
-        <w:t xml:space="preserve"> explains why this is the case</w:t>
-      </w:r>
-      <w:r>
-        <w:rPr>
-          <w:lang w:val="en-GB"/>
-        </w:rPr>
-        <w:t xml:space="preserve">. By using a Gaussian blur, </w:t>
-      </w:r>
-      <w:r>
-        <w:rPr>
-          <w:lang w:val="en-GB"/>
-        </w:rPr>
-        <w:t>I was able to</w:t>
-      </w:r>
-      <w:r>
-        <w:rPr>
-          <w:lang w:val="en-GB"/>
-        </w:rPr>
-        <w:t xml:space="preserve"> produce a result that is more accurate </w:t>
-      </w:r>
-      <w:r>
-        <w:rPr>
-          <w:lang w:val="en-GB"/>
-        </w:rPr>
-        <w:t xml:space="preserve">than the original as </w:t>
-      </w:r>
-      <w:r>
-        <w:rPr>
-          <w:lang w:val="en-GB"/>
-        </w:rPr>
-        <w:t xml:space="preserve">a box blur is merely an approximation. </w:t>
-      </w:r>
-      <w:r>
-        <w:rPr>
-          <w:lang w:val="en-GB"/>
-        </w:rPr>
-        <w:t>Additionally, by using a single pass blur</w:t>
-      </w:r>
-      <w:r>
-        <w:rPr>
-          <w:lang w:val="en-GB"/>
-        </w:rPr>
-        <w:t xml:space="preserve"> </w:t>
-      </w:r>
-      <w:r>
-        <w:rPr>
-          <w:lang w:val="en-GB"/>
-        </w:rPr>
-        <w:t xml:space="preserve">I </w:t>
-      </w:r>
-      <w:r>
-        <w:rPr>
-          <w:lang w:val="en-GB"/>
-        </w:rPr>
-        <w:t>was able to</w:t>
-      </w:r>
-      <w:r>
-        <w:rPr>
-          <w:lang w:val="en-GB"/>
-        </w:rPr>
-        <w:t xml:space="preserve"> combine the</w:t>
-      </w:r>
-      <w:r>
-        <w:rPr>
-          <w:lang w:val="en-GB"/>
-        </w:rPr>
-        <w:t xml:space="preserve"> sharpen and blur operation into </w:t>
-      </w:r>
-      <w:r>
-        <w:rPr>
-          <w:lang w:val="en-GB"/>
-        </w:rPr>
-        <w:t xml:space="preserve">one OpenCL kernel which </w:t>
-      </w:r>
-      <w:r>
-        <w:rPr>
-          <w:lang w:val="en-GB"/>
-        </w:rPr>
-        <w:t>was</w:t>
-      </w:r>
-      <w:r>
-        <w:rPr>
-          <w:lang w:val="en-GB"/>
-        </w:rPr>
-        <w:t xml:space="preserve"> </w:t>
-      </w:r>
-      <w:r>
-        <w:rPr>
-          <w:lang w:val="en-GB"/>
-        </w:rPr>
-        <w:t>nice</w:t>
-      </w:r>
-      <w:r>
-        <w:rPr>
-          <w:lang w:val="en-GB"/>
-        </w:rPr>
-        <w:t>.</w:t>
-      </w:r>
-      <w:r>
-        <w:rPr>
-          <w:lang w:val="en-GB"/>
-        </w:rPr>
-        <w:t xml:space="preserve"> </w:t>
-      </w:r>
-    </w:p>
-    <w:p>
-      <w:pPr>
-        <w:pStyle w:val="Heading3"/>
-        <w:rPr>
-          <w:lang w:val="en-GB"/>
-        </w:rPr>
-      </w:pPr>
-      <w:bookmarkStart w:id="9" w:name="_Toc478676632"/>
-      <w:r>
-        <w:rPr>
-          <w:lang w:val="en-GB"/>
-        </w:rPr>
-        <w:t>Image Objects</w:t>
       </w:r>
       <w:bookmarkEnd w:id="9"/>
     </w:p>
@@ -3642,95 +3463,160 @@
         <w:rPr>
           <w:lang w:val="en-GB"/>
         </w:rPr>
-        <w:t xml:space="preserve">From the start of the project </w:t>
-      </w:r>
-      <w:r>
-        <w:rPr>
-          <w:lang w:val="en-GB"/>
-        </w:rPr>
-        <w:t>OpenCL image</w:t>
-      </w:r>
-      <w:r>
-        <w:rPr>
-          <w:lang w:val="en-GB"/>
-        </w:rPr>
-        <w:t xml:space="preserve"> objects were used for added performance. Not only does this allow the program</w:t>
-      </w:r>
-      <w:r>
-        <w:rPr>
-          <w:lang w:val="en-GB"/>
-        </w:rPr>
-        <w:t xml:space="preserve"> to utilise automatic clamping </w:t>
-      </w:r>
-      <w:r>
-        <w:rPr>
-          <w:lang w:val="en-GB"/>
-        </w:rPr>
-        <w:t xml:space="preserve">if we access a pixel outside of the image but it allows us to choose how we sample pixels in the image. This is a great functional feature but there is an added performance benefit as well as GPUs </w:t>
-      </w:r>
-      <w:r>
-        <w:rPr>
-          <w:lang w:val="en-GB"/>
-        </w:rPr>
-        <w:t>have specific hardware to</w:t>
-      </w:r>
-      <w:r>
-        <w:rPr>
-          <w:lang w:val="en-GB"/>
-        </w:rPr>
-        <w:t xml:space="preserve"> enable fast image manipulation and by using it we will likel</w:t>
-      </w:r>
-      <w:r>
-        <w:rPr>
-          <w:lang w:val="en-GB"/>
-        </w:rPr>
-        <w:t xml:space="preserve">y see a performance increase over </w:t>
-      </w:r>
-      <w:r>
-        <w:rPr>
-          <w:lang w:val="en-GB"/>
-        </w:rPr>
-        <w:t>traditional</w:t>
-      </w:r>
-      <w:r>
-        <w:rPr>
-          <w:lang w:val="en-GB"/>
-        </w:rPr>
-        <w:t xml:space="preserve"> use of OpenCL</w:t>
-      </w:r>
-      <w:r>
-        <w:rPr>
-          <w:lang w:val="en-GB"/>
-        </w:rPr>
-        <w:t xml:space="preserve"> buffers.</w:t>
+        <w:t>T</w:t>
+      </w:r>
+      <w:r>
+        <w:rPr>
+          <w:lang w:val="en-GB"/>
+        </w:rPr>
+        <w:t xml:space="preserve">he box blur was dropped in favour of a full Gaussian blur that would be optimized later. </w:t>
+      </w:r>
+      <w:r>
+        <w:rPr>
+          <w:lang w:val="en-GB"/>
+        </w:rPr>
+        <w:t>Continuous use of a box blur is an optimisation technique for a Gaussian blur, where repeated use results in an accurate approximation of a Gaussian blur</w:t>
+      </w:r>
+      <w:r>
+        <w:rPr>
+          <w:lang w:val="en-GB"/>
+        </w:rPr>
+        <w:t>. T</w:t>
+      </w:r>
+      <w:r>
+        <w:rPr>
+          <w:lang w:val="en-GB"/>
+        </w:rPr>
+        <w:t>h</w:t>
+      </w:r>
+      <w:r>
+        <w:rPr>
+          <w:lang w:val="en-GB"/>
+        </w:rPr>
+        <w:t>e central limit theorem</w:t>
+      </w:r>
+      <w:r>
+        <w:rPr>
+          <w:lang w:val="en-GB"/>
+        </w:rPr>
+        <w:t xml:space="preserve"> explains why this is the case</w:t>
+      </w:r>
+      <w:r>
+        <w:rPr>
+          <w:lang w:val="en-GB"/>
+        </w:rPr>
+        <w:t xml:space="preserve">. By using a Gaussian blur, </w:t>
+      </w:r>
+      <w:r>
+        <w:rPr>
+          <w:lang w:val="en-GB"/>
+        </w:rPr>
+        <w:t>I was able to</w:t>
+      </w:r>
+      <w:r>
+        <w:rPr>
+          <w:lang w:val="en-GB"/>
+        </w:rPr>
+        <w:t xml:space="preserve"> produce a result that is more accurate </w:t>
+      </w:r>
+      <w:r>
+        <w:rPr>
+          <w:lang w:val="en-GB"/>
+        </w:rPr>
+        <w:t xml:space="preserve">than the original as </w:t>
+      </w:r>
+      <w:r>
+        <w:rPr>
+          <w:lang w:val="en-GB"/>
+        </w:rPr>
+        <w:t xml:space="preserve">a box blur is merely an approximation. </w:t>
+      </w:r>
+      <w:r>
+        <w:rPr>
+          <w:lang w:val="en-GB"/>
+        </w:rPr>
+        <w:t>Additionally, by using a single pass blur</w:t>
+      </w:r>
+      <w:r>
+        <w:rPr>
+          <w:lang w:val="en-GB"/>
+        </w:rPr>
+        <w:t xml:space="preserve"> </w:t>
+      </w:r>
+      <w:r>
+        <w:rPr>
+          <w:lang w:val="en-GB"/>
+        </w:rPr>
+        <w:t xml:space="preserve">I </w:t>
+      </w:r>
+      <w:r>
+        <w:rPr>
+          <w:lang w:val="en-GB"/>
+        </w:rPr>
+        <w:t>was able to</w:t>
+      </w:r>
+      <w:r>
+        <w:rPr>
+          <w:lang w:val="en-GB"/>
+        </w:rPr>
+        <w:t xml:space="preserve"> combine the</w:t>
+      </w:r>
+      <w:r>
+        <w:rPr>
+          <w:lang w:val="en-GB"/>
+        </w:rPr>
+        <w:t xml:space="preserve"> sharpen and blur operation into </w:t>
+      </w:r>
+      <w:r>
+        <w:rPr>
+          <w:lang w:val="en-GB"/>
+        </w:rPr>
+        <w:t xml:space="preserve">one OpenCL kernel which </w:t>
+      </w:r>
+      <w:r>
+        <w:rPr>
+          <w:lang w:val="en-GB"/>
+        </w:rPr>
+        <w:t>was</w:t>
+      </w:r>
+      <w:r>
+        <w:rPr>
+          <w:lang w:val="en-GB"/>
+        </w:rPr>
+        <w:t xml:space="preserve"> </w:t>
+      </w:r>
+      <w:r>
+        <w:rPr>
+          <w:lang w:val="en-GB"/>
+        </w:rPr>
+        <w:t>nice</w:t>
+      </w:r>
+      <w:r>
+        <w:rPr>
+          <w:lang w:val="en-GB"/>
+        </w:rPr>
+        <w:t>.</w:t>
+      </w:r>
+      <w:r>
+        <w:rPr>
+          <w:lang w:val="en-GB"/>
+        </w:rPr>
+        <w:t xml:space="preserve"> </w:t>
       </w:r>
     </w:p>
     <w:p>
       <w:pPr>
-        <w:pStyle w:val="Heading2"/>
+        <w:pStyle w:val="Heading3"/>
         <w:rPr>
           <w:lang w:val="en-GB"/>
         </w:rPr>
       </w:pPr>
-      <w:bookmarkStart w:id="10" w:name="_Toc478676633"/>
-      <w:r>
-        <w:rPr>
-          <w:lang w:val="en-GB"/>
-        </w:rPr>
-        <w:lastRenderedPageBreak/>
-        <w:t>OpenCL</w:t>
-      </w:r>
-      <w:r>
-        <w:rPr>
-          <w:lang w:val="en-GB"/>
-        </w:rPr>
-        <w:t xml:space="preserve"> O</w:t>
-      </w:r>
-      <w:r>
-        <w:rPr>
-          <w:lang w:val="en-GB"/>
-        </w:rPr>
-        <w:t>ptimisations</w:t>
+      <w:bookmarkStart w:id="10" w:name="_Toc478687405"/>
+      <w:r>
+        <w:rPr>
+          <w:lang w:val="en-GB"/>
+        </w:rPr>
+        <w:t>Image Objects</w:t>
       </w:r>
       <w:bookmarkEnd w:id="10"/>
     </w:p>
@@ -3745,40 +3631,95 @@
         <w:rPr>
           <w:lang w:val="en-GB"/>
         </w:rPr>
-        <w:t>The first implementation was a 2D Gaussian blur single pass program. This was simple however it had several key performance faults. First</w:t>
-      </w:r>
-      <w:r>
-        <w:rPr>
-          <w:lang w:val="en-GB"/>
-        </w:rPr>
-        <w:t xml:space="preserve"> was that blur weights were calculated on the fly and were not pre-calculated which resulted in a lot of redundant calculations.</w:t>
-      </w:r>
-      <w:r>
-        <w:rPr>
-          <w:lang w:val="en-GB"/>
-        </w:rPr>
-        <w:t xml:space="preserve"> Second was that it was a 2D single pass blur which </w:t>
-      </w:r>
-      <w:r>
-        <w:rPr>
-          <w:lang w:val="en-GB"/>
-        </w:rPr>
-        <w:t>resulted in a significant number of additional operations as well.</w:t>
+        <w:t xml:space="preserve">From the start of the project </w:t>
+      </w:r>
+      <w:r>
+        <w:rPr>
+          <w:lang w:val="en-GB"/>
+        </w:rPr>
+        <w:t>OpenCL image</w:t>
+      </w:r>
+      <w:r>
+        <w:rPr>
+          <w:lang w:val="en-GB"/>
+        </w:rPr>
+        <w:t xml:space="preserve"> objects were used for added performance. Not only does this allow the program</w:t>
+      </w:r>
+      <w:r>
+        <w:rPr>
+          <w:lang w:val="en-GB"/>
+        </w:rPr>
+        <w:t xml:space="preserve"> to utilise automatic clamping </w:t>
+      </w:r>
+      <w:r>
+        <w:rPr>
+          <w:lang w:val="en-GB"/>
+        </w:rPr>
+        <w:t xml:space="preserve">if we access a pixel outside of the image but it allows us to choose how we sample pixels in the image. This is a great functional feature but there is an added performance benefit as well as GPUs </w:t>
+      </w:r>
+      <w:r>
+        <w:rPr>
+          <w:lang w:val="en-GB"/>
+        </w:rPr>
+        <w:t>have specific hardware to</w:t>
+      </w:r>
+      <w:r>
+        <w:rPr>
+          <w:lang w:val="en-GB"/>
+        </w:rPr>
+        <w:t xml:space="preserve"> enable fast image manipulation and by using it we will likel</w:t>
+      </w:r>
+      <w:r>
+        <w:rPr>
+          <w:lang w:val="en-GB"/>
+        </w:rPr>
+        <w:t xml:space="preserve">y see a performance increase over </w:t>
+      </w:r>
+      <w:r>
+        <w:rPr>
+          <w:lang w:val="en-GB"/>
+        </w:rPr>
+        <w:t>traditional</w:t>
+      </w:r>
+      <w:r>
+        <w:rPr>
+          <w:lang w:val="en-GB"/>
+        </w:rPr>
+        <w:t xml:space="preserve"> use of OpenCL</w:t>
+      </w:r>
+      <w:r>
+        <w:rPr>
+          <w:lang w:val="en-GB"/>
+        </w:rPr>
+        <w:t xml:space="preserve"> buffers.</w:t>
       </w:r>
     </w:p>
     <w:p>
       <w:pPr>
-        <w:pStyle w:val="Heading3"/>
+        <w:pStyle w:val="Heading2"/>
         <w:rPr>
           <w:lang w:val="en-GB"/>
         </w:rPr>
       </w:pPr>
-      <w:bookmarkStart w:id="11" w:name="_Toc478676634"/>
-      <w:r>
-        <w:rPr>
-          <w:lang w:val="en-GB"/>
-        </w:rPr>
-        <w:t>Blur Weights</w:t>
+      <w:bookmarkStart w:id="11" w:name="_Toc478687406"/>
+      <w:r>
+        <w:rPr>
+          <w:lang w:val="en-GB"/>
+        </w:rPr>
+        <w:lastRenderedPageBreak/>
+        <w:t>OpenCL</w:t>
+      </w:r>
+      <w:r>
+        <w:rPr>
+          <w:lang w:val="en-GB"/>
+        </w:rPr>
+        <w:t xml:space="preserve"> O</w:t>
+      </w:r>
+      <w:r>
+        <w:rPr>
+          <w:lang w:val="en-GB"/>
+        </w:rPr>
+        <w:t>ptimisations</w:t>
       </w:r>
       <w:bookmarkEnd w:id="11"/>
     </w:p>
@@ -3793,6 +3734,54 @@
         <w:rPr>
           <w:lang w:val="en-GB"/>
         </w:rPr>
+        <w:t>The first implementation was a 2D Gaussian blur single pass program. This was simple however it had several key performance faults. First</w:t>
+      </w:r>
+      <w:r>
+        <w:rPr>
+          <w:lang w:val="en-GB"/>
+        </w:rPr>
+        <w:t xml:space="preserve"> was that blur weights were calculated on the fly and were not pre-calculated which resulted in a lot of redundant calculations.</w:t>
+      </w:r>
+      <w:r>
+        <w:rPr>
+          <w:lang w:val="en-GB"/>
+        </w:rPr>
+        <w:t xml:space="preserve"> Second was that it was a 2D single pass blur which </w:t>
+      </w:r>
+      <w:r>
+        <w:rPr>
+          <w:lang w:val="en-GB"/>
+        </w:rPr>
+        <w:t>resulted in a significant number of additional operations as well.</w:t>
+      </w:r>
+    </w:p>
+    <w:p>
+      <w:pPr>
+        <w:pStyle w:val="Heading3"/>
+        <w:rPr>
+          <w:lang w:val="en-GB"/>
+        </w:rPr>
+      </w:pPr>
+      <w:bookmarkStart w:id="12" w:name="_Toc478687407"/>
+      <w:r>
+        <w:rPr>
+          <w:lang w:val="en-GB"/>
+        </w:rPr>
+        <w:t>Blur Weights</w:t>
+      </w:r>
+      <w:bookmarkEnd w:id="12"/>
+    </w:p>
+    <w:p>
+      <w:pPr>
+        <w:spacing w:line="276" w:lineRule="auto"/>
+        <w:rPr>
+          <w:lang w:val="en-GB"/>
+        </w:rPr>
+      </w:pPr>
+      <w:r>
+        <w:rPr>
+          <w:lang w:val="en-GB"/>
+        </w:rPr>
         <w:t>T</w:t>
       </w:r>
       <w:r>
@@ -3856,8 +3845,8 @@
         <w:t xml:space="preserve"> </w:t>
       </w:r>
     </w:p>
-    <w:bookmarkStart w:id="12" w:name="_MON_1552396737"/>
-    <w:bookmarkEnd w:id="12"/>
+    <w:bookmarkStart w:id="13" w:name="_MON_1552396737"/>
+    <w:bookmarkEnd w:id="13"/>
     <w:p>
       <w:pPr>
         <w:keepNext/>
@@ -3871,7 +3860,7 @@
           <v:shape id="_x0000_i1026" type="#_x0000_t75" style="width:523.3pt;height:309.4pt" o:ole="">
             <v:imagedata r:id="rId19" o:title=""/>
           </v:shape>
-          <o:OLEObject Type="Embed" ProgID="Word.OpenDocumentText.12" ShapeID="_x0000_i1026" DrawAspect="Content" ObjectID="_1552428545" r:id="rId20"/>
+          <o:OLEObject Type="Embed" ProgID="Word.OpenDocumentText.12" ShapeID="_x0000_i1026" DrawAspect="Content" ObjectID="_1552429287" r:id="rId20"/>
         </w:object>
       </w:r>
     </w:p>
@@ -3886,27 +3875,14 @@
       <w:r>
         <w:t xml:space="preserve">Figure </w:t>
       </w:r>
-      <w:r>
-        <w:fldChar w:fldCharType="begin"/>
-      </w:r>
-      <w:r>
-        <w:instrText xml:space="preserve"> SEQ Figure \* ARABIC </w:instrText>
-      </w:r>
-      <w:r>
-        <w:fldChar w:fldCharType="separate"/>
-      </w:r>
-      <w:r>
-        <w:rPr>
-          <w:noProof/>
-        </w:rPr>
-        <w:t>2</w:t>
-      </w:r>
-      <w:r>
-        <w:rPr>
-          <w:noProof/>
-        </w:rPr>
-        <w:fldChar w:fldCharType="end"/>
-      </w:r>
+      <w:fldSimple w:instr=" SEQ Figure \* ARABIC ">
+        <w:r>
+          <w:rPr>
+            <w:noProof/>
+          </w:rPr>
+          <w:t>2</w:t>
+        </w:r>
+      </w:fldSimple>
       <w:r>
         <w:t>: C++ code to pre-calculate Gaussian weight values</w:t>
       </w:r>
@@ -3926,7 +3902,7 @@
           <w:lang w:val="en-GB"/>
         </w:rPr>
       </w:pPr>
-      <w:bookmarkStart w:id="13" w:name="_Toc478676635"/>
+      <w:bookmarkStart w:id="14" w:name="_Toc478687408"/>
       <w:r>
         <w:rPr>
           <w:lang w:val="en-GB"/>
@@ -3940,7 +3916,7 @@
         </w:rPr>
         <w:t xml:space="preserve"> &amp; Flags</w:t>
       </w:r>
-      <w:bookmarkEnd w:id="13"/>
+      <w:bookmarkEnd w:id="14"/>
     </w:p>
     <w:p>
       <w:pPr>
@@ -4028,8 +4004,8 @@
         <w:t>.</w:t>
       </w:r>
     </w:p>
-    <w:bookmarkStart w:id="14" w:name="_MON_1552396895"/>
-    <w:bookmarkEnd w:id="14"/>
+    <w:bookmarkStart w:id="15" w:name="_MON_1552396895"/>
+    <w:bookmarkEnd w:id="15"/>
     <w:p>
       <w:pPr>
         <w:keepNext/>
@@ -4040,10 +4016,10 @@
           <w:lang w:val="en-GB"/>
         </w:rPr>
         <w:object w:dxaOrig="10466" w:dyaOrig="1510" w14:anchorId="6BD8A835">
-          <v:shape id="_x0000_i1032" type="#_x0000_t75" style="width:523.3pt;height:75.75pt" o:ole="">
+          <v:shape id="_x0000_i1027" type="#_x0000_t75" style="width:523.3pt;height:75.75pt" o:ole="">
             <v:imagedata r:id="rId21" o:title=""/>
           </v:shape>
-          <o:OLEObject Type="Embed" ProgID="Word.OpenDocumentText.12" ShapeID="_x0000_i1032" DrawAspect="Content" ObjectID="_1552428546" r:id="rId22"/>
+          <o:OLEObject Type="Embed" ProgID="Word.OpenDocumentText.12" ShapeID="_x0000_i1027" DrawAspect="Content" ObjectID="_1552429288" r:id="rId22"/>
         </w:object>
       </w:r>
     </w:p>
@@ -4058,27 +4034,14 @@
       <w:r>
         <w:t xml:space="preserve">Figure </w:t>
       </w:r>
-      <w:r>
-        <w:fldChar w:fldCharType="begin"/>
-      </w:r>
-      <w:r>
-        <w:instrText xml:space="preserve"> SEQ Figure \* ARABIC </w:instrText>
-      </w:r>
-      <w:r>
-        <w:fldChar w:fldCharType="separate"/>
-      </w:r>
-      <w:r>
-        <w:rPr>
-          <w:noProof/>
-        </w:rPr>
-        <w:t>3</w:t>
-      </w:r>
-      <w:r>
-        <w:rPr>
-          <w:noProof/>
-        </w:rPr>
-        <w:fldChar w:fldCharType="end"/>
-      </w:r>
+      <w:fldSimple w:instr=" SEQ Figure \* ARABIC ">
+        <w:r>
+          <w:rPr>
+            <w:noProof/>
+          </w:rPr>
+          <w:t>3</w:t>
+        </w:r>
+      </w:fldSimple>
       <w:r>
         <w:t>: Passing certain arguments as constants to the OpenCL program when it is compiled.</w:t>
       </w:r>
@@ -4090,14 +4053,14 @@
           <w:lang w:val="en-GB"/>
         </w:rPr>
       </w:pPr>
-      <w:bookmarkStart w:id="15" w:name="_Toc478676636"/>
+      <w:bookmarkStart w:id="16" w:name="_Toc478687409"/>
       <w:r>
         <w:rPr>
           <w:lang w:val="en-GB"/>
         </w:rPr>
         <w:t>1D Blur</w:t>
       </w:r>
-      <w:bookmarkEnd w:id="15"/>
+      <w:bookmarkEnd w:id="16"/>
     </w:p>
     <w:p>
       <w:pPr>
@@ -4227,8 +4190,8 @@
         <w:t>The first pass of this new kernel can be seen in Figure 4.</w:t>
       </w:r>
     </w:p>
-    <w:bookmarkStart w:id="16" w:name="_MON_1552397076"/>
-    <w:bookmarkEnd w:id="16"/>
+    <w:bookmarkStart w:id="17" w:name="_MON_1552397076"/>
+    <w:bookmarkEnd w:id="17"/>
     <w:p>
       <w:pPr>
         <w:keepNext/>
@@ -4239,10 +4202,10 @@
           <w:lang w:val="en-GB"/>
         </w:rPr>
         <w:object w:dxaOrig="10466" w:dyaOrig="4886" w14:anchorId="38308F1A">
-          <v:shape id="_x0000_i1038" type="#_x0000_t75" style="width:523.3pt;height:244.55pt" o:ole="">
+          <v:shape id="_x0000_i1028" type="#_x0000_t75" style="width:523.3pt;height:244.55pt" o:ole="">
             <v:imagedata r:id="rId23" o:title=""/>
           </v:shape>
-          <o:OLEObject Type="Embed" ProgID="Word.OpenDocumentText.12" ShapeID="_x0000_i1038" DrawAspect="Content" ObjectID="_1552428547" r:id="rId24"/>
+          <o:OLEObject Type="Embed" ProgID="Word.OpenDocumentText.12" ShapeID="_x0000_i1028" DrawAspect="Content" ObjectID="_1552429289" r:id="rId24"/>
         </w:object>
       </w:r>
     </w:p>
@@ -4257,27 +4220,14 @@
       <w:r>
         <w:t xml:space="preserve">Figure </w:t>
       </w:r>
-      <w:r>
-        <w:fldChar w:fldCharType="begin"/>
-      </w:r>
-      <w:r>
-        <w:instrText xml:space="preserve"> SEQ Figure \* ARABIC </w:instrText>
-      </w:r>
-      <w:r>
-        <w:fldChar w:fldCharType="separate"/>
-      </w:r>
-      <w:r>
-        <w:rPr>
-          <w:noProof/>
-        </w:rPr>
-        <w:t>4</w:t>
-      </w:r>
-      <w:r>
-        <w:rPr>
-          <w:noProof/>
-        </w:rPr>
-        <w:fldChar w:fldCharType="end"/>
-      </w:r>
+      <w:fldSimple w:instr=" SEQ Figure \* ARABIC ">
+        <w:r>
+          <w:rPr>
+            <w:noProof/>
+          </w:rPr>
+          <w:t>4</w:t>
+        </w:r>
+      </w:fldSimple>
       <w:r>
         <w:t>: First pass of the</w:t>
       </w:r>
@@ -4309,7 +4259,7 @@
           <w:lang w:val="en-GB"/>
         </w:rPr>
       </w:pPr>
-      <w:bookmarkStart w:id="17" w:name="_Toc478676637"/>
+      <w:bookmarkStart w:id="18" w:name="_Toc478687410"/>
       <w:r>
         <w:rPr>
           <w:lang w:val="en-GB"/>
@@ -4317,7 +4267,7 @@
         <w:lastRenderedPageBreak/>
         <w:t>Viewer Development</w:t>
       </w:r>
-      <w:bookmarkEnd w:id="17"/>
+      <w:bookmarkEnd w:id="18"/>
     </w:p>
     <w:p>
       <w:pPr>
@@ -4682,27 +4632,14 @@
                             <w:r>
                               <w:t xml:space="preserve">Figure </w:t>
                             </w:r>
-                            <w:r>
-                              <w:fldChar w:fldCharType="begin"/>
-                            </w:r>
-                            <w:r>
-                              <w:instrText xml:space="preserve"> SEQ Figure \* ARABIC </w:instrText>
-                            </w:r>
-                            <w:r>
-                              <w:fldChar w:fldCharType="separate"/>
-                            </w:r>
-                            <w:r>
-                              <w:rPr>
-                                <w:noProof/>
-                              </w:rPr>
-                              <w:t>5</w:t>
-                            </w:r>
-                            <w:r>
-                              <w:rPr>
-                                <w:noProof/>
-                              </w:rPr>
-                              <w:fldChar w:fldCharType="end"/>
-                            </w:r>
+                            <w:fldSimple w:instr=" SEQ Figure \* ARABIC ">
+                              <w:r>
+                                <w:rPr>
+                                  <w:noProof/>
+                                </w:rPr>
+                                <w:t>5</w:t>
+                              </w:r>
+                            </w:fldSimple>
                             <w:r>
                               <w:t>: Viewer with a loaded image</w:t>
                             </w:r>
@@ -4723,7 +4660,11 @@
           </mc:Choice>
           <mc:Fallback>
             <w:pict>
-              <v:shape w14:anchorId="64EF7117" id="Text Box 11" o:spid="_x0000_s1027" type="#_x0000_t202" style="position:absolute;left:0;text-align:left;margin-left:-42.25pt;margin-top:278.8pt;width:279.4pt;height:.05pt;z-index:-251648000;visibility:visible;mso-wrap-style:square;mso-wrap-distance-left:9pt;mso-wrap-distance-top:0;mso-wrap-distance-right:9pt;mso-wrap-distance-bottom:0;mso-position-horizontal:absolute;mso-position-horizontal-relative:text;mso-position-vertical:absolute;mso-position-vertical-relative:text;v-text-anchor:top" o:gfxdata="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" stroked="f">
+              <v:shapetype w14:anchorId="64EF7117" id="_x0000_t202" coordsize="21600,21600" o:spt="202" path="m,l,21600r21600,l21600,xe">
+                <v:stroke joinstyle="miter"/>
+                <v:path gradientshapeok="t" o:connecttype="rect"/>
+              </v:shapetype>
+              <v:shape id="Text Box 11" o:spid="_x0000_s1027" type="#_x0000_t202" style="position:absolute;left:0;text-align:left;margin-left:-42.25pt;margin-top:278.8pt;width:279.4pt;height:.05pt;z-index:-251648000;visibility:visible;mso-wrap-style:square;mso-wrap-distance-left:9pt;mso-wrap-distance-top:0;mso-wrap-distance-right:9pt;mso-wrap-distance-bottom:0;mso-position-horizontal:absolute;mso-position-horizontal-relative:text;mso-position-vertical:absolute;mso-position-vertical-relative:text;v-text-anchor:top" o:gfxdata="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" stroked="f">
                 <v:textbox style="mso-fit-shape-to-text:t" inset="0,0,0,0">
                   <w:txbxContent>
                     <w:p>
@@ -4739,27 +4680,14 @@
                       <w:r>
                         <w:t xml:space="preserve">Figure </w:t>
                       </w:r>
-                      <w:r>
-                        <w:fldChar w:fldCharType="begin"/>
-                      </w:r>
-                      <w:r>
-                        <w:instrText xml:space="preserve"> SEQ Figure \* ARABIC </w:instrText>
-                      </w:r>
-                      <w:r>
-                        <w:fldChar w:fldCharType="separate"/>
-                      </w:r>
-                      <w:r>
-                        <w:rPr>
-                          <w:noProof/>
-                        </w:rPr>
-                        <w:t>5</w:t>
-                      </w:r>
-                      <w:r>
-                        <w:rPr>
-                          <w:noProof/>
-                        </w:rPr>
-                        <w:fldChar w:fldCharType="end"/>
-                      </w:r>
+                      <w:fldSimple w:instr=" SEQ Figure \* ARABIC ">
+                        <w:r>
+                          <w:rPr>
+                            <w:noProof/>
+                          </w:rPr>
+                          <w:t>5</w:t>
+                        </w:r>
+                      </w:fldSimple>
                       <w:r>
                         <w:t>: Viewer with a loaded image</w:t>
                       </w:r>
@@ -4842,27 +4770,14 @@
                             <w:r>
                               <w:t xml:space="preserve">Figure </w:t>
                             </w:r>
-                            <w:r>
-                              <w:fldChar w:fldCharType="begin"/>
-                            </w:r>
-                            <w:r>
-                              <w:instrText xml:space="preserve"> SEQ Figure \* ARABIC </w:instrText>
-                            </w:r>
-                            <w:r>
-                              <w:fldChar w:fldCharType="separate"/>
-                            </w:r>
-                            <w:r>
-                              <w:rPr>
-                                <w:noProof/>
-                              </w:rPr>
-                              <w:t>6</w:t>
-                            </w:r>
-                            <w:r>
-                              <w:rPr>
-                                <w:noProof/>
-                              </w:rPr>
-                              <w:fldChar w:fldCharType="end"/>
-                            </w:r>
+                            <w:fldSimple w:instr=" SEQ Figure \* ARABIC ">
+                              <w:r>
+                                <w:rPr>
+                                  <w:noProof/>
+                                </w:rPr>
+                                <w:t>6</w:t>
+                              </w:r>
+                            </w:fldSimple>
                             <w:r>
                               <w:t>: Viewer without a loaded image</w:t>
                             </w:r>
@@ -4899,27 +4814,14 @@
                       <w:r>
                         <w:t xml:space="preserve">Figure </w:t>
                       </w:r>
-                      <w:r>
-                        <w:fldChar w:fldCharType="begin"/>
-                      </w:r>
-                      <w:r>
-                        <w:instrText xml:space="preserve"> SEQ Figure \* ARABIC </w:instrText>
-                      </w:r>
-                      <w:r>
-                        <w:fldChar w:fldCharType="separate"/>
-                      </w:r>
-                      <w:r>
-                        <w:rPr>
-                          <w:noProof/>
-                        </w:rPr>
-                        <w:t>6</w:t>
-                      </w:r>
-                      <w:r>
-                        <w:rPr>
-                          <w:noProof/>
-                        </w:rPr>
-                        <w:fldChar w:fldCharType="end"/>
-                      </w:r>
+                      <w:fldSimple w:instr=" SEQ Figure \* ARABIC ">
+                        <w:r>
+                          <w:rPr>
+                            <w:noProof/>
+                          </w:rPr>
+                          <w:t>6</w:t>
+                        </w:r>
+                      </w:fldSimple>
                       <w:r>
                         <w:t>: Viewer without a loaded image</w:t>
                       </w:r>
@@ -4956,7 +4858,7 @@
           <w:lang w:val="en-GB"/>
         </w:rPr>
       </w:pPr>
-      <w:bookmarkStart w:id="18" w:name="_Toc478676638"/>
+      <w:bookmarkStart w:id="19" w:name="_Toc478687411"/>
       <w:r>
         <w:rPr>
           <w:lang w:val="en-GB"/>
@@ -4970,7 +4872,7 @@
         </w:rPr>
         <w:t>evelopment</w:t>
       </w:r>
-      <w:bookmarkEnd w:id="18"/>
+      <w:bookmarkEnd w:id="19"/>
     </w:p>
     <w:p>
       <w:pPr>
@@ -5056,8 +4958,8 @@
         <w:t xml:space="preserve"> type. </w:t>
       </w:r>
     </w:p>
-    <w:bookmarkStart w:id="19" w:name="_MON_1552246424"/>
-    <w:bookmarkEnd w:id="19"/>
+    <w:bookmarkStart w:id="20" w:name="_MON_1552246424"/>
+    <w:bookmarkEnd w:id="20"/>
     <w:p>
       <w:pPr>
         <w:keepNext/>
@@ -5071,7 +4973,7 @@
           <v:shape id="_x0000_i1029" type="#_x0000_t75" style="width:451.3pt;height:109pt" o:ole="">
             <v:imagedata r:id="rId27" o:title=""/>
           </v:shape>
-          <o:OLEObject Type="Embed" ProgID="Word.OpenDocumentText.12" ShapeID="_x0000_i1029" DrawAspect="Content" ObjectID="_1552428548" r:id="rId28"/>
+          <o:OLEObject Type="Embed" ProgID="Word.OpenDocumentText.12" ShapeID="_x0000_i1029" DrawAspect="Content" ObjectID="_1552429290" r:id="rId28"/>
         </w:object>
       </w:r>
     </w:p>
@@ -5157,27 +5059,14 @@
                             <w:r>
                               <w:t xml:space="preserve">Figure </w:t>
                             </w:r>
-                            <w:r>
-                              <w:fldChar w:fldCharType="begin"/>
-                            </w:r>
-                            <w:r>
-                              <w:instrText xml:space="preserve"> SEQ Figure \* ARABIC </w:instrText>
-                            </w:r>
-                            <w:r>
-                              <w:fldChar w:fldCharType="separate"/>
-                            </w:r>
-                            <w:r>
-                              <w:rPr>
-                                <w:noProof/>
-                              </w:rPr>
-                              <w:t>7</w:t>
-                            </w:r>
-                            <w:r>
-                              <w:rPr>
-                                <w:noProof/>
-                              </w:rPr>
-                              <w:fldChar w:fldCharType="end"/>
-                            </w:r>
+                            <w:fldSimple w:instr=" SEQ Figure \* ARABIC ">
+                              <w:r>
+                                <w:rPr>
+                                  <w:noProof/>
+                                </w:rPr>
+                                <w:t>7</w:t>
+                              </w:r>
+                            </w:fldSimple>
                             <w:r>
                               <w:t>: Dialog to open a PPM file</w:t>
                             </w:r>
@@ -5214,27 +5103,14 @@
                       <w:r>
                         <w:t xml:space="preserve">Figure </w:t>
                       </w:r>
-                      <w:r>
-                        <w:fldChar w:fldCharType="begin"/>
-                      </w:r>
-                      <w:r>
-                        <w:instrText xml:space="preserve"> SEQ Figure \* ARABIC </w:instrText>
-                      </w:r>
-                      <w:r>
-                        <w:fldChar w:fldCharType="separate"/>
-                      </w:r>
-                      <w:r>
-                        <w:rPr>
-                          <w:noProof/>
-                        </w:rPr>
-                        <w:t>7</w:t>
-                      </w:r>
-                      <w:r>
-                        <w:rPr>
-                          <w:noProof/>
-                        </w:rPr>
-                        <w:fldChar w:fldCharType="end"/>
-                      </w:r>
+                      <w:fldSimple w:instr=" SEQ Figure \* ARABIC ">
+                        <w:r>
+                          <w:rPr>
+                            <w:noProof/>
+                          </w:rPr>
+                          <w:t>7</w:t>
+                        </w:r>
+                      </w:fldSimple>
                       <w:r>
                         <w:t>: Dialog to open a PPM file</w:t>
                       </w:r>
@@ -5550,27 +5426,14 @@
                             <w:r>
                               <w:t xml:space="preserve">Figure </w:t>
                             </w:r>
-                            <w:r>
-                              <w:fldChar w:fldCharType="begin"/>
-                            </w:r>
-                            <w:r>
-                              <w:instrText xml:space="preserve"> SEQ Figure \* ARABIC </w:instrText>
-                            </w:r>
-                            <w:r>
-                              <w:fldChar w:fldCharType="separate"/>
-                            </w:r>
-                            <w:r>
-                              <w:rPr>
-                                <w:noProof/>
-                              </w:rPr>
-                              <w:t>8</w:t>
-                            </w:r>
-                            <w:r>
-                              <w:rPr>
-                                <w:noProof/>
-                              </w:rPr>
-                              <w:fldChar w:fldCharType="end"/>
-                            </w:r>
+                            <w:fldSimple w:instr=" SEQ Figure \* ARABIC ">
+                              <w:r>
+                                <w:rPr>
+                                  <w:noProof/>
+                                </w:rPr>
+                                <w:t>8</w:t>
+                              </w:r>
+                            </w:fldSimple>
                             <w:r>
                               <w:t>: Press 1 to show the original image loaded</w:t>
                             </w:r>
@@ -5607,27 +5470,14 @@
                       <w:r>
                         <w:t xml:space="preserve">Figure </w:t>
                       </w:r>
-                      <w:r>
-                        <w:fldChar w:fldCharType="begin"/>
-                      </w:r>
-                      <w:r>
-                        <w:instrText xml:space="preserve"> SEQ Figure \* ARABIC </w:instrText>
-                      </w:r>
-                      <w:r>
-                        <w:fldChar w:fldCharType="separate"/>
-                      </w:r>
-                      <w:r>
-                        <w:rPr>
-                          <w:noProof/>
-                        </w:rPr>
-                        <w:t>8</w:t>
-                      </w:r>
-                      <w:r>
-                        <w:rPr>
-                          <w:noProof/>
-                        </w:rPr>
-                        <w:fldChar w:fldCharType="end"/>
-                      </w:r>
+                      <w:fldSimple w:instr=" SEQ Figure \* ARABIC ">
+                        <w:r>
+                          <w:rPr>
+                            <w:noProof/>
+                          </w:rPr>
+                          <w:t>8</w:t>
+                        </w:r>
+                      </w:fldSimple>
                       <w:r>
                         <w:t>: Press 1 to show the original image loaded</w:t>
                       </w:r>
@@ -5778,27 +5628,14 @@
                             <w:r>
                               <w:t xml:space="preserve">Figure </w:t>
                             </w:r>
-                            <w:r>
-                              <w:fldChar w:fldCharType="begin"/>
-                            </w:r>
-                            <w:r>
-                              <w:instrText xml:space="preserve"> SEQ Figure \* ARABIC </w:instrText>
-                            </w:r>
-                            <w:r>
-                              <w:fldChar w:fldCharType="separate"/>
-                            </w:r>
-                            <w:r>
-                              <w:rPr>
-                                <w:noProof/>
-                              </w:rPr>
-                              <w:t>9</w:t>
-                            </w:r>
-                            <w:r>
-                              <w:rPr>
-                                <w:noProof/>
-                              </w:rPr>
-                              <w:fldChar w:fldCharType="end"/>
-                            </w:r>
+                            <w:fldSimple w:instr=" SEQ Figure \* ARABIC ">
+                              <w:r>
+                                <w:rPr>
+                                  <w:noProof/>
+                                </w:rPr>
+                                <w:t>9</w:t>
+                              </w:r>
+                            </w:fldSimple>
                             <w:r>
                               <w:t>: Press 2 to see the image after the first pass (Horizontal Blur)</w:t>
                             </w:r>
@@ -5835,27 +5672,14 @@
                       <w:r>
                         <w:t xml:space="preserve">Figure </w:t>
                       </w:r>
-                      <w:r>
-                        <w:fldChar w:fldCharType="begin"/>
-                      </w:r>
-                      <w:r>
-                        <w:instrText xml:space="preserve"> SEQ Figure \* ARABIC </w:instrText>
-                      </w:r>
-                      <w:r>
-                        <w:fldChar w:fldCharType="separate"/>
-                      </w:r>
-                      <w:r>
-                        <w:rPr>
-                          <w:noProof/>
-                        </w:rPr>
-                        <w:t>9</w:t>
-                      </w:r>
-                      <w:r>
-                        <w:rPr>
-                          <w:noProof/>
-                        </w:rPr>
-                        <w:fldChar w:fldCharType="end"/>
-                      </w:r>
+                      <w:fldSimple w:instr=" SEQ Figure \* ARABIC ">
+                        <w:r>
+                          <w:rPr>
+                            <w:noProof/>
+                          </w:rPr>
+                          <w:t>9</w:t>
+                        </w:r>
+                      </w:fldSimple>
                       <w:r>
                         <w:t>: Press 2 to see the image after the first pass (Horizontal Blur)</w:t>
                       </w:r>
@@ -6008,27 +5832,14 @@
                             <w:r>
                               <w:t xml:space="preserve">Figure </w:t>
                             </w:r>
-                            <w:r>
-                              <w:fldChar w:fldCharType="begin"/>
-                            </w:r>
-                            <w:r>
-                              <w:instrText xml:space="preserve"> SEQ Figure \* ARABIC </w:instrText>
-                            </w:r>
-                            <w:r>
-                              <w:fldChar w:fldCharType="separate"/>
-                            </w:r>
-                            <w:r>
-                              <w:rPr>
-                                <w:noProof/>
-                              </w:rPr>
-                              <w:t>10</w:t>
-                            </w:r>
-                            <w:r>
-                              <w:rPr>
-                                <w:noProof/>
-                              </w:rPr>
-                              <w:fldChar w:fldCharType="end"/>
-                            </w:r>
+                            <w:fldSimple w:instr=" SEQ Figure \* ARABIC ">
+                              <w:r>
+                                <w:rPr>
+                                  <w:noProof/>
+                                </w:rPr>
+                                <w:t>10</w:t>
+                              </w:r>
+                            </w:fldSimple>
                             <w:r>
                               <w:t>: Press 3 to show the final image which is the sharpened image</w:t>
                             </w:r>
@@ -6068,27 +5879,14 @@
                       <w:r>
                         <w:t xml:space="preserve">Figure </w:t>
                       </w:r>
-                      <w:r>
-                        <w:fldChar w:fldCharType="begin"/>
-                      </w:r>
-                      <w:r>
-                        <w:instrText xml:space="preserve"> SEQ Figure \* ARABIC </w:instrText>
-                      </w:r>
-                      <w:r>
-                        <w:fldChar w:fldCharType="separate"/>
-                      </w:r>
-                      <w:r>
-                        <w:rPr>
-                          <w:noProof/>
-                        </w:rPr>
-                        <w:t>10</w:t>
-                      </w:r>
-                      <w:r>
-                        <w:rPr>
-                          <w:noProof/>
-                        </w:rPr>
-                        <w:fldChar w:fldCharType="end"/>
-                      </w:r>
+                      <w:fldSimple w:instr=" SEQ Figure \* ARABIC ">
+                        <w:r>
+                          <w:rPr>
+                            <w:noProof/>
+                          </w:rPr>
+                          <w:t>10</w:t>
+                        </w:r>
+                      </w:fldSimple>
                       <w:r>
                         <w:t>: Press 3 to show the final image which is the sharpened image</w:t>
                       </w:r>
@@ -6109,7 +5907,7 @@
           <w:lang w:val="en-GB"/>
         </w:rPr>
       </w:pPr>
-      <w:bookmarkStart w:id="20" w:name="_Toc478676639"/>
+      <w:bookmarkStart w:id="21" w:name="_Toc478687412"/>
       <w:r>
         <w:rPr>
           <w:lang w:val="en-GB"/>
@@ -6117,7 +5915,7 @@
         <w:lastRenderedPageBreak/>
         <w:t>Performance</w:t>
       </w:r>
-      <w:bookmarkEnd w:id="20"/>
+      <w:bookmarkEnd w:id="21"/>
     </w:p>
     <w:p>
       <w:pPr>
@@ -6126,14 +5924,14 @@
           <w:lang w:val="en-GB"/>
         </w:rPr>
       </w:pPr>
-      <w:bookmarkStart w:id="21" w:name="_Toc478676640"/>
+      <w:bookmarkStart w:id="22" w:name="_Toc478687413"/>
       <w:r>
         <w:rPr>
           <w:lang w:val="en-GB"/>
         </w:rPr>
         <w:t>Method</w:t>
       </w:r>
-      <w:bookmarkEnd w:id="21"/>
+      <w:bookmarkEnd w:id="22"/>
     </w:p>
     <w:p>
       <w:pPr>
@@ -6164,7 +5962,25 @@
         <w:rPr>
           <w:lang w:val="en-GB"/>
         </w:rPr>
-        <w:t>he time to load and write the PPM file was taken out of measuring entirely as it was common to both programs and measuring this would have added noise to the performan</w:t>
+        <w:t xml:space="preserve">he time to load and write the PPM file was taken out </w:t>
+      </w:r>
+      <w:r>
+        <w:rPr>
+          <w:lang w:val="en-GB"/>
+        </w:rPr>
+        <w:t>of the</w:t>
+      </w:r>
+      <w:r>
+        <w:rPr>
+          <w:lang w:val="en-GB"/>
+        </w:rPr>
+        <w:t xml:space="preserve"> </w:t>
+      </w:r>
+      <w:r>
+        <w:rPr>
+          <w:lang w:val="en-GB"/>
+        </w:rPr>
+        <w:t>measuring entirely as it was common to both programs and measuring this would have added noise to the performan</w:t>
       </w:r>
       <w:r>
         <w:rPr>
@@ -6249,7 +6065,7 @@
           <w:lang w:val="en-GB"/>
         </w:rPr>
       </w:pPr>
-      <w:bookmarkStart w:id="22" w:name="_Toc478676641"/>
+      <w:bookmarkStart w:id="23" w:name="_Toc478687414"/>
       <w:r>
         <w:rPr>
           <w:lang w:val="en-GB"/>
@@ -6262,7 +6078,7 @@
         </w:rPr>
         <w:t xml:space="preserve"> Image</w:t>
       </w:r>
-      <w:bookmarkEnd w:id="22"/>
+      <w:bookmarkEnd w:id="23"/>
     </w:p>
     <w:p>
       <w:pPr>
@@ -6271,7 +6087,7 @@
           <w:lang w:val="en-GB"/>
         </w:rPr>
       </w:pPr>
-      <w:bookmarkStart w:id="23" w:name="_Toc478676642"/>
+      <w:bookmarkStart w:id="24" w:name="_Toc478687415"/>
       <w:r>
         <w:rPr>
           <w:lang w:val="en-GB"/>
@@ -6284,7 +6100,7 @@
         </w:rPr>
         <w:t xml:space="preserve"> Time</w:t>
       </w:r>
-      <w:bookmarkEnd w:id="23"/>
+      <w:bookmarkEnd w:id="24"/>
     </w:p>
     <w:p>
       <w:pPr>
@@ -6303,7 +6119,7 @@
         <w:rPr>
           <w:lang w:val="en-GB"/>
         </w:rPr>
-        <w:t>44</w:t>
+        <w:t>35</w:t>
       </w:r>
       <w:r>
         <w:rPr>
@@ -6327,7 +6143,13 @@
         <w:rPr>
           <w:lang w:val="en-GB"/>
         </w:rPr>
-        <w:t>2184x</w:t>
+        <w:t>1903</w:t>
+      </w:r>
+      <w:r>
+        <w:rPr>
+          <w:lang w:val="en-GB"/>
+        </w:rPr>
+        <w:t>x</w:t>
       </w:r>
       <w:r>
         <w:rPr>
@@ -6418,7 +6240,7 @@
           <w:lang w:val="en-GB"/>
         </w:rPr>
       </w:pPr>
-      <w:bookmarkStart w:id="24" w:name="_Toc478676643"/>
+      <w:bookmarkStart w:id="25" w:name="_Toc478687416"/>
       <w:r>
         <w:rPr>
           <w:lang w:val="en-GB"/>
@@ -6432,7 +6254,7 @@
         </w:rPr>
         <w:t xml:space="preserve"> Time</w:t>
       </w:r>
-      <w:bookmarkEnd w:id="24"/>
+      <w:bookmarkEnd w:id="25"/>
     </w:p>
     <w:p>
       <w:pPr>
@@ -6445,7 +6267,73 @@
         <w:rPr>
           <w:lang w:val="en-GB"/>
         </w:rPr>
-        <w:t>When we factor in memory transfer times and OpenCL program initialisation we see a different picture. Here the added cost of transferring memory stops the OpenCL version being faster with small blur sizes however it is still faster by a large margin with what seems to be any blur with a radius higher than 5. While the OpenCL version is only 1.7x times faster with a blur radius of 7 it does get significantly faster compared</w:t>
+        <w:t>Even w</w:t>
+      </w:r>
+      <w:r>
+        <w:rPr>
+          <w:lang w:val="en-GB"/>
+        </w:rPr>
+        <w:t>hen we factor in memory transfer times</w:t>
+      </w:r>
+      <w:r>
+        <w:rPr>
+          <w:lang w:val="en-GB"/>
+        </w:rPr>
+        <w:t xml:space="preserve"> that OpenCL version is faster by a considerable amount</w:t>
+      </w:r>
+      <w:r>
+        <w:rPr>
+          <w:lang w:val="en-GB"/>
+        </w:rPr>
+        <w:t xml:space="preserve">. Here the added cost of transferring memory </w:t>
+      </w:r>
+      <w:r>
+        <w:rPr>
+          <w:lang w:val="en-GB"/>
+        </w:rPr>
+        <w:t>does not stop</w:t>
+      </w:r>
+      <w:r>
+        <w:rPr>
+          <w:lang w:val="en-GB"/>
+        </w:rPr>
+        <w:t xml:space="preserve"> the OpenCL version being faster with small blur sizes </w:t>
+      </w:r>
+      <w:r>
+        <w:rPr>
+          <w:lang w:val="en-GB"/>
+        </w:rPr>
+        <w:t>which is an incredible feature</w:t>
+      </w:r>
+      <w:r>
+        <w:rPr>
+          <w:lang w:val="en-GB"/>
+        </w:rPr>
+        <w:t>. Wh</w:t>
+      </w:r>
+      <w:r>
+        <w:rPr>
+          <w:lang w:val="en-GB"/>
+        </w:rPr>
+        <w:t>ile the OpenCL version is only 16.2</w:t>
+      </w:r>
+      <w:r>
+        <w:rPr>
+          <w:lang w:val="en-GB"/>
+        </w:rPr>
+        <w:t>x time</w:t>
+      </w:r>
+      <w:r>
+        <w:rPr>
+          <w:lang w:val="en-GB"/>
+        </w:rPr>
+        <w:t>s faster with a blur radius of 3</w:t>
+      </w:r>
+      <w:r>
+        <w:rPr>
+          <w:lang w:val="en-GB"/>
+        </w:rPr>
+        <w:t xml:space="preserve"> it does get significantly faster compared</w:t>
       </w:r>
       <w:r>
         <w:rPr>
@@ -6457,7 +6345,19 @@
         <w:rPr>
           <w:lang w:val="en-GB"/>
         </w:rPr>
-        <w:t xml:space="preserve"> the CPU version when dealing with larger blurs being 74x times faster than the given CPU version</w:t>
+        <w:t xml:space="preserve"> the CPU version when de</w:t>
+      </w:r>
+      <w:r>
+        <w:rPr>
+          <w:lang w:val="en-GB"/>
+        </w:rPr>
+        <w:t>aling with larger blurs being 1100</w:t>
+      </w:r>
+      <w:r>
+        <w:rPr>
+          <w:lang w:val="en-GB"/>
+        </w:rPr>
+        <w:t>x times faster than the given CPU version</w:t>
       </w:r>
       <w:r>
         <w:rPr>
@@ -6470,6 +6370,12 @@
           <w:lang w:val="en-GB"/>
         </w:rPr>
         <w:t>.</w:t>
+      </w:r>
+      <w:r>
+        <w:rPr>
+          <w:lang w:val="en-GB"/>
+        </w:rPr>
+        <w:t xml:space="preserve"> It’s worth noting here that the blur radius could easily be larger than that.</w:t>
       </w:r>
     </w:p>
     <w:p>
@@ -6512,14 +6418,14 @@
           <w:lang w:val="en-GB"/>
         </w:rPr>
       </w:pPr>
-      <w:bookmarkStart w:id="25" w:name="_Toc478676644"/>
+      <w:bookmarkStart w:id="26" w:name="_Toc478687417"/>
       <w:r>
         <w:rPr>
           <w:lang w:val="en-GB"/>
         </w:rPr>
         <w:t>Results</w:t>
       </w:r>
-      <w:bookmarkEnd w:id="25"/>
+      <w:bookmarkEnd w:id="26"/>
     </w:p>
     <w:p>
       <w:pPr>
@@ -6532,85 +6438,25 @@
         <w:rPr>
           <w:lang w:val="en-GB"/>
         </w:rPr>
-        <w:t xml:space="preserve">With the small given </w:t>
-      </w:r>
-      <w:r>
-        <w:rPr>
-          <w:lang w:val="en-GB"/>
-        </w:rPr>
-        <w:t xml:space="preserve">image and </w:t>
-      </w:r>
-      <w:r>
-        <w:rPr>
-          <w:lang w:val="en-GB"/>
-        </w:rPr>
-        <w:t>tiny blur radii values it will perf</w:t>
-      </w:r>
-      <w:r>
-        <w:rPr>
-          <w:lang w:val="en-GB"/>
-        </w:rPr>
-        <w:t xml:space="preserve">orm better than the </w:t>
-      </w:r>
-      <w:r>
-        <w:rPr>
-          <w:lang w:val="en-GB"/>
-        </w:rPr>
-        <w:t>OpenCL</w:t>
-      </w:r>
-      <w:r>
-        <w:rPr>
-          <w:lang w:val="en-GB"/>
-        </w:rPr>
-        <w:t xml:space="preserve"> version. </w:t>
-      </w:r>
-      <w:r>
-        <w:rPr>
-          <w:lang w:val="en-GB"/>
-        </w:rPr>
-        <w:t>However,</w:t>
-      </w:r>
-      <w:r>
-        <w:rPr>
-          <w:lang w:val="en-GB"/>
-        </w:rPr>
-        <w:t xml:space="preserve"> that really is the only case where the given version wins. In all other cases the OpenCL version is faster by factors not percent. What is interesting given the </w:t>
-      </w:r>
-      <w:r>
-        <w:rPr>
-          <w:lang w:val="en-GB"/>
-        </w:rPr>
-        <w:t>OpenCL</w:t>
-      </w:r>
-      <w:r>
-        <w:rPr>
-          <w:lang w:val="en-GB"/>
-        </w:rPr>
-        <w:t xml:space="preserve"> version is that using a blur radius of 13 gives better performance than using a blur radius of 7? What is going on here? Upon further </w:t>
-      </w:r>
-      <w:r>
-        <w:rPr>
-          <w:lang w:val="en-GB"/>
-        </w:rPr>
-        <w:t>investigation,</w:t>
-      </w:r>
-      <w:r>
-        <w:rPr>
-          <w:lang w:val="en-GB"/>
-        </w:rPr>
-        <w:t xml:space="preserve"> this was due to varying build times of the OpenCL kernel and varying initialising times for the buffers. It just so happens that when using a small image size that these factors become more noticeable</w:t>
-      </w:r>
-      <w:r>
-        <w:rPr>
-          <w:lang w:val="en-GB"/>
-        </w:rPr>
-        <w:t xml:space="preserve"> and you will see this factor disappear in the following section where we deal with a larger image size</w:t>
-      </w:r>
-      <w:r>
-        <w:rPr>
-          <w:lang w:val="en-GB"/>
-        </w:rPr>
-        <w:t>.</w:t>
+        <w:t xml:space="preserve">In all other cases the OpenCL version is faster by factors not percent. </w:t>
+      </w:r>
+      <w:r>
+        <w:rPr>
+          <w:lang w:val="en-GB"/>
+        </w:rPr>
+        <w:t xml:space="preserve">This was not expected as I </w:t>
+      </w:r>
+      <w:r>
+        <w:rPr>
+          <w:lang w:val="en-GB"/>
+        </w:rPr>
+        <w:t>genuinely</w:t>
+      </w:r>
+      <w:r>
+        <w:rPr>
+          <w:lang w:val="en-GB"/>
+        </w:rPr>
+        <w:t xml:space="preserve"> thought the OpenCL version would be beaten when it came to small blur sizes but this was not the case. What is most impressive however is that this is with the smaller image size of 512 by 512. If it’s faster than the CPU version even with this relatively small image size it looks set get only even better in comparison to the CPU version when using a larger image size.</w:t>
       </w:r>
     </w:p>
     <w:p>
@@ -6620,7 +6466,7 @@
           <w:lang w:val="en-GB"/>
         </w:rPr>
       </w:pPr>
-      <w:bookmarkStart w:id="26" w:name="_Toc478676645"/>
+      <w:bookmarkStart w:id="27" w:name="_Toc478687418"/>
       <w:r>
         <w:rPr>
           <w:lang w:val="en-GB"/>
@@ -6634,7 +6480,7 @@
         </w:rPr>
         <w:t xml:space="preserve"> Image</w:t>
       </w:r>
-      <w:bookmarkEnd w:id="26"/>
+      <w:bookmarkEnd w:id="27"/>
     </w:p>
     <w:p>
       <w:pPr>
@@ -6643,7 +6489,7 @@
           <w:lang w:val="en-GB"/>
         </w:rPr>
       </w:pPr>
-      <w:bookmarkStart w:id="27" w:name="_Toc478676646"/>
+      <w:bookmarkStart w:id="28" w:name="_Toc478687419"/>
       <w:r>
         <w:rPr>
           <w:lang w:val="en-GB"/>
@@ -6656,7 +6502,7 @@
         </w:rPr>
         <w:t xml:space="preserve"> Time</w:t>
       </w:r>
-      <w:bookmarkEnd w:id="27"/>
+      <w:bookmarkEnd w:id="28"/>
     </w:p>
     <w:p>
       <w:pPr>
@@ -6774,7 +6620,7 @@
           <w:lang w:val="en-GB"/>
         </w:rPr>
       </w:pPr>
-      <w:bookmarkStart w:id="28" w:name="_Toc478676647"/>
+      <w:bookmarkStart w:id="29" w:name="_Toc478687420"/>
       <w:r>
         <w:rPr>
           <w:lang w:val="en-GB"/>
@@ -6787,7 +6633,7 @@
         </w:rPr>
         <w:t xml:space="preserve"> Time</w:t>
       </w:r>
-      <w:bookmarkEnd w:id="28"/>
+      <w:bookmarkEnd w:id="29"/>
     </w:p>
     <w:p>
       <w:pPr>
@@ -6806,133 +6652,157 @@
         <w:rPr>
           <w:lang w:val="en-GB"/>
         </w:rPr>
+        <w:t>one of the</w:t>
+      </w:r>
+      <w:r>
+        <w:rPr>
+          <w:lang w:val="en-GB"/>
+        </w:rPr>
+        <w:t xml:space="preserve"> bottleneck</w:t>
+      </w:r>
+      <w:r>
+        <w:rPr>
+          <w:lang w:val="en-GB"/>
+        </w:rPr>
+        <w:t>s</w:t>
+      </w:r>
+      <w:r>
+        <w:rPr>
+          <w:lang w:val="en-GB"/>
+        </w:rPr>
+        <w:t xml:space="preserve"> in the </w:t>
+      </w:r>
+      <w:r>
+        <w:rPr>
+          <w:lang w:val="en-GB"/>
+        </w:rPr>
+        <w:t>OpenC</w:t>
+      </w:r>
+      <w:r>
+        <w:rPr>
+          <w:lang w:val="en-GB"/>
+        </w:rPr>
+        <w:t>L</w:t>
+      </w:r>
+      <w:r>
+        <w:rPr>
+          <w:lang w:val="en-GB"/>
+        </w:rPr>
+        <w:t xml:space="preserve"> version is </w:t>
+      </w:r>
+      <w:r>
+        <w:rPr>
+          <w:lang w:val="en-GB"/>
+        </w:rPr>
         <w:t>the</w:t>
       </w:r>
       <w:r>
         <w:rPr>
           <w:lang w:val="en-GB"/>
         </w:rPr>
+        <w:t xml:space="preserve"> transfer of data to and from the GPU</w:t>
+      </w:r>
+      <w:r>
+        <w:rPr>
+          <w:lang w:val="en-GB"/>
+        </w:rPr>
+        <w:t xml:space="preserve"> which is surprising</w:t>
+      </w:r>
+      <w:r>
+        <w:rPr>
+          <w:lang w:val="en-GB"/>
+        </w:rPr>
+        <w:t xml:space="preserve">. </w:t>
+      </w:r>
+      <w:r>
+        <w:rPr>
+          <w:lang w:val="en-GB"/>
+        </w:rPr>
+        <w:t>However,</w:t>
+      </w:r>
+      <w:r>
+        <w:rPr>
+          <w:lang w:val="en-GB"/>
+        </w:rPr>
+        <w:t xml:space="preserve"> with the larger image this bott</w:t>
+      </w:r>
+      <w:r>
+        <w:rPr>
+          <w:lang w:val="en-GB"/>
+        </w:rPr>
+        <w:t>le</w:t>
+      </w:r>
+      <w:r>
+        <w:rPr>
+          <w:lang w:val="en-GB"/>
+        </w:rPr>
+        <w:t xml:space="preserve">neck doesn’t hamper the </w:t>
+      </w:r>
+      <w:r>
+        <w:rPr>
+          <w:lang w:val="en-GB"/>
+        </w:rPr>
+        <w:t>OpenCL</w:t>
+      </w:r>
+      <w:r>
+        <w:rPr>
+          <w:lang w:val="en-GB"/>
+        </w:rPr>
+        <w:t xml:space="preserve"> version</w:t>
+      </w:r>
+      <w:r>
+        <w:rPr>
+          <w:lang w:val="en-GB"/>
+        </w:rPr>
+        <w:t xml:space="preserve"> much</w:t>
+      </w:r>
+      <w:r>
+        <w:rPr>
+          <w:lang w:val="en-GB"/>
+        </w:rPr>
+        <w:t xml:space="preserve"> at all</w:t>
+      </w:r>
+      <w:r>
+        <w:rPr>
+          <w:lang w:val="en-GB"/>
+        </w:rPr>
+        <w:t xml:space="preserve"> or at least it doesn’t stop </w:t>
+      </w:r>
+      <w:r>
+        <w:rPr>
+          <w:lang w:val="en-GB"/>
+        </w:rPr>
+        <w:t>it</w:t>
+      </w:r>
+      <w:r>
+        <w:rPr>
+          <w:lang w:val="en-GB"/>
+        </w:rPr>
+        <w:t xml:space="preserve"> from winning in every test set</w:t>
+      </w:r>
+      <w:r>
+        <w:rPr>
+          <w:lang w:val="en-GB"/>
+        </w:rPr>
+        <w:t xml:space="preserve">. With a blur radius of 3 </w:t>
+      </w:r>
+      <w:r>
+        <w:rPr>
+          <w:lang w:val="en-GB"/>
+        </w:rPr>
+        <w:t>the OpenCL version</w:t>
+      </w:r>
+      <w:r>
+        <w:rPr>
+          <w:lang w:val="en-GB"/>
+        </w:rPr>
         <w:t xml:space="preserve"> </w:t>
       </w:r>
       <w:r>
         <w:rPr>
           <w:lang w:val="en-GB"/>
         </w:rPr>
-        <w:t>biggest</w:t>
-      </w:r>
-      <w:r>
-        <w:rPr>
-          <w:lang w:val="en-GB"/>
-        </w:rPr>
-        <w:t xml:space="preserve"> bottleneck in the </w:t>
-      </w:r>
-      <w:r>
-        <w:rPr>
-          <w:lang w:val="en-GB"/>
-        </w:rPr>
-        <w:t>OpenC</w:t>
-      </w:r>
-      <w:r>
-        <w:rPr>
-          <w:lang w:val="en-GB"/>
-        </w:rPr>
-        <w:t>L</w:t>
-      </w:r>
-      <w:r>
-        <w:rPr>
-          <w:lang w:val="en-GB"/>
-        </w:rPr>
-        <w:t xml:space="preserve"> version is </w:t>
-      </w:r>
-      <w:r>
-        <w:rPr>
-          <w:lang w:val="en-GB"/>
-        </w:rPr>
-        <w:t>the</w:t>
-      </w:r>
-      <w:r>
-        <w:rPr>
-          <w:lang w:val="en-GB"/>
-        </w:rPr>
-        <w:t xml:space="preserve"> transfer of data to and from the GPU</w:t>
-      </w:r>
-      <w:r>
-        <w:rPr>
-          <w:lang w:val="en-GB"/>
-        </w:rPr>
-        <w:t xml:space="preserve"> and the building of the OpenCL kernel</w:t>
-      </w:r>
-      <w:r>
-        <w:rPr>
-          <w:lang w:val="en-GB"/>
-        </w:rPr>
-        <w:t xml:space="preserve">. </w:t>
-      </w:r>
-      <w:r>
-        <w:rPr>
-          <w:lang w:val="en-GB"/>
-        </w:rPr>
-        <w:t>However,</w:t>
-      </w:r>
-      <w:r>
-        <w:rPr>
-          <w:lang w:val="en-GB"/>
-        </w:rPr>
-        <w:t xml:space="preserve"> with the larger image this bott</w:t>
-      </w:r>
-      <w:r>
-        <w:rPr>
-          <w:lang w:val="en-GB"/>
-        </w:rPr>
-        <w:t>le</w:t>
-      </w:r>
-      <w:r>
-        <w:rPr>
-          <w:lang w:val="en-GB"/>
-        </w:rPr>
-        <w:t xml:space="preserve">neck doesn’t hamper the </w:t>
-      </w:r>
-      <w:r>
-        <w:rPr>
-          <w:lang w:val="en-GB"/>
-        </w:rPr>
-        <w:t>OpenCL</w:t>
-      </w:r>
-      <w:r>
-        <w:rPr>
-          <w:lang w:val="en-GB"/>
-        </w:rPr>
-        <w:t xml:space="preserve"> version at all</w:t>
-      </w:r>
-      <w:r>
-        <w:rPr>
-          <w:lang w:val="en-GB"/>
-        </w:rPr>
-        <w:t xml:space="preserve"> or at least it doesn’t stop </w:t>
-      </w:r>
-      <w:r>
-        <w:rPr>
-          <w:lang w:val="en-GB"/>
-        </w:rPr>
-        <w:t>it</w:t>
-      </w:r>
-      <w:r>
-        <w:rPr>
-          <w:lang w:val="en-GB"/>
-        </w:rPr>
-        <w:t xml:space="preserve"> from winning in every test set</w:t>
-      </w:r>
-      <w:r>
-        <w:rPr>
-          <w:lang w:val="en-GB"/>
-        </w:rPr>
-        <w:t xml:space="preserve">. With a blur radius of 3 </w:t>
-      </w:r>
-      <w:r>
-        <w:rPr>
-          <w:lang w:val="en-GB"/>
-        </w:rPr>
-        <w:t>the OpenCL version</w:t>
+        <w:t>is</w:t>
       </w:r>
       <w:r>
         <w:rPr>
@@ -6944,25 +6814,37 @@
         <w:rPr>
           <w:lang w:val="en-GB"/>
         </w:rPr>
-        <w:t>is</w:t>
-      </w:r>
-      <w:r>
-        <w:rPr>
-          <w:lang w:val="en-GB"/>
-        </w:rPr>
-        <w:t xml:space="preserve"> </w:t>
-      </w:r>
-      <w:r>
-        <w:rPr>
-          <w:lang w:val="en-GB"/>
-        </w:rPr>
-        <w:t>8.3x times faster. With a blur radius of 35 its 1000x times faster</w:t>
-      </w:r>
-      <w:r>
-        <w:rPr>
-          <w:lang w:val="en-GB"/>
-        </w:rPr>
-        <w:t xml:space="preserve"> with memory transfers and initialisation considered</w:t>
+        <w:t>58x</w:t>
+      </w:r>
+      <w:r>
+        <w:rPr>
+          <w:lang w:val="en-GB"/>
+        </w:rPr>
+        <w:t xml:space="preserve"> times faster. With a blur radius of 35 its</w:t>
+      </w:r>
+      <w:r>
+        <w:rPr>
+          <w:lang w:val="en-GB"/>
+        </w:rPr>
+        <w:t xml:space="preserve"> over 2</w:t>
+      </w:r>
+      <w:r>
+        <w:rPr>
+          <w:lang w:val="en-GB"/>
+        </w:rPr>
+        <w:t>000x times faster</w:t>
+      </w:r>
+      <w:r>
+        <w:rPr>
+          <w:lang w:val="en-GB"/>
+        </w:rPr>
+        <w:t xml:space="preserve"> with memory transfers and as stated before that is with all memory transfers </w:t>
+      </w:r>
+      <w:r>
+        <w:rPr>
+          <w:lang w:val="en-GB"/>
+        </w:rPr>
+        <w:t>considered</w:t>
       </w:r>
       <w:r>
         <w:rPr>
@@ -7011,14 +6893,14 @@
           <w:lang w:val="en-GB"/>
         </w:rPr>
       </w:pPr>
-      <w:bookmarkStart w:id="29" w:name="_Toc478676648"/>
+      <w:bookmarkStart w:id="30" w:name="_Toc478687421"/>
       <w:r>
         <w:rPr>
           <w:lang w:val="en-GB"/>
         </w:rPr>
         <w:t>Results</w:t>
       </w:r>
-      <w:bookmarkEnd w:id="29"/>
+      <w:bookmarkEnd w:id="30"/>
     </w:p>
     <w:p>
       <w:pPr>
@@ -7073,15 +6955,7 @@
         <w:rPr>
           <w:lang w:val="en-GB"/>
         </w:rPr>
-        <w:t xml:space="preserve"> to the pe</w:t>
-      </w:r>
-      <w:bookmarkStart w:id="30" w:name="_GoBack"/>
-      <w:bookmarkEnd w:id="30"/>
-      <w:r>
-        <w:rPr>
-          <w:lang w:val="en-GB"/>
-        </w:rPr>
-        <w:t>rformance of the OpenC</w:t>
+        <w:t xml:space="preserve"> to the performance of the OpenC</w:t>
       </w:r>
       <w:r>
         <w:rPr>
@@ -7097,7 +6971,7 @@
           <w:lang w:val="en-GB"/>
         </w:rPr>
       </w:pPr>
-      <w:bookmarkStart w:id="31" w:name="_Toc478676649"/>
+      <w:bookmarkStart w:id="31" w:name="_Toc478687422"/>
       <w:r>
         <w:rPr>
           <w:lang w:val="en-GB"/>
@@ -7140,7 +7014,7 @@
           <w:lang w:val="en-GB"/>
         </w:rPr>
       </w:pPr>
-      <w:bookmarkStart w:id="32" w:name="_Toc478676650"/>
+      <w:bookmarkStart w:id="32" w:name="_Toc478687423"/>
       <w:r>
         <w:rPr>
           <w:lang w:val="en-GB"/>
@@ -7188,7 +7062,7 @@
           <w:lang w:val="en-GB"/>
         </w:rPr>
       </w:pPr>
-      <w:bookmarkStart w:id="33" w:name="_Toc478676651"/>
+      <w:bookmarkStart w:id="33" w:name="_Toc478687424"/>
       <w:r>
         <w:rPr>
           <w:lang w:val="en-GB"/>
@@ -7254,7 +7128,7 @@
           <w:lang w:val="en-GB"/>
         </w:rPr>
       </w:pPr>
-      <w:bookmarkStart w:id="34" w:name="_Toc478676652"/>
+      <w:bookmarkStart w:id="34" w:name="_Toc478687425"/>
       <w:r>
         <w:rPr>
           <w:lang w:val="en-GB"/>
@@ -29236,6 +29110,7 @@
     <w:rsid w:val="00020FC7"/>
     <w:rsid w:val="000419ED"/>
     <w:rsid w:val="0012062C"/>
+    <w:rsid w:val="0024744B"/>
     <w:rsid w:val="00275EED"/>
     <w:rsid w:val="002B1E74"/>
     <w:rsid w:val="002F27BE"/>
@@ -30121,15 +29996,6 @@
 </file>
 
 <file path=customXml/item2.xml><?xml version="1.0" encoding="utf-8"?>
-<?mso-contentType ?>
-<FormTemplates xmlns="http://schemas.microsoft.com/sharepoint/v3/contenttype/forms">
-  <Display>DocumentLibraryForm</Display>
-  <Edit>AssetEditForm</Edit>
-  <New>DocumentLibraryForm</New>
-</FormTemplates>
-</file>
-
-<file path=customXml/item3.xml><?xml version="1.0" encoding="utf-8"?>
 <p:properties xmlns:p="http://schemas.microsoft.com/office/2006/metadata/properties" xmlns:xsi="http://www.w3.org/2001/XMLSchema-instance" xmlns:pc="http://schemas.microsoft.com/office/infopath/2007/PartnerControls">
   <documentManagement>
     <APDescription xmlns="4873beb7-5857-4685-be1f-d57550cc96cc" xsi:nil="true"/>
@@ -30255,13 +30121,16 @@
 </p:properties>
 </file>
 
-<file path=customXml/item4.xml><?xml version="1.0" encoding="utf-8"?>
-<mappings xmlns="http://schemas.microsoft.com/pics">
-  <picture>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</picture>
-</mappings>
+<file path=customXml/item3.xml><?xml version="1.0" encoding="utf-8"?>
+<?mso-contentType ?>
+<FormTemplates xmlns="http://schemas.microsoft.com/sharepoint/v3/contenttype/forms">
+  <Display>DocumentLibraryForm</Display>
+  <Edit>AssetEditForm</Edit>
+  <New>DocumentLibraryForm</New>
+</FormTemplates>
 </file>
 
-<file path=customXml/item5.xml><?xml version="1.0" encoding="utf-8"?>
+<file path=customXml/item4.xml><?xml version="1.0" encoding="utf-8"?>
 <ct:contentTypeSchema xmlns:ct="http://schemas.microsoft.com/office/2006/metadata/contentType" xmlns:ma="http://schemas.microsoft.com/office/2006/metadata/properties/metaAttributes" ct:_="" ma:_="" ma:contentTypeName="TemplateFile" ma:contentTypeID="0x0101006EDDDB5EE6D98C44930B742096920B300400F5B6D36B3EF94B4E9A635CDF2A18F5B8" ma:contentTypeVersion="72" ma:contentTypeDescription="Create a new document." ma:contentTypeScope="" ma:versionID="a23e56308344d904b51738559c3d67c9">
   <xsd:schema xmlns:xsd="http://www.w3.org/2001/XMLSchema" xmlns:xs="http://www.w3.org/2001/XMLSchema" xmlns:p="http://schemas.microsoft.com/office/2006/metadata/properties" xmlns:ns2="4873beb7-5857-4685-be1f-d57550cc96cc" targetNamespace="http://schemas.microsoft.com/office/2006/metadata/properties" ma:root="true" ma:fieldsID="cd0908cc4600e77bf5da051303e00c8d" ns2:_="">
     <xsd:import namespace="4873beb7-5857-4685-be1f-d57550cc96cc"/>
@@ -31301,6 +31170,12 @@
 </ct:contentTypeSchema>
 </file>
 
+<file path=customXml/item5.xml><?xml version="1.0" encoding="utf-8"?>
+<mappings xmlns="http://schemas.microsoft.com/pics">
+  <picture>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</picture>
+</mappings>
+</file>
+
 <file path=customXml/item6.xml><?xml version="1.0" encoding="utf-8"?>
 <b:Sources xmlns:b="http://schemas.openxmlformats.org/officeDocument/2006/bibliography" SelectedStyle="\APA.XSL" StyleName="APA"/>
 </file>
@@ -31314,14 +31189,6 @@
 </file>
 
 <file path=customXml/itemProps2.xml><?xml version="1.0" encoding="utf-8"?>
-<ds:datastoreItem xmlns:ds="http://schemas.openxmlformats.org/officeDocument/2006/customXml" ds:itemID="{2F9ACB35-92A4-4D3B-9363-393A8469DF5C}">
-  <ds:schemaRefs>
-    <ds:schemaRef ds:uri="http://schemas.microsoft.com/sharepoint/v3/contenttype/forms"/>
-  </ds:schemaRefs>
-</ds:datastoreItem>
-</file>
-
-<file path=customXml/itemProps3.xml><?xml version="1.0" encoding="utf-8"?>
 <ds:datastoreItem xmlns:ds="http://schemas.openxmlformats.org/officeDocument/2006/customXml" ds:itemID="{8DABB496-59A8-4CB5-B5A1-2526F172C092}">
   <ds:schemaRefs>
     <ds:schemaRef ds:uri="http://schemas.microsoft.com/office/2006/metadata/properties"/>
@@ -31331,15 +31198,15 @@
 </ds:datastoreItem>
 </file>
 
-<file path=customXml/itemProps4.xml><?xml version="1.0" encoding="utf-8"?>
-<ds:datastoreItem xmlns:ds="http://schemas.openxmlformats.org/officeDocument/2006/customXml" ds:itemID="{F679E4D8-73D9-412D-B716-777944E71373}">
+<file path=customXml/itemProps3.xml><?xml version="1.0" encoding="utf-8"?>
+<ds:datastoreItem xmlns:ds="http://schemas.openxmlformats.org/officeDocument/2006/customXml" ds:itemID="{2F9ACB35-92A4-4D3B-9363-393A8469DF5C}">
   <ds:schemaRefs>
-    <ds:schemaRef ds:uri="http://schemas.microsoft.com/pics"/>
+    <ds:schemaRef ds:uri="http://schemas.microsoft.com/sharepoint/v3/contenttype/forms"/>
   </ds:schemaRefs>
 </ds:datastoreItem>
 </file>
 
-<file path=customXml/itemProps5.xml><?xml version="1.0" encoding="utf-8"?>
+<file path=customXml/itemProps4.xml><?xml version="1.0" encoding="utf-8"?>
 <ds:datastoreItem xmlns:ds="http://schemas.openxmlformats.org/officeDocument/2006/customXml" ds:itemID="{BEEC2CE0-C187-4CDA-A937-4A4083627777}">
   <ds:schemaRefs>
     <ds:schemaRef ds:uri="http://schemas.microsoft.com/office/2006/metadata/contentType"/>
@@ -31357,8 +31224,16 @@
 </ds:datastoreItem>
 </file>
 
+<file path=customXml/itemProps5.xml><?xml version="1.0" encoding="utf-8"?>
+<ds:datastoreItem xmlns:ds="http://schemas.openxmlformats.org/officeDocument/2006/customXml" ds:itemID="{F679E4D8-73D9-412D-B716-777944E71373}">
+  <ds:schemaRefs>
+    <ds:schemaRef ds:uri="http://schemas.microsoft.com/pics"/>
+  </ds:schemaRefs>
+</ds:datastoreItem>
+</file>
+
 <file path=customXml/itemProps6.xml><?xml version="1.0" encoding="utf-8"?>
-<ds:datastoreItem xmlns:ds="http://schemas.openxmlformats.org/officeDocument/2006/customXml" ds:itemID="{3CE85541-44B4-40D3-B4F3-24DED53FEF31}">
+<ds:datastoreItem xmlns:ds="http://schemas.openxmlformats.org/officeDocument/2006/customXml" ds:itemID="{286700C3-90F4-4874-90CB-892074FA7EE4}">
   <ds:schemaRefs>
     <ds:schemaRef ds:uri="http://schemas.openxmlformats.org/officeDocument/2006/bibliography"/>
   </ds:schemaRefs>

</xml_diff>